<commit_message>
ruggedness results by NBN
</commit_message>
<xml_diff>
--- a/si.docx
+++ b/si.docx
@@ -46,31 +46,7 @@
           <w:szCs w:val="22"/>
           <w:lang w:val="en-US"/>
         </w:rPr>
-        <w:t xml:space="preserve">Revisiting </w:t>
-      </w:r>
-      <w:proofErr w:type="spellStart"/>
-      <w:r>
-        <w:rPr>
-          <w:rFonts w:asciiTheme="majorBidi" w:hAnsiTheme="majorBidi" w:cstheme="majorBidi"/>
-          <w:b/>
-          <w:bCs/>
-          <w:sz w:val="22"/>
-          <w:szCs w:val="22"/>
-          <w:lang w:val="en-US"/>
-        </w:rPr>
-        <w:t>Laland</w:t>
-      </w:r>
-      <w:proofErr w:type="spellEnd"/>
-      <w:r>
-        <w:rPr>
-          <w:rFonts w:asciiTheme="majorBidi" w:hAnsiTheme="majorBidi" w:cstheme="majorBidi"/>
-          <w:b/>
-          <w:bCs/>
-          <w:sz w:val="22"/>
-          <w:szCs w:val="22"/>
-          <w:lang w:val="en-US"/>
-        </w:rPr>
-        <w:t xml:space="preserve"> et al.’s Gene-Culture Model of Human Handedness</w:t>
+        <w:t>Revisiting Laland et al.’s Gene-Culture Model of Human Handedness</w:t>
       </w:r>
     </w:p>
     <w:p>
@@ -92,9 +68,8 @@
           <w:szCs w:val="22"/>
           <w:lang w:val="en-US"/>
         </w:rPr>
-        <w:t xml:space="preserve">Rony </w:t>
+        <w:t xml:space="preserve">Rony Karstadt, Chloe Shiff, Tomer Oron, </w:t>
       </w:r>
-      <w:proofErr w:type="spellStart"/>
       <w:r>
         <w:rPr>
           <w:rFonts w:asciiTheme="majorBidi" w:hAnsiTheme="majorBidi" w:cstheme="majorBidi"/>
@@ -102,9 +77,8 @@
           <w:szCs w:val="22"/>
           <w:lang w:val="en-US"/>
         </w:rPr>
-        <w:t>Karstadt</w:t>
+        <w:t xml:space="preserve">Nadav Ben Nun, </w:t>
       </w:r>
-      <w:proofErr w:type="spellEnd"/>
       <w:r>
         <w:rPr>
           <w:rFonts w:asciiTheme="majorBidi" w:hAnsiTheme="majorBidi" w:cstheme="majorBidi"/>
@@ -112,47 +86,7 @@
           <w:szCs w:val="22"/>
           <w:lang w:val="en-US"/>
         </w:rPr>
-        <w:t xml:space="preserve">, Chloe </w:t>
-      </w:r>
-      <w:proofErr w:type="spellStart"/>
-      <w:r>
-        <w:rPr>
-          <w:rFonts w:asciiTheme="majorBidi" w:hAnsiTheme="majorBidi" w:cstheme="majorBidi"/>
-          <w:sz w:val="22"/>
-          <w:szCs w:val="22"/>
-          <w:lang w:val="en-US"/>
-        </w:rPr>
-        <w:t>Shiff</w:t>
-      </w:r>
-      <w:proofErr w:type="spellEnd"/>
-      <w:r>
-        <w:rPr>
-          <w:rFonts w:asciiTheme="majorBidi" w:hAnsiTheme="majorBidi" w:cstheme="majorBidi"/>
-          <w:sz w:val="22"/>
-          <w:szCs w:val="22"/>
-          <w:lang w:val="en-US"/>
-        </w:rPr>
-        <w:t xml:space="preserve">, Tomer </w:t>
-      </w:r>
-      <w:proofErr w:type="spellStart"/>
-      <w:r>
-        <w:rPr>
-          <w:rFonts w:asciiTheme="majorBidi" w:hAnsiTheme="majorBidi" w:cstheme="majorBidi"/>
-          <w:sz w:val="22"/>
-          <w:szCs w:val="22"/>
-          <w:lang w:val="en-US"/>
-        </w:rPr>
-        <w:t>Oron</w:t>
-      </w:r>
-      <w:proofErr w:type="spellEnd"/>
-      <w:r>
-        <w:rPr>
-          <w:rFonts w:asciiTheme="majorBidi" w:hAnsiTheme="majorBidi" w:cstheme="majorBidi"/>
-          <w:sz w:val="22"/>
-          <w:szCs w:val="22"/>
-          <w:lang w:val="en-US"/>
-        </w:rPr>
-        <w:t>, Yoav Ram</w:t>
+        <w:t>Yoav Ram</w:t>
       </w:r>
     </w:p>
     <w:p>
@@ -174,7 +108,7 @@
           <w:szCs w:val="22"/>
           <w:lang w:val="en-US"/>
         </w:rPr>
-        <w:t>28</w:t>
+        <w:t>2</w:t>
       </w:r>
       <w:r>
         <w:rPr>
@@ -183,7 +117,34 @@
           <w:szCs w:val="22"/>
           <w:lang w:val="en-US"/>
         </w:rPr>
-        <w:t xml:space="preserve"> July 2024</w:t>
+        <w:t>3</w:t>
+      </w:r>
+      <w:r>
+        <w:rPr>
+          <w:rFonts w:asciiTheme="majorBidi" w:hAnsiTheme="majorBidi" w:cstheme="majorBidi"/>
+          <w:sz w:val="22"/>
+          <w:szCs w:val="22"/>
+          <w:lang w:val="en-US"/>
+        </w:rPr>
+        <w:t xml:space="preserve"> </w:t>
+      </w:r>
+      <w:r>
+        <w:rPr>
+          <w:rFonts w:asciiTheme="majorBidi" w:hAnsiTheme="majorBidi" w:cstheme="majorBidi"/>
+          <w:sz w:val="22"/>
+          <w:szCs w:val="22"/>
+          <w:lang w:val="en-US"/>
+        </w:rPr>
+        <w:t>Sep</w:t>
+      </w:r>
+      <w:r>
+        <w:rPr>
+          <w:rFonts w:asciiTheme="majorBidi" w:hAnsiTheme="majorBidi" w:cstheme="majorBidi"/>
+          <w:sz w:val="22"/>
+          <w:szCs w:val="22"/>
+          <w:lang w:val="en-US"/>
+        </w:rPr>
+        <w:t xml:space="preserve"> 2024</w:t>
       </w:r>
     </w:p>
     <w:p>
@@ -294,67 +255,7 @@
           <w:szCs w:val="22"/>
           <w:lang w:val="en-US"/>
         </w:rPr>
-        <w:t xml:space="preserve"> The probability of right-handed offspring with genotype DD, DC, and CC given </w:t>
-      </w:r>
-      <w:proofErr w:type="spellStart"/>
-      <w:r>
-        <w:rPr>
-          <w:rFonts w:asciiTheme="majorBidi" w:hAnsiTheme="majorBidi" w:cstheme="majorBidi"/>
-          <w:sz w:val="22"/>
-          <w:szCs w:val="22"/>
-          <w:lang w:val="en-US"/>
-        </w:rPr>
-        <w:t>RxR</w:t>
-      </w:r>
-      <w:proofErr w:type="spellEnd"/>
-      <w:r>
-        <w:rPr>
-          <w:rFonts w:asciiTheme="majorBidi" w:hAnsiTheme="majorBidi" w:cstheme="majorBidi"/>
-          <w:sz w:val="22"/>
-          <w:szCs w:val="22"/>
-          <w:lang w:val="en-US"/>
-        </w:rPr>
-        <w:t xml:space="preserve">, </w:t>
-      </w:r>
-      <w:proofErr w:type="spellStart"/>
-      <w:r>
-        <w:rPr>
-          <w:rFonts w:asciiTheme="majorBidi" w:hAnsiTheme="majorBidi" w:cstheme="majorBidi"/>
-          <w:sz w:val="22"/>
-          <w:szCs w:val="22"/>
-          <w:lang w:val="en-US"/>
-        </w:rPr>
-        <w:t>RxL</w:t>
-      </w:r>
-      <w:proofErr w:type="spellEnd"/>
-      <w:r>
-        <w:rPr>
-          <w:rFonts w:asciiTheme="majorBidi" w:hAnsiTheme="majorBidi" w:cstheme="majorBidi"/>
-          <w:sz w:val="22"/>
-          <w:szCs w:val="22"/>
-          <w:lang w:val="en-US"/>
-        </w:rPr>
-        <w:t xml:space="preserve">, and </w:t>
-      </w:r>
-      <w:proofErr w:type="spellStart"/>
-      <w:r>
-        <w:rPr>
-          <w:rFonts w:asciiTheme="majorBidi" w:hAnsiTheme="majorBidi" w:cstheme="majorBidi"/>
-          <w:sz w:val="22"/>
-          <w:szCs w:val="22"/>
-          <w:lang w:val="en-US"/>
-        </w:rPr>
-        <w:t>LxL</w:t>
-      </w:r>
-      <w:proofErr w:type="spellEnd"/>
-      <w:r>
-        <w:rPr>
-          <w:rFonts w:asciiTheme="majorBidi" w:hAnsiTheme="majorBidi" w:cstheme="majorBidi"/>
-          <w:sz w:val="22"/>
-          <w:szCs w:val="22"/>
-          <w:lang w:val="en-US"/>
-        </w:rPr>
-        <w:t xml:space="preserve"> parental phenotypes</w:t>
+        <w:t xml:space="preserve"> The probability of right-handed offspring with genotype DD, DC, and CC given RxR, RxL, and LxL parental phenotypes</w:t>
       </w:r>
       <w:bookmarkEnd w:id="2"/>
       <w:r>
@@ -3376,37 +3277,7 @@
           <w:szCs w:val="22"/>
           <w:lang w:val="en-US"/>
         </w:rPr>
-        <w:t xml:space="preserve">. Data and results reported by </w:t>
-      </w:r>
-      <w:proofErr w:type="spellStart"/>
-      <w:r>
-        <w:rPr>
-          <w:rFonts w:asciiTheme="majorBidi" w:hAnsiTheme="majorBidi" w:cstheme="majorBidi"/>
-          <w:b/>
-          <w:bCs/>
-          <w:i w:val="0"/>
-          <w:iCs w:val="0"/>
-          <w:color w:val="auto"/>
-          <w:sz w:val="22"/>
-          <w:szCs w:val="22"/>
-          <w:lang w:val="en-US"/>
-        </w:rPr>
-        <w:t>Laland</w:t>
-      </w:r>
-      <w:proofErr w:type="spellEnd"/>
-      <w:r>
-        <w:rPr>
-          <w:rFonts w:asciiTheme="majorBidi" w:hAnsiTheme="majorBidi" w:cstheme="majorBidi"/>
-          <w:b/>
-          <w:bCs/>
-          <w:i w:val="0"/>
-          <w:iCs w:val="0"/>
-          <w:color w:val="auto"/>
-          <w:sz w:val="22"/>
-          <w:szCs w:val="22"/>
-          <w:lang w:val="en-US"/>
-        </w:rPr>
-        <w:t xml:space="preserve"> et al. (1995).</w:t>
+        <w:t>. Data and results reported by Laland et al. (1995).</w:t>
       </w:r>
       <w:r>
         <w:rPr>
@@ -36108,21 +35979,12 @@
         </w:rPr>
         <w:t xml:space="preserve"> </w:t>
       </w:r>
-      <w:proofErr w:type="spellStart"/>
       <w:r>
         <w:rPr>
           <w:bCs/>
           <w:lang w:val="en-US"/>
         </w:rPr>
-        <w:t>df</w:t>
-      </w:r>
-      <w:proofErr w:type="spellEnd"/>
-      <w:r>
-        <w:rPr>
-          <w:bCs/>
-          <w:lang w:val="en-US"/>
-        </w:rPr>
-        <w:t>=28,</w:t>
+        <w:t>df=28,</w:t>
       </w:r>
       <w:r>
         <w:rPr>
@@ -36583,23 +36445,13 @@
                 <w:szCs w:val="16"/>
               </w:rPr>
             </w:pPr>
-            <w:proofErr w:type="spellStart"/>
             <w:r>
               <w:rPr>
                 <w:sz w:val="16"/>
                 <w:szCs w:val="16"/>
                 <w:lang w:val="en-US"/>
               </w:rPr>
-              <w:t>df</w:t>
-            </w:r>
-            <w:proofErr w:type="spellEnd"/>
-            <w:r>
-              <w:rPr>
-                <w:sz w:val="16"/>
-                <w:szCs w:val="16"/>
-                <w:lang w:val="en-US"/>
-              </w:rPr>
-              <w:t>=1</w:t>
+              <w:t>df=1</w:t>
             </w:r>
           </w:p>
         </w:tc>
@@ -37911,23 +37763,13 @@
                 <w:szCs w:val="16"/>
               </w:rPr>
             </w:pPr>
-            <w:proofErr w:type="spellStart"/>
             <w:r>
               <w:rPr>
                 <w:sz w:val="16"/>
                 <w:szCs w:val="16"/>
                 <w:lang w:val="en-US"/>
               </w:rPr>
-              <w:t>Bouterwek</w:t>
-            </w:r>
-            <w:proofErr w:type="spellEnd"/>
-            <w:r>
-              <w:rPr>
-                <w:sz w:val="16"/>
-                <w:szCs w:val="16"/>
-                <w:lang w:val="en-US"/>
-              </w:rPr>
-              <w:t xml:space="preserve"> (1938)</w:t>
+              <w:t>Bouterwek (1938)</w:t>
             </w:r>
           </w:p>
         </w:tc>
@@ -38589,23 +38431,13 @@
                 <w:szCs w:val="16"/>
               </w:rPr>
             </w:pPr>
-            <w:proofErr w:type="spellStart"/>
             <w:r>
               <w:rPr>
                 <w:sz w:val="16"/>
                 <w:szCs w:val="16"/>
                 <w:lang w:val="en-US"/>
               </w:rPr>
-              <w:t>Thyss</w:t>
-            </w:r>
-            <w:proofErr w:type="spellEnd"/>
-            <w:r>
-              <w:rPr>
-                <w:sz w:val="16"/>
-                <w:szCs w:val="16"/>
-                <w:lang w:val="en-US"/>
-              </w:rPr>
-              <w:t xml:space="preserve"> (1946)</w:t>
+              <w:t>Thyss (1946)</w:t>
             </w:r>
           </w:p>
         </w:tc>
@@ -39601,23 +39433,13 @@
                 <w:szCs w:val="16"/>
               </w:rPr>
             </w:pPr>
-            <w:proofErr w:type="spellStart"/>
             <w:r>
               <w:rPr>
                 <w:sz w:val="16"/>
                 <w:szCs w:val="16"/>
                 <w:lang w:val="en-US"/>
               </w:rPr>
-              <w:t>Zazzo</w:t>
-            </w:r>
-            <w:proofErr w:type="spellEnd"/>
-            <w:r>
-              <w:rPr>
-                <w:sz w:val="16"/>
-                <w:szCs w:val="16"/>
-                <w:lang w:val="en-US"/>
-              </w:rPr>
-              <w:t xml:space="preserve"> (1960)</w:t>
+              <w:t>Zazzo (1960)</w:t>
             </w:r>
           </w:p>
         </w:tc>
@@ -39951,25 +39773,7 @@
                 <w:szCs w:val="16"/>
                 <w:lang w:val="en-US"/>
               </w:rPr>
-              <w:t>Carter-</w:t>
-            </w:r>
-            <w:proofErr w:type="spellStart"/>
-            <w:r>
-              <w:rPr>
-                <w:sz w:val="16"/>
-                <w:szCs w:val="16"/>
-                <w:lang w:val="en-US"/>
-              </w:rPr>
-              <w:t>Saltzmann</w:t>
-            </w:r>
-            <w:proofErr w:type="spellEnd"/>
-            <w:r>
-              <w:rPr>
-                <w:sz w:val="16"/>
-                <w:szCs w:val="16"/>
-                <w:lang w:val="en-US"/>
-              </w:rPr>
-              <w:t xml:space="preserve"> et al. (1976)</w:t>
+              <w:t>Carter-Saltzmann et al. (1976)</w:t>
             </w:r>
           </w:p>
         </w:tc>
@@ -40297,23 +40101,13 @@
                 <w:szCs w:val="16"/>
               </w:rPr>
             </w:pPr>
-            <w:proofErr w:type="spellStart"/>
             <w:r>
               <w:rPr>
                 <w:sz w:val="16"/>
                 <w:szCs w:val="16"/>
                 <w:lang w:val="en-US"/>
               </w:rPr>
-              <w:t>Loehlin</w:t>
-            </w:r>
-            <w:proofErr w:type="spellEnd"/>
-            <w:r>
-              <w:rPr>
-                <w:sz w:val="16"/>
-                <w:szCs w:val="16"/>
-                <w:lang w:val="en-US"/>
-              </w:rPr>
-              <w:t xml:space="preserve"> &amp; Nichols (1976)</w:t>
+              <w:t>Loehlin &amp; Nichols (1976)</w:t>
             </w:r>
           </w:p>
         </w:tc>
@@ -40647,25 +40441,7 @@
                 <w:szCs w:val="16"/>
                 <w:lang w:val="en-US"/>
               </w:rPr>
-              <w:t xml:space="preserve">Springer &amp; </w:t>
-            </w:r>
-            <w:proofErr w:type="spellStart"/>
-            <w:r>
-              <w:rPr>
-                <w:sz w:val="16"/>
-                <w:szCs w:val="16"/>
-                <w:lang w:val="en-US"/>
-              </w:rPr>
-              <w:t>Searleman</w:t>
-            </w:r>
-            <w:proofErr w:type="spellEnd"/>
-            <w:r>
-              <w:rPr>
-                <w:sz w:val="16"/>
-                <w:szCs w:val="16"/>
-                <w:lang w:val="en-US"/>
-              </w:rPr>
-              <w:t xml:space="preserve"> (1978)</w:t>
+              <w:t>Springer &amp; Searleman (1978)</w:t>
             </w:r>
           </w:p>
         </w:tc>
@@ -41787,37 +41563,7 @@
           <w:szCs w:val="22"/>
           <w:lang w:val="en-US"/>
         </w:rPr>
-        <w:t xml:space="preserve">. Frequency of left-handers reported by </w:t>
-      </w:r>
-      <w:proofErr w:type="spellStart"/>
-      <w:r>
-        <w:rPr>
-          <w:rFonts w:asciiTheme="majorBidi" w:hAnsiTheme="majorBidi" w:cstheme="majorBidi"/>
-          <w:b/>
-          <w:bCs/>
-          <w:i w:val="0"/>
-          <w:iCs w:val="0"/>
-          <w:color w:val="auto"/>
-          <w:sz w:val="22"/>
-          <w:szCs w:val="22"/>
-          <w:lang w:val="en-US"/>
-        </w:rPr>
-        <w:t>Laland</w:t>
-      </w:r>
-      <w:proofErr w:type="spellEnd"/>
-      <w:r>
-        <w:rPr>
-          <w:rFonts w:asciiTheme="majorBidi" w:hAnsiTheme="majorBidi" w:cstheme="majorBidi"/>
-          <w:b/>
-          <w:bCs/>
-          <w:i w:val="0"/>
-          <w:iCs w:val="0"/>
-          <w:color w:val="auto"/>
-          <w:sz w:val="22"/>
-          <w:szCs w:val="22"/>
-          <w:lang w:val="en-US"/>
-        </w:rPr>
-        <w:t xml:space="preserve"> et al. (1995).</w:t>
+        <w:t>. Frequency of left-handers reported by Laland et al. (1995).</w:t>
       </w:r>
       <w:r>
         <w:rPr>
@@ -42624,7 +42370,6 @@
           <w:color w:val="auto"/>
           <w:sz w:val="22"/>
           <w:szCs w:val="22"/>
-          <w:lang w:val="el-GR"/>
         </w:rPr>
       </w:pPr>
       <w:r>
@@ -43243,15 +42988,465 @@
       </w:r>
       <w:bookmarkEnd w:id="49"/>
     </w:p>
+    <w:p>
+      <w:pPr>
+        <w:rPr>
+          <w:rFonts w:asciiTheme="majorBidi" w:eastAsia="Calibri" w:hAnsiTheme="majorBidi" w:cstheme="majorBidi"/>
+          <w:sz w:val="22"/>
+          <w:szCs w:val="22"/>
+        </w:rPr>
+      </w:pPr>
+      <w:r>
+        <w:rPr>
+          <w:rFonts w:asciiTheme="majorBidi" w:eastAsia="Calibri" w:hAnsiTheme="majorBidi" w:cstheme="majorBidi"/>
+          <w:i/>
+          <w:iCs/>
+          <w:sz w:val="22"/>
+          <w:szCs w:val="22"/>
+        </w:rPr>
+        <w:br w:type="page"/>
+      </w:r>
+    </w:p>
+    <w:p>
+      <w:pPr>
+        <w:pStyle w:val="Caption"/>
+        <w:spacing w:line="360" w:lineRule="auto"/>
+        <w:jc w:val="center"/>
+        <w:rPr>
+          <w:rFonts w:asciiTheme="majorBidi" w:eastAsia="Calibri" w:hAnsiTheme="majorBidi" w:cstheme="majorBidi"/>
+          <w:i w:val="0"/>
+          <w:iCs w:val="0"/>
+          <w:color w:val="auto"/>
+          <w:sz w:val="22"/>
+          <w:szCs w:val="22"/>
+          <w:lang w:val="en-US"/>
+        </w:rPr>
+      </w:pPr>
+      <w:r>
+        <w:rPr>
+          <w:noProof/>
+        </w:rPr>
+        <w:lastRenderedPageBreak/>
+        <w:drawing>
+          <wp:inline distT="0" distB="0" distL="0" distR="0" wp14:anchorId="37B9FA5D" wp14:editId="2F640B7B">
+            <wp:extent cx="5040000" cy="5040000"/>
+            <wp:effectExtent l="0" t="0" r="1905" b="1905"/>
+            <wp:docPr id="1191696472" name="Picture 2"/>
+            <wp:cNvGraphicFramePr>
+              <a:graphicFrameLocks xmlns:a="http://schemas.openxmlformats.org/drawingml/2006/main" noChangeAspect="1"/>
+            </wp:cNvGraphicFramePr>
+            <a:graphic xmlns:a="http://schemas.openxmlformats.org/drawingml/2006/main">
+              <a:graphicData uri="http://schemas.openxmlformats.org/drawingml/2006/picture">
+                <pic:pic xmlns:pic="http://schemas.openxmlformats.org/drawingml/2006/picture">
+                  <pic:nvPicPr>
+                    <pic:cNvPr id="0" name="Picture 1"/>
+                    <pic:cNvPicPr>
+                      <a:picLocks noChangeAspect="1" noChangeArrowheads="1"/>
+                    </pic:cNvPicPr>
+                  </pic:nvPicPr>
+                  <pic:blipFill>
+                    <a:blip r:embed="rId15" cstate="print">
+                      <a:extLst>
+                        <a:ext uri="{28A0092B-C50C-407E-A947-70E740481C1C}">
+                          <a14:useLocalDpi xmlns:a14="http://schemas.microsoft.com/office/drawing/2010/main" val="0"/>
+                        </a:ext>
+                      </a:extLst>
+                    </a:blip>
+                    <a:srcRect/>
+                    <a:stretch>
+                      <a:fillRect/>
+                    </a:stretch>
+                  </pic:blipFill>
+                  <pic:spPr bwMode="auto">
+                    <a:xfrm>
+                      <a:off x="0" y="0"/>
+                      <a:ext cx="5040000" cy="5040000"/>
+                    </a:xfrm>
+                    <a:prstGeom prst="rect">
+                      <a:avLst/>
+                    </a:prstGeom>
+                    <a:noFill/>
+                    <a:ln>
+                      <a:noFill/>
+                    </a:ln>
+                  </pic:spPr>
+                </pic:pic>
+              </a:graphicData>
+            </a:graphic>
+          </wp:inline>
+        </w:drawing>
+      </w:r>
+    </w:p>
+    <w:p>
+      <w:pPr>
+        <w:rPr>
+          <w:rFonts w:asciiTheme="majorBidi" w:hAnsiTheme="majorBidi" w:cstheme="majorBidi"/>
+          <w:sz w:val="22"/>
+          <w:szCs w:val="22"/>
+        </w:rPr>
+      </w:pPr>
+      <w:r>
+        <w:rPr>
+          <w:rFonts w:asciiTheme="majorBidi" w:hAnsiTheme="majorBidi" w:cstheme="majorBidi"/>
+          <w:b/>
+          <w:bCs/>
+          <w:sz w:val="22"/>
+          <w:szCs w:val="22"/>
+        </w:rPr>
+        <w:t>Figure S</w:t>
+      </w:r>
+      <w:r>
+        <w:rPr>
+          <w:rFonts w:asciiTheme="majorBidi" w:hAnsiTheme="majorBidi" w:cstheme="majorBidi"/>
+          <w:b/>
+          <w:bCs/>
+          <w:sz w:val="22"/>
+          <w:szCs w:val="22"/>
+        </w:rPr>
+        <w:t>4. R</w:t>
+      </w:r>
+      <w:r>
+        <w:rPr>
+          <w:rFonts w:asciiTheme="majorBidi" w:hAnsiTheme="majorBidi" w:cstheme="majorBidi"/>
+          <w:b/>
+          <w:bCs/>
+          <w:sz w:val="22"/>
+          <w:szCs w:val="22"/>
+        </w:rPr>
+        <w:t xml:space="preserve">uggedness of </w:t>
+      </w:r>
+      <w:r>
+        <w:rPr>
+          <w:rFonts w:asciiTheme="majorBidi" w:hAnsiTheme="majorBidi" w:cstheme="majorBidi"/>
+          <w:b/>
+          <w:bCs/>
+          <w:sz w:val="22"/>
+          <w:szCs w:val="22"/>
+        </w:rPr>
+        <w:t xml:space="preserve">the </w:t>
+      </w:r>
+      <w:r>
+        <w:rPr>
+          <w:rFonts w:asciiTheme="majorBidi" w:hAnsiTheme="majorBidi" w:cstheme="majorBidi"/>
+          <w:b/>
+          <w:bCs/>
+          <w:sz w:val="22"/>
+          <w:szCs w:val="22"/>
+        </w:rPr>
+        <w:t xml:space="preserve">adjusted </w:t>
+      </w:r>
+      <w:r>
+        <w:rPr>
+          <w:rFonts w:asciiTheme="majorBidi" w:hAnsiTheme="majorBidi" w:cstheme="majorBidi"/>
+          <w:b/>
+          <w:bCs/>
+          <w:sz w:val="22"/>
+          <w:szCs w:val="22"/>
+        </w:rPr>
+        <w:t>log-</w:t>
+      </w:r>
+      <w:r>
+        <w:rPr>
+          <w:rFonts w:asciiTheme="majorBidi" w:hAnsiTheme="majorBidi" w:cstheme="majorBidi"/>
+          <w:b/>
+          <w:bCs/>
+          <w:sz w:val="22"/>
+          <w:szCs w:val="22"/>
+        </w:rPr>
+        <w:t xml:space="preserve">likelihood function. </w:t>
+      </w:r>
+      <w:r>
+        <w:rPr>
+          <w:rFonts w:asciiTheme="majorBidi" w:hAnsiTheme="majorBidi" w:cstheme="majorBidi"/>
+          <w:sz w:val="22"/>
+          <w:szCs w:val="22"/>
+        </w:rPr>
+        <w:t>The f</w:t>
+      </w:r>
+      <w:r>
+        <w:rPr>
+          <w:rFonts w:asciiTheme="majorBidi" w:hAnsiTheme="majorBidi" w:cstheme="majorBidi"/>
+          <w:sz w:val="22"/>
+          <w:szCs w:val="22"/>
+        </w:rPr>
+        <w:t xml:space="preserve">igure shows the adjusted log-likelihood </w:t>
+      </w:r>
+      <m:oMath>
+        <m:sSub>
+          <m:sSubPr>
+            <m:ctrlPr>
+              <w:rPr>
+                <w:rFonts w:ascii="Cambria Math" w:hAnsi="Cambria Math" w:cstheme="majorBidi"/>
+                <w:sz w:val="22"/>
+                <w:szCs w:val="22"/>
+              </w:rPr>
+            </m:ctrlPr>
+          </m:sSubPr>
+          <m:e>
+            <m:r>
+              <w:rPr>
+                <w:rFonts w:ascii="Cambria Math" w:hAnsi="Cambria Math" w:cstheme="majorBidi"/>
+                <w:sz w:val="22"/>
+                <w:szCs w:val="22"/>
+              </w:rPr>
+              <m:t>S</m:t>
+            </m:r>
+          </m:e>
+          <m:sub>
+            <m:r>
+              <w:rPr>
+                <w:rFonts w:ascii="Cambria Math" w:hAnsi="Cambria Math" w:cstheme="majorBidi"/>
+                <w:sz w:val="22"/>
+                <w:szCs w:val="22"/>
+              </w:rPr>
+              <m:t>M</m:t>
+            </m:r>
+          </m:sub>
+        </m:sSub>
+        <m:r>
+          <m:rPr>
+            <m:sty m:val="p"/>
+          </m:rPr>
+          <w:rPr>
+            <w:rFonts w:ascii="Cambria Math" w:hAnsi="Cambria Math" w:cstheme="majorBidi"/>
+            <w:sz w:val="22"/>
+            <w:szCs w:val="22"/>
+          </w:rPr>
+          <m:t>(</m:t>
+        </m:r>
+        <m:r>
+          <w:rPr>
+            <w:rFonts w:ascii="Cambria Math" w:hAnsi="Cambria Math" w:cstheme="majorBidi"/>
+            <w:sz w:val="22"/>
+            <w:szCs w:val="22"/>
+          </w:rPr>
+          <m:t>ρ</m:t>
+        </m:r>
+        <m:r>
+          <m:rPr>
+            <m:sty m:val="p"/>
+          </m:rPr>
+          <w:rPr>
+            <w:rFonts w:ascii="Cambria Math" w:hAnsi="Cambria Math" w:cstheme="majorBidi"/>
+            <w:sz w:val="22"/>
+            <w:szCs w:val="22"/>
+          </w:rPr>
+          <m:t>,</m:t>
+        </m:r>
+        <m:r>
+          <w:rPr>
+            <w:rFonts w:ascii="Cambria Math" w:hAnsi="Cambria Math" w:cstheme="majorBidi"/>
+            <w:sz w:val="22"/>
+            <w:szCs w:val="22"/>
+          </w:rPr>
+          <m:t>α</m:t>
+        </m:r>
+        <m:r>
+          <m:rPr>
+            <m:sty m:val="p"/>
+          </m:rPr>
+          <w:rPr>
+            <w:rFonts w:ascii="Cambria Math" w:hAnsi="Cambria Math" w:cstheme="majorBidi"/>
+            <w:sz w:val="22"/>
+            <w:szCs w:val="22"/>
+          </w:rPr>
+          <m:t>|</m:t>
+        </m:r>
+        <m:r>
+          <w:rPr>
+            <w:rFonts w:ascii="Cambria Math" w:hAnsi="Cambria Math" w:cstheme="majorBidi"/>
+            <w:sz w:val="22"/>
+            <w:szCs w:val="22"/>
+          </w:rPr>
+          <m:t>D</m:t>
+        </m:r>
+        <m:r>
+          <m:rPr>
+            <m:sty m:val="p"/>
+          </m:rPr>
+          <w:rPr>
+            <w:rFonts w:ascii="Cambria Math" w:hAnsi="Cambria Math" w:cstheme="majorBidi"/>
+            <w:sz w:val="22"/>
+            <w:szCs w:val="22"/>
+          </w:rPr>
+          <m:t>)</m:t>
+        </m:r>
+      </m:oMath>
+      <w:r>
+        <w:rPr>
+          <w:rFonts w:asciiTheme="majorBidi" w:hAnsiTheme="majorBidi" w:cstheme="majorBidi"/>
+          <w:sz w:val="22"/>
+          <w:szCs w:val="22"/>
+        </w:rPr>
+        <w:t xml:space="preserve"> (eq. 5) of the two-parameter model as a function of the parameters. </w:t>
+      </w:r>
+      <w:commentRangeStart w:id="50"/>
+      <w:r>
+        <w:rPr>
+          <w:rFonts w:asciiTheme="majorBidi" w:hAnsiTheme="majorBidi" w:cstheme="majorBidi"/>
+          <w:sz w:val="22"/>
+          <w:szCs w:val="22"/>
+        </w:rPr>
+        <w:t xml:space="preserve">Constraints of </w:t>
+      </w:r>
+      <w:r>
+        <w:rPr>
+          <w:rFonts w:asciiTheme="majorBidi" w:hAnsiTheme="majorBidi" w:cstheme="majorBidi"/>
+          <w:i/>
+          <w:iCs/>
+          <w:sz w:val="22"/>
+          <w:szCs w:val="22"/>
+        </w:rPr>
+        <w:t>P=0</w:t>
+      </w:r>
+      <w:r>
+        <w:rPr>
+          <w:rFonts w:asciiTheme="majorBidi" w:hAnsiTheme="majorBidi" w:cstheme="majorBidi"/>
+          <w:sz w:val="22"/>
+          <w:szCs w:val="22"/>
+        </w:rPr>
+        <w:t xml:space="preserve"> for all possible adjustments and datasets. </w:t>
+      </w:r>
+      <w:commentRangeEnd w:id="50"/>
+      <w:r>
+        <w:rPr>
+          <w:rStyle w:val="CommentReference"/>
+        </w:rPr>
+        <w:commentReference w:id="50"/>
+      </w:r>
+      <w:r>
+        <w:rPr>
+          <w:rFonts w:asciiTheme="majorBidi" w:hAnsiTheme="majorBidi" w:cstheme="majorBidi"/>
+          <w:sz w:val="22"/>
+          <w:szCs w:val="22"/>
+        </w:rPr>
+        <w:t xml:space="preserve">Variation between the lines are </w:t>
+      </w:r>
+      <w:r>
+        <w:rPr>
+          <w:rFonts w:asciiTheme="majorBidi" w:hAnsiTheme="majorBidi" w:cstheme="majorBidi"/>
+          <w:sz w:val="22"/>
+          <w:szCs w:val="22"/>
+        </w:rPr>
+        <w:t xml:space="preserve">due to different </w:t>
+      </w:r>
+      <w:r>
+        <w:rPr>
+          <w:rFonts w:asciiTheme="majorBidi" w:hAnsiTheme="majorBidi" w:cstheme="majorBidi"/>
+          <w:i/>
+          <w:iCs/>
+          <w:sz w:val="22"/>
+          <w:szCs w:val="22"/>
+        </w:rPr>
+        <w:t>m</w:t>
+      </w:r>
+      <w:r>
+        <w:rPr>
+          <w:rFonts w:asciiTheme="majorBidi" w:hAnsiTheme="majorBidi" w:cstheme="majorBidi"/>
+          <w:i/>
+          <w:iCs/>
+          <w:sz w:val="22"/>
+          <w:szCs w:val="22"/>
+          <w:vertAlign w:val="subscript"/>
+        </w:rPr>
+        <w:t>p</w:t>
+      </w:r>
+      <w:r>
+        <w:rPr>
+          <w:rFonts w:asciiTheme="majorBidi" w:hAnsiTheme="majorBidi" w:cstheme="majorBidi"/>
+          <w:sz w:val="22"/>
+          <w:szCs w:val="22"/>
+        </w:rPr>
+        <w:t xml:space="preserve"> and </w:t>
+      </w:r>
+      <w:r>
+        <w:rPr>
+          <w:rFonts w:asciiTheme="majorBidi" w:hAnsiTheme="majorBidi" w:cstheme="majorBidi"/>
+          <w:i/>
+          <w:iCs/>
+          <w:sz w:val="22"/>
+          <w:szCs w:val="22"/>
+        </w:rPr>
+        <w:t>m</w:t>
+      </w:r>
+      <w:r>
+        <w:rPr>
+          <w:rFonts w:asciiTheme="majorBidi" w:hAnsiTheme="majorBidi" w:cstheme="majorBidi"/>
+          <w:i/>
+          <w:iCs/>
+          <w:sz w:val="22"/>
+          <w:szCs w:val="22"/>
+          <w:vertAlign w:val="subscript"/>
+        </w:rPr>
+        <w:t>o</w:t>
+      </w:r>
+      <w:r>
+        <w:rPr>
+          <w:rFonts w:asciiTheme="majorBidi" w:hAnsiTheme="majorBidi" w:cstheme="majorBidi"/>
+          <w:sz w:val="22"/>
+          <w:szCs w:val="22"/>
+        </w:rPr>
+        <w:t xml:space="preserve"> values for each dataset</w:t>
+      </w:r>
+      <w:r>
+        <w:rPr>
+          <w:rFonts w:asciiTheme="majorBidi" w:hAnsiTheme="majorBidi" w:cstheme="majorBidi"/>
+          <w:sz w:val="22"/>
+          <w:szCs w:val="22"/>
+        </w:rPr>
+        <w:t>.</w:t>
+      </w:r>
+    </w:p>
     <w:sectPr>
-      <w:headerReference w:type="even" r:id="rId15"/>
-      <w:headerReference w:type="default" r:id="rId16"/>
+      <w:headerReference w:type="even" r:id="rId20"/>
+      <w:headerReference w:type="default" r:id="rId21"/>
       <w:pgSz w:w="12219" w:h="15842"/>
       <w:pgMar w:top="1440" w:right="1440" w:bottom="1440" w:left="1440" w:header="709" w:footer="709" w:gutter="0"/>
       <w:cols w:space="720"/>
     </w:sectPr>
   </w:body>
 </w:document>
+</file>
+
+<file path=word/comments.xml><?xml version="1.0" encoding="utf-8"?>
+<w:comments xmlns:wpc="http://schemas.microsoft.com/office/word/2010/wordprocessingCanvas" xmlns:cx="http://schemas.microsoft.com/office/drawing/2014/chartex" xmlns:cx1="http://schemas.microsoft.com/office/drawing/2015/9/8/chartex" xmlns:cx2="http://schemas.microsoft.com/office/drawing/2015/10/21/chartex" xmlns:cx3="http://schemas.microsoft.com/office/drawing/2016/5/9/chartex" xmlns:cx4="http://schemas.microsoft.com/office/drawing/2016/5/10/chartex" xmlns:cx5="http://schemas.microsoft.com/office/drawing/2016/5/11/chartex" xmlns:cx6="http://schemas.microsoft.com/office/drawing/2016/5/12/chartex" xmlns:cx7="http://schemas.microsoft.com/office/drawing/2016/5/13/chartex" xmlns:cx8="http://schemas.microsoft.com/office/drawing/2016/5/14/chartex" xmlns:mc="http://schemas.openxmlformats.org/markup-compatibility/2006" xmlns:aink="http://schemas.microsoft.com/office/drawing/2016/ink" xmlns:am3d="http://schemas.microsoft.com/office/drawing/2017/model3d" xmlns:o="urn:schemas-microsoft-com:office:office" xmlns:oel="http://schemas.microsoft.com/office/2019/extlst" xmlns:r="http://schemas.openxmlformats.org/officeDocument/2006/relationships" xmlns:m="http://schemas.openxmlformats.org/officeDocument/2006/math" xmlns:v="urn:schemas-microsoft-com:vml" xmlns:wp14="http://schemas.microsoft.com/office/word/2010/wordprocessingDrawing" xmlns:wp="http://schemas.openxmlformats.org/drawingml/2006/wordprocessingDrawing" xmlns:w10="urn:schemas-microsoft-com:office:word" xmlns:w="http://schemas.openxmlformats.org/wordprocessingml/2006/main" xmlns:w14="http://schemas.microsoft.com/office/word/2010/wordml" xmlns:w15="http://schemas.microsoft.com/office/word/2012/wordml" xmlns:w16cex="http://schemas.microsoft.com/office/word/2018/wordml/cex" xmlns:w16cid="http://schemas.microsoft.com/office/word/2016/wordml/cid" xmlns:w16="http://schemas.microsoft.com/office/word/2018/wordml" xmlns:w16du="http://schemas.microsoft.com/office/word/2023/wordml/word16du" xmlns:w16sdtdh="http://schemas.microsoft.com/office/word/2020/wordml/sdtdatahash" xmlns:w16se="http://schemas.microsoft.com/office/word/2015/wordml/symex" xmlns:wpg="http://schemas.microsoft.com/office/word/2010/wordprocessingGroup" xmlns:wpi="http://schemas.microsoft.com/office/word/2010/wordprocessingInk" xmlns:wne="http://schemas.microsoft.com/office/word/2006/wordml" xmlns:wps="http://schemas.microsoft.com/office/word/2010/wordprocessingShape" mc:Ignorable="w14 w15 w16se w16cid w16 w16cex w16sdtdh w16du wp14">
+  <w:comment w:id="50" w:author="Yoav Ram" w:date="2024-09-23T15:16:00Z" w:initials="YR">
+    <w:p>
+      <w:r>
+        <w:rPr>
+          <w:rStyle w:val="CommentReference"/>
+        </w:rPr>
+        <w:annotationRef/>
+      </w:r>
+      <w:r>
+        <w:rPr>
+          <w:color w:val="000000"/>
+          <w:sz w:val="20"/>
+          <w:szCs w:val="20"/>
+        </w:rPr>
+        <w:t>unclear</w:t>
+      </w:r>
+    </w:p>
+  </w:comment>
+</w:comments>
+</file>
+
+<file path=word/commentsExtended.xml><?xml version="1.0" encoding="utf-8"?>
+<w15:commentsEx xmlns:wpc="http://schemas.microsoft.com/office/word/2010/wordprocessingCanvas" xmlns:cx="http://schemas.microsoft.com/office/drawing/2014/chartex" xmlns:cx1="http://schemas.microsoft.com/office/drawing/2015/9/8/chartex" xmlns:cx2="http://schemas.microsoft.com/office/drawing/2015/10/21/chartex" xmlns:cx3="http://schemas.microsoft.com/office/drawing/2016/5/9/chartex" xmlns:cx4="http://schemas.microsoft.com/office/drawing/2016/5/10/chartex" xmlns:cx5="http://schemas.microsoft.com/office/drawing/2016/5/11/chartex" xmlns:cx6="http://schemas.microsoft.com/office/drawing/2016/5/12/chartex" xmlns:cx7="http://schemas.microsoft.com/office/drawing/2016/5/13/chartex" xmlns:cx8="http://schemas.microsoft.com/office/drawing/2016/5/14/chartex" xmlns:mc="http://schemas.openxmlformats.org/markup-compatibility/2006" xmlns:aink="http://schemas.microsoft.com/office/drawing/2016/ink" xmlns:am3d="http://schemas.microsoft.com/office/drawing/2017/model3d" xmlns:o="urn:schemas-microsoft-com:office:office" xmlns:oel="http://schemas.microsoft.com/office/2019/extlst" xmlns:r="http://schemas.openxmlformats.org/officeDocument/2006/relationships" xmlns:m="http://schemas.openxmlformats.org/officeDocument/2006/math" xmlns:v="urn:schemas-microsoft-com:vml" xmlns:wp14="http://schemas.microsoft.com/office/word/2010/wordprocessingDrawing" xmlns:wp="http://schemas.openxmlformats.org/drawingml/2006/wordprocessingDrawing" xmlns:w10="urn:schemas-microsoft-com:office:word" xmlns:w="http://schemas.openxmlformats.org/wordprocessingml/2006/main" xmlns:w14="http://schemas.microsoft.com/office/word/2010/wordml" xmlns:w15="http://schemas.microsoft.com/office/word/2012/wordml" xmlns:w16cex="http://schemas.microsoft.com/office/word/2018/wordml/cex" xmlns:w16cid="http://schemas.microsoft.com/office/word/2016/wordml/cid" xmlns:w16="http://schemas.microsoft.com/office/word/2018/wordml" xmlns:w16du="http://schemas.microsoft.com/office/word/2023/wordml/word16du" xmlns:w16sdtdh="http://schemas.microsoft.com/office/word/2020/wordml/sdtdatahash" xmlns:w16se="http://schemas.microsoft.com/office/word/2015/wordml/symex" xmlns:wpg="http://schemas.microsoft.com/office/word/2010/wordprocessingGroup" xmlns:wpi="http://schemas.microsoft.com/office/word/2010/wordprocessingInk" xmlns:wne="http://schemas.microsoft.com/office/word/2006/wordml" xmlns:wps="http://schemas.microsoft.com/office/word/2010/wordprocessingShape" mc:Ignorable="w14 w15 w16se w16cid w16 w16cex w16sdtdh w16du wp14">
+  <w15:commentEx w15:paraId="5B93835C" w15:done="0"/>
+</w15:commentsEx>
+</file>
+
+<file path=word/commentsExtensible.xml><?xml version="1.0" encoding="utf-8"?>
+<w16cex:commentsExtensible xmlns:wpc="http://schemas.microsoft.com/office/word/2010/wordprocessingCanvas" xmlns:cx="http://schemas.microsoft.com/office/drawing/2014/chartex" xmlns:cx1="http://schemas.microsoft.com/office/drawing/2015/9/8/chartex" xmlns:cx2="http://schemas.microsoft.com/office/drawing/2015/10/21/chartex" xmlns:cx3="http://schemas.microsoft.com/office/drawing/2016/5/9/chartex" xmlns:cx4="http://schemas.microsoft.com/office/drawing/2016/5/10/chartex" xmlns:cx5="http://schemas.microsoft.com/office/drawing/2016/5/11/chartex" xmlns:cx6="http://schemas.microsoft.com/office/drawing/2016/5/12/chartex" xmlns:cx7="http://schemas.microsoft.com/office/drawing/2016/5/13/chartex" xmlns:cx8="http://schemas.microsoft.com/office/drawing/2016/5/14/chartex" xmlns:cr="http://schemas.microsoft.com/office/comments/2020/reactions" xmlns:mc="http://schemas.openxmlformats.org/markup-compatibility/2006" xmlns:aink="http://schemas.microsoft.com/office/drawing/2016/ink" xmlns:am3d="http://schemas.microsoft.com/office/drawing/2017/model3d" xmlns:o="urn:schemas-microsoft-com:office:office" xmlns:oel="http://schemas.microsoft.com/office/2019/extlst" xmlns:r="http://schemas.openxmlformats.org/officeDocument/2006/relationships" xmlns:m="http://schemas.openxmlformats.org/officeDocument/2006/math" xmlns:v="urn:schemas-microsoft-com:vml" xmlns:wp14="http://schemas.microsoft.com/office/word/2010/wordprocessingDrawing" xmlns:wp="http://schemas.openxmlformats.org/drawingml/2006/wordprocessingDrawing" xmlns:w10="urn:schemas-microsoft-com:office:word" xmlns:w="http://schemas.openxmlformats.org/wordprocessingml/2006/main" xmlns:w14="http://schemas.microsoft.com/office/word/2010/wordml" xmlns:w15="http://schemas.microsoft.com/office/word/2012/wordml" xmlns:w16cex="http://schemas.microsoft.com/office/word/2018/wordml/cex" xmlns:w16cid="http://schemas.microsoft.com/office/word/2016/wordml/cid" xmlns:w16="http://schemas.microsoft.com/office/word/2018/wordml" xmlns:w16du="http://schemas.microsoft.com/office/word/2023/wordml/word16du" xmlns:w16sdtdh="http://schemas.microsoft.com/office/word/2020/wordml/sdtdatahash" xmlns:w16se="http://schemas.microsoft.com/office/word/2015/wordml/symex" xmlns:wpg="http://schemas.microsoft.com/office/word/2010/wordprocessingGroup" xmlns:wpi="http://schemas.microsoft.com/office/word/2010/wordprocessingInk" xmlns:wne="http://schemas.microsoft.com/office/word/2006/wordml" xmlns:wps="http://schemas.microsoft.com/office/word/2010/wordprocessingShape" mc:Ignorable="w14 w15 w16se w16cid w16 w16cex w16sdtdh cr w16du wp14">
+  <w16cex:commentExtensible w16cex:durableId="406797AD" w16cex:dateUtc="2024-09-23T12:16:00Z"/>
+</w16cex:commentsExtensible>
+</file>
+
+<file path=word/commentsIds.xml><?xml version="1.0" encoding="utf-8"?>
+<w16cid:commentsIds xmlns:wpc="http://schemas.microsoft.com/office/word/2010/wordprocessingCanvas" xmlns:cx="http://schemas.microsoft.com/office/drawing/2014/chartex" xmlns:cx1="http://schemas.microsoft.com/office/drawing/2015/9/8/chartex" xmlns:cx2="http://schemas.microsoft.com/office/drawing/2015/10/21/chartex" xmlns:cx3="http://schemas.microsoft.com/office/drawing/2016/5/9/chartex" xmlns:cx4="http://schemas.microsoft.com/office/drawing/2016/5/10/chartex" xmlns:cx5="http://schemas.microsoft.com/office/drawing/2016/5/11/chartex" xmlns:cx6="http://schemas.microsoft.com/office/drawing/2016/5/12/chartex" xmlns:cx7="http://schemas.microsoft.com/office/drawing/2016/5/13/chartex" xmlns:cx8="http://schemas.microsoft.com/office/drawing/2016/5/14/chartex" xmlns:mc="http://schemas.openxmlformats.org/markup-compatibility/2006" xmlns:aink="http://schemas.microsoft.com/office/drawing/2016/ink" xmlns:am3d="http://schemas.microsoft.com/office/drawing/2017/model3d" xmlns:o="urn:schemas-microsoft-com:office:office" xmlns:oel="http://schemas.microsoft.com/office/2019/extlst" xmlns:r="http://schemas.openxmlformats.org/officeDocument/2006/relationships" xmlns:m="http://schemas.openxmlformats.org/officeDocument/2006/math" xmlns:v="urn:schemas-microsoft-com:vml" xmlns:wp14="http://schemas.microsoft.com/office/word/2010/wordprocessingDrawing" xmlns:wp="http://schemas.openxmlformats.org/drawingml/2006/wordprocessingDrawing" xmlns:w10="urn:schemas-microsoft-com:office:word" xmlns:w="http://schemas.openxmlformats.org/wordprocessingml/2006/main" xmlns:w14="http://schemas.microsoft.com/office/word/2010/wordml" xmlns:w15="http://schemas.microsoft.com/office/word/2012/wordml" xmlns:w16cex="http://schemas.microsoft.com/office/word/2018/wordml/cex" xmlns:w16cid="http://schemas.microsoft.com/office/word/2016/wordml/cid" xmlns:w16="http://schemas.microsoft.com/office/word/2018/wordml" xmlns:w16du="http://schemas.microsoft.com/office/word/2023/wordml/word16du" xmlns:w16sdtdh="http://schemas.microsoft.com/office/word/2020/wordml/sdtdatahash" xmlns:w16se="http://schemas.microsoft.com/office/word/2015/wordml/symex" xmlns:wpg="http://schemas.microsoft.com/office/word/2010/wordprocessingGroup" xmlns:wpi="http://schemas.microsoft.com/office/word/2010/wordprocessingInk" xmlns:wne="http://schemas.microsoft.com/office/word/2006/wordml" xmlns:wps="http://schemas.microsoft.com/office/word/2010/wordprocessingShape" mc:Ignorable="w14 w15 w16se w16cid w16 w16cex w16sdtdh w16du wp14">
+  <w16cid:commentId w16cid:paraId="5B93835C" w16cid:durableId="406797AD"/>
+</w16cid:commentsIds>
 </file>
 
 <file path=word/endnotes.xml><?xml version="1.0" encoding="utf-8"?>
@@ -48285,6 +48480,14 @@
 </w:numbering>
 </file>
 
+<file path=word/people.xml><?xml version="1.0" encoding="utf-8"?>
+<w15:people xmlns:wpc="http://schemas.microsoft.com/office/word/2010/wordprocessingCanvas" xmlns:cx="http://schemas.microsoft.com/office/drawing/2014/chartex" xmlns:cx1="http://schemas.microsoft.com/office/drawing/2015/9/8/chartex" xmlns:cx2="http://schemas.microsoft.com/office/drawing/2015/10/21/chartex" xmlns:cx3="http://schemas.microsoft.com/office/drawing/2016/5/9/chartex" xmlns:cx4="http://schemas.microsoft.com/office/drawing/2016/5/10/chartex" xmlns:cx5="http://schemas.microsoft.com/office/drawing/2016/5/11/chartex" xmlns:cx6="http://schemas.microsoft.com/office/drawing/2016/5/12/chartex" xmlns:cx7="http://schemas.microsoft.com/office/drawing/2016/5/13/chartex" xmlns:cx8="http://schemas.microsoft.com/office/drawing/2016/5/14/chartex" xmlns:mc="http://schemas.openxmlformats.org/markup-compatibility/2006" xmlns:aink="http://schemas.microsoft.com/office/drawing/2016/ink" xmlns:am3d="http://schemas.microsoft.com/office/drawing/2017/model3d" xmlns:o="urn:schemas-microsoft-com:office:office" xmlns:oel="http://schemas.microsoft.com/office/2019/extlst" xmlns:r="http://schemas.openxmlformats.org/officeDocument/2006/relationships" xmlns:m="http://schemas.openxmlformats.org/officeDocument/2006/math" xmlns:v="urn:schemas-microsoft-com:vml" xmlns:wp14="http://schemas.microsoft.com/office/word/2010/wordprocessingDrawing" xmlns:wp="http://schemas.openxmlformats.org/drawingml/2006/wordprocessingDrawing" xmlns:w10="urn:schemas-microsoft-com:office:word" xmlns:w="http://schemas.openxmlformats.org/wordprocessingml/2006/main" xmlns:w14="http://schemas.microsoft.com/office/word/2010/wordml" xmlns:w15="http://schemas.microsoft.com/office/word/2012/wordml" xmlns:w16cex="http://schemas.microsoft.com/office/word/2018/wordml/cex" xmlns:w16cid="http://schemas.microsoft.com/office/word/2016/wordml/cid" xmlns:w16="http://schemas.microsoft.com/office/word/2018/wordml" xmlns:w16du="http://schemas.microsoft.com/office/word/2023/wordml/word16du" xmlns:w16sdtdh="http://schemas.microsoft.com/office/word/2020/wordml/sdtdatahash" xmlns:w16se="http://schemas.microsoft.com/office/word/2015/wordml/symex" xmlns:wpg="http://schemas.microsoft.com/office/word/2010/wordprocessingGroup" xmlns:wpi="http://schemas.microsoft.com/office/word/2010/wordprocessingInk" xmlns:wne="http://schemas.microsoft.com/office/word/2006/wordml" xmlns:wps="http://schemas.microsoft.com/office/word/2010/wordprocessingShape" mc:Ignorable="w14 w15 w16se w16cid w16 w16cex w16sdtdh w16du wp14">
+  <w15:person w15:author="Yoav Ram">
+    <w15:presenceInfo w15:providerId="AD" w15:userId="S::yoavram@tauex.tau.ac.il::05188b73-53ae-4e5f-a076-0346e59591a5"/>
+  </w15:person>
+</w15:people>
+</file>
+
 <file path=word/styles.xml><?xml version="1.0" encoding="utf-8"?>
 <w:styles xmlns:mc="http://schemas.openxmlformats.org/markup-compatibility/2006" xmlns:r="http://schemas.openxmlformats.org/officeDocument/2006/relationships" xmlns:w="http://schemas.openxmlformats.org/wordprocessingml/2006/main" xmlns:w14="http://schemas.microsoft.com/office/word/2010/wordml" xmlns:w15="http://schemas.microsoft.com/office/word/2012/wordml" xmlns:w16cex="http://schemas.microsoft.com/office/word/2018/wordml/cex" xmlns:w16cid="http://schemas.microsoft.com/office/word/2016/wordml/cid" xmlns:w16="http://schemas.microsoft.com/office/word/2018/wordml" xmlns:w16du="http://schemas.microsoft.com/office/word/2023/wordml/word16du" xmlns:w16sdtdh="http://schemas.microsoft.com/office/word/2020/wordml/sdtdatahash" xmlns:w16se="http://schemas.microsoft.com/office/word/2015/wordml/symex" mc:Ignorable="w14 w15 w16se w16cid w16 w16cex w16sdtdh w16du">
   <w:docDefaults>
@@ -49934,28 +50137,28 @@
 </file>
 
 <file path=customXml/item1.xml><?xml version="1.0" encoding="utf-8"?>
+<b:Sources xmlns:b="http://schemas.openxmlformats.org/officeDocument/2006/bibliography" xmlns="http://schemas.openxmlformats.org/officeDocument/2006/bibliography" SelectedStyle="/APASixthEditionOfficeOnline.xsl" StyleName="APA" Version="6"/>
+</file>
+
+<file path=customXml/item2.xml><?xml version="1.0" encoding="utf-8"?>
 <go:gDocsCustomXmlDataStorage xmlns:go="http://customooxmlschemas.google.com/" xmlns:r="http://schemas.openxmlformats.org/officeDocument/2006/relationships" uri="GoogleDocsCustomDataVersion2">
   <go:docsCustomData xmlns:go="http://customooxmlschemas.google.com/" roundtripDataSignature="AMtx7mjVU6yNMayDEV3iaO6yGkUFgJ8Cug==">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</go:docsCustomData>
 </go:gDocsCustomXmlDataStorage>
 </file>
 
-<file path=customXml/item2.xml><?xml version="1.0" encoding="utf-8"?>
-<b:Sources xmlns:b="http://schemas.openxmlformats.org/officeDocument/2006/bibliography" xmlns="http://schemas.openxmlformats.org/officeDocument/2006/bibliography" SelectedStyle="/APASixthEditionOfficeOnline.xsl" StyleName="APA" Version="6"/>
+<file path=customXml/itemProps1.xml><?xml version="1.0" encoding="utf-8"?>
+<ds:datastoreItem xmlns:ds="http://schemas.openxmlformats.org/officeDocument/2006/customXml" ds:itemID="{10757ECB-529D-1241-A477-FDE64B69859C}">
+  <ds:schemaRefs>
+    <ds:schemaRef ds:uri="http://schemas.openxmlformats.org/officeDocument/2006/bibliography"/>
+  </ds:schemaRefs>
+</ds:datastoreItem>
 </file>
 
-<file path=customXml/itemProps1.xml><?xml version="1.0" encoding="utf-8"?>
+<file path=customXml/itemProps2.xml><?xml version="1.0" encoding="utf-8"?>
 <ds:datastoreItem xmlns:ds="http://schemas.openxmlformats.org/officeDocument/2006/customXml" ds:itemID="{11111111-1234-1234-1234-123412341234}">
   <ds:schemaRefs>
     <ds:schemaRef ds:uri="http://customooxmlschemas.google.com/"/>
     <ds:schemaRef ds:uri="http://schemas.openxmlformats.org/officeDocument/2006/relationships"/>
   </ds:schemaRefs>
 </ds:datastoreItem>
-</file>
-
-<file path=customXml/itemProps2.xml><?xml version="1.0" encoding="utf-8"?>
-<ds:datastoreItem xmlns:ds="http://schemas.openxmlformats.org/officeDocument/2006/customXml" ds:itemID="{10757ECB-529D-1241-A477-FDE64B69859C}">
-  <ds:schemaRefs>
-    <ds:schemaRef ds:uri="http://schemas.openxmlformats.org/officeDocument/2006/bibliography"/>
-  </ds:schemaRefs>
-</ds:datastoreItem>
 </file>
</xml_diff>

<commit_message>
resolve NBN edit; small G edits
</commit_message>
<xml_diff>
--- a/si.docx
+++ b/si.docx
@@ -68,27 +68,7 @@
           <w:szCs w:val="22"/>
           <w:lang w:val="en-US"/>
         </w:rPr>
-        <w:t xml:space="preserve">Rony </w:t>
-      </w:r>
-      <w:proofErr w:type="spellStart"/>
-      <w:r>
-        <w:rPr>
-          <w:rFonts w:asciiTheme="majorBidi" w:hAnsiTheme="majorBidi" w:cstheme="majorBidi"/>
-          <w:sz w:val="22"/>
-          <w:szCs w:val="22"/>
-          <w:lang w:val="en-US"/>
-        </w:rPr>
-        <w:t>Karstadt</w:t>
-      </w:r>
-      <w:proofErr w:type="spellEnd"/>
-      <w:r>
-        <w:rPr>
-          <w:rFonts w:asciiTheme="majorBidi" w:hAnsiTheme="majorBidi" w:cstheme="majorBidi"/>
-          <w:sz w:val="22"/>
-          <w:szCs w:val="22"/>
-          <w:lang w:val="en-US"/>
-        </w:rPr>
-        <w:t xml:space="preserve">, Chloe Shiff, Tomer Oron, </w:t>
+        <w:t xml:space="preserve">Rony Karstadt, Chloe Shiff, Tomer Oron, </w:t>
       </w:r>
       <w:r>
         <w:rPr>
@@ -128,16 +108,7 @@
           <w:szCs w:val="22"/>
           <w:lang w:val="en-US"/>
         </w:rPr>
-        <w:t>2</w:t>
-      </w:r>
-      <w:r>
-        <w:rPr>
-          <w:rFonts w:asciiTheme="majorBidi" w:hAnsiTheme="majorBidi" w:cstheme="majorBidi"/>
-          <w:sz w:val="22"/>
-          <w:szCs w:val="22"/>
-          <w:lang w:val="en-US"/>
-        </w:rPr>
-        <w:t>3</w:t>
+        <w:t>26</w:t>
       </w:r>
       <w:r>
         <w:rPr>
@@ -275,67 +246,7 @@
           <w:szCs w:val="22"/>
           <w:lang w:val="en-US"/>
         </w:rPr>
-        <w:t xml:space="preserve"> The probability of right-handed offspring with genotype DD, DC, and CC given </w:t>
-      </w:r>
-      <w:proofErr w:type="spellStart"/>
-      <w:r>
-        <w:rPr>
-          <w:rFonts w:asciiTheme="majorBidi" w:hAnsiTheme="majorBidi" w:cstheme="majorBidi"/>
-          <w:sz w:val="22"/>
-          <w:szCs w:val="22"/>
-          <w:lang w:val="en-US"/>
-        </w:rPr>
-        <w:t>RxR</w:t>
-      </w:r>
-      <w:proofErr w:type="spellEnd"/>
-      <w:r>
-        <w:rPr>
-          <w:rFonts w:asciiTheme="majorBidi" w:hAnsiTheme="majorBidi" w:cstheme="majorBidi"/>
-          <w:sz w:val="22"/>
-          <w:szCs w:val="22"/>
-          <w:lang w:val="en-US"/>
-        </w:rPr>
-        <w:t xml:space="preserve">, </w:t>
-      </w:r>
-      <w:proofErr w:type="spellStart"/>
-      <w:r>
-        <w:rPr>
-          <w:rFonts w:asciiTheme="majorBidi" w:hAnsiTheme="majorBidi" w:cstheme="majorBidi"/>
-          <w:sz w:val="22"/>
-          <w:szCs w:val="22"/>
-          <w:lang w:val="en-US"/>
-        </w:rPr>
-        <w:t>RxL</w:t>
-      </w:r>
-      <w:proofErr w:type="spellEnd"/>
-      <w:r>
-        <w:rPr>
-          <w:rFonts w:asciiTheme="majorBidi" w:hAnsiTheme="majorBidi" w:cstheme="majorBidi"/>
-          <w:sz w:val="22"/>
-          <w:szCs w:val="22"/>
-          <w:lang w:val="en-US"/>
-        </w:rPr>
-        <w:t xml:space="preserve">, and </w:t>
-      </w:r>
-      <w:proofErr w:type="spellStart"/>
-      <w:r>
-        <w:rPr>
-          <w:rFonts w:asciiTheme="majorBidi" w:hAnsiTheme="majorBidi" w:cstheme="majorBidi"/>
-          <w:sz w:val="22"/>
-          <w:szCs w:val="22"/>
-          <w:lang w:val="en-US"/>
-        </w:rPr>
-        <w:t>LxL</w:t>
-      </w:r>
-      <w:proofErr w:type="spellEnd"/>
-      <w:r>
-        <w:rPr>
-          <w:rFonts w:asciiTheme="majorBidi" w:hAnsiTheme="majorBidi" w:cstheme="majorBidi"/>
-          <w:sz w:val="22"/>
-          <w:szCs w:val="22"/>
-          <w:lang w:val="en-US"/>
-        </w:rPr>
-        <w:t xml:space="preserve"> parental phenotypes</w:t>
+        <w:t xml:space="preserve"> The probability of right-handed offspring with genotype DD, DC, and CC given RxR, RxL, and LxL parental phenotypes</w:t>
       </w:r>
       <w:bookmarkEnd w:id="2"/>
       <w:r>
@@ -344,7 +255,23 @@
           <w:sz w:val="22"/>
           <w:szCs w:val="22"/>
         </w:rPr>
-        <w:t xml:space="preserve">. Genetic effects determined by parameters </w:t>
+        <w:t xml:space="preserve">. Genetic effects </w:t>
+      </w:r>
+      <w:r>
+        <w:rPr>
+          <w:rFonts w:asciiTheme="majorBidi" w:hAnsiTheme="majorBidi" w:cstheme="majorBidi"/>
+          <w:sz w:val="22"/>
+          <w:szCs w:val="22"/>
+        </w:rPr>
+        <w:t xml:space="preserve">are </w:t>
+      </w:r>
+      <w:r>
+        <w:rPr>
+          <w:rFonts w:asciiTheme="majorBidi" w:hAnsiTheme="majorBidi" w:cstheme="majorBidi"/>
+          <w:sz w:val="22"/>
+          <w:szCs w:val="22"/>
+        </w:rPr>
+        <w:t xml:space="preserve">determined by parameters </w:t>
       </w:r>
       <w:r>
         <w:rPr>
@@ -423,7 +350,7 @@
           <w:sz w:val="22"/>
           <w:szCs w:val="22"/>
         </w:rPr>
-        <w:t xml:space="preserve">(allele dominance). Cultural effects of are determined by </w:t>
+        <w:t xml:space="preserve">(allele dominance). Cultural effects are determined by </w:t>
       </w:r>
       <w:r>
         <w:rPr>
@@ -1722,7 +1649,19 @@
         <w:rPr>
           <w:lang w:val="en-US"/>
         </w:rPr>
-        <w:t xml:space="preserve"> Expected </w:t>
+        <w:t xml:space="preserve"> </w:t>
+      </w:r>
+      <w:r>
+        <w:rPr>
+          <w:lang w:val="en-US"/>
+        </w:rPr>
+        <w:t>The e</w:t>
+      </w:r>
+      <w:r>
+        <w:rPr>
+          <w:lang w:val="en-US"/>
+        </w:rPr>
+        <w:t xml:space="preserve">xpected </w:t>
       </w:r>
       <w:r>
         <w:rPr>
@@ -1743,6 +1682,12 @@
           <w:lang w:val="en-US"/>
         </w:rPr>
         <w:t>right, right-left</w:t>
+      </w:r>
+      <w:r>
+        <w:rPr>
+          <w:lang w:val="en-US"/>
+        </w:rPr>
+        <w:t>,</w:t>
       </w:r>
       <w:r>
         <w:rPr>
@@ -3619,31 +3564,7 @@
           <w:sz w:val="22"/>
           <w:szCs w:val="22"/>
         </w:rPr>
-        <w:t xml:space="preserve">16 of 17 studies and across all studies combined (G= 44.33, </w:t>
-      </w:r>
-      <w:proofErr w:type="spellStart"/>
-      <w:r>
-        <w:rPr>
-          <w:rFonts w:asciiTheme="majorBidi" w:eastAsia="Calibri" w:hAnsiTheme="majorBidi" w:cstheme="majorBidi"/>
-          <w:i w:val="0"/>
-          <w:iCs w:val="0"/>
-          <w:color w:val="auto"/>
-          <w:sz w:val="22"/>
-          <w:szCs w:val="22"/>
-        </w:rPr>
-        <w:t>df</w:t>
-      </w:r>
-      <w:proofErr w:type="spellEnd"/>
-      <w:r>
-        <w:rPr>
-          <w:rFonts w:asciiTheme="majorBidi" w:eastAsia="Calibri" w:hAnsiTheme="majorBidi" w:cstheme="majorBidi"/>
-          <w:i w:val="0"/>
-          <w:iCs w:val="0"/>
-          <w:color w:val="auto"/>
-          <w:sz w:val="22"/>
-          <w:szCs w:val="22"/>
-        </w:rPr>
-        <w:t>= 32, p&gt;0.05).</w:t>
+        <w:t>16 of 17 studies and across all studies combined (G= 44.33, df= 32, p&gt;0.05).</w:t>
       </w:r>
       <w:bookmarkEnd w:id="6"/>
       <w:bookmarkEnd w:id="7"/>
@@ -4239,7 +4160,6 @@
                 <w:vertAlign w:val="subscript"/>
               </w:rPr>
             </w:pPr>
-            <w:proofErr w:type="spellStart"/>
             <w:r>
               <w:rPr>
                 <w:rFonts w:asciiTheme="majorBidi" w:eastAsia="Calibri" w:hAnsiTheme="majorBidi" w:cstheme="majorBidi"/>
@@ -4257,18 +4177,7 @@
                 <w:szCs w:val="22"/>
                 <w:vertAlign w:val="subscript"/>
               </w:rPr>
-              <w:t>df</w:t>
-            </w:r>
-            <w:proofErr w:type="spellEnd"/>
-            <w:r>
-              <w:rPr>
-                <w:rFonts w:asciiTheme="majorBidi" w:eastAsia="Calibri" w:hAnsiTheme="majorBidi" w:cstheme="majorBidi"/>
-                <w:color w:val="000000"/>
-                <w:sz w:val="22"/>
-                <w:szCs w:val="22"/>
-                <w:vertAlign w:val="subscript"/>
-              </w:rPr>
-              <w:t>=1.82</w:t>
+              <w:t>df=1.82</w:t>
             </w:r>
           </w:p>
         </w:tc>
@@ -5609,25 +5518,14 @@
                 <w:szCs w:val="22"/>
               </w:rPr>
             </w:pPr>
-            <w:proofErr w:type="spellStart"/>
-            <w:r>
-              <w:rPr>
-                <w:rFonts w:asciiTheme="majorBidi" w:eastAsia="Calibri" w:hAnsiTheme="majorBidi" w:cstheme="majorBidi"/>
-                <w:color w:val="000000"/>
-                <w:sz w:val="22"/>
-                <w:szCs w:val="22"/>
-              </w:rPr>
-              <w:t>Ferronato</w:t>
-            </w:r>
-            <w:proofErr w:type="spellEnd"/>
-            <w:r>
-              <w:rPr>
-                <w:rFonts w:asciiTheme="majorBidi" w:eastAsia="Calibri" w:hAnsiTheme="majorBidi" w:cstheme="majorBidi"/>
-                <w:color w:val="000000"/>
-                <w:sz w:val="22"/>
-                <w:szCs w:val="22"/>
-              </w:rPr>
-              <w:t xml:space="preserve"> et al. (1947)</w:t>
+            <w:r>
+              <w:rPr>
+                <w:rFonts w:asciiTheme="majorBidi" w:eastAsia="Calibri" w:hAnsiTheme="majorBidi" w:cstheme="majorBidi"/>
+                <w:color w:val="000000"/>
+                <w:sz w:val="22"/>
+                <w:szCs w:val="22"/>
+              </w:rPr>
+              <w:t>Ferronato et al. (1947)</w:t>
             </w:r>
           </w:p>
         </w:tc>
@@ -5882,45 +5780,14 @@
                 <w:szCs w:val="22"/>
               </w:rPr>
             </w:pPr>
-            <w:proofErr w:type="spellStart"/>
-            <w:r>
-              <w:rPr>
-                <w:rFonts w:asciiTheme="majorBidi" w:eastAsia="Calibri" w:hAnsiTheme="majorBidi" w:cstheme="majorBidi"/>
-                <w:color w:val="000000"/>
-                <w:sz w:val="22"/>
-                <w:szCs w:val="22"/>
-              </w:rPr>
-              <w:t>Mascie</w:t>
-            </w:r>
-            <w:proofErr w:type="spellEnd"/>
-            <w:r>
-              <w:rPr>
-                <w:rFonts w:asciiTheme="majorBidi" w:eastAsia="Calibri" w:hAnsiTheme="majorBidi" w:cstheme="majorBidi"/>
-                <w:color w:val="000000"/>
-                <w:sz w:val="22"/>
-                <w:szCs w:val="22"/>
-              </w:rPr>
-              <w:t>-Taylor (</w:t>
-            </w:r>
-            <w:proofErr w:type="spellStart"/>
-            <w:r>
-              <w:rPr>
-                <w:rFonts w:asciiTheme="majorBidi" w:eastAsia="Calibri" w:hAnsiTheme="majorBidi" w:cstheme="majorBidi"/>
-                <w:color w:val="000000"/>
-                <w:sz w:val="22"/>
-                <w:szCs w:val="22"/>
-              </w:rPr>
-              <w:t>unpub</w:t>
-            </w:r>
-            <w:proofErr w:type="spellEnd"/>
-            <w:r>
-              <w:rPr>
-                <w:rFonts w:asciiTheme="majorBidi" w:eastAsia="Calibri" w:hAnsiTheme="majorBidi" w:cstheme="majorBidi"/>
-                <w:color w:val="000000"/>
-                <w:sz w:val="22"/>
-                <w:szCs w:val="22"/>
-              </w:rPr>
-              <w:t>)</w:t>
+            <w:r>
+              <w:rPr>
+                <w:rFonts w:asciiTheme="majorBidi" w:eastAsia="Calibri" w:hAnsiTheme="majorBidi" w:cstheme="majorBidi"/>
+                <w:color w:val="000000"/>
+                <w:sz w:val="22"/>
+                <w:szCs w:val="22"/>
+              </w:rPr>
+              <w:t>Mascie-Taylor (unpub)</w:t>
             </w:r>
             <w:r>
               <w:rPr>
@@ -6192,47 +6059,7 @@
                 <w:sz w:val="22"/>
                 <w:szCs w:val="22"/>
               </w:rPr>
-              <w:t xml:space="preserve">Chaurasia &amp; </w:t>
-            </w:r>
-            <w:proofErr w:type="spellStart"/>
-            <w:r>
-              <w:rPr>
-                <w:rFonts w:asciiTheme="majorBidi" w:eastAsia="Calibri" w:hAnsiTheme="majorBidi" w:cstheme="majorBidi"/>
-                <w:color w:val="000000"/>
-                <w:sz w:val="22"/>
-                <w:szCs w:val="22"/>
-              </w:rPr>
-              <w:t>Goswani</w:t>
-            </w:r>
-            <w:proofErr w:type="spellEnd"/>
-            <w:r>
-              <w:rPr>
-                <w:rFonts w:asciiTheme="majorBidi" w:eastAsia="Calibri" w:hAnsiTheme="majorBidi" w:cstheme="majorBidi"/>
-                <w:color w:val="000000"/>
-                <w:sz w:val="22"/>
-                <w:szCs w:val="22"/>
-              </w:rPr>
-              <w:t xml:space="preserve"> (</w:t>
-            </w:r>
-            <w:proofErr w:type="spellStart"/>
-            <w:r>
-              <w:rPr>
-                <w:rFonts w:asciiTheme="majorBidi" w:eastAsia="Calibri" w:hAnsiTheme="majorBidi" w:cstheme="majorBidi"/>
-                <w:color w:val="000000"/>
-                <w:sz w:val="22"/>
-                <w:szCs w:val="22"/>
-              </w:rPr>
-              <w:t>unpub</w:t>
-            </w:r>
-            <w:proofErr w:type="spellEnd"/>
-            <w:r>
-              <w:rPr>
-                <w:rFonts w:asciiTheme="majorBidi" w:eastAsia="Calibri" w:hAnsiTheme="majorBidi" w:cstheme="majorBidi"/>
-                <w:color w:val="000000"/>
-                <w:sz w:val="22"/>
-                <w:szCs w:val="22"/>
-              </w:rPr>
-              <w:t>)</w:t>
+              <w:t>Chaurasia &amp; Goswani (unpub)</w:t>
             </w:r>
             <w:r>
               <w:rPr>
@@ -7028,27 +6855,7 @@
                 <w:sz w:val="22"/>
                 <w:szCs w:val="22"/>
               </w:rPr>
-              <w:t xml:space="preserve">Coren &amp; </w:t>
-            </w:r>
-            <w:proofErr w:type="spellStart"/>
-            <w:r>
-              <w:rPr>
-                <w:rFonts w:asciiTheme="majorBidi" w:eastAsia="Calibri" w:hAnsiTheme="majorBidi" w:cstheme="majorBidi"/>
-                <w:color w:val="000000"/>
-                <w:sz w:val="22"/>
-                <w:szCs w:val="22"/>
-              </w:rPr>
-              <w:t>Porac</w:t>
-            </w:r>
-            <w:proofErr w:type="spellEnd"/>
-            <w:r>
-              <w:rPr>
-                <w:rFonts w:asciiTheme="majorBidi" w:eastAsia="Calibri" w:hAnsiTheme="majorBidi" w:cstheme="majorBidi"/>
-                <w:color w:val="000000"/>
-                <w:sz w:val="22"/>
-                <w:szCs w:val="22"/>
-              </w:rPr>
-              <w:t xml:space="preserve"> (1980)</w:t>
+              <w:t>Coren &amp; Porac (1980)</w:t>
             </w:r>
           </w:p>
         </w:tc>
@@ -9196,7 +9003,25 @@
           <w:sz w:val="22"/>
           <w:szCs w:val="22"/>
         </w:rPr>
-        <w:t xml:space="preserve">Model predictions are in parentheses and G </w:t>
+        <w:t>Model predictions are in parentheses</w:t>
+      </w:r>
+      <w:r>
+        <w:rPr>
+          <w:rFonts w:asciiTheme="majorBidi" w:eastAsia="Calibri" w:hAnsiTheme="majorBidi" w:cstheme="majorBidi"/>
+          <w:color w:val="000000"/>
+          <w:sz w:val="22"/>
+          <w:szCs w:val="22"/>
+        </w:rPr>
+        <w:t>,</w:t>
+      </w:r>
+      <w:r>
+        <w:rPr>
+          <w:rFonts w:asciiTheme="majorBidi" w:eastAsia="Calibri" w:hAnsiTheme="majorBidi" w:cstheme="majorBidi"/>
+          <w:color w:val="000000"/>
+          <w:sz w:val="22"/>
+          <w:szCs w:val="22"/>
+        </w:rPr>
+        <w:t xml:space="preserve"> and G </w:t>
       </w:r>
       <w:r>
         <w:rPr>
@@ -9216,27 +9041,7 @@
           <w:sz w:val="22"/>
           <w:szCs w:val="22"/>
         </w:rPr>
-        <w:t xml:space="preserve"> for each study are in the right column. Model predictions fit the data in 9 of 17 individual studies and do not fit for all studies combined (G=556.73, </w:t>
-      </w:r>
-      <w:proofErr w:type="spellStart"/>
-      <w:r>
-        <w:rPr>
-          <w:rFonts w:asciiTheme="majorBidi" w:eastAsia="Calibri" w:hAnsiTheme="majorBidi" w:cstheme="majorBidi"/>
-          <w:color w:val="000000"/>
-          <w:sz w:val="22"/>
-          <w:szCs w:val="22"/>
-        </w:rPr>
-        <w:t>df</w:t>
-      </w:r>
-      <w:proofErr w:type="spellEnd"/>
-      <w:r>
-        <w:rPr>
-          <w:rFonts w:asciiTheme="majorBidi" w:eastAsia="Calibri" w:hAnsiTheme="majorBidi" w:cstheme="majorBidi"/>
-          <w:color w:val="000000"/>
-          <w:sz w:val="22"/>
-          <w:szCs w:val="22"/>
-        </w:rPr>
-        <w:t>=31, p&lt;0.05).</w:t>
+        <w:t xml:space="preserve"> for each study are in the right column. Model predictions fit the data in 9 of 17 individual studies and do not fit for all studies combined (G=556.73, df=31, p&lt;0.05).</w:t>
       </w:r>
       <w:bookmarkEnd w:id="18"/>
     </w:p>
@@ -9695,7 +9500,6 @@
                 <w:vertAlign w:val="subscript"/>
               </w:rPr>
             </w:pPr>
-            <w:proofErr w:type="spellStart"/>
             <w:r>
               <w:rPr>
                 <w:rFonts w:asciiTheme="majorBidi" w:eastAsia="Calibri" w:hAnsiTheme="majorBidi" w:cstheme="majorBidi"/>
@@ -9713,18 +9517,7 @@
                 <w:szCs w:val="22"/>
                 <w:vertAlign w:val="subscript"/>
               </w:rPr>
-              <w:t>df</w:t>
-            </w:r>
-            <w:proofErr w:type="spellEnd"/>
-            <w:r>
-              <w:rPr>
-                <w:rFonts w:asciiTheme="majorBidi" w:eastAsia="Calibri" w:hAnsiTheme="majorBidi" w:cstheme="majorBidi"/>
-                <w:color w:val="000000"/>
-                <w:sz w:val="22"/>
-                <w:szCs w:val="22"/>
-                <w:vertAlign w:val="subscript"/>
-              </w:rPr>
-              <w:t>=1.88</w:t>
+              <w:t>df=1.88</w:t>
             </w:r>
           </w:p>
         </w:tc>
@@ -11065,25 +10858,14 @@
                 <w:szCs w:val="22"/>
               </w:rPr>
             </w:pPr>
-            <w:proofErr w:type="spellStart"/>
-            <w:r>
-              <w:rPr>
-                <w:rFonts w:asciiTheme="majorBidi" w:eastAsia="Calibri" w:hAnsiTheme="majorBidi" w:cstheme="majorBidi"/>
-                <w:color w:val="000000"/>
-                <w:sz w:val="22"/>
-                <w:szCs w:val="22"/>
-              </w:rPr>
-              <w:t>Ferronato</w:t>
-            </w:r>
-            <w:proofErr w:type="spellEnd"/>
-            <w:r>
-              <w:rPr>
-                <w:rFonts w:asciiTheme="majorBidi" w:eastAsia="Calibri" w:hAnsiTheme="majorBidi" w:cstheme="majorBidi"/>
-                <w:color w:val="000000"/>
-                <w:sz w:val="22"/>
-                <w:szCs w:val="22"/>
-              </w:rPr>
-              <w:t xml:space="preserve"> et al. (1947)</w:t>
+            <w:r>
+              <w:rPr>
+                <w:rFonts w:asciiTheme="majorBidi" w:eastAsia="Calibri" w:hAnsiTheme="majorBidi" w:cstheme="majorBidi"/>
+                <w:color w:val="000000"/>
+                <w:sz w:val="22"/>
+                <w:szCs w:val="22"/>
+              </w:rPr>
+              <w:t>Ferronato et al. (1947)</w:t>
             </w:r>
           </w:p>
         </w:tc>
@@ -11338,45 +11120,14 @@
                 <w:szCs w:val="22"/>
               </w:rPr>
             </w:pPr>
-            <w:proofErr w:type="spellStart"/>
-            <w:r>
-              <w:rPr>
-                <w:rFonts w:asciiTheme="majorBidi" w:eastAsia="Calibri" w:hAnsiTheme="majorBidi" w:cstheme="majorBidi"/>
-                <w:color w:val="000000"/>
-                <w:sz w:val="22"/>
-                <w:szCs w:val="22"/>
-              </w:rPr>
-              <w:t>Mascie</w:t>
-            </w:r>
-            <w:proofErr w:type="spellEnd"/>
-            <w:r>
-              <w:rPr>
-                <w:rFonts w:asciiTheme="majorBidi" w:eastAsia="Calibri" w:hAnsiTheme="majorBidi" w:cstheme="majorBidi"/>
-                <w:color w:val="000000"/>
-                <w:sz w:val="22"/>
-                <w:szCs w:val="22"/>
-              </w:rPr>
-              <w:t>-Taylor (</w:t>
-            </w:r>
-            <w:proofErr w:type="spellStart"/>
-            <w:r>
-              <w:rPr>
-                <w:rFonts w:asciiTheme="majorBidi" w:eastAsia="Calibri" w:hAnsiTheme="majorBidi" w:cstheme="majorBidi"/>
-                <w:color w:val="000000"/>
-                <w:sz w:val="22"/>
-                <w:szCs w:val="22"/>
-              </w:rPr>
-              <w:t>unpub</w:t>
-            </w:r>
-            <w:proofErr w:type="spellEnd"/>
-            <w:r>
-              <w:rPr>
-                <w:rFonts w:asciiTheme="majorBidi" w:eastAsia="Calibri" w:hAnsiTheme="majorBidi" w:cstheme="majorBidi"/>
-                <w:color w:val="000000"/>
-                <w:sz w:val="22"/>
-                <w:szCs w:val="22"/>
-              </w:rPr>
-              <w:t>)</w:t>
+            <w:r>
+              <w:rPr>
+                <w:rFonts w:asciiTheme="majorBidi" w:eastAsia="Calibri" w:hAnsiTheme="majorBidi" w:cstheme="majorBidi"/>
+                <w:color w:val="000000"/>
+                <w:sz w:val="22"/>
+                <w:szCs w:val="22"/>
+              </w:rPr>
+              <w:t>Mascie-Taylor (unpub)</w:t>
             </w:r>
             <w:r>
               <w:rPr>
@@ -11648,47 +11399,7 @@
                 <w:sz w:val="22"/>
                 <w:szCs w:val="22"/>
               </w:rPr>
-              <w:t xml:space="preserve">Chaurasia &amp; </w:t>
-            </w:r>
-            <w:proofErr w:type="spellStart"/>
-            <w:r>
-              <w:rPr>
-                <w:rFonts w:asciiTheme="majorBidi" w:eastAsia="Calibri" w:hAnsiTheme="majorBidi" w:cstheme="majorBidi"/>
-                <w:color w:val="000000"/>
-                <w:sz w:val="22"/>
-                <w:szCs w:val="22"/>
-              </w:rPr>
-              <w:t>Goswani</w:t>
-            </w:r>
-            <w:proofErr w:type="spellEnd"/>
-            <w:r>
-              <w:rPr>
-                <w:rFonts w:asciiTheme="majorBidi" w:eastAsia="Calibri" w:hAnsiTheme="majorBidi" w:cstheme="majorBidi"/>
-                <w:color w:val="000000"/>
-                <w:sz w:val="22"/>
-                <w:szCs w:val="22"/>
-              </w:rPr>
-              <w:t xml:space="preserve"> (</w:t>
-            </w:r>
-            <w:proofErr w:type="spellStart"/>
-            <w:r>
-              <w:rPr>
-                <w:rFonts w:asciiTheme="majorBidi" w:eastAsia="Calibri" w:hAnsiTheme="majorBidi" w:cstheme="majorBidi"/>
-                <w:color w:val="000000"/>
-                <w:sz w:val="22"/>
-                <w:szCs w:val="22"/>
-              </w:rPr>
-              <w:t>unpub</w:t>
-            </w:r>
-            <w:proofErr w:type="spellEnd"/>
-            <w:r>
-              <w:rPr>
-                <w:rFonts w:asciiTheme="majorBidi" w:eastAsia="Calibri" w:hAnsiTheme="majorBidi" w:cstheme="majorBidi"/>
-                <w:color w:val="000000"/>
-                <w:sz w:val="22"/>
-                <w:szCs w:val="22"/>
-              </w:rPr>
-              <w:t>)</w:t>
+              <w:t>Chaurasia &amp; Goswani (unpub)</w:t>
             </w:r>
             <w:r>
               <w:rPr>
@@ -12484,27 +12195,7 @@
                 <w:sz w:val="22"/>
                 <w:szCs w:val="22"/>
               </w:rPr>
-              <w:t xml:space="preserve">Coren &amp; </w:t>
-            </w:r>
-            <w:proofErr w:type="spellStart"/>
-            <w:r>
-              <w:rPr>
-                <w:rFonts w:asciiTheme="majorBidi" w:eastAsia="Calibri" w:hAnsiTheme="majorBidi" w:cstheme="majorBidi"/>
-                <w:color w:val="000000"/>
-                <w:sz w:val="22"/>
-                <w:szCs w:val="22"/>
-              </w:rPr>
-              <w:t>Porac</w:t>
-            </w:r>
-            <w:proofErr w:type="spellEnd"/>
-            <w:r>
-              <w:rPr>
-                <w:rFonts w:asciiTheme="majorBidi" w:eastAsia="Calibri" w:hAnsiTheme="majorBidi" w:cstheme="majorBidi"/>
-                <w:color w:val="000000"/>
-                <w:sz w:val="22"/>
-                <w:szCs w:val="22"/>
-              </w:rPr>
-              <w:t xml:space="preserve"> (1980)</w:t>
+              <w:t>Coren &amp; Porac (1980)</w:t>
             </w:r>
           </w:p>
         </w:tc>
@@ -14555,7 +14246,29 @@
           <w:sz w:val="22"/>
           <w:szCs w:val="22"/>
         </w:rPr>
-        <w:t xml:space="preserve">Model predictions are in parentheses and </w:t>
+        <w:t>Model predictions are in parentheses</w:t>
+      </w:r>
+      <w:r>
+        <w:rPr>
+          <w:rFonts w:asciiTheme="majorBidi" w:eastAsia="Calibri" w:hAnsiTheme="majorBidi" w:cstheme="majorBidi"/>
+          <w:i w:val="0"/>
+          <w:iCs w:val="0"/>
+          <w:color w:val="000000"/>
+          <w:sz w:val="22"/>
+          <w:szCs w:val="22"/>
+        </w:rPr>
+        <w:t>,</w:t>
+      </w:r>
+      <w:r>
+        <w:rPr>
+          <w:rFonts w:asciiTheme="majorBidi" w:eastAsia="Calibri" w:hAnsiTheme="majorBidi" w:cstheme="majorBidi"/>
+          <w:i w:val="0"/>
+          <w:iCs w:val="0"/>
+          <w:color w:val="000000"/>
+          <w:sz w:val="22"/>
+          <w:szCs w:val="22"/>
+        </w:rPr>
+        <w:t xml:space="preserve"> and </w:t>
       </w:r>
       <w:r>
         <w:rPr>
@@ -14577,31 +14290,7 @@
           <w:sz w:val="22"/>
           <w:szCs w:val="22"/>
         </w:rPr>
-        <w:t xml:space="preserve">for each study are in the right column. Model predictions fit the data in 9 of 17 individual studies and do not fit for all studies combined (G=556.03, </w:t>
-      </w:r>
-      <w:proofErr w:type="spellStart"/>
-      <w:r>
-        <w:rPr>
-          <w:rFonts w:asciiTheme="majorBidi" w:eastAsia="Calibri" w:hAnsiTheme="majorBidi" w:cstheme="majorBidi"/>
-          <w:i w:val="0"/>
-          <w:iCs w:val="0"/>
-          <w:color w:val="000000"/>
-          <w:sz w:val="22"/>
-          <w:szCs w:val="22"/>
-        </w:rPr>
-        <w:t>df</w:t>
-      </w:r>
-      <w:proofErr w:type="spellEnd"/>
-      <w:r>
-        <w:rPr>
-          <w:rFonts w:asciiTheme="majorBidi" w:eastAsia="Calibri" w:hAnsiTheme="majorBidi" w:cstheme="majorBidi"/>
-          <w:i w:val="0"/>
-          <w:iCs w:val="0"/>
-          <w:color w:val="000000"/>
-          <w:sz w:val="22"/>
-          <w:szCs w:val="22"/>
-        </w:rPr>
-        <w:t>=32, p&lt;0.05).</w:t>
+        <w:t>for each study are in the right column. Model predictions fit the data in 9 of 17 individual studies and do not fit for all studies combined (G=556.03, df=32, p&lt;0.05).</w:t>
       </w:r>
       <w:bookmarkEnd w:id="21"/>
     </w:p>
@@ -15064,7 +14753,6 @@
                 <w:szCs w:val="22"/>
               </w:rPr>
             </w:pPr>
-            <w:proofErr w:type="spellStart"/>
             <w:r>
               <w:rPr>
                 <w:rFonts w:asciiTheme="majorBidi" w:eastAsia="Calibri" w:hAnsiTheme="majorBidi" w:cstheme="majorBidi"/>
@@ -15082,18 +14770,7 @@
                 <w:szCs w:val="22"/>
                 <w:vertAlign w:val="subscript"/>
               </w:rPr>
-              <w:t>df</w:t>
-            </w:r>
-            <w:proofErr w:type="spellEnd"/>
-            <w:r>
-              <w:rPr>
-                <w:rFonts w:asciiTheme="majorBidi" w:eastAsia="Calibri" w:hAnsiTheme="majorBidi" w:cstheme="majorBidi"/>
-                <w:color w:val="000000"/>
-                <w:sz w:val="22"/>
-                <w:szCs w:val="22"/>
-                <w:vertAlign w:val="subscript"/>
-              </w:rPr>
-              <w:t>=1.82</w:t>
+              <w:t>df=1.82</w:t>
             </w:r>
           </w:p>
         </w:tc>
@@ -16469,25 +16146,14 @@
                 <w:szCs w:val="22"/>
               </w:rPr>
             </w:pPr>
-            <w:proofErr w:type="spellStart"/>
-            <w:r>
-              <w:rPr>
-                <w:rFonts w:asciiTheme="majorBidi" w:eastAsia="Calibri" w:hAnsiTheme="majorBidi" w:cstheme="majorBidi"/>
-                <w:color w:val="000000"/>
-                <w:sz w:val="22"/>
-                <w:szCs w:val="22"/>
-              </w:rPr>
-              <w:t>Ferronato</w:t>
-            </w:r>
-            <w:proofErr w:type="spellEnd"/>
-            <w:r>
-              <w:rPr>
-                <w:rFonts w:asciiTheme="majorBidi" w:eastAsia="Calibri" w:hAnsiTheme="majorBidi" w:cstheme="majorBidi"/>
-                <w:color w:val="000000"/>
-                <w:sz w:val="22"/>
-                <w:szCs w:val="22"/>
-              </w:rPr>
-              <w:t xml:space="preserve"> et al. (1947)</w:t>
+            <w:r>
+              <w:rPr>
+                <w:rFonts w:asciiTheme="majorBidi" w:eastAsia="Calibri" w:hAnsiTheme="majorBidi" w:cstheme="majorBidi"/>
+                <w:color w:val="000000"/>
+                <w:sz w:val="22"/>
+                <w:szCs w:val="22"/>
+              </w:rPr>
+              <w:t>Ferronato et al. (1947)</w:t>
             </w:r>
           </w:p>
         </w:tc>
@@ -16749,45 +16415,14 @@
                 <w:szCs w:val="22"/>
               </w:rPr>
             </w:pPr>
-            <w:proofErr w:type="spellStart"/>
-            <w:r>
-              <w:rPr>
-                <w:rFonts w:asciiTheme="majorBidi" w:eastAsia="Calibri" w:hAnsiTheme="majorBidi" w:cstheme="majorBidi"/>
-                <w:color w:val="000000"/>
-                <w:sz w:val="22"/>
-                <w:szCs w:val="22"/>
-              </w:rPr>
-              <w:t>Mascie</w:t>
-            </w:r>
-            <w:proofErr w:type="spellEnd"/>
-            <w:r>
-              <w:rPr>
-                <w:rFonts w:asciiTheme="majorBidi" w:eastAsia="Calibri" w:hAnsiTheme="majorBidi" w:cstheme="majorBidi"/>
-                <w:color w:val="000000"/>
-                <w:sz w:val="22"/>
-                <w:szCs w:val="22"/>
-              </w:rPr>
-              <w:t>-Taylor (</w:t>
-            </w:r>
-            <w:proofErr w:type="spellStart"/>
-            <w:r>
-              <w:rPr>
-                <w:rFonts w:asciiTheme="majorBidi" w:eastAsia="Calibri" w:hAnsiTheme="majorBidi" w:cstheme="majorBidi"/>
-                <w:color w:val="000000"/>
-                <w:sz w:val="22"/>
-                <w:szCs w:val="22"/>
-              </w:rPr>
-              <w:t>unpub</w:t>
-            </w:r>
-            <w:proofErr w:type="spellEnd"/>
-            <w:r>
-              <w:rPr>
-                <w:rFonts w:asciiTheme="majorBidi" w:eastAsia="Calibri" w:hAnsiTheme="majorBidi" w:cstheme="majorBidi"/>
-                <w:color w:val="000000"/>
-                <w:sz w:val="22"/>
-                <w:szCs w:val="22"/>
-              </w:rPr>
-              <w:t>)</w:t>
+            <w:r>
+              <w:rPr>
+                <w:rFonts w:asciiTheme="majorBidi" w:eastAsia="Calibri" w:hAnsiTheme="majorBidi" w:cstheme="majorBidi"/>
+                <w:color w:val="000000"/>
+                <w:sz w:val="22"/>
+                <w:szCs w:val="22"/>
+              </w:rPr>
+              <w:t>Mascie-Taylor (unpub)</w:t>
             </w:r>
             <w:r>
               <w:rPr>
@@ -17066,47 +16701,7 @@
                 <w:sz w:val="22"/>
                 <w:szCs w:val="22"/>
               </w:rPr>
-              <w:t xml:space="preserve">Chaurasia &amp; </w:t>
-            </w:r>
-            <w:proofErr w:type="spellStart"/>
-            <w:r>
-              <w:rPr>
-                <w:rFonts w:asciiTheme="majorBidi" w:eastAsia="Calibri" w:hAnsiTheme="majorBidi" w:cstheme="majorBidi"/>
-                <w:color w:val="000000"/>
-                <w:sz w:val="22"/>
-                <w:szCs w:val="22"/>
-              </w:rPr>
-              <w:t>Goswani</w:t>
-            </w:r>
-            <w:proofErr w:type="spellEnd"/>
-            <w:r>
-              <w:rPr>
-                <w:rFonts w:asciiTheme="majorBidi" w:eastAsia="Calibri" w:hAnsiTheme="majorBidi" w:cstheme="majorBidi"/>
-                <w:color w:val="000000"/>
-                <w:sz w:val="22"/>
-                <w:szCs w:val="22"/>
-              </w:rPr>
-              <w:t xml:space="preserve"> (</w:t>
-            </w:r>
-            <w:proofErr w:type="spellStart"/>
-            <w:r>
-              <w:rPr>
-                <w:rFonts w:asciiTheme="majorBidi" w:eastAsia="Calibri" w:hAnsiTheme="majorBidi" w:cstheme="majorBidi"/>
-                <w:color w:val="000000"/>
-                <w:sz w:val="22"/>
-                <w:szCs w:val="22"/>
-              </w:rPr>
-              <w:t>unpub</w:t>
-            </w:r>
-            <w:proofErr w:type="spellEnd"/>
-            <w:r>
-              <w:rPr>
-                <w:rFonts w:asciiTheme="majorBidi" w:eastAsia="Calibri" w:hAnsiTheme="majorBidi" w:cstheme="majorBidi"/>
-                <w:color w:val="000000"/>
-                <w:sz w:val="22"/>
-                <w:szCs w:val="22"/>
-              </w:rPr>
-              <w:t>)</w:t>
+              <w:t>Chaurasia &amp; Goswani (unpub)</w:t>
             </w:r>
             <w:r>
               <w:rPr>
@@ -17923,27 +17518,7 @@
                 <w:sz w:val="22"/>
                 <w:szCs w:val="22"/>
               </w:rPr>
-              <w:t xml:space="preserve">Coren &amp; </w:t>
-            </w:r>
-            <w:proofErr w:type="spellStart"/>
-            <w:r>
-              <w:rPr>
-                <w:rFonts w:asciiTheme="majorBidi" w:eastAsia="Calibri" w:hAnsiTheme="majorBidi" w:cstheme="majorBidi"/>
-                <w:color w:val="000000"/>
-                <w:sz w:val="22"/>
-                <w:szCs w:val="22"/>
-              </w:rPr>
-              <w:t>Porac</w:t>
-            </w:r>
-            <w:proofErr w:type="spellEnd"/>
-            <w:r>
-              <w:rPr>
-                <w:rFonts w:asciiTheme="majorBidi" w:eastAsia="Calibri" w:hAnsiTheme="majorBidi" w:cstheme="majorBidi"/>
-                <w:color w:val="000000"/>
-                <w:sz w:val="22"/>
-                <w:szCs w:val="22"/>
-              </w:rPr>
-              <w:t xml:space="preserve"> (1980)</w:t>
+              <w:t>Coren &amp; Porac (1980)</w:t>
             </w:r>
           </w:p>
         </w:tc>
@@ -20098,9 +19673,8 @@
           <w:sz w:val="22"/>
           <w:szCs w:val="22"/>
         </w:rPr>
-        <w:t xml:space="preserve">Model predictions are in parentheses and G statistics for each study are in the right column. Model predictions fit the data in 16 of 17 individual studies and for all studies combined (G=43.6, </w:t>
+        <w:t>Model predictions are in parentheses</w:t>
       </w:r>
-      <w:proofErr w:type="spellStart"/>
       <w:r>
         <w:rPr>
           <w:rFonts w:asciiTheme="majorBidi" w:eastAsia="Calibri" w:hAnsiTheme="majorBidi" w:cstheme="majorBidi"/>
@@ -20109,9 +19683,8 @@
           <w:sz w:val="22"/>
           <w:szCs w:val="22"/>
         </w:rPr>
-        <w:t>df</w:t>
+        <w:t>,</w:t>
       </w:r>
-      <w:proofErr w:type="spellEnd"/>
       <w:r>
         <w:rPr>
           <w:rFonts w:asciiTheme="majorBidi" w:eastAsia="Calibri" w:hAnsiTheme="majorBidi" w:cstheme="majorBidi"/>
@@ -20120,7 +19693,7 @@
           <w:sz w:val="22"/>
           <w:szCs w:val="22"/>
         </w:rPr>
-        <w:t>= 31, p&lt;0.05)</w:t>
+        <w:t xml:space="preserve"> and G statistics for each study are in the right column. Model predictions fit the data in 16 of 17 individual studies and for all studies combined (G=43.6, df= 31, p&lt;0.05)</w:t>
       </w:r>
       <w:bookmarkEnd w:id="25"/>
       <w:r>
@@ -20344,7 +19917,27 @@
           <w:sz w:val="22"/>
           <w:szCs w:val="22"/>
         </w:rPr>
-        <w:t xml:space="preserve">Model predictions are in parentheses and </w:t>
+        <w:t>Model predictions are in parentheses</w:t>
+      </w:r>
+      <w:r>
+        <w:rPr>
+          <w:rFonts w:asciiTheme="majorBidi" w:eastAsia="Calibri" w:hAnsiTheme="majorBidi" w:cstheme="majorBidi"/>
+          <w:i w:val="0"/>
+          <w:color w:val="000000"/>
+          <w:sz w:val="22"/>
+          <w:szCs w:val="22"/>
+        </w:rPr>
+        <w:t>,</w:t>
+      </w:r>
+      <w:r>
+        <w:rPr>
+          <w:rFonts w:asciiTheme="majorBidi" w:eastAsia="Calibri" w:hAnsiTheme="majorBidi" w:cstheme="majorBidi"/>
+          <w:i w:val="0"/>
+          <w:color w:val="000000"/>
+          <w:sz w:val="22"/>
+          <w:szCs w:val="22"/>
+        </w:rPr>
+        <w:t xml:space="preserve"> and </w:t>
       </w:r>
       <w:r>
         <w:rPr>
@@ -20364,29 +19957,7 @@
           <w:sz w:val="22"/>
           <w:szCs w:val="22"/>
         </w:rPr>
-        <w:t xml:space="preserve">for each study are in the right column. Model predictions fit the data in 16 of 17 individual studies and for all studies combined (G=44.4, </w:t>
-      </w:r>
-      <w:proofErr w:type="spellStart"/>
-      <w:r>
-        <w:rPr>
-          <w:rFonts w:asciiTheme="majorBidi" w:eastAsia="Calibri" w:hAnsiTheme="majorBidi" w:cstheme="majorBidi"/>
-          <w:i w:val="0"/>
-          <w:color w:val="000000"/>
-          <w:sz w:val="22"/>
-          <w:szCs w:val="22"/>
-        </w:rPr>
-        <w:t>df</w:t>
-      </w:r>
-      <w:proofErr w:type="spellEnd"/>
-      <w:r>
-        <w:rPr>
-          <w:rFonts w:asciiTheme="majorBidi" w:eastAsia="Calibri" w:hAnsiTheme="majorBidi" w:cstheme="majorBidi"/>
-          <w:i w:val="0"/>
-          <w:color w:val="000000"/>
-          <w:sz w:val="22"/>
-          <w:szCs w:val="22"/>
-        </w:rPr>
-        <w:t>=32, p&lt;0.05).</w:t>
+        <w:t>for each study are in the right column. Model predictions fit the data in 16 of 17 individual studies and for all studies combined (G=44.4, df=32, p&lt;0.05).</w:t>
       </w:r>
       <w:bookmarkEnd w:id="30"/>
       <w:bookmarkEnd w:id="31"/>
@@ -20824,7 +20395,6 @@
                 <w:szCs w:val="22"/>
               </w:rPr>
             </w:pPr>
-            <w:proofErr w:type="spellStart"/>
             <w:r>
               <w:rPr>
                 <w:rFonts w:asciiTheme="majorBidi" w:eastAsia="Calibri" w:hAnsiTheme="majorBidi" w:cstheme="majorBidi"/>
@@ -20842,18 +20412,7 @@
                 <w:szCs w:val="22"/>
                 <w:vertAlign w:val="subscript"/>
               </w:rPr>
-              <w:t>df</w:t>
-            </w:r>
-            <w:proofErr w:type="spellEnd"/>
-            <w:r>
-              <w:rPr>
-                <w:rFonts w:asciiTheme="majorBidi" w:eastAsia="Calibri" w:hAnsiTheme="majorBidi" w:cstheme="majorBidi"/>
-                <w:color w:val="000000"/>
-                <w:sz w:val="22"/>
-                <w:szCs w:val="22"/>
-                <w:vertAlign w:val="subscript"/>
-              </w:rPr>
-              <w:t>=1.88</w:t>
+              <w:t>df=1.88</w:t>
             </w:r>
           </w:p>
         </w:tc>
@@ -22229,25 +21788,14 @@
                 <w:szCs w:val="22"/>
               </w:rPr>
             </w:pPr>
-            <w:proofErr w:type="spellStart"/>
-            <w:r>
-              <w:rPr>
-                <w:rFonts w:asciiTheme="majorBidi" w:eastAsia="Calibri" w:hAnsiTheme="majorBidi" w:cstheme="majorBidi"/>
-                <w:color w:val="000000"/>
-                <w:sz w:val="22"/>
-                <w:szCs w:val="22"/>
-              </w:rPr>
-              <w:t>Ferronato</w:t>
-            </w:r>
-            <w:proofErr w:type="spellEnd"/>
-            <w:r>
-              <w:rPr>
-                <w:rFonts w:asciiTheme="majorBidi" w:eastAsia="Calibri" w:hAnsiTheme="majorBidi" w:cstheme="majorBidi"/>
-                <w:color w:val="000000"/>
-                <w:sz w:val="22"/>
-                <w:szCs w:val="22"/>
-              </w:rPr>
-              <w:t xml:space="preserve"> et al. (1947)</w:t>
+            <w:r>
+              <w:rPr>
+                <w:rFonts w:asciiTheme="majorBidi" w:eastAsia="Calibri" w:hAnsiTheme="majorBidi" w:cstheme="majorBidi"/>
+                <w:color w:val="000000"/>
+                <w:sz w:val="22"/>
+                <w:szCs w:val="22"/>
+              </w:rPr>
+              <w:t>Ferronato et al. (1947)</w:t>
             </w:r>
           </w:p>
         </w:tc>
@@ -22509,45 +22057,14 @@
                 <w:szCs w:val="22"/>
               </w:rPr>
             </w:pPr>
-            <w:proofErr w:type="spellStart"/>
-            <w:r>
-              <w:rPr>
-                <w:rFonts w:asciiTheme="majorBidi" w:eastAsia="Calibri" w:hAnsiTheme="majorBidi" w:cstheme="majorBidi"/>
-                <w:color w:val="000000"/>
-                <w:sz w:val="22"/>
-                <w:szCs w:val="22"/>
-              </w:rPr>
-              <w:t>Mascie</w:t>
-            </w:r>
-            <w:proofErr w:type="spellEnd"/>
-            <w:r>
-              <w:rPr>
-                <w:rFonts w:asciiTheme="majorBidi" w:eastAsia="Calibri" w:hAnsiTheme="majorBidi" w:cstheme="majorBidi"/>
-                <w:color w:val="000000"/>
-                <w:sz w:val="22"/>
-                <w:szCs w:val="22"/>
-              </w:rPr>
-              <w:t>-Taylor (</w:t>
-            </w:r>
-            <w:proofErr w:type="spellStart"/>
-            <w:r>
-              <w:rPr>
-                <w:rFonts w:asciiTheme="majorBidi" w:eastAsia="Calibri" w:hAnsiTheme="majorBidi" w:cstheme="majorBidi"/>
-                <w:color w:val="000000"/>
-                <w:sz w:val="22"/>
-                <w:szCs w:val="22"/>
-              </w:rPr>
-              <w:t>unpub</w:t>
-            </w:r>
-            <w:proofErr w:type="spellEnd"/>
-            <w:r>
-              <w:rPr>
-                <w:rFonts w:asciiTheme="majorBidi" w:eastAsia="Calibri" w:hAnsiTheme="majorBidi" w:cstheme="majorBidi"/>
-                <w:color w:val="000000"/>
-                <w:sz w:val="22"/>
-                <w:szCs w:val="22"/>
-              </w:rPr>
-              <w:t>)</w:t>
+            <w:r>
+              <w:rPr>
+                <w:rFonts w:asciiTheme="majorBidi" w:eastAsia="Calibri" w:hAnsiTheme="majorBidi" w:cstheme="majorBidi"/>
+                <w:color w:val="000000"/>
+                <w:sz w:val="22"/>
+                <w:szCs w:val="22"/>
+              </w:rPr>
+              <w:t>Mascie-Taylor (unpub)</w:t>
             </w:r>
             <w:r>
               <w:rPr>
@@ -22826,47 +22343,7 @@
                 <w:sz w:val="22"/>
                 <w:szCs w:val="22"/>
               </w:rPr>
-              <w:t xml:space="preserve">Chaurasia &amp; </w:t>
-            </w:r>
-            <w:proofErr w:type="spellStart"/>
-            <w:r>
-              <w:rPr>
-                <w:rFonts w:asciiTheme="majorBidi" w:eastAsia="Calibri" w:hAnsiTheme="majorBidi" w:cstheme="majorBidi"/>
-                <w:color w:val="000000"/>
-                <w:sz w:val="22"/>
-                <w:szCs w:val="22"/>
-              </w:rPr>
-              <w:t>Goswani</w:t>
-            </w:r>
-            <w:proofErr w:type="spellEnd"/>
-            <w:r>
-              <w:rPr>
-                <w:rFonts w:asciiTheme="majorBidi" w:eastAsia="Calibri" w:hAnsiTheme="majorBidi" w:cstheme="majorBidi"/>
-                <w:color w:val="000000"/>
-                <w:sz w:val="22"/>
-                <w:szCs w:val="22"/>
-              </w:rPr>
-              <w:t xml:space="preserve"> (</w:t>
-            </w:r>
-            <w:proofErr w:type="spellStart"/>
-            <w:r>
-              <w:rPr>
-                <w:rFonts w:asciiTheme="majorBidi" w:eastAsia="Calibri" w:hAnsiTheme="majorBidi" w:cstheme="majorBidi"/>
-                <w:color w:val="000000"/>
-                <w:sz w:val="22"/>
-                <w:szCs w:val="22"/>
-              </w:rPr>
-              <w:t>unpub</w:t>
-            </w:r>
-            <w:proofErr w:type="spellEnd"/>
-            <w:r>
-              <w:rPr>
-                <w:rFonts w:asciiTheme="majorBidi" w:eastAsia="Calibri" w:hAnsiTheme="majorBidi" w:cstheme="majorBidi"/>
-                <w:color w:val="000000"/>
-                <w:sz w:val="22"/>
-                <w:szCs w:val="22"/>
-              </w:rPr>
-              <w:t>)</w:t>
+              <w:t>Chaurasia &amp; Goswani (unpub)</w:t>
             </w:r>
             <w:r>
               <w:rPr>
@@ -23683,27 +23160,7 @@
                 <w:sz w:val="22"/>
                 <w:szCs w:val="22"/>
               </w:rPr>
-              <w:t xml:space="preserve">Coren &amp; </w:t>
-            </w:r>
-            <w:proofErr w:type="spellStart"/>
-            <w:r>
-              <w:rPr>
-                <w:rFonts w:asciiTheme="majorBidi" w:eastAsia="Calibri" w:hAnsiTheme="majorBidi" w:cstheme="majorBidi"/>
-                <w:color w:val="000000"/>
-                <w:sz w:val="22"/>
-                <w:szCs w:val="22"/>
-              </w:rPr>
-              <w:t>Porac</w:t>
-            </w:r>
-            <w:proofErr w:type="spellEnd"/>
-            <w:r>
-              <w:rPr>
-                <w:rFonts w:asciiTheme="majorBidi" w:eastAsia="Calibri" w:hAnsiTheme="majorBidi" w:cstheme="majorBidi"/>
-                <w:color w:val="000000"/>
-                <w:sz w:val="22"/>
-                <w:szCs w:val="22"/>
-              </w:rPr>
-              <w:t xml:space="preserve"> (1980)</w:t>
+              <w:t>Coren &amp; Porac (1980)</w:t>
             </w:r>
           </w:p>
         </w:tc>
@@ -25886,7 +25343,29 @@
           <w:sz w:val="22"/>
           <w:szCs w:val="22"/>
         </w:rPr>
-        <w:t xml:space="preserve"> Model predictions are in parentheses and </w:t>
+        <w:t xml:space="preserve"> Model predictions are in parentheses</w:t>
+      </w:r>
+      <w:r>
+        <w:rPr>
+          <w:rFonts w:asciiTheme="majorBidi" w:eastAsia="Calibri" w:hAnsiTheme="majorBidi" w:cstheme="majorBidi"/>
+          <w:i w:val="0"/>
+          <w:iCs w:val="0"/>
+          <w:color w:val="auto"/>
+          <w:sz w:val="22"/>
+          <w:szCs w:val="22"/>
+        </w:rPr>
+        <w:t>,</w:t>
+      </w:r>
+      <w:r>
+        <w:rPr>
+          <w:rFonts w:asciiTheme="majorBidi" w:eastAsia="Calibri" w:hAnsiTheme="majorBidi" w:cstheme="majorBidi"/>
+          <w:i w:val="0"/>
+          <w:iCs w:val="0"/>
+          <w:color w:val="auto"/>
+          <w:sz w:val="22"/>
+          <w:szCs w:val="22"/>
+        </w:rPr>
+        <w:t xml:space="preserve"> and </w:t>
       </w:r>
       <w:r>
         <w:rPr>
@@ -25908,31 +25387,7 @@
           <w:sz w:val="22"/>
           <w:szCs w:val="22"/>
         </w:rPr>
-        <w:t xml:space="preserve">for each study are in the right column. Model predictions fit the data in 16 of 17 individual studies and for all studies combined (G=36.3, </w:t>
-      </w:r>
-      <w:proofErr w:type="spellStart"/>
-      <w:r>
-        <w:rPr>
-          <w:rFonts w:asciiTheme="majorBidi" w:eastAsia="Calibri" w:hAnsiTheme="majorBidi" w:cstheme="majorBidi"/>
-          <w:i w:val="0"/>
-          <w:iCs w:val="0"/>
-          <w:color w:val="auto"/>
-          <w:sz w:val="22"/>
-          <w:szCs w:val="22"/>
-        </w:rPr>
-        <w:t>df</w:t>
-      </w:r>
-      <w:proofErr w:type="spellEnd"/>
-      <w:r>
-        <w:rPr>
-          <w:rFonts w:asciiTheme="majorBidi" w:eastAsia="Calibri" w:hAnsiTheme="majorBidi" w:cstheme="majorBidi"/>
-          <w:i w:val="0"/>
-          <w:iCs w:val="0"/>
-          <w:color w:val="auto"/>
-          <w:sz w:val="22"/>
-          <w:szCs w:val="22"/>
-        </w:rPr>
-        <w:t>= 31, p&lt;0.05).</w:t>
+        <w:t>for each study are in the right column. Model predictions fit the data in 16 of 17 individual studies and for all studies combined (G=36.3, df= 31, p&lt;0.05).</w:t>
       </w:r>
       <w:bookmarkEnd w:id="34"/>
       <w:bookmarkEnd w:id="35"/>
@@ -26381,7 +25836,6 @@
                 <w:szCs w:val="22"/>
               </w:rPr>
             </w:pPr>
-            <w:proofErr w:type="spellStart"/>
             <w:r>
               <w:rPr>
                 <w:rFonts w:asciiTheme="majorBidi" w:eastAsia="Calibri" w:hAnsiTheme="majorBidi" w:cstheme="majorBidi"/>
@@ -26399,18 +25853,7 @@
                 <w:szCs w:val="22"/>
                 <w:vertAlign w:val="subscript"/>
               </w:rPr>
-              <w:t>df</w:t>
-            </w:r>
-            <w:proofErr w:type="spellEnd"/>
-            <w:r>
-              <w:rPr>
-                <w:rFonts w:asciiTheme="majorBidi" w:eastAsia="Calibri" w:hAnsiTheme="majorBidi" w:cstheme="majorBidi"/>
-                <w:color w:val="000000"/>
-                <w:sz w:val="22"/>
-                <w:szCs w:val="22"/>
-                <w:vertAlign w:val="subscript"/>
-              </w:rPr>
-              <w:t>=1.82</w:t>
+              <w:t>df=1.82</w:t>
             </w:r>
           </w:p>
         </w:tc>
@@ -27786,25 +27229,14 @@
                 <w:szCs w:val="22"/>
               </w:rPr>
             </w:pPr>
-            <w:proofErr w:type="spellStart"/>
-            <w:r>
-              <w:rPr>
-                <w:rFonts w:asciiTheme="majorBidi" w:eastAsia="Calibri" w:hAnsiTheme="majorBidi" w:cstheme="majorBidi"/>
-                <w:color w:val="000000"/>
-                <w:sz w:val="22"/>
-                <w:szCs w:val="22"/>
-              </w:rPr>
-              <w:t>Ferronato</w:t>
-            </w:r>
-            <w:proofErr w:type="spellEnd"/>
-            <w:r>
-              <w:rPr>
-                <w:rFonts w:asciiTheme="majorBidi" w:eastAsia="Calibri" w:hAnsiTheme="majorBidi" w:cstheme="majorBidi"/>
-                <w:color w:val="000000"/>
-                <w:sz w:val="22"/>
-                <w:szCs w:val="22"/>
-              </w:rPr>
-              <w:t xml:space="preserve"> et al. (1947)</w:t>
+            <w:r>
+              <w:rPr>
+                <w:rFonts w:asciiTheme="majorBidi" w:eastAsia="Calibri" w:hAnsiTheme="majorBidi" w:cstheme="majorBidi"/>
+                <w:color w:val="000000"/>
+                <w:sz w:val="22"/>
+                <w:szCs w:val="22"/>
+              </w:rPr>
+              <w:t>Ferronato et al. (1947)</w:t>
             </w:r>
           </w:p>
         </w:tc>
@@ -28066,45 +27498,14 @@
                 <w:szCs w:val="22"/>
               </w:rPr>
             </w:pPr>
-            <w:proofErr w:type="spellStart"/>
-            <w:r>
-              <w:rPr>
-                <w:rFonts w:asciiTheme="majorBidi" w:eastAsia="Calibri" w:hAnsiTheme="majorBidi" w:cstheme="majorBidi"/>
-                <w:color w:val="000000"/>
-                <w:sz w:val="22"/>
-                <w:szCs w:val="22"/>
-              </w:rPr>
-              <w:t>Mascie</w:t>
-            </w:r>
-            <w:proofErr w:type="spellEnd"/>
-            <w:r>
-              <w:rPr>
-                <w:rFonts w:asciiTheme="majorBidi" w:eastAsia="Calibri" w:hAnsiTheme="majorBidi" w:cstheme="majorBidi"/>
-                <w:color w:val="000000"/>
-                <w:sz w:val="22"/>
-                <w:szCs w:val="22"/>
-              </w:rPr>
-              <w:t>-Taylor (</w:t>
-            </w:r>
-            <w:proofErr w:type="spellStart"/>
-            <w:r>
-              <w:rPr>
-                <w:rFonts w:asciiTheme="majorBidi" w:eastAsia="Calibri" w:hAnsiTheme="majorBidi" w:cstheme="majorBidi"/>
-                <w:color w:val="000000"/>
-                <w:sz w:val="22"/>
-                <w:szCs w:val="22"/>
-              </w:rPr>
-              <w:t>unpub</w:t>
-            </w:r>
-            <w:proofErr w:type="spellEnd"/>
-            <w:r>
-              <w:rPr>
-                <w:rFonts w:asciiTheme="majorBidi" w:eastAsia="Calibri" w:hAnsiTheme="majorBidi" w:cstheme="majorBidi"/>
-                <w:color w:val="000000"/>
-                <w:sz w:val="22"/>
-                <w:szCs w:val="22"/>
-              </w:rPr>
-              <w:t>)</w:t>
+            <w:r>
+              <w:rPr>
+                <w:rFonts w:asciiTheme="majorBidi" w:eastAsia="Calibri" w:hAnsiTheme="majorBidi" w:cstheme="majorBidi"/>
+                <w:color w:val="000000"/>
+                <w:sz w:val="22"/>
+                <w:szCs w:val="22"/>
+              </w:rPr>
+              <w:t>Mascie-Taylor (unpub)</w:t>
             </w:r>
             <w:r>
               <w:rPr>
@@ -28383,47 +27784,7 @@
                 <w:sz w:val="22"/>
                 <w:szCs w:val="22"/>
               </w:rPr>
-              <w:t xml:space="preserve">Chaurasia &amp; </w:t>
-            </w:r>
-            <w:proofErr w:type="spellStart"/>
-            <w:r>
-              <w:rPr>
-                <w:rFonts w:asciiTheme="majorBidi" w:eastAsia="Calibri" w:hAnsiTheme="majorBidi" w:cstheme="majorBidi"/>
-                <w:color w:val="000000"/>
-                <w:sz w:val="22"/>
-                <w:szCs w:val="22"/>
-              </w:rPr>
-              <w:t>Goswani</w:t>
-            </w:r>
-            <w:proofErr w:type="spellEnd"/>
-            <w:r>
-              <w:rPr>
-                <w:rFonts w:asciiTheme="majorBidi" w:eastAsia="Calibri" w:hAnsiTheme="majorBidi" w:cstheme="majorBidi"/>
-                <w:color w:val="000000"/>
-                <w:sz w:val="22"/>
-                <w:szCs w:val="22"/>
-              </w:rPr>
-              <w:t xml:space="preserve"> (</w:t>
-            </w:r>
-            <w:proofErr w:type="spellStart"/>
-            <w:r>
-              <w:rPr>
-                <w:rFonts w:asciiTheme="majorBidi" w:eastAsia="Calibri" w:hAnsiTheme="majorBidi" w:cstheme="majorBidi"/>
-                <w:color w:val="000000"/>
-                <w:sz w:val="22"/>
-                <w:szCs w:val="22"/>
-              </w:rPr>
-              <w:t>unpub</w:t>
-            </w:r>
-            <w:proofErr w:type="spellEnd"/>
-            <w:r>
-              <w:rPr>
-                <w:rFonts w:asciiTheme="majorBidi" w:eastAsia="Calibri" w:hAnsiTheme="majorBidi" w:cstheme="majorBidi"/>
-                <w:color w:val="000000"/>
-                <w:sz w:val="22"/>
-                <w:szCs w:val="22"/>
-              </w:rPr>
-              <w:t>)</w:t>
+              <w:t>Chaurasia &amp; Goswani (unpub)</w:t>
             </w:r>
             <w:r>
               <w:rPr>
@@ -29240,27 +28601,7 @@
                 <w:sz w:val="22"/>
                 <w:szCs w:val="22"/>
               </w:rPr>
-              <w:t xml:space="preserve">Coren &amp; </w:t>
-            </w:r>
-            <w:proofErr w:type="spellStart"/>
-            <w:r>
-              <w:rPr>
-                <w:rFonts w:asciiTheme="majorBidi" w:eastAsia="Calibri" w:hAnsiTheme="majorBidi" w:cstheme="majorBidi"/>
-                <w:color w:val="000000"/>
-                <w:sz w:val="22"/>
-                <w:szCs w:val="22"/>
-              </w:rPr>
-              <w:t>Porac</w:t>
-            </w:r>
-            <w:proofErr w:type="spellEnd"/>
-            <w:r>
-              <w:rPr>
-                <w:rFonts w:asciiTheme="majorBidi" w:eastAsia="Calibri" w:hAnsiTheme="majorBidi" w:cstheme="majorBidi"/>
-                <w:color w:val="000000"/>
-                <w:sz w:val="22"/>
-                <w:szCs w:val="22"/>
-              </w:rPr>
-              <w:t xml:space="preserve"> (1980)</w:t>
+              <w:t>Coren &amp; Porac (1980)</w:t>
             </w:r>
           </w:p>
         </w:tc>
@@ -31388,7 +30729,29 @@
           <w:sz w:val="22"/>
           <w:szCs w:val="22"/>
         </w:rPr>
-        <w:t xml:space="preserve">Model predictions are in parentheses and </w:t>
+        <w:t>Model predictions are in parentheses</w:t>
+      </w:r>
+      <w:r>
+        <w:rPr>
+          <w:rFonts w:asciiTheme="majorBidi" w:eastAsia="Calibri" w:hAnsiTheme="majorBidi" w:cstheme="majorBidi"/>
+          <w:i w:val="0"/>
+          <w:iCs w:val="0"/>
+          <w:color w:val="auto"/>
+          <w:sz w:val="22"/>
+          <w:szCs w:val="22"/>
+        </w:rPr>
+        <w:t>,</w:t>
+      </w:r>
+      <w:r>
+        <w:rPr>
+          <w:rFonts w:asciiTheme="majorBidi" w:eastAsia="Calibri" w:hAnsiTheme="majorBidi" w:cstheme="majorBidi"/>
+          <w:i w:val="0"/>
+          <w:iCs w:val="0"/>
+          <w:color w:val="auto"/>
+          <w:sz w:val="22"/>
+          <w:szCs w:val="22"/>
+        </w:rPr>
+        <w:t xml:space="preserve"> and </w:t>
       </w:r>
       <w:r>
         <w:rPr>
@@ -31410,31 +30773,7 @@
           <w:sz w:val="22"/>
           <w:szCs w:val="22"/>
         </w:rPr>
-        <w:t xml:space="preserve">for each study are in the right column. Model predictions fit the data in 16 of 17 individual studies and for all studies combined (G=37.5, </w:t>
-      </w:r>
-      <w:proofErr w:type="spellStart"/>
-      <w:r>
-        <w:rPr>
-          <w:rFonts w:asciiTheme="majorBidi" w:eastAsia="Calibri" w:hAnsiTheme="majorBidi" w:cstheme="majorBidi"/>
-          <w:i w:val="0"/>
-          <w:iCs w:val="0"/>
-          <w:color w:val="auto"/>
-          <w:sz w:val="22"/>
-          <w:szCs w:val="22"/>
-        </w:rPr>
-        <w:t>df</w:t>
-      </w:r>
-      <w:proofErr w:type="spellEnd"/>
-      <w:r>
-        <w:rPr>
-          <w:rFonts w:asciiTheme="majorBidi" w:eastAsia="Calibri" w:hAnsiTheme="majorBidi" w:cstheme="majorBidi"/>
-          <w:i w:val="0"/>
-          <w:iCs w:val="0"/>
-          <w:color w:val="auto"/>
-          <w:sz w:val="22"/>
-          <w:szCs w:val="22"/>
-        </w:rPr>
-        <w:t>=32, p&lt;0.05).</w:t>
+        <w:t>for each study are in the right column. Model predictions fit the data in 16 of 17 individual studies and for all studies combined (G=37.5, df=32, p&lt;0.05).</w:t>
       </w:r>
       <w:bookmarkEnd w:id="38"/>
       <w:bookmarkEnd w:id="39"/>
@@ -31891,7 +31230,6 @@
                 <w:szCs w:val="22"/>
               </w:rPr>
             </w:pPr>
-            <w:proofErr w:type="spellStart"/>
             <w:r>
               <w:rPr>
                 <w:rFonts w:asciiTheme="majorBidi" w:eastAsia="Calibri" w:hAnsiTheme="majorBidi" w:cstheme="majorBidi"/>
@@ -31909,18 +31247,7 @@
                 <w:szCs w:val="22"/>
                 <w:vertAlign w:val="subscript"/>
               </w:rPr>
-              <w:t>df</w:t>
-            </w:r>
-            <w:proofErr w:type="spellEnd"/>
-            <w:r>
-              <w:rPr>
-                <w:rFonts w:asciiTheme="majorBidi" w:eastAsia="Calibri" w:hAnsiTheme="majorBidi" w:cstheme="majorBidi"/>
-                <w:color w:val="000000"/>
-                <w:sz w:val="22"/>
-                <w:szCs w:val="22"/>
-                <w:vertAlign w:val="subscript"/>
-              </w:rPr>
-              <w:t>=1.88</w:t>
+              <w:t>df=1.88</w:t>
             </w:r>
           </w:p>
         </w:tc>
@@ -33296,25 +32623,14 @@
                 <w:szCs w:val="22"/>
               </w:rPr>
             </w:pPr>
-            <w:proofErr w:type="spellStart"/>
-            <w:r>
-              <w:rPr>
-                <w:rFonts w:asciiTheme="majorBidi" w:eastAsia="Calibri" w:hAnsiTheme="majorBidi" w:cstheme="majorBidi"/>
-                <w:color w:val="000000"/>
-                <w:sz w:val="22"/>
-                <w:szCs w:val="22"/>
-              </w:rPr>
-              <w:t>Ferronato</w:t>
-            </w:r>
-            <w:proofErr w:type="spellEnd"/>
-            <w:r>
-              <w:rPr>
-                <w:rFonts w:asciiTheme="majorBidi" w:eastAsia="Calibri" w:hAnsiTheme="majorBidi" w:cstheme="majorBidi"/>
-                <w:color w:val="000000"/>
-                <w:sz w:val="22"/>
-                <w:szCs w:val="22"/>
-              </w:rPr>
-              <w:t xml:space="preserve"> et al. (1947)</w:t>
+            <w:r>
+              <w:rPr>
+                <w:rFonts w:asciiTheme="majorBidi" w:eastAsia="Calibri" w:hAnsiTheme="majorBidi" w:cstheme="majorBidi"/>
+                <w:color w:val="000000"/>
+                <w:sz w:val="22"/>
+                <w:szCs w:val="22"/>
+              </w:rPr>
+              <w:t>Ferronato et al. (1947)</w:t>
             </w:r>
           </w:p>
         </w:tc>
@@ -33576,45 +32892,14 @@
                 <w:szCs w:val="22"/>
               </w:rPr>
             </w:pPr>
-            <w:proofErr w:type="spellStart"/>
-            <w:r>
-              <w:rPr>
-                <w:rFonts w:asciiTheme="majorBidi" w:eastAsia="Calibri" w:hAnsiTheme="majorBidi" w:cstheme="majorBidi"/>
-                <w:color w:val="000000"/>
-                <w:sz w:val="22"/>
-                <w:szCs w:val="22"/>
-              </w:rPr>
-              <w:t>Mascie</w:t>
-            </w:r>
-            <w:proofErr w:type="spellEnd"/>
-            <w:r>
-              <w:rPr>
-                <w:rFonts w:asciiTheme="majorBidi" w:eastAsia="Calibri" w:hAnsiTheme="majorBidi" w:cstheme="majorBidi"/>
-                <w:color w:val="000000"/>
-                <w:sz w:val="22"/>
-                <w:szCs w:val="22"/>
-              </w:rPr>
-              <w:t>-Taylor (</w:t>
-            </w:r>
-            <w:proofErr w:type="spellStart"/>
-            <w:r>
-              <w:rPr>
-                <w:rFonts w:asciiTheme="majorBidi" w:eastAsia="Calibri" w:hAnsiTheme="majorBidi" w:cstheme="majorBidi"/>
-                <w:color w:val="000000"/>
-                <w:sz w:val="22"/>
-                <w:szCs w:val="22"/>
-              </w:rPr>
-              <w:t>unpub</w:t>
-            </w:r>
-            <w:proofErr w:type="spellEnd"/>
-            <w:r>
-              <w:rPr>
-                <w:rFonts w:asciiTheme="majorBidi" w:eastAsia="Calibri" w:hAnsiTheme="majorBidi" w:cstheme="majorBidi"/>
-                <w:color w:val="000000"/>
-                <w:sz w:val="22"/>
-                <w:szCs w:val="22"/>
-              </w:rPr>
-              <w:t>)</w:t>
+            <w:r>
+              <w:rPr>
+                <w:rFonts w:asciiTheme="majorBidi" w:eastAsia="Calibri" w:hAnsiTheme="majorBidi" w:cstheme="majorBidi"/>
+                <w:color w:val="000000"/>
+                <w:sz w:val="22"/>
+                <w:szCs w:val="22"/>
+              </w:rPr>
+              <w:t>Mascie-Taylor (unpub)</w:t>
             </w:r>
             <w:r>
               <w:rPr>
@@ -33893,47 +33178,7 @@
                 <w:sz w:val="22"/>
                 <w:szCs w:val="22"/>
               </w:rPr>
-              <w:t xml:space="preserve">Chaurasia &amp; </w:t>
-            </w:r>
-            <w:proofErr w:type="spellStart"/>
-            <w:r>
-              <w:rPr>
-                <w:rFonts w:asciiTheme="majorBidi" w:eastAsia="Calibri" w:hAnsiTheme="majorBidi" w:cstheme="majorBidi"/>
-                <w:color w:val="000000"/>
-                <w:sz w:val="22"/>
-                <w:szCs w:val="22"/>
-              </w:rPr>
-              <w:t>Goswani</w:t>
-            </w:r>
-            <w:proofErr w:type="spellEnd"/>
-            <w:r>
-              <w:rPr>
-                <w:rFonts w:asciiTheme="majorBidi" w:eastAsia="Calibri" w:hAnsiTheme="majorBidi" w:cstheme="majorBidi"/>
-                <w:color w:val="000000"/>
-                <w:sz w:val="22"/>
-                <w:szCs w:val="22"/>
-              </w:rPr>
-              <w:t xml:space="preserve"> (</w:t>
-            </w:r>
-            <w:proofErr w:type="spellStart"/>
-            <w:r>
-              <w:rPr>
-                <w:rFonts w:asciiTheme="majorBidi" w:eastAsia="Calibri" w:hAnsiTheme="majorBidi" w:cstheme="majorBidi"/>
-                <w:color w:val="000000"/>
-                <w:sz w:val="22"/>
-                <w:szCs w:val="22"/>
-              </w:rPr>
-              <w:t>unpub</w:t>
-            </w:r>
-            <w:proofErr w:type="spellEnd"/>
-            <w:r>
-              <w:rPr>
-                <w:rFonts w:asciiTheme="majorBidi" w:eastAsia="Calibri" w:hAnsiTheme="majorBidi" w:cstheme="majorBidi"/>
-                <w:color w:val="000000"/>
-                <w:sz w:val="22"/>
-                <w:szCs w:val="22"/>
-              </w:rPr>
-              <w:t>)</w:t>
+              <w:t>Chaurasia &amp; Goswani (unpub)</w:t>
             </w:r>
             <w:r>
               <w:rPr>
@@ -34750,27 +33995,7 @@
                 <w:sz w:val="22"/>
                 <w:szCs w:val="22"/>
               </w:rPr>
-              <w:t xml:space="preserve">Coren &amp; </w:t>
-            </w:r>
-            <w:proofErr w:type="spellStart"/>
-            <w:r>
-              <w:rPr>
-                <w:rFonts w:asciiTheme="majorBidi" w:eastAsia="Calibri" w:hAnsiTheme="majorBidi" w:cstheme="majorBidi"/>
-                <w:color w:val="000000"/>
-                <w:sz w:val="22"/>
-                <w:szCs w:val="22"/>
-              </w:rPr>
-              <w:t>Porac</w:t>
-            </w:r>
-            <w:proofErr w:type="spellEnd"/>
-            <w:r>
-              <w:rPr>
-                <w:rFonts w:asciiTheme="majorBidi" w:eastAsia="Calibri" w:hAnsiTheme="majorBidi" w:cstheme="majorBidi"/>
-                <w:color w:val="000000"/>
-                <w:sz w:val="22"/>
-                <w:szCs w:val="22"/>
-              </w:rPr>
-              <w:t xml:space="preserve"> (1980)</w:t>
+              <w:t>Coren &amp; Porac (1980)</w:t>
             </w:r>
           </w:p>
         </w:tc>
@@ -36753,7 +35978,21 @@
           <w:b/>
           <w:bCs/>
         </w:rPr>
-        <w:t>Twin data, model predictions and goodness-of-fit results.</w:t>
+        <w:t>Twin data, model predictions</w:t>
+      </w:r>
+      <w:r>
+        <w:rPr>
+          <w:b/>
+          <w:bCs/>
+        </w:rPr>
+        <w:t>,</w:t>
+      </w:r>
+      <w:r>
+        <w:rPr>
+          <w:b/>
+          <w:bCs/>
+        </w:rPr>
+        <w:t xml:space="preserve"> and goodness-of-fit results.</w:t>
       </w:r>
       <w:r>
         <w:rPr>
@@ -36763,7 +36002,25 @@
         <w:t xml:space="preserve"> </w:t>
       </w:r>
       <w:r>
-        <w:t>In the R-R, R-L and L-L columns (for a pair of right, mixed, and left handed twins), the value is the data a</w:t>
+        <w:t>In the R-R, R-L</w:t>
+      </w:r>
+      <w:r>
+        <w:t>,</w:t>
+      </w:r>
+      <w:r>
+        <w:t xml:space="preserve"> and L-L columns (for a pair of right, mixed, and left</w:t>
+      </w:r>
+      <w:r>
+        <w:t>-</w:t>
+      </w:r>
+      <w:r>
+        <w:t>handed twins), the value is the data</w:t>
+      </w:r>
+      <w:r>
+        <w:t>,</w:t>
+      </w:r>
+      <w:r>
+        <w:t xml:space="preserve"> a</w:t>
       </w:r>
       <w:r>
         <w:t xml:space="preserve">nd the value </w:t>
@@ -36903,21 +36160,12 @@
         </w:rPr>
         <w:t xml:space="preserve"> </w:t>
       </w:r>
-      <w:proofErr w:type="spellStart"/>
       <w:r>
         <w:rPr>
           <w:bCs/>
           <w:lang w:val="en-US"/>
         </w:rPr>
-        <w:t>df</w:t>
-      </w:r>
-      <w:proofErr w:type="spellEnd"/>
-      <w:r>
-        <w:rPr>
-          <w:bCs/>
-          <w:lang w:val="en-US"/>
-        </w:rPr>
-        <w:t>=28,</w:t>
+        <w:t>df=28,</w:t>
       </w:r>
       <w:r>
         <w:rPr>
@@ -37378,23 +36626,13 @@
                 <w:szCs w:val="16"/>
               </w:rPr>
             </w:pPr>
-            <w:proofErr w:type="spellStart"/>
             <w:r>
               <w:rPr>
                 <w:sz w:val="16"/>
                 <w:szCs w:val="16"/>
                 <w:lang w:val="en-US"/>
               </w:rPr>
-              <w:t>df</w:t>
-            </w:r>
-            <w:proofErr w:type="spellEnd"/>
-            <w:r>
-              <w:rPr>
-                <w:sz w:val="16"/>
-                <w:szCs w:val="16"/>
-                <w:lang w:val="en-US"/>
-              </w:rPr>
-              <w:t>=1</w:t>
+              <w:t>df=1</w:t>
             </w:r>
           </w:p>
         </w:tc>
@@ -37668,21 +36906,12 @@
                 <w:szCs w:val="16"/>
               </w:rPr>
             </w:pPr>
-            <w:proofErr w:type="spellStart"/>
             <w:r>
               <w:rPr>
                 <w:sz w:val="16"/>
                 <w:szCs w:val="16"/>
               </w:rPr>
-              <w:t>df</w:t>
-            </w:r>
-            <w:proofErr w:type="spellEnd"/>
-            <w:r>
-              <w:rPr>
-                <w:sz w:val="16"/>
-                <w:szCs w:val="16"/>
-              </w:rPr>
-              <w:t>=1</w:t>
+              <w:t>df=1</w:t>
             </w:r>
           </w:p>
         </w:tc>
@@ -38715,23 +37944,13 @@
                 <w:szCs w:val="16"/>
               </w:rPr>
             </w:pPr>
-            <w:proofErr w:type="spellStart"/>
             <w:r>
               <w:rPr>
                 <w:sz w:val="16"/>
                 <w:szCs w:val="16"/>
                 <w:lang w:val="en-US"/>
               </w:rPr>
-              <w:t>Bouterwek</w:t>
-            </w:r>
-            <w:proofErr w:type="spellEnd"/>
-            <w:r>
-              <w:rPr>
-                <w:sz w:val="16"/>
-                <w:szCs w:val="16"/>
-                <w:lang w:val="en-US"/>
-              </w:rPr>
-              <w:t xml:space="preserve"> (1938)</w:t>
+              <w:t>Bouterwek (1938)</w:t>
             </w:r>
           </w:p>
         </w:tc>
@@ -39393,23 +38612,13 @@
                 <w:szCs w:val="16"/>
               </w:rPr>
             </w:pPr>
-            <w:proofErr w:type="spellStart"/>
             <w:r>
               <w:rPr>
                 <w:sz w:val="16"/>
                 <w:szCs w:val="16"/>
                 <w:lang w:val="en-US"/>
               </w:rPr>
-              <w:t>Thyss</w:t>
-            </w:r>
-            <w:proofErr w:type="spellEnd"/>
-            <w:r>
-              <w:rPr>
-                <w:sz w:val="16"/>
-                <w:szCs w:val="16"/>
-                <w:lang w:val="en-US"/>
-              </w:rPr>
-              <w:t xml:space="preserve"> (1946)</w:t>
+              <w:t>Thyss (1946)</w:t>
             </w:r>
           </w:p>
         </w:tc>
@@ -40405,23 +39614,13 @@
                 <w:szCs w:val="16"/>
               </w:rPr>
             </w:pPr>
-            <w:proofErr w:type="spellStart"/>
             <w:r>
               <w:rPr>
                 <w:sz w:val="16"/>
                 <w:szCs w:val="16"/>
                 <w:lang w:val="en-US"/>
               </w:rPr>
-              <w:t>Zazzo</w:t>
-            </w:r>
-            <w:proofErr w:type="spellEnd"/>
-            <w:r>
-              <w:rPr>
-                <w:sz w:val="16"/>
-                <w:szCs w:val="16"/>
-                <w:lang w:val="en-US"/>
-              </w:rPr>
-              <w:t xml:space="preserve"> (1960)</w:t>
+              <w:t>Zazzo (1960)</w:t>
             </w:r>
           </w:p>
         </w:tc>
@@ -41083,23 +40282,13 @@
                 <w:szCs w:val="16"/>
               </w:rPr>
             </w:pPr>
-            <w:proofErr w:type="spellStart"/>
             <w:r>
               <w:rPr>
                 <w:sz w:val="16"/>
                 <w:szCs w:val="16"/>
                 <w:lang w:val="en-US"/>
               </w:rPr>
-              <w:t>Loehlin</w:t>
-            </w:r>
-            <w:proofErr w:type="spellEnd"/>
-            <w:r>
-              <w:rPr>
-                <w:sz w:val="16"/>
-                <w:szCs w:val="16"/>
-                <w:lang w:val="en-US"/>
-              </w:rPr>
-              <w:t xml:space="preserve"> &amp; Nichols (1976)</w:t>
+              <w:t>Loehlin &amp; Nichols (1976)</w:t>
             </w:r>
           </w:p>
         </w:tc>
@@ -41433,25 +40622,7 @@
                 <w:szCs w:val="16"/>
                 <w:lang w:val="en-US"/>
               </w:rPr>
-              <w:t xml:space="preserve">Springer &amp; </w:t>
-            </w:r>
-            <w:proofErr w:type="spellStart"/>
-            <w:r>
-              <w:rPr>
-                <w:sz w:val="16"/>
-                <w:szCs w:val="16"/>
-                <w:lang w:val="en-US"/>
-              </w:rPr>
-              <w:t>Searleman</w:t>
-            </w:r>
-            <w:proofErr w:type="spellEnd"/>
-            <w:r>
-              <w:rPr>
-                <w:sz w:val="16"/>
-                <w:szCs w:val="16"/>
-                <w:lang w:val="en-US"/>
-              </w:rPr>
-              <w:t xml:space="preserve"> (1978)</w:t>
+              <w:t>Springer &amp; Searleman (1978)</w:t>
             </w:r>
           </w:p>
         </w:tc>
@@ -42528,11 +41699,6 @@
           <w:sz w:val="22"/>
           <w:szCs w:val="22"/>
         </w:rPr>
-        <w:sectPr>
-          <w:pgSz w:w="12219" w:h="15842"/>
-          <w:pgMar w:top="1797" w:right="1440" w:bottom="1797" w:left="1440" w:header="709" w:footer="709" w:gutter="0"/>
-          <w:cols w:space="720"/>
-        </w:sectPr>
       </w:pPr>
       <w:bookmarkStart w:id="43" w:name="_Toc171804473"/>
       <w:r>
@@ -42599,11 +41765,32 @@
         <w:t>(a) The frequency of left-handers in the 17 studies by generation. (b) Frequency of left- and right-handers by parental mating.</w:t>
       </w:r>
       <w:bookmarkEnd w:id="43"/>
+    </w:p>
+    <w:p>
+      <w:pPr>
+        <w:pStyle w:val="Caption"/>
+        <w:spacing w:line="360" w:lineRule="auto"/>
+        <w:jc w:val="both"/>
+        <w:rPr>
+          <w:rFonts w:asciiTheme="majorBidi" w:eastAsia="Calibri" w:hAnsiTheme="majorBidi" w:cstheme="majorBidi"/>
+          <w:i w:val="0"/>
+          <w:iCs w:val="0"/>
+          <w:color w:val="auto"/>
+          <w:sz w:val="22"/>
+          <w:szCs w:val="22"/>
+        </w:rPr>
+        <w:sectPr>
+          <w:pgSz w:w="12219" w:h="15842"/>
+          <w:pgMar w:top="1797" w:right="1440" w:bottom="1797" w:left="1440" w:header="709" w:footer="709" w:gutter="0"/>
+          <w:cols w:space="720"/>
+        </w:sectPr>
+      </w:pPr>
       <w:r>
         <w:rPr>
           <w:rFonts w:asciiTheme="majorBidi" w:eastAsia="Calibri" w:hAnsiTheme="majorBidi" w:cstheme="majorBidi"/>
           <w:i w:val="0"/>
           <w:iCs w:val="0"/>
+          <w:color w:val="auto"/>
           <w:sz w:val="22"/>
           <w:szCs w:val="22"/>
         </w:rPr>
@@ -42614,6 +41801,7 @@
           <w:rFonts w:asciiTheme="majorBidi" w:eastAsia="Calibri" w:hAnsiTheme="majorBidi" w:cstheme="majorBidi"/>
           <w:i w:val="0"/>
           <w:iCs w:val="0"/>
+          <w:color w:val="auto"/>
           <w:sz w:val="22"/>
           <w:szCs w:val="22"/>
         </w:rPr>
@@ -42624,6 +41812,7 @@
           <w:rFonts w:asciiTheme="majorBidi" w:eastAsia="Calibri" w:hAnsiTheme="majorBidi" w:cstheme="majorBidi"/>
           <w:i w:val="0"/>
           <w:iCs w:val="0"/>
+          <w:color w:val="auto"/>
           <w:sz w:val="22"/>
           <w:szCs w:val="22"/>
         </w:rPr>
@@ -43244,7 +42433,51 @@
           <w:sz w:val="22"/>
           <w:szCs w:val="22"/>
         </w:rPr>
-        <w:t xml:space="preserve"> Contour plot shows the joint log-likelihood surfaces for pairs of parameters. Point estimates for ρ, α, and β are indicated by markers. Point estimates were estimated using Nelder-Mead algorithm, while the contour plots show results of computing the log-likelihood over a grid with 1,000 values for each parameter. Point estimates obtained from both methods were effectively identical.</w:t>
+        <w:t xml:space="preserve"> Contour plot shows the joint log-likelihood surfaces for pairs of parameters. </w:t>
+      </w:r>
+      <w:r>
+        <w:rPr>
+          <w:rFonts w:asciiTheme="majorBidi" w:eastAsia="Calibri" w:hAnsiTheme="majorBidi" w:cstheme="majorBidi"/>
+          <w:i w:val="0"/>
+          <w:iCs w:val="0"/>
+          <w:color w:val="auto"/>
+          <w:sz w:val="22"/>
+          <w:szCs w:val="22"/>
+        </w:rPr>
+        <w:t>Markers indicate point estimates for ρ, α, and β</w:t>
+      </w:r>
+      <w:r>
+        <w:rPr>
+          <w:rFonts w:asciiTheme="majorBidi" w:eastAsia="Calibri" w:hAnsiTheme="majorBidi" w:cstheme="majorBidi"/>
+          <w:i w:val="0"/>
+          <w:iCs w:val="0"/>
+          <w:color w:val="auto"/>
+          <w:sz w:val="22"/>
+          <w:szCs w:val="22"/>
+        </w:rPr>
+        <w:t xml:space="preserve">. Point estimates were estimated using </w:t>
+      </w:r>
+      <w:r>
+        <w:rPr>
+          <w:rFonts w:asciiTheme="majorBidi" w:eastAsia="Calibri" w:hAnsiTheme="majorBidi" w:cstheme="majorBidi"/>
+          <w:i w:val="0"/>
+          <w:iCs w:val="0"/>
+          <w:color w:val="auto"/>
+          <w:sz w:val="22"/>
+          <w:szCs w:val="22"/>
+        </w:rPr>
+        <w:t xml:space="preserve">the </w:t>
+      </w:r>
+      <w:r>
+        <w:rPr>
+          <w:rFonts w:asciiTheme="majorBidi" w:eastAsia="Calibri" w:hAnsiTheme="majorBidi" w:cstheme="majorBidi"/>
+          <w:i w:val="0"/>
+          <w:iCs w:val="0"/>
+          <w:color w:val="auto"/>
+          <w:sz w:val="22"/>
+          <w:szCs w:val="22"/>
+        </w:rPr>
+        <w:t>Nelder-Mead algorithm, while the contour plots show results of computing the log-likelihood over a grid with 1,000 values for each parameter. Point estimates obtained from both methods were effectively identical.</w:t>
       </w:r>
       <w:bookmarkEnd w:id="45"/>
       <w:bookmarkEnd w:id="47"/>
@@ -43680,22 +42913,8 @@
           <w:sz w:val="22"/>
           <w:szCs w:val="22"/>
         </w:rPr>
-        <w:t xml:space="preserve">g, h, </w:t>
+        <w:t>g, h, i</w:t>
       </w:r>
-      <w:proofErr w:type="spellStart"/>
-      <w:r>
-        <w:rPr>
-          <w:rFonts w:asciiTheme="majorBidi" w:eastAsia="Calibri" w:hAnsiTheme="majorBidi" w:cstheme="majorBidi"/>
-          <w:bCs/>
-          <w:i w:val="0"/>
-          <w:iCs w:val="0"/>
-          <w:color w:val="auto"/>
-          <w:sz w:val="22"/>
-          <w:szCs w:val="22"/>
-        </w:rPr>
-        <w:t>i</w:t>
-      </w:r>
-      <w:proofErr w:type="spellEnd"/>
       <w:r>
         <w:rPr>
           <w:rFonts w:asciiTheme="majorBidi" w:eastAsia="Calibri" w:hAnsiTheme="majorBidi" w:cstheme="majorBidi"/>
@@ -43805,7 +43024,7 @@
           <w:sz w:val="22"/>
           <w:szCs w:val="22"/>
         </w:rPr>
-        <w:t>). Dashed and solid lines indicate the maximum likelihood estimates without and with adjustment, respectively, for: (</w:t>
+        <w:t>). Dashed and solid lines indicate the maximum likelihood estimates without and with adjustment, respectively, for (</w:t>
       </w:r>
       <w:r>
         <w:rPr>
@@ -43871,7 +43090,29 @@
           <w:sz w:val="22"/>
           <w:szCs w:val="22"/>
         </w:rPr>
-        <w:t xml:space="preserve">) the effect of same-handed parents parameter </w:t>
+        <w:t xml:space="preserve">) the </w:t>
+      </w:r>
+      <w:r>
+        <w:rPr>
+          <w:rFonts w:asciiTheme="majorBidi" w:eastAsia="Calibri" w:hAnsiTheme="majorBidi" w:cstheme="majorBidi"/>
+          <w:i w:val="0"/>
+          <w:iCs w:val="0"/>
+          <w:color w:val="auto"/>
+          <w:sz w:val="22"/>
+          <w:szCs w:val="22"/>
+        </w:rPr>
+        <w:t>impa</w:t>
+      </w:r>
+      <w:r>
+        <w:rPr>
+          <w:rFonts w:asciiTheme="majorBidi" w:eastAsia="Calibri" w:hAnsiTheme="majorBidi" w:cstheme="majorBidi"/>
+          <w:i w:val="0"/>
+          <w:iCs w:val="0"/>
+          <w:color w:val="auto"/>
+          <w:sz w:val="22"/>
+          <w:szCs w:val="22"/>
+        </w:rPr>
+        <w:t xml:space="preserve">ct of same-handed parents parameter </w:t>
       </w:r>
       <m:oMath>
         <m:r>
@@ -44008,7 +43249,51 @@
           <w:sz w:val="22"/>
           <w:szCs w:val="22"/>
         </w:rPr>
-        <w:t>Point estimates with and without adjustment are indicated by triangle and circles, respectively. Point estimates were estimated using Nelder-Mead algorithm, while the contour plots show results of computing the log-likelihood over a grid with 1,000 values for each parameter. Point estimates obtained from both methods were effectively identical.</w:t>
+        <w:t>Point estimates with and without adjustment are indicated by triangle</w:t>
+      </w:r>
+      <w:r>
+        <w:rPr>
+          <w:rFonts w:asciiTheme="majorBidi" w:eastAsia="Calibri" w:hAnsiTheme="majorBidi" w:cstheme="majorBidi"/>
+          <w:i w:val="0"/>
+          <w:iCs w:val="0"/>
+          <w:color w:val="auto"/>
+          <w:sz w:val="22"/>
+          <w:szCs w:val="22"/>
+        </w:rPr>
+        <w:t>s</w:t>
+      </w:r>
+      <w:r>
+        <w:rPr>
+          <w:rFonts w:asciiTheme="majorBidi" w:eastAsia="Calibri" w:hAnsiTheme="majorBidi" w:cstheme="majorBidi"/>
+          <w:i w:val="0"/>
+          <w:iCs w:val="0"/>
+          <w:color w:val="auto"/>
+          <w:sz w:val="22"/>
+          <w:szCs w:val="22"/>
+        </w:rPr>
+        <w:t xml:space="preserve"> and circles, respectively. Point estimates were estimated using </w:t>
+      </w:r>
+      <w:r>
+        <w:rPr>
+          <w:rFonts w:asciiTheme="majorBidi" w:eastAsia="Calibri" w:hAnsiTheme="majorBidi" w:cstheme="majorBidi"/>
+          <w:i w:val="0"/>
+          <w:iCs w:val="0"/>
+          <w:color w:val="auto"/>
+          <w:sz w:val="22"/>
+          <w:szCs w:val="22"/>
+        </w:rPr>
+        <w:t xml:space="preserve">the </w:t>
+      </w:r>
+      <w:r>
+        <w:rPr>
+          <w:rFonts w:asciiTheme="majorBidi" w:eastAsia="Calibri" w:hAnsiTheme="majorBidi" w:cstheme="majorBidi"/>
+          <w:i w:val="0"/>
+          <w:iCs w:val="0"/>
+          <w:color w:val="auto"/>
+          <w:sz w:val="22"/>
+          <w:szCs w:val="22"/>
+        </w:rPr>
+        <w:t>Nelder-Mead algorithm, while the contour plots show results of computing the log-likelihood over a grid with 1,000 values for each parameter. Point estimates obtained from both methods were effectively identical.</w:t>
       </w:r>
       <w:bookmarkEnd w:id="49"/>
     </w:p>
@@ -44292,85 +43577,150 @@
           <w:sz w:val="22"/>
           <w:szCs w:val="22"/>
         </w:rPr>
-        <w:t xml:space="preserve"> (eq. 5) of the two-parameter model as a function of the parameters.</w:t>
+        <w:t xml:space="preserve"> (eq. 5) of the two-parameter model as a function of the </w:t>
       </w:r>
-      <w:del w:id="50" w:author="Nadav Ben Nun" w:date="2024-09-24T11:43:00Z" w16du:dateUtc="2024-09-24T08:43:00Z">
-        <w:r>
-          <w:rPr>
-            <w:rFonts w:asciiTheme="majorBidi" w:hAnsiTheme="majorBidi" w:cstheme="majorBidi"/>
-            <w:sz w:val="22"/>
-            <w:szCs w:val="22"/>
-          </w:rPr>
-          <w:delText xml:space="preserve"> </w:delText>
-        </w:r>
-        <w:commentRangeStart w:id="51"/>
-        <w:r>
-          <w:rPr>
-            <w:rFonts w:asciiTheme="majorBidi" w:hAnsiTheme="majorBidi" w:cstheme="majorBidi"/>
-            <w:sz w:val="22"/>
-            <w:szCs w:val="22"/>
-          </w:rPr>
-          <w:delText xml:space="preserve">Constraints of </w:delText>
-        </w:r>
-        <w:r>
-          <w:rPr>
-            <w:rFonts w:asciiTheme="majorBidi" w:hAnsiTheme="majorBidi" w:cstheme="majorBidi"/>
-            <w:i/>
-            <w:iCs/>
-            <w:sz w:val="22"/>
-            <w:szCs w:val="22"/>
-          </w:rPr>
-          <w:delText>P=0</w:delText>
-        </w:r>
-        <w:r>
-          <w:rPr>
-            <w:rFonts w:asciiTheme="majorBidi" w:hAnsiTheme="majorBidi" w:cstheme="majorBidi"/>
-            <w:sz w:val="22"/>
-            <w:szCs w:val="22"/>
-          </w:rPr>
-          <w:delText xml:space="preserve"> for all possible adjustments and datasets</w:delText>
-        </w:r>
-      </w:del>
-      <w:ins w:id="52" w:author="Nadav Ben Nun" w:date="2024-09-24T11:43:00Z" w16du:dateUtc="2024-09-24T08:43:00Z">
-        <w:r>
-          <w:rPr>
-            <w:rFonts w:asciiTheme="majorBidi" w:hAnsiTheme="majorBidi" w:cstheme="majorBidi"/>
-            <w:sz w:val="22"/>
-            <w:szCs w:val="22"/>
-          </w:rPr>
-          <w:t xml:space="preserve"> Lines show </w:t>
-        </w:r>
-      </w:ins>
-      <w:ins w:id="53" w:author="Nadav Ben Nun" w:date="2024-09-24T11:46:00Z" w16du:dateUtc="2024-09-24T08:46:00Z">
-        <w:r>
-          <w:rPr>
-            <w:rFonts w:asciiTheme="majorBidi" w:hAnsiTheme="majorBidi" w:cstheme="majorBidi"/>
-            <w:sz w:val="22"/>
-            <w:szCs w:val="22"/>
-          </w:rPr>
-          <w:t>undefined regions of the parameter space,</w:t>
-        </w:r>
-      </w:ins>
-      <w:ins w:id="54" w:author="Nadav Ben Nun" w:date="2024-09-24T11:43:00Z" w16du:dateUtc="2024-09-24T08:43:00Z">
-        <w:r>
-          <w:rPr>
-            <w:rFonts w:asciiTheme="majorBidi" w:hAnsiTheme="majorBidi" w:cstheme="majorBidi"/>
-            <w:sz w:val="22"/>
-            <w:szCs w:val="22"/>
-          </w:rPr>
-          <w:t xml:space="preserve"> derived from equal</w:t>
-        </w:r>
-      </w:ins>
-      <w:ins w:id="55" w:author="Nadav Ben Nun" w:date="2024-09-24T11:44:00Z" w16du:dateUtc="2024-09-24T08:44:00Z">
-        <w:r>
-          <w:rPr>
-            <w:rFonts w:asciiTheme="majorBidi" w:hAnsiTheme="majorBidi" w:cstheme="majorBidi"/>
-            <w:sz w:val="22"/>
-            <w:szCs w:val="22"/>
-          </w:rPr>
-          <w:t>izing the model’s conditional probabilities to zero</w:t>
-        </w:r>
-      </w:ins>
+      <w:r>
+        <w:rPr>
+          <w:rFonts w:asciiTheme="majorBidi" w:hAnsiTheme="majorBidi" w:cstheme="majorBidi"/>
+          <w:sz w:val="22"/>
+          <w:szCs w:val="22"/>
+        </w:rPr>
+        <w:t xml:space="preserve">model </w:t>
+      </w:r>
+      <w:r>
+        <w:rPr>
+          <w:rFonts w:asciiTheme="majorBidi" w:hAnsiTheme="majorBidi" w:cstheme="majorBidi"/>
+          <w:sz w:val="22"/>
+          <w:szCs w:val="22"/>
+        </w:rPr>
+        <w:t>parameters.</w:t>
+      </w:r>
+      <w:r>
+        <w:rPr>
+          <w:rFonts w:asciiTheme="majorBidi" w:hAnsiTheme="majorBidi" w:cstheme="majorBidi"/>
+          <w:sz w:val="22"/>
+          <w:szCs w:val="22"/>
+        </w:rPr>
+        <w:t xml:space="preserve"> </w:t>
+      </w:r>
+      <w:r>
+        <w:rPr>
+          <w:rFonts w:asciiTheme="majorBidi" w:hAnsiTheme="majorBidi" w:cstheme="majorBidi"/>
+          <w:sz w:val="22"/>
+          <w:szCs w:val="22"/>
+        </w:rPr>
+        <w:t>Color curves</w:t>
+      </w:r>
+      <w:r>
+        <w:rPr>
+          <w:rFonts w:asciiTheme="majorBidi" w:hAnsiTheme="majorBidi" w:cstheme="majorBidi"/>
+          <w:sz w:val="22"/>
+          <w:szCs w:val="22"/>
+        </w:rPr>
+        <w:t xml:space="preserve"> show </w:t>
+      </w:r>
+      <w:r>
+        <w:rPr>
+          <w:rFonts w:asciiTheme="majorBidi" w:hAnsiTheme="majorBidi" w:cstheme="majorBidi"/>
+          <w:sz w:val="22"/>
+          <w:szCs w:val="22"/>
+        </w:rPr>
+        <w:t>paths in</w:t>
+      </w:r>
+      <w:r>
+        <w:rPr>
+          <w:rFonts w:asciiTheme="majorBidi" w:hAnsiTheme="majorBidi" w:cstheme="majorBidi"/>
+          <w:sz w:val="22"/>
+          <w:szCs w:val="22"/>
+        </w:rPr>
+        <w:t xml:space="preserve"> the parameter space</w:t>
+      </w:r>
+      <w:r>
+        <w:rPr>
+          <w:rFonts w:asciiTheme="majorBidi" w:hAnsiTheme="majorBidi" w:cstheme="majorBidi"/>
+          <w:sz w:val="22"/>
+          <w:szCs w:val="22"/>
+        </w:rPr>
+        <w:t xml:space="preserve"> where one of the </w:t>
+      </w:r>
+      <w:r>
+        <w:rPr>
+          <w:rFonts w:asciiTheme="majorBidi" w:hAnsiTheme="majorBidi" w:cstheme="majorBidi"/>
+          <w:sz w:val="22"/>
+          <w:szCs w:val="22"/>
+        </w:rPr>
+        <w:t>conditional probabilities</w:t>
+      </w:r>
+      <w:r>
+        <w:rPr>
+          <w:rFonts w:asciiTheme="majorBidi" w:hAnsiTheme="majorBidi" w:cstheme="majorBidi"/>
+          <w:sz w:val="22"/>
+          <w:szCs w:val="22"/>
+        </w:rPr>
+        <w:t xml:space="preserve"> (</w:t>
+      </w:r>
+      <w:r>
+        <w:rPr>
+          <w:rFonts w:asciiTheme="majorBidi" w:hAnsiTheme="majorBidi" w:cstheme="majorBidi"/>
+          <w:i/>
+          <w:iCs/>
+          <w:sz w:val="22"/>
+          <w:szCs w:val="22"/>
+        </w:rPr>
+        <w:t>P(offspring</w:t>
+      </w:r>
+      <w:r>
+        <w:rPr>
+          <w:rFonts w:asciiTheme="majorBidi" w:hAnsiTheme="majorBidi" w:cstheme="majorBidi"/>
+          <w:i/>
+          <w:iCs/>
+          <w:sz w:val="22"/>
+          <w:szCs w:val="22"/>
+        </w:rPr>
+        <w:t xml:space="preserve"> phenotype</w:t>
+      </w:r>
+      <w:r>
+        <w:rPr>
+          <w:rFonts w:asciiTheme="majorBidi" w:hAnsiTheme="majorBidi" w:cstheme="majorBidi"/>
+          <w:i/>
+          <w:iCs/>
+          <w:sz w:val="22"/>
+          <w:szCs w:val="22"/>
+        </w:rPr>
+        <w:t xml:space="preserve"> | parent mating type)=0</w:t>
+      </w:r>
+      <w:r>
+        <w:rPr>
+          <w:rFonts w:asciiTheme="majorBidi" w:hAnsiTheme="majorBidi" w:cstheme="majorBidi"/>
+          <w:sz w:val="22"/>
+          <w:szCs w:val="22"/>
+        </w:rPr>
+        <w:t>, see legend)</w:t>
+      </w:r>
+      <w:r>
+        <w:rPr>
+          <w:rFonts w:asciiTheme="majorBidi" w:hAnsiTheme="majorBidi" w:cstheme="majorBidi"/>
+          <w:sz w:val="22"/>
+          <w:szCs w:val="22"/>
+        </w:rPr>
+        <w:t xml:space="preserve"> </w:t>
+      </w:r>
+      <w:r>
+        <w:rPr>
+          <w:rFonts w:asciiTheme="majorBidi" w:hAnsiTheme="majorBidi" w:cstheme="majorBidi"/>
+          <w:sz w:val="22"/>
+          <w:szCs w:val="22"/>
+        </w:rPr>
+        <w:t>is</w:t>
+      </w:r>
+      <w:r>
+        <w:rPr>
+          <w:rFonts w:asciiTheme="majorBidi" w:hAnsiTheme="majorBidi" w:cstheme="majorBidi"/>
+          <w:sz w:val="22"/>
+          <w:szCs w:val="22"/>
+        </w:rPr>
+        <w:t xml:space="preserve"> zero</w:t>
+      </w:r>
       <w:r>
         <w:rPr>
           <w:rFonts w:asciiTheme="majorBidi" w:hAnsiTheme="majorBidi" w:cstheme="majorBidi"/>
@@ -44378,13 +43728,6 @@
           <w:szCs w:val="22"/>
         </w:rPr>
         <w:t xml:space="preserve">. </w:t>
-      </w:r>
-      <w:commentRangeEnd w:id="51"/>
-      <w:r>
-        <w:rPr>
-          <w:rStyle w:val="CommentReference"/>
-        </w:rPr>
-        <w:commentReference w:id="51"/>
       </w:r>
       <w:r>
         <w:rPr>
@@ -44394,26 +43737,14 @@
         </w:rPr>
         <w:t xml:space="preserve">Variation between the lines </w:t>
       </w:r>
-      <w:del w:id="56" w:author="Nadav Ben Nun" w:date="2024-09-24T11:44:00Z" w16du:dateUtc="2024-09-24T08:44:00Z">
-        <w:r>
-          <w:rPr>
-            <w:rFonts w:asciiTheme="majorBidi" w:hAnsiTheme="majorBidi" w:cstheme="majorBidi"/>
-            <w:sz w:val="22"/>
-            <w:szCs w:val="22"/>
-          </w:rPr>
-          <w:delText>are</w:delText>
-        </w:r>
-      </w:del>
-      <w:ins w:id="57" w:author="Nadav Ben Nun" w:date="2024-09-24T11:44:00Z" w16du:dateUtc="2024-09-24T08:44:00Z">
-        <w:r>
-          <w:rPr>
-            <w:rFonts w:asciiTheme="majorBidi" w:hAnsiTheme="majorBidi" w:cstheme="majorBidi"/>
-            <w:sz w:val="22"/>
-            <w:szCs w:val="22"/>
-          </w:rPr>
-          <w:t>is</w:t>
-        </w:r>
-      </w:ins>
+      <w:r>
+        <w:rPr>
+          <w:rFonts w:asciiTheme="majorBidi" w:hAnsiTheme="majorBidi" w:cstheme="majorBidi"/>
+          <w:sz w:val="22"/>
+          <w:szCs w:val="22"/>
+        </w:rPr>
+        <w:t>is</w:t>
+      </w:r>
       <w:r>
         <w:rPr>
           <w:rFonts w:asciiTheme="majorBidi" w:hAnsiTheme="majorBidi" w:cstheme="majorBidi"/>
@@ -44430,7 +43761,6 @@
         </w:rPr>
         <w:t xml:space="preserve">due to different </w:t>
       </w:r>
-      <w:proofErr w:type="spellStart"/>
       <w:r>
         <w:rPr>
           <w:rFonts w:asciiTheme="majorBidi" w:hAnsiTheme="majorBidi" w:cstheme="majorBidi"/>
@@ -44452,7 +43782,6 @@
         </w:rPr>
         <w:t>p</w:t>
       </w:r>
-      <w:proofErr w:type="spellEnd"/>
       <w:r>
         <w:rPr>
           <w:rFonts w:asciiTheme="majorBidi" w:hAnsiTheme="majorBidi" w:cstheme="majorBidi"/>
@@ -44461,7 +43790,6 @@
         </w:rPr>
         <w:t xml:space="preserve"> and </w:t>
       </w:r>
-      <w:proofErr w:type="spellStart"/>
       <w:r>
         <w:rPr>
           <w:rFonts w:asciiTheme="majorBidi" w:hAnsiTheme="majorBidi" w:cstheme="majorBidi"/>
@@ -44483,7 +43811,6 @@
         </w:rPr>
         <w:t>o</w:t>
       </w:r>
-      <w:proofErr w:type="spellEnd"/>
       <w:r>
         <w:rPr>
           <w:rFonts w:asciiTheme="majorBidi" w:hAnsiTheme="majorBidi" w:cstheme="majorBidi"/>
@@ -44502,55 +43829,14 @@
       </w:r>
     </w:p>
     <w:sectPr>
-      <w:headerReference w:type="even" r:id="rId20"/>
-      <w:headerReference w:type="default" r:id="rId21"/>
+      <w:headerReference w:type="even" r:id="rId16"/>
+      <w:headerReference w:type="default" r:id="rId17"/>
       <w:pgSz w:w="12219" w:h="15842"/>
       <w:pgMar w:top="1440" w:right="1440" w:bottom="1440" w:left="1440" w:header="709" w:footer="709" w:gutter="0"/>
       <w:cols w:space="720"/>
     </w:sectPr>
   </w:body>
 </w:document>
-</file>
-
-<file path=word/comments.xml><?xml version="1.0" encoding="utf-8"?>
-<w:comments xmlns:wpc="http://schemas.microsoft.com/office/word/2010/wordprocessingCanvas" xmlns:cx="http://schemas.microsoft.com/office/drawing/2014/chartex" xmlns:cx1="http://schemas.microsoft.com/office/drawing/2015/9/8/chartex" xmlns:cx2="http://schemas.microsoft.com/office/drawing/2015/10/21/chartex" xmlns:cx3="http://schemas.microsoft.com/office/drawing/2016/5/9/chartex" xmlns:cx4="http://schemas.microsoft.com/office/drawing/2016/5/10/chartex" xmlns:cx5="http://schemas.microsoft.com/office/drawing/2016/5/11/chartex" xmlns:cx6="http://schemas.microsoft.com/office/drawing/2016/5/12/chartex" xmlns:cx7="http://schemas.microsoft.com/office/drawing/2016/5/13/chartex" xmlns:cx8="http://schemas.microsoft.com/office/drawing/2016/5/14/chartex" xmlns:mc="http://schemas.openxmlformats.org/markup-compatibility/2006" xmlns:aink="http://schemas.microsoft.com/office/drawing/2016/ink" xmlns:am3d="http://schemas.microsoft.com/office/drawing/2017/model3d" xmlns:o="urn:schemas-microsoft-com:office:office" xmlns:oel="http://schemas.microsoft.com/office/2019/extlst" xmlns:r="http://schemas.openxmlformats.org/officeDocument/2006/relationships" xmlns:m="http://schemas.openxmlformats.org/officeDocument/2006/math" xmlns:v="urn:schemas-microsoft-com:vml" xmlns:wp14="http://schemas.microsoft.com/office/word/2010/wordprocessingDrawing" xmlns:wp="http://schemas.openxmlformats.org/drawingml/2006/wordprocessingDrawing" xmlns:w10="urn:schemas-microsoft-com:office:word" xmlns:w="http://schemas.openxmlformats.org/wordprocessingml/2006/main" xmlns:w14="http://schemas.microsoft.com/office/word/2010/wordml" xmlns:w15="http://schemas.microsoft.com/office/word/2012/wordml" xmlns:w16cex="http://schemas.microsoft.com/office/word/2018/wordml/cex" xmlns:w16cid="http://schemas.microsoft.com/office/word/2016/wordml/cid" xmlns:w16="http://schemas.microsoft.com/office/word/2018/wordml" xmlns:w16du="http://schemas.microsoft.com/office/word/2023/wordml/word16du" xmlns:w16sdtdh="http://schemas.microsoft.com/office/word/2020/wordml/sdtdatahash" xmlns:w16se="http://schemas.microsoft.com/office/word/2015/wordml/symex" xmlns:wpg="http://schemas.microsoft.com/office/word/2010/wordprocessingGroup" xmlns:wpi="http://schemas.microsoft.com/office/word/2010/wordprocessingInk" xmlns:wne="http://schemas.microsoft.com/office/word/2006/wordml" xmlns:wps="http://schemas.microsoft.com/office/word/2010/wordprocessingShape" mc:Ignorable="w14 w15 w16se w16cid w16 w16cex w16sdtdh w16du wp14">
-  <w:comment w:id="51" w:author="Yoav Ram" w:date="2024-09-23T15:16:00Z" w:initials="YR">
-    <w:p>
-      <w:r>
-        <w:rPr>
-          <w:rStyle w:val="CommentReference"/>
-        </w:rPr>
-        <w:annotationRef/>
-      </w:r>
-      <w:r>
-        <w:rPr>
-          <w:color w:val="000000"/>
-          <w:sz w:val="20"/>
-          <w:szCs w:val="20"/>
-        </w:rPr>
-        <w:t>unclear</w:t>
-      </w:r>
-    </w:p>
-  </w:comment>
-</w:comments>
-</file>
-
-<file path=word/commentsExtended.xml><?xml version="1.0" encoding="utf-8"?>
-<w15:commentsEx xmlns:wpc="http://schemas.microsoft.com/office/word/2010/wordprocessingCanvas" xmlns:cx="http://schemas.microsoft.com/office/drawing/2014/chartex" xmlns:cx1="http://schemas.microsoft.com/office/drawing/2015/9/8/chartex" xmlns:cx2="http://schemas.microsoft.com/office/drawing/2015/10/21/chartex" xmlns:cx3="http://schemas.microsoft.com/office/drawing/2016/5/9/chartex" xmlns:cx4="http://schemas.microsoft.com/office/drawing/2016/5/10/chartex" xmlns:cx5="http://schemas.microsoft.com/office/drawing/2016/5/11/chartex" xmlns:cx6="http://schemas.microsoft.com/office/drawing/2016/5/12/chartex" xmlns:cx7="http://schemas.microsoft.com/office/drawing/2016/5/13/chartex" xmlns:cx8="http://schemas.microsoft.com/office/drawing/2016/5/14/chartex" xmlns:mc="http://schemas.openxmlformats.org/markup-compatibility/2006" xmlns:aink="http://schemas.microsoft.com/office/drawing/2016/ink" xmlns:am3d="http://schemas.microsoft.com/office/drawing/2017/model3d" xmlns:o="urn:schemas-microsoft-com:office:office" xmlns:oel="http://schemas.microsoft.com/office/2019/extlst" xmlns:r="http://schemas.openxmlformats.org/officeDocument/2006/relationships" xmlns:m="http://schemas.openxmlformats.org/officeDocument/2006/math" xmlns:v="urn:schemas-microsoft-com:vml" xmlns:wp14="http://schemas.microsoft.com/office/word/2010/wordprocessingDrawing" xmlns:wp="http://schemas.openxmlformats.org/drawingml/2006/wordprocessingDrawing" xmlns:w10="urn:schemas-microsoft-com:office:word" xmlns:w="http://schemas.openxmlformats.org/wordprocessingml/2006/main" xmlns:w14="http://schemas.microsoft.com/office/word/2010/wordml" xmlns:w15="http://schemas.microsoft.com/office/word/2012/wordml" xmlns:w16cex="http://schemas.microsoft.com/office/word/2018/wordml/cex" xmlns:w16cid="http://schemas.microsoft.com/office/word/2016/wordml/cid" xmlns:w16="http://schemas.microsoft.com/office/word/2018/wordml" xmlns:w16du="http://schemas.microsoft.com/office/word/2023/wordml/word16du" xmlns:w16sdtdh="http://schemas.microsoft.com/office/word/2020/wordml/sdtdatahash" xmlns:w16se="http://schemas.microsoft.com/office/word/2015/wordml/symex" xmlns:wpg="http://schemas.microsoft.com/office/word/2010/wordprocessingGroup" xmlns:wpi="http://schemas.microsoft.com/office/word/2010/wordprocessingInk" xmlns:wne="http://schemas.microsoft.com/office/word/2006/wordml" xmlns:wps="http://schemas.microsoft.com/office/word/2010/wordprocessingShape" mc:Ignorable="w14 w15 w16se w16cid w16 w16cex w16sdtdh w16du wp14">
-  <w15:commentEx w15:paraId="5B93835C" w15:done="0"/>
-</w15:commentsEx>
-</file>
-
-<file path=word/commentsExtensible.xml><?xml version="1.0" encoding="utf-8"?>
-<w16cex:commentsExtensible xmlns:wpc="http://schemas.microsoft.com/office/word/2010/wordprocessingCanvas" xmlns:cx="http://schemas.microsoft.com/office/drawing/2014/chartex" xmlns:cx1="http://schemas.microsoft.com/office/drawing/2015/9/8/chartex" xmlns:cx2="http://schemas.microsoft.com/office/drawing/2015/10/21/chartex" xmlns:cx3="http://schemas.microsoft.com/office/drawing/2016/5/9/chartex" xmlns:cx4="http://schemas.microsoft.com/office/drawing/2016/5/10/chartex" xmlns:cx5="http://schemas.microsoft.com/office/drawing/2016/5/11/chartex" xmlns:cx6="http://schemas.microsoft.com/office/drawing/2016/5/12/chartex" xmlns:cx7="http://schemas.microsoft.com/office/drawing/2016/5/13/chartex" xmlns:cx8="http://schemas.microsoft.com/office/drawing/2016/5/14/chartex" xmlns:cr="http://schemas.microsoft.com/office/comments/2020/reactions" xmlns:mc="http://schemas.openxmlformats.org/markup-compatibility/2006" xmlns:aink="http://schemas.microsoft.com/office/drawing/2016/ink" xmlns:am3d="http://schemas.microsoft.com/office/drawing/2017/model3d" xmlns:o="urn:schemas-microsoft-com:office:office" xmlns:oel="http://schemas.microsoft.com/office/2019/extlst" xmlns:r="http://schemas.openxmlformats.org/officeDocument/2006/relationships" xmlns:m="http://schemas.openxmlformats.org/officeDocument/2006/math" xmlns:v="urn:schemas-microsoft-com:vml" xmlns:wp14="http://schemas.microsoft.com/office/word/2010/wordprocessingDrawing" xmlns:wp="http://schemas.openxmlformats.org/drawingml/2006/wordprocessingDrawing" xmlns:w10="urn:schemas-microsoft-com:office:word" xmlns:w="http://schemas.openxmlformats.org/wordprocessingml/2006/main" xmlns:w14="http://schemas.microsoft.com/office/word/2010/wordml" xmlns:w15="http://schemas.microsoft.com/office/word/2012/wordml" xmlns:w16cex="http://schemas.microsoft.com/office/word/2018/wordml/cex" xmlns:w16cid="http://schemas.microsoft.com/office/word/2016/wordml/cid" xmlns:w16="http://schemas.microsoft.com/office/word/2018/wordml" xmlns:w16du="http://schemas.microsoft.com/office/word/2023/wordml/word16du" xmlns:w16sdtdh="http://schemas.microsoft.com/office/word/2020/wordml/sdtdatahash" xmlns:w16se="http://schemas.microsoft.com/office/word/2015/wordml/symex" xmlns:wpg="http://schemas.microsoft.com/office/word/2010/wordprocessingGroup" xmlns:wpi="http://schemas.microsoft.com/office/word/2010/wordprocessingInk" xmlns:wne="http://schemas.microsoft.com/office/word/2006/wordml" xmlns:wps="http://schemas.microsoft.com/office/word/2010/wordprocessingShape" mc:Ignorable="w14 w15 w16se w16cid w16 w16cex w16sdtdh cr w16du wp14">
-  <w16cex:commentExtensible w16cex:durableId="406797AD" w16cex:dateUtc="2024-09-23T12:16:00Z"/>
-</w16cex:commentsExtensible>
-</file>
-
-<file path=word/commentsIds.xml><?xml version="1.0" encoding="utf-8"?>
-<w16cid:commentsIds xmlns:wpc="http://schemas.microsoft.com/office/word/2010/wordprocessingCanvas" xmlns:cx="http://schemas.microsoft.com/office/drawing/2014/chartex" xmlns:cx1="http://schemas.microsoft.com/office/drawing/2015/9/8/chartex" xmlns:cx2="http://schemas.microsoft.com/office/drawing/2015/10/21/chartex" xmlns:cx3="http://schemas.microsoft.com/office/drawing/2016/5/9/chartex" xmlns:cx4="http://schemas.microsoft.com/office/drawing/2016/5/10/chartex" xmlns:cx5="http://schemas.microsoft.com/office/drawing/2016/5/11/chartex" xmlns:cx6="http://schemas.microsoft.com/office/drawing/2016/5/12/chartex" xmlns:cx7="http://schemas.microsoft.com/office/drawing/2016/5/13/chartex" xmlns:cx8="http://schemas.microsoft.com/office/drawing/2016/5/14/chartex" xmlns:mc="http://schemas.openxmlformats.org/markup-compatibility/2006" xmlns:aink="http://schemas.microsoft.com/office/drawing/2016/ink" xmlns:am3d="http://schemas.microsoft.com/office/drawing/2017/model3d" xmlns:o="urn:schemas-microsoft-com:office:office" xmlns:oel="http://schemas.microsoft.com/office/2019/extlst" xmlns:r="http://schemas.openxmlformats.org/officeDocument/2006/relationships" xmlns:m="http://schemas.openxmlformats.org/officeDocument/2006/math" xmlns:v="urn:schemas-microsoft-com:vml" xmlns:wp14="http://schemas.microsoft.com/office/word/2010/wordprocessingDrawing" xmlns:wp="http://schemas.openxmlformats.org/drawingml/2006/wordprocessingDrawing" xmlns:w10="urn:schemas-microsoft-com:office:word" xmlns:w="http://schemas.openxmlformats.org/wordprocessingml/2006/main" xmlns:w14="http://schemas.microsoft.com/office/word/2010/wordml" xmlns:w15="http://schemas.microsoft.com/office/word/2012/wordml" xmlns:w16cex="http://schemas.microsoft.com/office/word/2018/wordml/cex" xmlns:w16cid="http://schemas.microsoft.com/office/word/2016/wordml/cid" xmlns:w16="http://schemas.microsoft.com/office/word/2018/wordml" xmlns:w16du="http://schemas.microsoft.com/office/word/2023/wordml/word16du" xmlns:w16sdtdh="http://schemas.microsoft.com/office/word/2020/wordml/sdtdatahash" xmlns:w16se="http://schemas.microsoft.com/office/word/2015/wordml/symex" xmlns:wpg="http://schemas.microsoft.com/office/word/2010/wordprocessingGroup" xmlns:wpi="http://schemas.microsoft.com/office/word/2010/wordprocessingInk" xmlns:wne="http://schemas.microsoft.com/office/word/2006/wordml" xmlns:wps="http://schemas.microsoft.com/office/word/2010/wordprocessingShape" mc:Ignorable="w14 w15 w16se w16cid w16 w16cex w16sdtdh w16du wp14">
-  <w16cid:commentId w16cid:paraId="5B93835C" w16cid:durableId="406797AD"/>
-</w16cid:commentsIds>
 </file>
 
 <file path=word/endnotes.xml><?xml version="1.0" encoding="utf-8"?>
@@ -49584,17 +48870,6 @@
 </w:numbering>
 </file>
 
-<file path=word/people.xml><?xml version="1.0" encoding="utf-8"?>
-<w15:people xmlns:wpc="http://schemas.microsoft.com/office/word/2010/wordprocessingCanvas" xmlns:cx="http://schemas.microsoft.com/office/drawing/2014/chartex" xmlns:cx1="http://schemas.microsoft.com/office/drawing/2015/9/8/chartex" xmlns:cx2="http://schemas.microsoft.com/office/drawing/2015/10/21/chartex" xmlns:cx3="http://schemas.microsoft.com/office/drawing/2016/5/9/chartex" xmlns:cx4="http://schemas.microsoft.com/office/drawing/2016/5/10/chartex" xmlns:cx5="http://schemas.microsoft.com/office/drawing/2016/5/11/chartex" xmlns:cx6="http://schemas.microsoft.com/office/drawing/2016/5/12/chartex" xmlns:cx7="http://schemas.microsoft.com/office/drawing/2016/5/13/chartex" xmlns:cx8="http://schemas.microsoft.com/office/drawing/2016/5/14/chartex" xmlns:mc="http://schemas.openxmlformats.org/markup-compatibility/2006" xmlns:aink="http://schemas.microsoft.com/office/drawing/2016/ink" xmlns:am3d="http://schemas.microsoft.com/office/drawing/2017/model3d" xmlns:o="urn:schemas-microsoft-com:office:office" xmlns:oel="http://schemas.microsoft.com/office/2019/extlst" xmlns:r="http://schemas.openxmlformats.org/officeDocument/2006/relationships" xmlns:m="http://schemas.openxmlformats.org/officeDocument/2006/math" xmlns:v="urn:schemas-microsoft-com:vml" xmlns:wp14="http://schemas.microsoft.com/office/word/2010/wordprocessingDrawing" xmlns:wp="http://schemas.openxmlformats.org/drawingml/2006/wordprocessingDrawing" xmlns:w10="urn:schemas-microsoft-com:office:word" xmlns:w="http://schemas.openxmlformats.org/wordprocessingml/2006/main" xmlns:w14="http://schemas.microsoft.com/office/word/2010/wordml" xmlns:w15="http://schemas.microsoft.com/office/word/2012/wordml" xmlns:w16cex="http://schemas.microsoft.com/office/word/2018/wordml/cex" xmlns:w16cid="http://schemas.microsoft.com/office/word/2016/wordml/cid" xmlns:w16="http://schemas.microsoft.com/office/word/2018/wordml" xmlns:w16du="http://schemas.microsoft.com/office/word/2023/wordml/word16du" xmlns:w16sdtdh="http://schemas.microsoft.com/office/word/2020/wordml/sdtdatahash" xmlns:w16se="http://schemas.microsoft.com/office/word/2015/wordml/symex" xmlns:wpg="http://schemas.microsoft.com/office/word/2010/wordprocessingGroup" xmlns:wpi="http://schemas.microsoft.com/office/word/2010/wordprocessingInk" xmlns:wne="http://schemas.microsoft.com/office/word/2006/wordml" xmlns:wps="http://schemas.microsoft.com/office/word/2010/wordprocessingShape" mc:Ignorable="w14 w15 w16se w16cid w16 w16cex w16sdtdh w16du wp14">
-  <w15:person w15:author="Nadav Ben Nun">
-    <w15:presenceInfo w15:providerId="Windows Live" w15:userId="d5f92573ff8f6438"/>
-  </w15:person>
-  <w15:person w15:author="Yoav Ram">
-    <w15:presenceInfo w15:providerId="AD" w15:userId="S::yoavram@tauex.tau.ac.il::05188b73-53ae-4e5f-a076-0346e59591a5"/>
-  </w15:person>
-</w15:people>
-</file>
-
 <file path=word/styles.xml><?xml version="1.0" encoding="utf-8"?>
 <w:styles xmlns:mc="http://schemas.openxmlformats.org/markup-compatibility/2006" xmlns:r="http://schemas.openxmlformats.org/officeDocument/2006/relationships" xmlns:w="http://schemas.openxmlformats.org/wordprocessingml/2006/main" xmlns:w14="http://schemas.microsoft.com/office/word/2010/wordml" xmlns:w15="http://schemas.microsoft.com/office/word/2012/wordml" xmlns:w16cex="http://schemas.microsoft.com/office/word/2018/wordml/cex" xmlns:w16cid="http://schemas.microsoft.com/office/word/2016/wordml/cid" xmlns:w16="http://schemas.microsoft.com/office/word/2018/wordml" xmlns:w16du="http://schemas.microsoft.com/office/word/2023/wordml/word16du" xmlns:w16sdtdh="http://schemas.microsoft.com/office/word/2020/wordml/sdtdatahash" xmlns:w16se="http://schemas.microsoft.com/office/word/2015/wordml/symex" mc:Ignorable="w14 w15 w16se w16cid w16 w16cex w16sdtdh w16du">
   <w:docDefaults>
@@ -51244,28 +50519,28 @@
 </file>
 
 <file path=customXml/item1.xml><?xml version="1.0" encoding="utf-8"?>
-<b:Sources xmlns:b="http://schemas.openxmlformats.org/officeDocument/2006/bibliography" xmlns="http://schemas.openxmlformats.org/officeDocument/2006/bibliography" SelectedStyle="/APASixthEditionOfficeOnline.xsl" StyleName="APA" Version="6"/>
-</file>
-
-<file path=customXml/item2.xml><?xml version="1.0" encoding="utf-8"?>
 <go:gDocsCustomXmlDataStorage xmlns:go="http://customooxmlschemas.google.com/" xmlns:r="http://schemas.openxmlformats.org/officeDocument/2006/relationships" uri="GoogleDocsCustomDataVersion2">
   <go:docsCustomData xmlns:go="http://customooxmlschemas.google.com/" roundtripDataSignature="AMtx7mjVU6yNMayDEV3iaO6yGkUFgJ8Cug==">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</go:docsCustomData>
 </go:gDocsCustomXmlDataStorage>
 </file>
 
-<file path=customXml/itemProps1.xml><?xml version="1.0" encoding="utf-8"?>
-<ds:datastoreItem xmlns:ds="http://schemas.openxmlformats.org/officeDocument/2006/customXml" ds:itemID="{10757ECB-529D-1241-A477-FDE64B69859C}">
-  <ds:schemaRefs>
-    <ds:schemaRef ds:uri="http://schemas.openxmlformats.org/officeDocument/2006/bibliography"/>
-  </ds:schemaRefs>
-</ds:datastoreItem>
+<file path=customXml/item2.xml><?xml version="1.0" encoding="utf-8"?>
+<b:Sources xmlns:b="http://schemas.openxmlformats.org/officeDocument/2006/bibliography" xmlns="http://schemas.openxmlformats.org/officeDocument/2006/bibliography" SelectedStyle="/APASixthEditionOfficeOnline.xsl" StyleName="APA" Version="6"/>
 </file>
 
-<file path=customXml/itemProps2.xml><?xml version="1.0" encoding="utf-8"?>
+<file path=customXml/itemProps1.xml><?xml version="1.0" encoding="utf-8"?>
 <ds:datastoreItem xmlns:ds="http://schemas.openxmlformats.org/officeDocument/2006/customXml" ds:itemID="{11111111-1234-1234-1234-123412341234}">
   <ds:schemaRefs>
     <ds:schemaRef ds:uri="http://customooxmlschemas.google.com/"/>
     <ds:schemaRef ds:uri="http://schemas.openxmlformats.org/officeDocument/2006/relationships"/>
   </ds:schemaRefs>
 </ds:datastoreItem>
+</file>
+
+<file path=customXml/itemProps2.xml><?xml version="1.0" encoding="utf-8"?>
+<ds:datastoreItem xmlns:ds="http://schemas.openxmlformats.org/officeDocument/2006/customXml" ds:itemID="{10757ECB-529D-1241-A477-FDE64B69859C}">
+  <ds:schemaRefs>
+    <ds:schemaRef ds:uri="http://schemas.openxmlformats.org/officeDocument/2006/bibliography"/>
+  </ds:schemaRefs>
+</ds:datastoreItem>
 </file>
</xml_diff>

<commit_message>
finished revising sex diff methods and results
</commit_message>
<xml_diff>
--- a/si.docx
+++ b/si.docx
@@ -108,7 +108,16 @@
           <w:szCs w:val="22"/>
           <w:lang w:val="en-US"/>
         </w:rPr>
-        <w:t>26</w:t>
+        <w:t>2</w:t>
+      </w:r>
+      <w:r>
+        <w:rPr>
+          <w:rFonts w:asciiTheme="majorBidi" w:hAnsiTheme="majorBidi" w:cstheme="majorBidi"/>
+          <w:sz w:val="22"/>
+          <w:szCs w:val="22"/>
+          <w:lang w:val="en-US"/>
+        </w:rPr>
+        <w:t>9</w:t>
       </w:r>
       <w:r>
         <w:rPr>
@@ -1767,9 +1776,9 @@
         <w:tblLook w:val="0400" w:firstRow="0" w:lastRow="0" w:firstColumn="0" w:lastColumn="0" w:noHBand="0" w:noVBand="1"/>
       </w:tblPr>
       <w:tblGrid>
-        <w:gridCol w:w="3231"/>
-        <w:gridCol w:w="2703"/>
-        <w:gridCol w:w="2703"/>
+        <w:gridCol w:w="2268"/>
+        <w:gridCol w:w="2977"/>
+        <w:gridCol w:w="3392"/>
         <w:gridCol w:w="2703"/>
       </w:tblGrid>
       <w:tr>
@@ -1778,7 +1787,7 @@
         </w:trPr>
         <w:tc>
           <w:tcPr>
-            <w:tcW w:w="3448" w:type="dxa"/>
+            <w:tcW w:w="2268" w:type="dxa"/>
             <w:vMerge w:val="restart"/>
             <w:tcBorders>
               <w:top w:val="single" w:sz="8" w:space="0" w:color="000000"/>
@@ -1800,7 +1809,7 @@
         </w:tc>
         <w:tc>
           <w:tcPr>
-            <w:tcW w:w="2880" w:type="dxa"/>
+            <w:tcW w:w="2977" w:type="dxa"/>
             <w:tcBorders>
               <w:top w:val="single" w:sz="8" w:space="0" w:color="000000"/>
             </w:tcBorders>
@@ -1815,7 +1824,7 @@
         </w:tc>
         <w:tc>
           <w:tcPr>
-            <w:tcW w:w="5756" w:type="dxa"/>
+            <w:tcW w:w="6095" w:type="dxa"/>
             <w:gridSpan w:val="2"/>
             <w:tcBorders>
               <w:top w:val="single" w:sz="8" w:space="0" w:color="000000"/>
@@ -1843,7 +1852,7 @@
         </w:trPr>
         <w:tc>
           <w:tcPr>
-            <w:tcW w:w="3448" w:type="dxa"/>
+            <w:tcW w:w="2268" w:type="dxa"/>
             <w:vMerge/>
             <w:tcBorders>
               <w:top w:val="single" w:sz="8" w:space="0" w:color="000000"/>
@@ -1859,7 +1868,7 @@
         </w:tc>
         <w:tc>
           <w:tcPr>
-            <w:tcW w:w="2876" w:type="dxa"/>
+            <w:tcW w:w="2977" w:type="dxa"/>
             <w:tcBorders>
               <w:top w:val="single" w:sz="8" w:space="0" w:color="000000"/>
               <w:bottom w:val="single" w:sz="8" w:space="0" w:color="000000"/>
@@ -1882,7 +1891,7 @@
         </w:tc>
         <w:tc>
           <w:tcPr>
-            <w:tcW w:w="2880" w:type="dxa"/>
+            <w:tcW w:w="3392" w:type="dxa"/>
             <w:tcBorders>
               <w:top w:val="single" w:sz="8" w:space="0" w:color="000000"/>
               <w:bottom w:val="single" w:sz="8" w:space="0" w:color="000000"/>
@@ -1905,7 +1914,7 @@
         </w:tc>
         <w:tc>
           <w:tcPr>
-            <w:tcW w:w="2880" w:type="dxa"/>
+            <w:tcW w:w="2703" w:type="dxa"/>
             <w:tcBorders>
               <w:top w:val="single" w:sz="8" w:space="0" w:color="000000"/>
               <w:bottom w:val="single" w:sz="8" w:space="0" w:color="000000"/>
@@ -1933,7 +1942,7 @@
         </w:trPr>
         <w:tc>
           <w:tcPr>
-            <w:tcW w:w="3448" w:type="dxa"/>
+            <w:tcW w:w="2268" w:type="dxa"/>
             <w:tcBorders>
               <w:top w:val="single" w:sz="8" w:space="0" w:color="000000"/>
             </w:tcBorders>
@@ -1954,7 +1963,7 @@
         </w:tc>
         <w:tc>
           <w:tcPr>
-            <w:tcW w:w="2876" w:type="dxa"/>
+            <w:tcW w:w="2977" w:type="dxa"/>
             <w:tcBorders>
               <w:top w:val="single" w:sz="8" w:space="0" w:color="000000"/>
             </w:tcBorders>
@@ -2067,7 +2076,7 @@
         </w:tc>
         <w:tc>
           <w:tcPr>
-            <w:tcW w:w="2880" w:type="dxa"/>
+            <w:tcW w:w="3392" w:type="dxa"/>
             <w:tcBorders>
               <w:top w:val="single" w:sz="8" w:space="0" w:color="000000"/>
             </w:tcBorders>
@@ -2240,7 +2249,7 @@
         </w:tc>
         <w:tc>
           <w:tcPr>
-            <w:tcW w:w="2880" w:type="dxa"/>
+            <w:tcW w:w="2703" w:type="dxa"/>
             <w:tcBorders>
               <w:top w:val="single" w:sz="8" w:space="0" w:color="000000"/>
             </w:tcBorders>
@@ -2359,7 +2368,7 @@
         </w:trPr>
         <w:tc>
           <w:tcPr>
-            <w:tcW w:w="3448" w:type="dxa"/>
+            <w:tcW w:w="2268" w:type="dxa"/>
           </w:tcPr>
           <w:p>
             <w:pPr>
@@ -2377,7 +2386,7 @@
         </w:tc>
         <w:tc>
           <w:tcPr>
-            <w:tcW w:w="2876" w:type="dxa"/>
+            <w:tcW w:w="2977" w:type="dxa"/>
           </w:tcPr>
           <w:p>
             <w:pPr>
@@ -2487,7 +2496,7 @@
         </w:tc>
         <w:tc>
           <w:tcPr>
-            <w:tcW w:w="2880" w:type="dxa"/>
+            <w:tcW w:w="3392" w:type="dxa"/>
           </w:tcPr>
           <w:p>
             <w:pPr>
@@ -2657,7 +2666,7 @@
         </w:tc>
         <w:tc>
           <w:tcPr>
-            <w:tcW w:w="2880" w:type="dxa"/>
+            <w:tcW w:w="2703" w:type="dxa"/>
           </w:tcPr>
           <w:p>
             <w:pPr>
@@ -2773,7 +2782,7 @@
         </w:trPr>
         <w:tc>
           <w:tcPr>
-            <w:tcW w:w="3448" w:type="dxa"/>
+            <w:tcW w:w="2268" w:type="dxa"/>
             <w:tcBorders>
               <w:bottom w:val="single" w:sz="8" w:space="0" w:color="000000"/>
             </w:tcBorders>
@@ -2794,7 +2803,7 @@
         </w:tc>
         <w:tc>
           <w:tcPr>
-            <w:tcW w:w="2876" w:type="dxa"/>
+            <w:tcW w:w="2977" w:type="dxa"/>
             <w:tcBorders>
               <w:bottom w:val="single" w:sz="8" w:space="0" w:color="000000"/>
             </w:tcBorders>
@@ -2907,7 +2916,7 @@
         </w:tc>
         <w:tc>
           <w:tcPr>
-            <w:tcW w:w="2880" w:type="dxa"/>
+            <w:tcW w:w="3392" w:type="dxa"/>
             <w:tcBorders>
               <w:bottom w:val="single" w:sz="8" w:space="0" w:color="000000"/>
             </w:tcBorders>
@@ -3080,7 +3089,7 @@
         </w:tc>
         <w:tc>
           <w:tcPr>
-            <w:tcW w:w="2880" w:type="dxa"/>
+            <w:tcW w:w="2703" w:type="dxa"/>
             <w:tcBorders>
               <w:bottom w:val="single" w:sz="8" w:space="0" w:color="000000"/>
             </w:tcBorders>
@@ -41592,6 +41601,4116 @@
           <w:rFonts w:eastAsia="Calibri"/>
           <w:highlight w:val="yellow"/>
           <w:rtl/>
+          <w:lang w:val="en-US"/>
+        </w:rPr>
+      </w:pPr>
+    </w:p>
+    <w:p>
+      <w:pPr>
+        <w:bidi/>
+        <w:rPr>
+          <w:rFonts w:eastAsia="Calibri"/>
+          <w:highlight w:val="yellow"/>
+          <w:lang w:val="en-US"/>
+        </w:rPr>
+      </w:pPr>
+    </w:p>
+    <w:p>
+      <w:pPr>
+        <w:rPr>
+          <w:rFonts w:eastAsia="Calibri"/>
+          <w:rtl/>
+          <w:lang w:val="en-US"/>
+        </w:rPr>
+      </w:pPr>
+      <w:r>
+        <w:rPr>
+          <w:rFonts w:eastAsia="Calibri"/>
+          <w:highlight w:val="yellow"/>
+          <w:lang w:val="en-US"/>
+        </w:rPr>
+        <w:br w:type="page"/>
+      </w:r>
+    </w:p>
+    <w:p>
+      <w:pPr>
+        <w:rPr>
+          <w:lang w:val="en-US"/>
+        </w:rPr>
+      </w:pPr>
+      <w:r>
+        <w:rPr>
+          <w:b/>
+          <w:bCs/>
+          <w:lang w:val="en-US"/>
+        </w:rPr>
+        <w:lastRenderedPageBreak/>
+        <w:t>Table S11.</w:t>
+      </w:r>
+      <w:r>
+        <w:rPr>
+          <w:lang w:val="en-US"/>
+        </w:rPr>
+        <w:t xml:space="preserve"> Probabilities of being right-handed female</w:t>
+      </w:r>
+      <w:r>
+        <w:rPr>
+          <w:lang w:val="en-US"/>
+        </w:rPr>
+        <w:t xml:space="preserve"> (top) and male (bottom) offspring</w:t>
+      </w:r>
+      <w:r>
+        <w:rPr>
+          <w:lang w:val="en-US"/>
+        </w:rPr>
+        <w:t xml:space="preserve"> given </w:t>
+      </w:r>
+      <w:r>
+        <w:rPr>
+          <w:lang w:val="en-US"/>
+        </w:rPr>
+        <w:t xml:space="preserve">offspring </w:t>
+      </w:r>
+      <w:r>
+        <w:rPr>
+          <w:lang w:val="en-US"/>
+        </w:rPr>
+        <w:t xml:space="preserve">genotype </w:t>
+      </w:r>
+      <w:r>
+        <w:rPr>
+          <w:lang w:val="en-US"/>
+        </w:rPr>
+        <w:t xml:space="preserve">(columns) </w:t>
+      </w:r>
+      <w:r>
+        <w:rPr>
+          <w:lang w:val="en-US"/>
+        </w:rPr>
+        <w:t xml:space="preserve">and </w:t>
+      </w:r>
+      <w:r>
+        <w:rPr>
+          <w:lang w:val="en-US"/>
+        </w:rPr>
+        <w:t xml:space="preserve">parental phenotypes (columns). </w:t>
+      </w:r>
+    </w:p>
+    <w:tbl>
+      <w:tblPr>
+        <w:tblW w:w="7353" w:type="dxa"/>
+        <w:tblInd w:w="927" w:type="dxa"/>
+        <w:tblCellMar>
+          <w:top w:w="22" w:type="dxa"/>
+          <w:right w:w="115" w:type="dxa"/>
+        </w:tblCellMar>
+        <w:tblLook w:val="04A0" w:firstRow="1" w:lastRow="0" w:firstColumn="1" w:lastColumn="0" w:noHBand="0" w:noVBand="1"/>
+      </w:tblPr>
+      <w:tblGrid>
+        <w:gridCol w:w="2563"/>
+        <w:gridCol w:w="1543"/>
+        <w:gridCol w:w="1747"/>
+        <w:gridCol w:w="1500"/>
+      </w:tblGrid>
+      <w:tr>
+        <w:trPr>
+          <w:trHeight w:val="342"/>
+        </w:trPr>
+        <w:tc>
+          <w:tcPr>
+            <w:tcW w:w="2563" w:type="dxa"/>
+            <w:tcBorders>
+              <w:top w:val="single" w:sz="6" w:space="0" w:color="000000"/>
+              <w:left w:val="nil"/>
+              <w:bottom w:val="single" w:sz="4" w:space="0" w:color="000000"/>
+              <w:right w:val="nil"/>
+            </w:tcBorders>
+            <w:hideMark/>
+          </w:tcPr>
+          <w:p>
+            <w:pPr>
+              <w:rPr>
+                <w:lang w:val="en-US"/>
+              </w:rPr>
+            </w:pPr>
+            <w:r>
+              <w:rPr>
+                <w:lang w:val="en-US"/>
+              </w:rPr>
+              <w:t>Parents of female offspring</w:t>
+            </w:r>
+          </w:p>
+        </w:tc>
+        <w:tc>
+          <w:tcPr>
+            <w:tcW w:w="1543" w:type="dxa"/>
+            <w:tcBorders>
+              <w:top w:val="single" w:sz="6" w:space="0" w:color="000000"/>
+              <w:left w:val="nil"/>
+              <w:bottom w:val="single" w:sz="4" w:space="0" w:color="000000"/>
+              <w:right w:val="nil"/>
+            </w:tcBorders>
+            <w:hideMark/>
+          </w:tcPr>
+          <w:p>
+            <w:pPr>
+              <w:rPr>
+                <w:lang w:val="en-US"/>
+              </w:rPr>
+            </w:pPr>
+            <w:r>
+              <w:rPr>
+                <w:lang w:val="en-US"/>
+              </w:rPr>
+              <w:t>DD</w:t>
+            </w:r>
+          </w:p>
+        </w:tc>
+        <w:tc>
+          <w:tcPr>
+            <w:tcW w:w="1747" w:type="dxa"/>
+            <w:tcBorders>
+              <w:top w:val="single" w:sz="6" w:space="0" w:color="000000"/>
+              <w:left w:val="nil"/>
+              <w:bottom w:val="single" w:sz="4" w:space="0" w:color="000000"/>
+              <w:right w:val="nil"/>
+            </w:tcBorders>
+            <w:hideMark/>
+          </w:tcPr>
+          <w:p>
+            <w:pPr>
+              <w:rPr>
+                <w:lang w:val="en-US"/>
+              </w:rPr>
+            </w:pPr>
+            <w:r>
+              <w:rPr>
+                <w:lang w:val="en-US"/>
+              </w:rPr>
+              <w:t>DC</w:t>
+            </w:r>
+          </w:p>
+        </w:tc>
+        <w:tc>
+          <w:tcPr>
+            <w:tcW w:w="1500" w:type="dxa"/>
+            <w:tcBorders>
+              <w:top w:val="single" w:sz="6" w:space="0" w:color="000000"/>
+              <w:left w:val="nil"/>
+              <w:bottom w:val="single" w:sz="4" w:space="0" w:color="000000"/>
+              <w:right w:val="nil"/>
+            </w:tcBorders>
+            <w:hideMark/>
+          </w:tcPr>
+          <w:p>
+            <w:pPr>
+              <w:rPr>
+                <w:lang w:val="en-US"/>
+              </w:rPr>
+            </w:pPr>
+            <w:r>
+              <w:rPr>
+                <w:lang w:val="en-US"/>
+              </w:rPr>
+              <w:t>CC</w:t>
+            </w:r>
+          </w:p>
+        </w:tc>
+      </w:tr>
+      <w:tr>
+        <w:trPr>
+          <w:trHeight w:val="307"/>
+        </w:trPr>
+        <w:tc>
+          <w:tcPr>
+            <w:tcW w:w="2563" w:type="dxa"/>
+            <w:tcBorders>
+              <w:top w:val="single" w:sz="4" w:space="0" w:color="000000"/>
+              <w:left w:val="nil"/>
+              <w:bottom w:val="nil"/>
+              <w:right w:val="nil"/>
+            </w:tcBorders>
+            <w:hideMark/>
+          </w:tcPr>
+          <w:p>
+            <w:pPr>
+              <w:rPr>
+                <w:lang w:val="en-US"/>
+              </w:rPr>
+            </w:pPr>
+            <w:r>
+              <w:rPr>
+                <w:lang w:val="en-US"/>
+              </w:rPr>
+              <w:t>R x R</w:t>
+            </w:r>
+          </w:p>
+        </w:tc>
+        <w:tc>
+          <w:tcPr>
+            <w:tcW w:w="1543" w:type="dxa"/>
+            <w:tcBorders>
+              <w:top w:val="single" w:sz="4" w:space="0" w:color="000000"/>
+              <w:left w:val="nil"/>
+              <w:bottom w:val="nil"/>
+              <w:right w:val="nil"/>
+            </w:tcBorders>
+            <w:hideMark/>
+          </w:tcPr>
+          <w:p>
+            <w:pPr>
+              <w:rPr>
+                <w:lang w:val="en-US"/>
+              </w:rPr>
+            </w:pPr>
+            <w:r>
+              <w:rPr>
+                <w:lang w:val="en-US"/>
+              </w:rPr>
+              <w:t>(1</w:t>
+            </w:r>
+            <w:r>
+              <w:rPr>
+                <w:i/>
+                <w:lang w:val="en-US"/>
+              </w:rPr>
+              <w:t>/</w:t>
+            </w:r>
+            <w:r>
+              <w:rPr>
+                <w:lang w:val="en-US"/>
+              </w:rPr>
+              <w:t xml:space="preserve">2) + </w:t>
+            </w:r>
+            <w:r>
+              <w:rPr>
+                <w:i/>
+                <w:lang w:val="en-US"/>
+              </w:rPr>
+              <w:t xml:space="preserve">ρ </w:t>
+            </w:r>
+            <w:r>
+              <w:rPr>
+                <w:lang w:val="en-US"/>
+              </w:rPr>
+              <w:t xml:space="preserve">+ </w:t>
+            </w:r>
+            <w:r>
+              <w:rPr>
+                <w:i/>
+                <w:lang w:val="en-US"/>
+              </w:rPr>
+              <w:t>α</w:t>
+            </w:r>
+            <w:r>
+              <w:rPr>
+                <w:i/>
+                <w:vertAlign w:val="subscript"/>
+                <w:lang w:val="en-US"/>
+              </w:rPr>
+              <w:t>F</w:t>
+            </w:r>
+          </w:p>
+        </w:tc>
+        <w:tc>
+          <w:tcPr>
+            <w:tcW w:w="1747" w:type="dxa"/>
+            <w:tcBorders>
+              <w:top w:val="single" w:sz="4" w:space="0" w:color="000000"/>
+              <w:left w:val="nil"/>
+              <w:bottom w:val="nil"/>
+              <w:right w:val="nil"/>
+            </w:tcBorders>
+            <w:hideMark/>
+          </w:tcPr>
+          <w:p>
+            <w:pPr>
+              <w:rPr>
+                <w:lang w:val="en-US"/>
+              </w:rPr>
+            </w:pPr>
+            <w:r>
+              <w:rPr>
+                <w:lang w:val="en-US"/>
+              </w:rPr>
+              <w:t>(1</w:t>
+            </w:r>
+            <w:r>
+              <w:rPr>
+                <w:i/>
+                <w:lang w:val="en-US"/>
+              </w:rPr>
+              <w:t>/</w:t>
+            </w:r>
+            <w:r>
+              <w:rPr>
+                <w:lang w:val="en-US"/>
+              </w:rPr>
+              <w:t xml:space="preserve">2) + </w:t>
+            </w:r>
+            <w:r>
+              <w:rPr>
+                <w:i/>
+                <w:lang w:val="en-US"/>
+              </w:rPr>
+              <w:t>h</w:t>
+            </w:r>
+            <w:r>
+              <w:rPr>
+                <w:vertAlign w:val="subscript"/>
+                <w:lang w:val="en-US"/>
+              </w:rPr>
+              <w:t>1</w:t>
+            </w:r>
+            <w:r>
+              <w:rPr>
+                <w:i/>
+                <w:lang w:val="en-US"/>
+              </w:rPr>
+              <w:t xml:space="preserve">ρ </w:t>
+            </w:r>
+            <w:r>
+              <w:rPr>
+                <w:lang w:val="en-US"/>
+              </w:rPr>
+              <w:t xml:space="preserve">+ </w:t>
+            </w:r>
+            <w:r>
+              <w:rPr>
+                <w:i/>
+                <w:lang w:val="en-US"/>
+              </w:rPr>
+              <w:t>α</w:t>
+            </w:r>
+            <w:r>
+              <w:rPr>
+                <w:i/>
+                <w:vertAlign w:val="subscript"/>
+                <w:lang w:val="en-US"/>
+              </w:rPr>
+              <w:t>F</w:t>
+            </w:r>
+          </w:p>
+        </w:tc>
+        <w:tc>
+          <w:tcPr>
+            <w:tcW w:w="1500" w:type="dxa"/>
+            <w:tcBorders>
+              <w:top w:val="single" w:sz="4" w:space="0" w:color="000000"/>
+              <w:left w:val="nil"/>
+              <w:bottom w:val="nil"/>
+              <w:right w:val="nil"/>
+            </w:tcBorders>
+            <w:hideMark/>
+          </w:tcPr>
+          <w:p>
+            <w:pPr>
+              <w:rPr>
+                <w:lang w:val="en-US"/>
+              </w:rPr>
+            </w:pPr>
+            <w:r>
+              <w:rPr>
+                <w:lang w:val="en-US"/>
+              </w:rPr>
+              <w:t>(1</w:t>
+            </w:r>
+            <w:r>
+              <w:rPr>
+                <w:i/>
+                <w:lang w:val="en-US"/>
+              </w:rPr>
+              <w:t>/</w:t>
+            </w:r>
+            <w:r>
+              <w:rPr>
+                <w:lang w:val="en-US"/>
+              </w:rPr>
+              <w:t xml:space="preserve">2) + </w:t>
+            </w:r>
+            <w:r>
+              <w:rPr>
+                <w:i/>
+                <w:lang w:val="en-US"/>
+              </w:rPr>
+              <w:t>α</w:t>
+            </w:r>
+            <w:r>
+              <w:rPr>
+                <w:i/>
+                <w:vertAlign w:val="subscript"/>
+                <w:lang w:val="en-US"/>
+              </w:rPr>
+              <w:t>F</w:t>
+            </w:r>
+          </w:p>
+        </w:tc>
+      </w:tr>
+      <w:tr>
+        <w:trPr>
+          <w:trHeight w:val="239"/>
+        </w:trPr>
+        <w:tc>
+          <w:tcPr>
+            <w:tcW w:w="2563" w:type="dxa"/>
+            <w:hideMark/>
+          </w:tcPr>
+          <w:p>
+            <w:pPr>
+              <w:rPr>
+                <w:lang w:val="en-US"/>
+              </w:rPr>
+            </w:pPr>
+            <w:r>
+              <w:rPr>
+                <w:lang w:val="en-US"/>
+              </w:rPr>
+              <w:t>R x L</w:t>
+            </w:r>
+          </w:p>
+        </w:tc>
+        <w:tc>
+          <w:tcPr>
+            <w:tcW w:w="1543" w:type="dxa"/>
+            <w:hideMark/>
+          </w:tcPr>
+          <w:p>
+            <w:pPr>
+              <w:rPr>
+                <w:lang w:val="en-US"/>
+              </w:rPr>
+            </w:pPr>
+            <w:r>
+              <w:rPr>
+                <w:lang w:val="en-US"/>
+              </w:rPr>
+              <w:t>(1</w:t>
+            </w:r>
+            <w:r>
+              <w:rPr>
+                <w:i/>
+                <w:lang w:val="en-US"/>
+              </w:rPr>
+              <w:t>/</w:t>
+            </w:r>
+            <w:r>
+              <w:rPr>
+                <w:lang w:val="en-US"/>
+              </w:rPr>
+              <w:t xml:space="preserve">2) + </w:t>
+            </w:r>
+            <w:r>
+              <w:rPr>
+                <w:i/>
+                <w:lang w:val="en-US"/>
+              </w:rPr>
+              <w:t xml:space="preserve">ρ </w:t>
+            </w:r>
+            <w:r>
+              <w:rPr>
+                <w:lang w:val="en-US"/>
+              </w:rPr>
+              <w:t xml:space="preserve">+ </w:t>
+            </w:r>
+            <w:r>
+              <w:rPr>
+                <w:i/>
+                <w:lang w:val="en-US"/>
+              </w:rPr>
+              <w:t>β</w:t>
+            </w:r>
+            <w:r>
+              <w:rPr>
+                <w:i/>
+                <w:vertAlign w:val="subscript"/>
+                <w:lang w:val="en-US"/>
+              </w:rPr>
+              <w:t>F</w:t>
+            </w:r>
+          </w:p>
+        </w:tc>
+        <w:tc>
+          <w:tcPr>
+            <w:tcW w:w="1747" w:type="dxa"/>
+            <w:hideMark/>
+          </w:tcPr>
+          <w:p>
+            <w:pPr>
+              <w:rPr>
+                <w:lang w:val="en-US"/>
+              </w:rPr>
+            </w:pPr>
+            <w:r>
+              <w:rPr>
+                <w:lang w:val="en-US"/>
+              </w:rPr>
+              <w:t>(1</w:t>
+            </w:r>
+            <w:r>
+              <w:rPr>
+                <w:i/>
+                <w:lang w:val="en-US"/>
+              </w:rPr>
+              <w:t>/</w:t>
+            </w:r>
+            <w:r>
+              <w:rPr>
+                <w:lang w:val="en-US"/>
+              </w:rPr>
+              <w:t xml:space="preserve">2) + </w:t>
+            </w:r>
+            <w:r>
+              <w:rPr>
+                <w:i/>
+                <w:lang w:val="en-US"/>
+              </w:rPr>
+              <w:t>h</w:t>
+            </w:r>
+            <w:r>
+              <w:rPr>
+                <w:vertAlign w:val="subscript"/>
+                <w:lang w:val="en-US"/>
+              </w:rPr>
+              <w:t>1</w:t>
+            </w:r>
+            <w:r>
+              <w:rPr>
+                <w:i/>
+                <w:lang w:val="en-US"/>
+              </w:rPr>
+              <w:t xml:space="preserve">ρ </w:t>
+            </w:r>
+            <w:r>
+              <w:rPr>
+                <w:lang w:val="en-US"/>
+              </w:rPr>
+              <w:t xml:space="preserve">+ </w:t>
+            </w:r>
+            <w:r>
+              <w:rPr>
+                <w:i/>
+                <w:lang w:val="en-US"/>
+              </w:rPr>
+              <w:t>β</w:t>
+            </w:r>
+            <w:r>
+              <w:rPr>
+                <w:i/>
+                <w:vertAlign w:val="subscript"/>
+                <w:lang w:val="en-US"/>
+              </w:rPr>
+              <w:t>F</w:t>
+            </w:r>
+          </w:p>
+        </w:tc>
+        <w:tc>
+          <w:tcPr>
+            <w:tcW w:w="1500" w:type="dxa"/>
+            <w:hideMark/>
+          </w:tcPr>
+          <w:p>
+            <w:pPr>
+              <w:rPr>
+                <w:lang w:val="en-US"/>
+              </w:rPr>
+            </w:pPr>
+            <w:r>
+              <w:rPr>
+                <w:lang w:val="en-US"/>
+              </w:rPr>
+              <w:t>(1</w:t>
+            </w:r>
+            <w:r>
+              <w:rPr>
+                <w:i/>
+                <w:lang w:val="en-US"/>
+              </w:rPr>
+              <w:t>/</w:t>
+            </w:r>
+            <w:r>
+              <w:rPr>
+                <w:lang w:val="en-US"/>
+              </w:rPr>
+              <w:t xml:space="preserve">2) + </w:t>
+            </w:r>
+            <w:r>
+              <w:rPr>
+                <w:i/>
+                <w:lang w:val="en-US"/>
+              </w:rPr>
+              <w:t>β</w:t>
+            </w:r>
+            <w:r>
+              <w:rPr>
+                <w:i/>
+                <w:vertAlign w:val="subscript"/>
+                <w:lang w:val="en-US"/>
+              </w:rPr>
+              <w:t>F</w:t>
+            </w:r>
+          </w:p>
+        </w:tc>
+      </w:tr>
+      <w:tr>
+        <w:trPr>
+          <w:trHeight w:val="234"/>
+        </w:trPr>
+        <w:tc>
+          <w:tcPr>
+            <w:tcW w:w="2563" w:type="dxa"/>
+            <w:hideMark/>
+          </w:tcPr>
+          <w:p>
+            <w:pPr>
+              <w:rPr>
+                <w:lang w:val="en-US"/>
+              </w:rPr>
+            </w:pPr>
+            <w:r>
+              <w:rPr>
+                <w:lang w:val="en-US"/>
+              </w:rPr>
+              <w:t>L x R</w:t>
+            </w:r>
+          </w:p>
+        </w:tc>
+        <w:tc>
+          <w:tcPr>
+            <w:tcW w:w="1543" w:type="dxa"/>
+            <w:hideMark/>
+          </w:tcPr>
+          <w:p>
+            <w:pPr>
+              <w:rPr>
+                <w:lang w:val="en-US"/>
+              </w:rPr>
+            </w:pPr>
+            <w:r>
+              <w:rPr>
+                <w:lang w:val="en-US"/>
+              </w:rPr>
+              <w:t>(1</w:t>
+            </w:r>
+            <w:r>
+              <w:rPr>
+                <w:i/>
+                <w:lang w:val="en-US"/>
+              </w:rPr>
+              <w:t>/</w:t>
+            </w:r>
+            <w:r>
+              <w:rPr>
+                <w:lang w:val="en-US"/>
+              </w:rPr>
+              <w:t xml:space="preserve">2) + </w:t>
+            </w:r>
+            <w:r>
+              <w:rPr>
+                <w:i/>
+                <w:lang w:val="en-US"/>
+              </w:rPr>
+              <w:t xml:space="preserve">ρ </w:t>
+            </w:r>
+            <w:r>
+              <w:rPr>
+                <w:lang w:val="en-US"/>
+              </w:rPr>
+              <w:t xml:space="preserve">+ </w:t>
+            </w:r>
+            <w:r>
+              <w:rPr>
+                <w:i/>
+                <w:lang w:val="en-US"/>
+              </w:rPr>
+              <w:t>γ</w:t>
+            </w:r>
+            <w:r>
+              <w:rPr>
+                <w:i/>
+                <w:vertAlign w:val="subscript"/>
+                <w:lang w:val="en-US"/>
+              </w:rPr>
+              <w:t>F</w:t>
+            </w:r>
+          </w:p>
+        </w:tc>
+        <w:tc>
+          <w:tcPr>
+            <w:tcW w:w="1747" w:type="dxa"/>
+            <w:hideMark/>
+          </w:tcPr>
+          <w:p>
+            <w:pPr>
+              <w:rPr>
+                <w:lang w:val="en-US"/>
+              </w:rPr>
+            </w:pPr>
+            <w:r>
+              <w:rPr>
+                <w:lang w:val="en-US"/>
+              </w:rPr>
+              <w:t>(1</w:t>
+            </w:r>
+            <w:r>
+              <w:rPr>
+                <w:i/>
+                <w:lang w:val="en-US"/>
+              </w:rPr>
+              <w:t>/</w:t>
+            </w:r>
+            <w:r>
+              <w:rPr>
+                <w:lang w:val="en-US"/>
+              </w:rPr>
+              <w:t xml:space="preserve">2) + </w:t>
+            </w:r>
+            <w:r>
+              <w:rPr>
+                <w:i/>
+                <w:lang w:val="en-US"/>
+              </w:rPr>
+              <w:t>h</w:t>
+            </w:r>
+            <w:r>
+              <w:rPr>
+                <w:vertAlign w:val="subscript"/>
+                <w:lang w:val="en-US"/>
+              </w:rPr>
+              <w:t>1</w:t>
+            </w:r>
+            <w:r>
+              <w:rPr>
+                <w:i/>
+                <w:lang w:val="en-US"/>
+              </w:rPr>
+              <w:t xml:space="preserve">ρ </w:t>
+            </w:r>
+            <w:r>
+              <w:rPr>
+                <w:lang w:val="en-US"/>
+              </w:rPr>
+              <w:t xml:space="preserve">+ </w:t>
+            </w:r>
+            <w:r>
+              <w:rPr>
+                <w:i/>
+                <w:lang w:val="en-US"/>
+              </w:rPr>
+              <w:t>γ</w:t>
+            </w:r>
+            <w:r>
+              <w:rPr>
+                <w:i/>
+                <w:vertAlign w:val="subscript"/>
+                <w:lang w:val="en-US"/>
+              </w:rPr>
+              <w:t>F</w:t>
+            </w:r>
+          </w:p>
+        </w:tc>
+        <w:tc>
+          <w:tcPr>
+            <w:tcW w:w="1500" w:type="dxa"/>
+            <w:hideMark/>
+          </w:tcPr>
+          <w:p>
+            <w:pPr>
+              <w:rPr>
+                <w:lang w:val="en-US"/>
+              </w:rPr>
+            </w:pPr>
+            <w:r>
+              <w:rPr>
+                <w:lang w:val="en-US"/>
+              </w:rPr>
+              <w:t>(1</w:t>
+            </w:r>
+            <w:r>
+              <w:rPr>
+                <w:i/>
+                <w:lang w:val="en-US"/>
+              </w:rPr>
+              <w:t>/</w:t>
+            </w:r>
+            <w:r>
+              <w:rPr>
+                <w:lang w:val="en-US"/>
+              </w:rPr>
+              <w:t xml:space="preserve">2) + </w:t>
+            </w:r>
+            <w:r>
+              <w:rPr>
+                <w:i/>
+                <w:lang w:val="en-US"/>
+              </w:rPr>
+              <w:t>γ</w:t>
+            </w:r>
+            <w:r>
+              <w:rPr>
+                <w:i/>
+                <w:vertAlign w:val="subscript"/>
+                <w:lang w:val="en-US"/>
+              </w:rPr>
+              <w:t>F</w:t>
+            </w:r>
+          </w:p>
+        </w:tc>
+      </w:tr>
+      <w:tr>
+        <w:trPr>
+          <w:trHeight w:val="280"/>
+        </w:trPr>
+        <w:tc>
+          <w:tcPr>
+            <w:tcW w:w="2563" w:type="dxa"/>
+            <w:tcBorders>
+              <w:top w:val="nil"/>
+              <w:left w:val="nil"/>
+              <w:bottom w:val="single" w:sz="6" w:space="0" w:color="000000"/>
+              <w:right w:val="nil"/>
+            </w:tcBorders>
+            <w:hideMark/>
+          </w:tcPr>
+          <w:p>
+            <w:pPr>
+              <w:rPr>
+                <w:lang w:val="en-US"/>
+              </w:rPr>
+            </w:pPr>
+            <w:r>
+              <w:rPr>
+                <w:lang w:val="en-US"/>
+              </w:rPr>
+              <w:t>L x L</w:t>
+            </w:r>
+          </w:p>
+        </w:tc>
+        <w:tc>
+          <w:tcPr>
+            <w:tcW w:w="1543" w:type="dxa"/>
+            <w:tcBorders>
+              <w:top w:val="nil"/>
+              <w:left w:val="nil"/>
+              <w:bottom w:val="single" w:sz="6" w:space="0" w:color="000000"/>
+              <w:right w:val="nil"/>
+            </w:tcBorders>
+            <w:hideMark/>
+          </w:tcPr>
+          <w:p>
+            <w:pPr>
+              <w:rPr>
+                <w:lang w:val="en-US"/>
+              </w:rPr>
+            </w:pPr>
+            <w:r>
+              <w:rPr>
+                <w:lang w:val="en-US"/>
+              </w:rPr>
+              <w:t>(1</w:t>
+            </w:r>
+            <w:r>
+              <w:rPr>
+                <w:i/>
+                <w:lang w:val="en-US"/>
+              </w:rPr>
+              <w:t>/</w:t>
+            </w:r>
+            <w:r>
+              <w:rPr>
+                <w:lang w:val="en-US"/>
+              </w:rPr>
+              <w:t xml:space="preserve">2) + </w:t>
+            </w:r>
+            <w:r>
+              <w:rPr>
+                <w:i/>
+                <w:lang w:val="en-US"/>
+              </w:rPr>
+              <w:t xml:space="preserve">ρ </w:t>
+            </w:r>
+            <w:r>
+              <w:rPr>
+                <w:lang w:val="en-US"/>
+              </w:rPr>
+              <w:t xml:space="preserve">− </w:t>
+            </w:r>
+            <w:r>
+              <w:rPr>
+                <w:i/>
+                <w:lang w:val="en-US"/>
+              </w:rPr>
+              <w:t>α</w:t>
+            </w:r>
+            <w:r>
+              <w:rPr>
+                <w:i/>
+                <w:vertAlign w:val="subscript"/>
+                <w:lang w:val="en-US"/>
+              </w:rPr>
+              <w:t>F</w:t>
+            </w:r>
+          </w:p>
+        </w:tc>
+        <w:tc>
+          <w:tcPr>
+            <w:tcW w:w="1747" w:type="dxa"/>
+            <w:tcBorders>
+              <w:top w:val="nil"/>
+              <w:left w:val="nil"/>
+              <w:bottom w:val="single" w:sz="6" w:space="0" w:color="000000"/>
+              <w:right w:val="nil"/>
+            </w:tcBorders>
+            <w:hideMark/>
+          </w:tcPr>
+          <w:p>
+            <w:pPr>
+              <w:rPr>
+                <w:lang w:val="en-US"/>
+              </w:rPr>
+            </w:pPr>
+            <w:r>
+              <w:rPr>
+                <w:lang w:val="en-US"/>
+              </w:rPr>
+              <w:t>(1</w:t>
+            </w:r>
+            <w:r>
+              <w:rPr>
+                <w:i/>
+                <w:lang w:val="en-US"/>
+              </w:rPr>
+              <w:t>/</w:t>
+            </w:r>
+            <w:r>
+              <w:rPr>
+                <w:lang w:val="en-US"/>
+              </w:rPr>
+              <w:t xml:space="preserve">2) + </w:t>
+            </w:r>
+            <w:r>
+              <w:rPr>
+                <w:i/>
+                <w:lang w:val="en-US"/>
+              </w:rPr>
+              <w:t>h</w:t>
+            </w:r>
+            <w:r>
+              <w:rPr>
+                <w:vertAlign w:val="subscript"/>
+                <w:lang w:val="en-US"/>
+              </w:rPr>
+              <w:t>1</w:t>
+            </w:r>
+            <w:r>
+              <w:rPr>
+                <w:i/>
+                <w:lang w:val="en-US"/>
+              </w:rPr>
+              <w:t xml:space="preserve">ρ </w:t>
+            </w:r>
+            <w:r>
+              <w:rPr>
+                <w:lang w:val="en-US"/>
+              </w:rPr>
+              <w:t xml:space="preserve">− </w:t>
+            </w:r>
+            <w:r>
+              <w:rPr>
+                <w:i/>
+                <w:lang w:val="en-US"/>
+              </w:rPr>
+              <w:t>α</w:t>
+            </w:r>
+            <w:r>
+              <w:rPr>
+                <w:i/>
+                <w:vertAlign w:val="subscript"/>
+                <w:lang w:val="en-US"/>
+              </w:rPr>
+              <w:t>F</w:t>
+            </w:r>
+          </w:p>
+        </w:tc>
+        <w:tc>
+          <w:tcPr>
+            <w:tcW w:w="1500" w:type="dxa"/>
+            <w:tcBorders>
+              <w:top w:val="nil"/>
+              <w:left w:val="nil"/>
+              <w:bottom w:val="single" w:sz="6" w:space="0" w:color="000000"/>
+              <w:right w:val="nil"/>
+            </w:tcBorders>
+            <w:hideMark/>
+          </w:tcPr>
+          <w:p>
+            <w:pPr>
+              <w:rPr>
+                <w:lang w:val="en-US"/>
+              </w:rPr>
+            </w:pPr>
+            <w:r>
+              <w:rPr>
+                <w:lang w:val="en-US"/>
+              </w:rPr>
+              <w:t>(1</w:t>
+            </w:r>
+            <w:r>
+              <w:rPr>
+                <w:i/>
+                <w:lang w:val="en-US"/>
+              </w:rPr>
+              <w:t>/</w:t>
+            </w:r>
+            <w:r>
+              <w:rPr>
+                <w:lang w:val="en-US"/>
+              </w:rPr>
+              <w:t xml:space="preserve">2) − </w:t>
+            </w:r>
+            <w:r>
+              <w:rPr>
+                <w:i/>
+                <w:lang w:val="en-US"/>
+              </w:rPr>
+              <w:t>α</w:t>
+            </w:r>
+            <w:r>
+              <w:rPr>
+                <w:i/>
+                <w:vertAlign w:val="subscript"/>
+                <w:lang w:val="en-US"/>
+              </w:rPr>
+              <w:t>F</w:t>
+            </w:r>
+          </w:p>
+        </w:tc>
+      </w:tr>
+    </w:tbl>
+    <w:p>
+      <w:pPr>
+        <w:rPr>
+          <w:lang w:val="en-US"/>
+        </w:rPr>
+      </w:pPr>
+    </w:p>
+    <w:tbl>
+      <w:tblPr>
+        <w:tblW w:w="7509" w:type="dxa"/>
+        <w:tblInd w:w="861" w:type="dxa"/>
+        <w:tblCellMar>
+          <w:top w:w="22" w:type="dxa"/>
+          <w:right w:w="115" w:type="dxa"/>
+        </w:tblCellMar>
+        <w:tblLook w:val="04A0" w:firstRow="1" w:lastRow="0" w:firstColumn="1" w:lastColumn="0" w:noHBand="0" w:noVBand="1"/>
+      </w:tblPr>
+      <w:tblGrid>
+        <w:gridCol w:w="2563"/>
+        <w:gridCol w:w="1587"/>
+        <w:gridCol w:w="1792"/>
+        <w:gridCol w:w="1567"/>
+      </w:tblGrid>
+      <w:tr>
+        <w:trPr>
+          <w:trHeight w:val="342"/>
+        </w:trPr>
+        <w:tc>
+          <w:tcPr>
+            <w:tcW w:w="2563" w:type="dxa"/>
+            <w:tcBorders>
+              <w:top w:val="single" w:sz="6" w:space="0" w:color="000000"/>
+              <w:left w:val="nil"/>
+              <w:bottom w:val="single" w:sz="4" w:space="0" w:color="000000"/>
+              <w:right w:val="nil"/>
+            </w:tcBorders>
+            <w:hideMark/>
+          </w:tcPr>
+          <w:p>
+            <w:pPr>
+              <w:rPr>
+                <w:lang w:val="en-US"/>
+              </w:rPr>
+            </w:pPr>
+            <w:r>
+              <w:rPr>
+                <w:lang w:val="en-US"/>
+              </w:rPr>
+              <w:t>Parents of male offspring</w:t>
+            </w:r>
+          </w:p>
+        </w:tc>
+        <w:tc>
+          <w:tcPr>
+            <w:tcW w:w="1587" w:type="dxa"/>
+            <w:tcBorders>
+              <w:top w:val="single" w:sz="6" w:space="0" w:color="000000"/>
+              <w:left w:val="nil"/>
+              <w:bottom w:val="single" w:sz="4" w:space="0" w:color="000000"/>
+              <w:right w:val="nil"/>
+            </w:tcBorders>
+            <w:hideMark/>
+          </w:tcPr>
+          <w:p>
+            <w:pPr>
+              <w:rPr>
+                <w:lang w:val="en-US"/>
+              </w:rPr>
+            </w:pPr>
+            <w:r>
+              <w:rPr>
+                <w:lang w:val="en-US"/>
+              </w:rPr>
+              <w:t>DD</w:t>
+            </w:r>
+          </w:p>
+        </w:tc>
+        <w:tc>
+          <w:tcPr>
+            <w:tcW w:w="1792" w:type="dxa"/>
+            <w:tcBorders>
+              <w:top w:val="single" w:sz="6" w:space="0" w:color="000000"/>
+              <w:left w:val="nil"/>
+              <w:bottom w:val="single" w:sz="4" w:space="0" w:color="000000"/>
+              <w:right w:val="nil"/>
+            </w:tcBorders>
+            <w:hideMark/>
+          </w:tcPr>
+          <w:p>
+            <w:pPr>
+              <w:rPr>
+                <w:lang w:val="en-US"/>
+              </w:rPr>
+            </w:pPr>
+            <w:r>
+              <w:rPr>
+                <w:lang w:val="en-US"/>
+              </w:rPr>
+              <w:t>DC</w:t>
+            </w:r>
+          </w:p>
+        </w:tc>
+        <w:tc>
+          <w:tcPr>
+            <w:tcW w:w="1567" w:type="dxa"/>
+            <w:tcBorders>
+              <w:top w:val="single" w:sz="6" w:space="0" w:color="000000"/>
+              <w:left w:val="nil"/>
+              <w:bottom w:val="single" w:sz="4" w:space="0" w:color="000000"/>
+              <w:right w:val="nil"/>
+            </w:tcBorders>
+            <w:hideMark/>
+          </w:tcPr>
+          <w:p>
+            <w:pPr>
+              <w:rPr>
+                <w:lang w:val="en-US"/>
+              </w:rPr>
+            </w:pPr>
+            <w:r>
+              <w:rPr>
+                <w:lang w:val="en-US"/>
+              </w:rPr>
+              <w:t>CC</w:t>
+            </w:r>
+          </w:p>
+        </w:tc>
+      </w:tr>
+      <w:tr>
+        <w:trPr>
+          <w:trHeight w:val="307"/>
+        </w:trPr>
+        <w:tc>
+          <w:tcPr>
+            <w:tcW w:w="2563" w:type="dxa"/>
+            <w:tcBorders>
+              <w:top w:val="single" w:sz="4" w:space="0" w:color="000000"/>
+              <w:left w:val="nil"/>
+              <w:bottom w:val="nil"/>
+              <w:right w:val="nil"/>
+            </w:tcBorders>
+            <w:hideMark/>
+          </w:tcPr>
+          <w:p>
+            <w:pPr>
+              <w:rPr>
+                <w:lang w:val="en-US"/>
+              </w:rPr>
+            </w:pPr>
+            <w:r>
+              <w:rPr>
+                <w:lang w:val="en-US"/>
+              </w:rPr>
+              <w:t>R x R</w:t>
+            </w:r>
+          </w:p>
+        </w:tc>
+        <w:tc>
+          <w:tcPr>
+            <w:tcW w:w="1587" w:type="dxa"/>
+            <w:tcBorders>
+              <w:top w:val="single" w:sz="4" w:space="0" w:color="000000"/>
+              <w:left w:val="nil"/>
+              <w:bottom w:val="nil"/>
+              <w:right w:val="nil"/>
+            </w:tcBorders>
+            <w:hideMark/>
+          </w:tcPr>
+          <w:p>
+            <w:pPr>
+              <w:rPr>
+                <w:lang w:val="en-US"/>
+              </w:rPr>
+            </w:pPr>
+            <w:r>
+              <w:rPr>
+                <w:lang w:val="en-US"/>
+              </w:rPr>
+              <w:t>(1</w:t>
+            </w:r>
+            <w:r>
+              <w:rPr>
+                <w:i/>
+                <w:lang w:val="en-US"/>
+              </w:rPr>
+              <w:t>/</w:t>
+            </w:r>
+            <w:r>
+              <w:rPr>
+                <w:lang w:val="en-US"/>
+              </w:rPr>
+              <w:t xml:space="preserve">2) + </w:t>
+            </w:r>
+            <w:r>
+              <w:rPr>
+                <w:i/>
+                <w:lang w:val="en-US"/>
+              </w:rPr>
+              <w:t xml:space="preserve">ρ </w:t>
+            </w:r>
+            <w:r>
+              <w:rPr>
+                <w:lang w:val="en-US"/>
+              </w:rPr>
+              <w:t xml:space="preserve">+ </w:t>
+            </w:r>
+            <w:r>
+              <w:rPr>
+                <w:i/>
+                <w:lang w:val="en-US"/>
+              </w:rPr>
+              <w:t>α</w:t>
+            </w:r>
+            <w:r>
+              <w:rPr>
+                <w:i/>
+                <w:vertAlign w:val="subscript"/>
+                <w:lang w:val="en-US"/>
+              </w:rPr>
+              <w:t>M</w:t>
+            </w:r>
+          </w:p>
+        </w:tc>
+        <w:tc>
+          <w:tcPr>
+            <w:tcW w:w="1792" w:type="dxa"/>
+            <w:tcBorders>
+              <w:top w:val="single" w:sz="4" w:space="0" w:color="000000"/>
+              <w:left w:val="nil"/>
+              <w:bottom w:val="nil"/>
+              <w:right w:val="nil"/>
+            </w:tcBorders>
+            <w:hideMark/>
+          </w:tcPr>
+          <w:p>
+            <w:pPr>
+              <w:rPr>
+                <w:lang w:val="en-US"/>
+              </w:rPr>
+            </w:pPr>
+            <w:r>
+              <w:rPr>
+                <w:lang w:val="en-US"/>
+              </w:rPr>
+              <w:t>(1</w:t>
+            </w:r>
+            <w:r>
+              <w:rPr>
+                <w:i/>
+                <w:lang w:val="en-US"/>
+              </w:rPr>
+              <w:t>/</w:t>
+            </w:r>
+            <w:r>
+              <w:rPr>
+                <w:lang w:val="en-US"/>
+              </w:rPr>
+              <w:t xml:space="preserve">2) + </w:t>
+            </w:r>
+            <w:r>
+              <w:rPr>
+                <w:i/>
+                <w:lang w:val="en-US"/>
+              </w:rPr>
+              <w:t>h</w:t>
+            </w:r>
+            <w:r>
+              <w:rPr>
+                <w:vertAlign w:val="subscript"/>
+                <w:lang w:val="en-US"/>
+              </w:rPr>
+              <w:t>1</w:t>
+            </w:r>
+            <w:r>
+              <w:rPr>
+                <w:i/>
+                <w:lang w:val="en-US"/>
+              </w:rPr>
+              <w:t xml:space="preserve">ρ </w:t>
+            </w:r>
+            <w:r>
+              <w:rPr>
+                <w:lang w:val="en-US"/>
+              </w:rPr>
+              <w:t xml:space="preserve">+ </w:t>
+            </w:r>
+            <w:r>
+              <w:rPr>
+                <w:i/>
+                <w:lang w:val="en-US"/>
+              </w:rPr>
+              <w:t>α</w:t>
+            </w:r>
+            <w:r>
+              <w:rPr>
+                <w:i/>
+                <w:vertAlign w:val="subscript"/>
+                <w:lang w:val="en-US"/>
+              </w:rPr>
+              <w:t>M</w:t>
+            </w:r>
+          </w:p>
+        </w:tc>
+        <w:tc>
+          <w:tcPr>
+            <w:tcW w:w="1567" w:type="dxa"/>
+            <w:tcBorders>
+              <w:top w:val="single" w:sz="4" w:space="0" w:color="000000"/>
+              <w:left w:val="nil"/>
+              <w:bottom w:val="nil"/>
+              <w:right w:val="nil"/>
+            </w:tcBorders>
+            <w:hideMark/>
+          </w:tcPr>
+          <w:p>
+            <w:pPr>
+              <w:rPr>
+                <w:lang w:val="en-US"/>
+              </w:rPr>
+            </w:pPr>
+            <w:r>
+              <w:rPr>
+                <w:lang w:val="en-US"/>
+              </w:rPr>
+              <w:t>(1</w:t>
+            </w:r>
+            <w:r>
+              <w:rPr>
+                <w:i/>
+                <w:lang w:val="en-US"/>
+              </w:rPr>
+              <w:t>/</w:t>
+            </w:r>
+            <w:r>
+              <w:rPr>
+                <w:lang w:val="en-US"/>
+              </w:rPr>
+              <w:t xml:space="preserve">2) + </w:t>
+            </w:r>
+            <w:r>
+              <w:rPr>
+                <w:i/>
+                <w:lang w:val="en-US"/>
+              </w:rPr>
+              <w:t>α</w:t>
+            </w:r>
+            <w:r>
+              <w:rPr>
+                <w:i/>
+                <w:vertAlign w:val="subscript"/>
+                <w:lang w:val="en-US"/>
+              </w:rPr>
+              <w:t>M</w:t>
+            </w:r>
+          </w:p>
+        </w:tc>
+      </w:tr>
+      <w:tr>
+        <w:trPr>
+          <w:trHeight w:val="239"/>
+        </w:trPr>
+        <w:tc>
+          <w:tcPr>
+            <w:tcW w:w="2563" w:type="dxa"/>
+            <w:hideMark/>
+          </w:tcPr>
+          <w:p>
+            <w:pPr>
+              <w:rPr>
+                <w:lang w:val="en-US"/>
+              </w:rPr>
+            </w:pPr>
+            <w:r>
+              <w:rPr>
+                <w:lang w:val="en-US"/>
+              </w:rPr>
+              <w:t>R x L</w:t>
+            </w:r>
+          </w:p>
+        </w:tc>
+        <w:tc>
+          <w:tcPr>
+            <w:tcW w:w="1587" w:type="dxa"/>
+            <w:hideMark/>
+          </w:tcPr>
+          <w:p>
+            <w:pPr>
+              <w:rPr>
+                <w:lang w:val="en-US"/>
+              </w:rPr>
+            </w:pPr>
+            <w:r>
+              <w:rPr>
+                <w:lang w:val="en-US"/>
+              </w:rPr>
+              <w:t>(1</w:t>
+            </w:r>
+            <w:r>
+              <w:rPr>
+                <w:i/>
+                <w:lang w:val="en-US"/>
+              </w:rPr>
+              <w:t>/</w:t>
+            </w:r>
+            <w:r>
+              <w:rPr>
+                <w:lang w:val="en-US"/>
+              </w:rPr>
+              <w:t xml:space="preserve">2) + </w:t>
+            </w:r>
+            <w:r>
+              <w:rPr>
+                <w:i/>
+                <w:lang w:val="en-US"/>
+              </w:rPr>
+              <w:t xml:space="preserve">ρ </w:t>
+            </w:r>
+            <w:r>
+              <w:rPr>
+                <w:lang w:val="en-US"/>
+              </w:rPr>
+              <w:t xml:space="preserve">+ </w:t>
+            </w:r>
+            <w:r>
+              <w:rPr>
+                <w:i/>
+                <w:lang w:val="en-US"/>
+              </w:rPr>
+              <w:t>β</w:t>
+            </w:r>
+            <w:r>
+              <w:rPr>
+                <w:i/>
+                <w:vertAlign w:val="subscript"/>
+                <w:lang w:val="en-US"/>
+              </w:rPr>
+              <w:t>M</w:t>
+            </w:r>
+          </w:p>
+        </w:tc>
+        <w:tc>
+          <w:tcPr>
+            <w:tcW w:w="1792" w:type="dxa"/>
+            <w:hideMark/>
+          </w:tcPr>
+          <w:p>
+            <w:pPr>
+              <w:rPr>
+                <w:lang w:val="en-US"/>
+              </w:rPr>
+            </w:pPr>
+            <w:r>
+              <w:rPr>
+                <w:lang w:val="en-US"/>
+              </w:rPr>
+              <w:t>(1</w:t>
+            </w:r>
+            <w:r>
+              <w:rPr>
+                <w:i/>
+                <w:lang w:val="en-US"/>
+              </w:rPr>
+              <w:t>/</w:t>
+            </w:r>
+            <w:r>
+              <w:rPr>
+                <w:lang w:val="en-US"/>
+              </w:rPr>
+              <w:t xml:space="preserve">2) + </w:t>
+            </w:r>
+            <w:r>
+              <w:rPr>
+                <w:i/>
+                <w:lang w:val="en-US"/>
+              </w:rPr>
+              <w:t>h</w:t>
+            </w:r>
+            <w:r>
+              <w:rPr>
+                <w:vertAlign w:val="subscript"/>
+                <w:lang w:val="en-US"/>
+              </w:rPr>
+              <w:t>1</w:t>
+            </w:r>
+            <w:r>
+              <w:rPr>
+                <w:i/>
+                <w:lang w:val="en-US"/>
+              </w:rPr>
+              <w:t xml:space="preserve">ρ </w:t>
+            </w:r>
+            <w:r>
+              <w:rPr>
+                <w:lang w:val="en-US"/>
+              </w:rPr>
+              <w:t xml:space="preserve">+ </w:t>
+            </w:r>
+            <w:r>
+              <w:rPr>
+                <w:i/>
+                <w:lang w:val="en-US"/>
+              </w:rPr>
+              <w:t>β</w:t>
+            </w:r>
+            <w:r>
+              <w:rPr>
+                <w:i/>
+                <w:vertAlign w:val="subscript"/>
+                <w:lang w:val="en-US"/>
+              </w:rPr>
+              <w:t>M</w:t>
+            </w:r>
+          </w:p>
+        </w:tc>
+        <w:tc>
+          <w:tcPr>
+            <w:tcW w:w="1567" w:type="dxa"/>
+            <w:hideMark/>
+          </w:tcPr>
+          <w:p>
+            <w:pPr>
+              <w:rPr>
+                <w:lang w:val="en-US"/>
+              </w:rPr>
+            </w:pPr>
+            <w:r>
+              <w:rPr>
+                <w:lang w:val="en-US"/>
+              </w:rPr>
+              <w:t>(1</w:t>
+            </w:r>
+            <w:r>
+              <w:rPr>
+                <w:i/>
+                <w:lang w:val="en-US"/>
+              </w:rPr>
+              <w:t>/</w:t>
+            </w:r>
+            <w:r>
+              <w:rPr>
+                <w:lang w:val="en-US"/>
+              </w:rPr>
+              <w:t xml:space="preserve">2) + </w:t>
+            </w:r>
+            <w:r>
+              <w:rPr>
+                <w:i/>
+                <w:lang w:val="en-US"/>
+              </w:rPr>
+              <w:t>β</w:t>
+            </w:r>
+            <w:r>
+              <w:rPr>
+                <w:i/>
+                <w:vertAlign w:val="subscript"/>
+                <w:lang w:val="en-US"/>
+              </w:rPr>
+              <w:t>M</w:t>
+            </w:r>
+          </w:p>
+        </w:tc>
+      </w:tr>
+      <w:tr>
+        <w:trPr>
+          <w:trHeight w:val="234"/>
+        </w:trPr>
+        <w:tc>
+          <w:tcPr>
+            <w:tcW w:w="2563" w:type="dxa"/>
+            <w:hideMark/>
+          </w:tcPr>
+          <w:p>
+            <w:pPr>
+              <w:rPr>
+                <w:lang w:val="en-US"/>
+              </w:rPr>
+            </w:pPr>
+            <w:r>
+              <w:rPr>
+                <w:lang w:val="en-US"/>
+              </w:rPr>
+              <w:t>L x R</w:t>
+            </w:r>
+          </w:p>
+        </w:tc>
+        <w:tc>
+          <w:tcPr>
+            <w:tcW w:w="1587" w:type="dxa"/>
+            <w:hideMark/>
+          </w:tcPr>
+          <w:p>
+            <w:pPr>
+              <w:rPr>
+                <w:lang w:val="en-US"/>
+              </w:rPr>
+            </w:pPr>
+            <w:r>
+              <w:rPr>
+                <w:lang w:val="en-US"/>
+              </w:rPr>
+              <w:t>(1</w:t>
+            </w:r>
+            <w:r>
+              <w:rPr>
+                <w:i/>
+                <w:lang w:val="en-US"/>
+              </w:rPr>
+              <w:t>/</w:t>
+            </w:r>
+            <w:r>
+              <w:rPr>
+                <w:lang w:val="en-US"/>
+              </w:rPr>
+              <w:t xml:space="preserve">2) + </w:t>
+            </w:r>
+            <w:r>
+              <w:rPr>
+                <w:i/>
+                <w:lang w:val="en-US"/>
+              </w:rPr>
+              <w:t xml:space="preserve">ρ </w:t>
+            </w:r>
+            <w:r>
+              <w:rPr>
+                <w:lang w:val="en-US"/>
+              </w:rPr>
+              <w:t xml:space="preserve">+ </w:t>
+            </w:r>
+            <w:r>
+              <w:rPr>
+                <w:i/>
+                <w:lang w:val="en-US"/>
+              </w:rPr>
+              <w:t>γ</w:t>
+            </w:r>
+            <w:r>
+              <w:rPr>
+                <w:i/>
+                <w:vertAlign w:val="subscript"/>
+                <w:lang w:val="en-US"/>
+              </w:rPr>
+              <w:t>M</w:t>
+            </w:r>
+          </w:p>
+        </w:tc>
+        <w:tc>
+          <w:tcPr>
+            <w:tcW w:w="1792" w:type="dxa"/>
+            <w:hideMark/>
+          </w:tcPr>
+          <w:p>
+            <w:pPr>
+              <w:rPr>
+                <w:lang w:val="en-US"/>
+              </w:rPr>
+            </w:pPr>
+            <w:r>
+              <w:rPr>
+                <w:lang w:val="en-US"/>
+              </w:rPr>
+              <w:t>(1</w:t>
+            </w:r>
+            <w:r>
+              <w:rPr>
+                <w:i/>
+                <w:lang w:val="en-US"/>
+              </w:rPr>
+              <w:t>/</w:t>
+            </w:r>
+            <w:r>
+              <w:rPr>
+                <w:lang w:val="en-US"/>
+              </w:rPr>
+              <w:t xml:space="preserve">2) + </w:t>
+            </w:r>
+            <w:r>
+              <w:rPr>
+                <w:i/>
+                <w:lang w:val="en-US"/>
+              </w:rPr>
+              <w:t>h</w:t>
+            </w:r>
+            <w:r>
+              <w:rPr>
+                <w:vertAlign w:val="subscript"/>
+                <w:lang w:val="en-US"/>
+              </w:rPr>
+              <w:t>1</w:t>
+            </w:r>
+            <w:r>
+              <w:rPr>
+                <w:i/>
+                <w:lang w:val="en-US"/>
+              </w:rPr>
+              <w:t xml:space="preserve">ρ </w:t>
+            </w:r>
+            <w:r>
+              <w:rPr>
+                <w:lang w:val="en-US"/>
+              </w:rPr>
+              <w:t xml:space="preserve">+ </w:t>
+            </w:r>
+            <w:r>
+              <w:rPr>
+                <w:i/>
+                <w:lang w:val="en-US"/>
+              </w:rPr>
+              <w:t>γ</w:t>
+            </w:r>
+            <w:r>
+              <w:rPr>
+                <w:i/>
+                <w:vertAlign w:val="subscript"/>
+                <w:lang w:val="en-US"/>
+              </w:rPr>
+              <w:t>M</w:t>
+            </w:r>
+          </w:p>
+        </w:tc>
+        <w:tc>
+          <w:tcPr>
+            <w:tcW w:w="1567" w:type="dxa"/>
+            <w:hideMark/>
+          </w:tcPr>
+          <w:p>
+            <w:pPr>
+              <w:rPr>
+                <w:lang w:val="en-US"/>
+              </w:rPr>
+            </w:pPr>
+            <w:r>
+              <w:rPr>
+                <w:lang w:val="en-US"/>
+              </w:rPr>
+              <w:t>(1</w:t>
+            </w:r>
+            <w:r>
+              <w:rPr>
+                <w:i/>
+                <w:lang w:val="en-US"/>
+              </w:rPr>
+              <w:t>/</w:t>
+            </w:r>
+            <w:r>
+              <w:rPr>
+                <w:lang w:val="en-US"/>
+              </w:rPr>
+              <w:t xml:space="preserve">2) + </w:t>
+            </w:r>
+            <w:r>
+              <w:rPr>
+                <w:i/>
+                <w:lang w:val="en-US"/>
+              </w:rPr>
+              <w:t>γ</w:t>
+            </w:r>
+            <w:r>
+              <w:rPr>
+                <w:i/>
+                <w:vertAlign w:val="subscript"/>
+                <w:lang w:val="en-US"/>
+              </w:rPr>
+              <w:t>M</w:t>
+            </w:r>
+          </w:p>
+        </w:tc>
+      </w:tr>
+      <w:tr>
+        <w:trPr>
+          <w:trHeight w:val="280"/>
+        </w:trPr>
+        <w:tc>
+          <w:tcPr>
+            <w:tcW w:w="2563" w:type="dxa"/>
+            <w:tcBorders>
+              <w:top w:val="nil"/>
+              <w:left w:val="nil"/>
+              <w:bottom w:val="single" w:sz="6" w:space="0" w:color="000000"/>
+              <w:right w:val="nil"/>
+            </w:tcBorders>
+            <w:hideMark/>
+          </w:tcPr>
+          <w:p>
+            <w:pPr>
+              <w:rPr>
+                <w:lang w:val="en-US"/>
+              </w:rPr>
+            </w:pPr>
+            <w:r>
+              <w:rPr>
+                <w:lang w:val="en-US"/>
+              </w:rPr>
+              <w:t>L x L</w:t>
+            </w:r>
+          </w:p>
+        </w:tc>
+        <w:tc>
+          <w:tcPr>
+            <w:tcW w:w="1587" w:type="dxa"/>
+            <w:tcBorders>
+              <w:top w:val="nil"/>
+              <w:left w:val="nil"/>
+              <w:bottom w:val="single" w:sz="6" w:space="0" w:color="000000"/>
+              <w:right w:val="nil"/>
+            </w:tcBorders>
+            <w:hideMark/>
+          </w:tcPr>
+          <w:p>
+            <w:pPr>
+              <w:rPr>
+                <w:lang w:val="en-US"/>
+              </w:rPr>
+            </w:pPr>
+            <w:r>
+              <w:rPr>
+                <w:lang w:val="en-US"/>
+              </w:rPr>
+              <w:t>(1</w:t>
+            </w:r>
+            <w:r>
+              <w:rPr>
+                <w:i/>
+                <w:lang w:val="en-US"/>
+              </w:rPr>
+              <w:t>/</w:t>
+            </w:r>
+            <w:r>
+              <w:rPr>
+                <w:lang w:val="en-US"/>
+              </w:rPr>
+              <w:t xml:space="preserve">2) + </w:t>
+            </w:r>
+            <w:r>
+              <w:rPr>
+                <w:i/>
+                <w:lang w:val="en-US"/>
+              </w:rPr>
+              <w:t xml:space="preserve">ρ </w:t>
+            </w:r>
+            <w:r>
+              <w:rPr>
+                <w:lang w:val="en-US"/>
+              </w:rPr>
+              <w:t xml:space="preserve">− </w:t>
+            </w:r>
+            <w:r>
+              <w:rPr>
+                <w:i/>
+                <w:lang w:val="en-US"/>
+              </w:rPr>
+              <w:t>α</w:t>
+            </w:r>
+            <w:r>
+              <w:rPr>
+                <w:i/>
+                <w:vertAlign w:val="subscript"/>
+                <w:lang w:val="en-US"/>
+              </w:rPr>
+              <w:t>M</w:t>
+            </w:r>
+          </w:p>
+        </w:tc>
+        <w:tc>
+          <w:tcPr>
+            <w:tcW w:w="1792" w:type="dxa"/>
+            <w:tcBorders>
+              <w:top w:val="nil"/>
+              <w:left w:val="nil"/>
+              <w:bottom w:val="single" w:sz="6" w:space="0" w:color="000000"/>
+              <w:right w:val="nil"/>
+            </w:tcBorders>
+            <w:hideMark/>
+          </w:tcPr>
+          <w:p>
+            <w:pPr>
+              <w:rPr>
+                <w:lang w:val="en-US"/>
+              </w:rPr>
+            </w:pPr>
+            <w:r>
+              <w:rPr>
+                <w:lang w:val="en-US"/>
+              </w:rPr>
+              <w:t>(1</w:t>
+            </w:r>
+            <w:r>
+              <w:rPr>
+                <w:i/>
+                <w:lang w:val="en-US"/>
+              </w:rPr>
+              <w:t>/</w:t>
+            </w:r>
+            <w:r>
+              <w:rPr>
+                <w:lang w:val="en-US"/>
+              </w:rPr>
+              <w:t xml:space="preserve">2) + </w:t>
+            </w:r>
+            <w:r>
+              <w:rPr>
+                <w:i/>
+                <w:lang w:val="en-US"/>
+              </w:rPr>
+              <w:t>h</w:t>
+            </w:r>
+            <w:r>
+              <w:rPr>
+                <w:vertAlign w:val="subscript"/>
+                <w:lang w:val="en-US"/>
+              </w:rPr>
+              <w:t>1</w:t>
+            </w:r>
+            <w:r>
+              <w:rPr>
+                <w:i/>
+                <w:lang w:val="en-US"/>
+              </w:rPr>
+              <w:t xml:space="preserve">ρ </w:t>
+            </w:r>
+            <w:r>
+              <w:rPr>
+                <w:lang w:val="en-US"/>
+              </w:rPr>
+              <w:t xml:space="preserve">− </w:t>
+            </w:r>
+            <w:r>
+              <w:rPr>
+                <w:i/>
+                <w:lang w:val="en-US"/>
+              </w:rPr>
+              <w:t>α</w:t>
+            </w:r>
+            <w:r>
+              <w:rPr>
+                <w:i/>
+                <w:vertAlign w:val="subscript"/>
+                <w:lang w:val="en-US"/>
+              </w:rPr>
+              <w:t>M</w:t>
+            </w:r>
+          </w:p>
+        </w:tc>
+        <w:tc>
+          <w:tcPr>
+            <w:tcW w:w="1567" w:type="dxa"/>
+            <w:tcBorders>
+              <w:top w:val="nil"/>
+              <w:left w:val="nil"/>
+              <w:bottom w:val="single" w:sz="6" w:space="0" w:color="000000"/>
+              <w:right w:val="nil"/>
+            </w:tcBorders>
+            <w:hideMark/>
+          </w:tcPr>
+          <w:p>
+            <w:pPr>
+              <w:rPr>
+                <w:lang w:val="en-US"/>
+              </w:rPr>
+            </w:pPr>
+            <w:r>
+              <w:rPr>
+                <w:lang w:val="en-US"/>
+              </w:rPr>
+              <w:t>(1</w:t>
+            </w:r>
+            <w:r>
+              <w:rPr>
+                <w:i/>
+                <w:lang w:val="en-US"/>
+              </w:rPr>
+              <w:t>/</w:t>
+            </w:r>
+            <w:r>
+              <w:rPr>
+                <w:lang w:val="en-US"/>
+              </w:rPr>
+              <w:t xml:space="preserve">2) − </w:t>
+            </w:r>
+            <w:r>
+              <w:rPr>
+                <w:i/>
+                <w:lang w:val="en-US"/>
+              </w:rPr>
+              <w:t>α</w:t>
+            </w:r>
+            <w:r>
+              <w:rPr>
+                <w:i/>
+                <w:vertAlign w:val="subscript"/>
+                <w:lang w:val="en-US"/>
+              </w:rPr>
+              <w:t>M</w:t>
+            </w:r>
+          </w:p>
+        </w:tc>
+      </w:tr>
+    </w:tbl>
+    <w:p>
+      <w:pPr>
+        <w:rPr>
+          <w:rFonts w:eastAsia="Calibri"/>
+          <w:lang w:val="en-US"/>
+        </w:rPr>
+      </w:pPr>
+    </w:p>
+    <w:p>
+      <w:pPr>
+        <w:rPr>
+          <w:rFonts w:eastAsia="Calibri"/>
+          <w:lang w:val="en-US"/>
+        </w:rPr>
+      </w:pPr>
+    </w:p>
+    <w:p>
+      <w:pPr>
+        <w:rPr>
+          <w:rFonts w:eastAsia="Calibri"/>
+          <w:lang w:val="en-US"/>
+        </w:rPr>
+      </w:pPr>
+      <w:r>
+        <w:rPr>
+          <w:rFonts w:eastAsia="Calibri"/>
+          <w:b/>
+          <w:bCs/>
+          <w:highlight w:val="yellow"/>
+          <w:lang w:val="en-US"/>
+        </w:rPr>
+        <w:t xml:space="preserve">Table S12. </w:t>
+      </w:r>
+      <w:r>
+        <w:rPr>
+          <w:rFonts w:eastAsia="Calibri"/>
+          <w:highlight w:val="yellow"/>
+          <w:lang w:val="en-US"/>
+        </w:rPr>
+        <w:t>Maximum-likelihood estimates for parameters of the extended models.</w:t>
+      </w:r>
+      <w:r>
+        <w:rPr>
+          <w:rFonts w:eastAsia="Calibri"/>
+          <w:lang w:val="en-US"/>
+        </w:rPr>
+        <w:t xml:space="preserve"> </w:t>
+      </w:r>
+    </w:p>
+    <w:tbl>
+      <w:tblPr>
+        <w:tblStyle w:val="TableGrid0"/>
+        <w:tblW w:w="6964" w:type="dxa"/>
+        <w:tblInd w:w="120" w:type="dxa"/>
+        <w:tblCellMar>
+          <w:bottom w:w="10" w:type="dxa"/>
+        </w:tblCellMar>
+        <w:tblLook w:val="04A0" w:firstRow="1" w:lastRow="0" w:firstColumn="1" w:lastColumn="0" w:noHBand="0" w:noVBand="1"/>
+      </w:tblPr>
+      <w:tblGrid>
+        <w:gridCol w:w="1523"/>
+        <w:gridCol w:w="1138"/>
+        <w:gridCol w:w="1019"/>
+        <w:gridCol w:w="1115"/>
+        <w:gridCol w:w="1393"/>
+        <w:gridCol w:w="776"/>
+      </w:tblGrid>
+      <w:tr>
+        <w:trPr>
+          <w:trHeight w:val="374"/>
+        </w:trPr>
+        <w:tc>
+          <w:tcPr>
+            <w:tcW w:w="1523" w:type="dxa"/>
+            <w:tcBorders>
+              <w:top w:val="single" w:sz="4" w:space="0" w:color="auto"/>
+              <w:left w:val="nil"/>
+              <w:bottom w:val="single" w:sz="4" w:space="0" w:color="auto"/>
+              <w:right w:val="nil"/>
+            </w:tcBorders>
+          </w:tcPr>
+          <w:p>
+            <w:pPr>
+              <w:spacing w:line="259" w:lineRule="auto"/>
+              <w:ind w:left="394"/>
+              <w:jc w:val="center"/>
+              <w:rPr>
+                <w:rFonts w:ascii="Cambria" w:eastAsia="Cambria" w:hAnsi="Cambria" w:cs="Cambria"/>
+                <w:i/>
+                <w:color w:val="000000"/>
+                <w:sz w:val="20"/>
+              </w:rPr>
+            </w:pPr>
+          </w:p>
+        </w:tc>
+        <w:tc>
+          <w:tcPr>
+            <w:tcW w:w="1138" w:type="dxa"/>
+            <w:tcBorders>
+              <w:top w:val="single" w:sz="4" w:space="0" w:color="auto"/>
+              <w:left w:val="nil"/>
+              <w:bottom w:val="single" w:sz="4" w:space="0" w:color="auto"/>
+              <w:right w:val="nil"/>
+            </w:tcBorders>
+          </w:tcPr>
+          <w:p>
+            <w:pPr>
+              <w:spacing w:line="259" w:lineRule="auto"/>
+              <w:ind w:left="50"/>
+              <w:jc w:val="center"/>
+              <w:rPr>
+                <w:rFonts w:ascii="Cambria" w:eastAsia="Cambria" w:hAnsi="Cambria" w:cs="Cambria"/>
+                <w:color w:val="000000"/>
+                <w:sz w:val="20"/>
+              </w:rPr>
+            </w:pPr>
+            <w:r>
+              <w:rPr>
+                <w:rFonts w:ascii="Cambria" w:eastAsia="Cambria" w:hAnsi="Cambria" w:cs="Cambria"/>
+                <w:color w:val="000000"/>
+                <w:sz w:val="20"/>
+              </w:rPr>
+              <w:t>I</w:t>
+            </w:r>
+          </w:p>
+        </w:tc>
+        <w:tc>
+          <w:tcPr>
+            <w:tcW w:w="1019" w:type="dxa"/>
+            <w:tcBorders>
+              <w:top w:val="single" w:sz="4" w:space="0" w:color="auto"/>
+              <w:left w:val="nil"/>
+              <w:bottom w:val="single" w:sz="4" w:space="0" w:color="auto"/>
+              <w:right w:val="nil"/>
+            </w:tcBorders>
+          </w:tcPr>
+          <w:p>
+            <w:pPr>
+              <w:spacing w:line="259" w:lineRule="auto"/>
+              <w:jc w:val="center"/>
+              <w:rPr>
+                <w:rFonts w:ascii="Cambria" w:eastAsia="Cambria" w:hAnsi="Cambria" w:cs="Cambria"/>
+                <w:color w:val="000000"/>
+                <w:sz w:val="20"/>
+              </w:rPr>
+            </w:pPr>
+            <w:r>
+              <w:rPr>
+                <w:rFonts w:ascii="Cambria" w:eastAsia="Cambria" w:hAnsi="Cambria" w:cs="Cambria"/>
+                <w:color w:val="000000"/>
+                <w:sz w:val="20"/>
+              </w:rPr>
+              <w:t>II</w:t>
+            </w:r>
+          </w:p>
+        </w:tc>
+        <w:tc>
+          <w:tcPr>
+            <w:tcW w:w="1115" w:type="dxa"/>
+            <w:tcBorders>
+              <w:top w:val="single" w:sz="4" w:space="0" w:color="auto"/>
+              <w:left w:val="nil"/>
+              <w:bottom w:val="single" w:sz="4" w:space="0" w:color="auto"/>
+              <w:right w:val="nil"/>
+            </w:tcBorders>
+          </w:tcPr>
+          <w:p>
+            <w:pPr>
+              <w:spacing w:line="259" w:lineRule="auto"/>
+              <w:jc w:val="center"/>
+              <w:rPr>
+                <w:rFonts w:ascii="Cambria" w:eastAsia="Cambria" w:hAnsi="Cambria" w:cs="Cambria"/>
+                <w:color w:val="000000"/>
+                <w:sz w:val="20"/>
+              </w:rPr>
+            </w:pPr>
+            <w:r>
+              <w:rPr>
+                <w:rFonts w:ascii="Cambria" w:eastAsia="Cambria" w:hAnsi="Cambria" w:cs="Cambria"/>
+                <w:color w:val="000000"/>
+                <w:sz w:val="20"/>
+              </w:rPr>
+              <w:t>III</w:t>
+            </w:r>
+          </w:p>
+        </w:tc>
+        <w:tc>
+          <w:tcPr>
+            <w:tcW w:w="1393" w:type="dxa"/>
+            <w:tcBorders>
+              <w:top w:val="single" w:sz="4" w:space="0" w:color="auto"/>
+              <w:left w:val="nil"/>
+              <w:bottom w:val="single" w:sz="4" w:space="0" w:color="auto"/>
+              <w:right w:val="nil"/>
+            </w:tcBorders>
+          </w:tcPr>
+          <w:p>
+            <w:pPr>
+              <w:spacing w:line="259" w:lineRule="auto"/>
+              <w:jc w:val="center"/>
+              <w:rPr>
+                <w:rFonts w:ascii="Cambria" w:eastAsia="Cambria" w:hAnsi="Cambria" w:cs="Cambria"/>
+                <w:color w:val="000000"/>
+                <w:sz w:val="20"/>
+              </w:rPr>
+            </w:pPr>
+            <w:r>
+              <w:rPr>
+                <w:rFonts w:ascii="Cambria" w:eastAsia="Cambria" w:hAnsi="Cambria" w:cs="Cambria"/>
+                <w:color w:val="000000"/>
+                <w:sz w:val="20"/>
+              </w:rPr>
+              <w:t>IV</w:t>
+            </w:r>
+          </w:p>
+        </w:tc>
+        <w:tc>
+          <w:tcPr>
+            <w:tcW w:w="776" w:type="dxa"/>
+            <w:tcBorders>
+              <w:top w:val="single" w:sz="4" w:space="0" w:color="auto"/>
+              <w:left w:val="nil"/>
+              <w:bottom w:val="single" w:sz="4" w:space="0" w:color="auto"/>
+              <w:right w:val="nil"/>
+            </w:tcBorders>
+          </w:tcPr>
+          <w:p>
+            <w:pPr>
+              <w:spacing w:line="259" w:lineRule="auto"/>
+              <w:jc w:val="center"/>
+              <w:rPr>
+                <w:rFonts w:ascii="Cambria" w:eastAsia="Cambria" w:hAnsi="Cambria" w:cs="Cambria"/>
+                <w:color w:val="000000"/>
+                <w:sz w:val="20"/>
+              </w:rPr>
+            </w:pPr>
+            <w:r>
+              <w:rPr>
+                <w:rFonts w:ascii="Cambria" w:eastAsia="Cambria" w:hAnsi="Cambria" w:cs="Cambria"/>
+                <w:color w:val="000000"/>
+                <w:sz w:val="20"/>
+              </w:rPr>
+              <w:t>V</w:t>
+            </w:r>
+          </w:p>
+        </w:tc>
+      </w:tr>
+      <w:tr>
+        <w:trPr>
+          <w:trHeight w:val="374"/>
+        </w:trPr>
+        <w:tc>
+          <w:tcPr>
+            <w:tcW w:w="1523" w:type="dxa"/>
+            <w:tcBorders>
+              <w:top w:val="single" w:sz="4" w:space="0" w:color="auto"/>
+              <w:left w:val="nil"/>
+              <w:bottom w:val="nil"/>
+              <w:right w:val="nil"/>
+            </w:tcBorders>
+          </w:tcPr>
+          <w:p>
+            <w:pPr>
+              <w:spacing w:line="259" w:lineRule="auto"/>
+              <w:ind w:left="394"/>
+              <w:jc w:val="center"/>
+              <w:rPr>
+                <w:rFonts w:ascii="Cambria" w:eastAsia="Cambria" w:hAnsi="Cambria" w:cs="Cambria"/>
+                <w:color w:val="000000"/>
+                <w:sz w:val="20"/>
+              </w:rPr>
+            </w:pPr>
+            <w:r>
+              <w:rPr>
+                <w:rFonts w:ascii="Cambria" w:eastAsia="Cambria" w:hAnsi="Cambria" w:cs="Cambria"/>
+                <w:i/>
+                <w:color w:val="000000"/>
+                <w:sz w:val="20"/>
+              </w:rPr>
+              <w:t>α</w:t>
+            </w:r>
+            <w:r>
+              <w:rPr>
+                <w:rFonts w:ascii="Cambria" w:eastAsia="Cambria" w:hAnsi="Cambria" w:cs="Cambria"/>
+                <w:i/>
+                <w:color w:val="000000"/>
+                <w:sz w:val="20"/>
+                <w:vertAlign w:val="subscript"/>
+              </w:rPr>
+              <w:t>F</w:t>
+            </w:r>
+          </w:p>
+        </w:tc>
+        <w:tc>
+          <w:tcPr>
+            <w:tcW w:w="1138" w:type="dxa"/>
+            <w:tcBorders>
+              <w:top w:val="single" w:sz="4" w:space="0" w:color="auto"/>
+              <w:left w:val="nil"/>
+              <w:bottom w:val="nil"/>
+              <w:right w:val="nil"/>
+            </w:tcBorders>
+          </w:tcPr>
+          <w:p>
+            <w:pPr>
+              <w:spacing w:line="259" w:lineRule="auto"/>
+              <w:ind w:left="50"/>
+              <w:jc w:val="center"/>
+              <w:rPr>
+                <w:rFonts w:ascii="Cambria" w:eastAsia="Cambria" w:hAnsi="Cambria" w:cs="Cambria"/>
+                <w:color w:val="000000"/>
+                <w:sz w:val="20"/>
+              </w:rPr>
+            </w:pPr>
+            <w:r>
+              <w:rPr>
+                <w:rFonts w:ascii="Cambria" w:eastAsia="Cambria" w:hAnsi="Cambria" w:cs="Cambria"/>
+                <w:color w:val="000000"/>
+                <w:sz w:val="20"/>
+              </w:rPr>
+              <w:t>.0656</w:t>
+            </w:r>
+          </w:p>
+        </w:tc>
+        <w:tc>
+          <w:tcPr>
+            <w:tcW w:w="1019" w:type="dxa"/>
+            <w:tcBorders>
+              <w:top w:val="single" w:sz="4" w:space="0" w:color="auto"/>
+              <w:left w:val="nil"/>
+              <w:bottom w:val="nil"/>
+              <w:right w:val="nil"/>
+            </w:tcBorders>
+          </w:tcPr>
+          <w:p>
+            <w:pPr>
+              <w:spacing w:line="259" w:lineRule="auto"/>
+              <w:jc w:val="center"/>
+              <w:rPr>
+                <w:rFonts w:ascii="Cambria" w:eastAsia="Cambria" w:hAnsi="Cambria" w:cs="Cambria"/>
+                <w:color w:val="000000"/>
+                <w:sz w:val="20"/>
+                <w:highlight w:val="yellow"/>
+              </w:rPr>
+            </w:pPr>
+            <w:r>
+              <w:rPr>
+                <w:rFonts w:ascii="Cambria" w:eastAsia="Cambria" w:hAnsi="Cambria" w:cs="Cambria"/>
+                <w:color w:val="000000"/>
+                <w:sz w:val="20"/>
+                <w:highlight w:val="yellow"/>
+              </w:rPr>
+              <w:t>.0230</w:t>
+            </w:r>
+          </w:p>
+        </w:tc>
+        <w:tc>
+          <w:tcPr>
+            <w:tcW w:w="1115" w:type="dxa"/>
+            <w:tcBorders>
+              <w:top w:val="single" w:sz="4" w:space="0" w:color="auto"/>
+              <w:left w:val="nil"/>
+              <w:bottom w:val="nil"/>
+              <w:right w:val="nil"/>
+            </w:tcBorders>
+          </w:tcPr>
+          <w:p>
+            <w:pPr>
+              <w:spacing w:line="259" w:lineRule="auto"/>
+              <w:jc w:val="center"/>
+              <w:rPr>
+                <w:rFonts w:ascii="Cambria" w:eastAsia="Cambria" w:hAnsi="Cambria" w:cs="Cambria"/>
+                <w:color w:val="000000"/>
+                <w:sz w:val="20"/>
+                <w:highlight w:val="yellow"/>
+              </w:rPr>
+            </w:pPr>
+            <w:r>
+              <w:rPr>
+                <w:rFonts w:ascii="Cambria" w:eastAsia="Cambria" w:hAnsi="Cambria" w:cs="Cambria"/>
+                <w:color w:val="000000"/>
+                <w:sz w:val="20"/>
+                <w:highlight w:val="yellow"/>
+              </w:rPr>
+              <w:t>.0230</w:t>
+            </w:r>
+          </w:p>
+        </w:tc>
+        <w:tc>
+          <w:tcPr>
+            <w:tcW w:w="1393" w:type="dxa"/>
+            <w:tcBorders>
+              <w:top w:val="single" w:sz="4" w:space="0" w:color="auto"/>
+              <w:left w:val="nil"/>
+              <w:bottom w:val="nil"/>
+              <w:right w:val="nil"/>
+            </w:tcBorders>
+          </w:tcPr>
+          <w:p>
+            <w:pPr>
+              <w:spacing w:line="259" w:lineRule="auto"/>
+              <w:jc w:val="center"/>
+              <w:rPr>
+                <w:rFonts w:ascii="Cambria" w:eastAsia="Cambria" w:hAnsi="Cambria" w:cs="Cambria"/>
+                <w:color w:val="000000"/>
+                <w:sz w:val="20"/>
+              </w:rPr>
+            </w:pPr>
+            <w:r>
+              <w:rPr>
+                <w:rFonts w:ascii="Cambria" w:eastAsia="Cambria" w:hAnsi="Cambria" w:cs="Cambria"/>
+                <w:color w:val="000000"/>
+                <w:sz w:val="20"/>
+              </w:rPr>
+              <w:t>.0335</w:t>
+            </w:r>
+          </w:p>
+        </w:tc>
+        <w:tc>
+          <w:tcPr>
+            <w:tcW w:w="776" w:type="dxa"/>
+            <w:tcBorders>
+              <w:top w:val="single" w:sz="4" w:space="0" w:color="auto"/>
+              <w:left w:val="nil"/>
+              <w:bottom w:val="nil"/>
+              <w:right w:val="nil"/>
+            </w:tcBorders>
+          </w:tcPr>
+          <w:p>
+            <w:pPr>
+              <w:spacing w:line="259" w:lineRule="auto"/>
+              <w:jc w:val="center"/>
+              <w:rPr>
+                <w:rFonts w:ascii="Cambria" w:eastAsia="Cambria" w:hAnsi="Cambria" w:cs="Cambria"/>
+                <w:color w:val="000000"/>
+                <w:sz w:val="20"/>
+              </w:rPr>
+            </w:pPr>
+            <w:r>
+              <w:rPr>
+                <w:rFonts w:ascii="Cambria" w:eastAsia="Cambria" w:hAnsi="Cambria" w:cs="Cambria"/>
+                <w:color w:val="000000"/>
+                <w:sz w:val="20"/>
+              </w:rPr>
+              <w:t>.0335</w:t>
+            </w:r>
+          </w:p>
+        </w:tc>
+      </w:tr>
+      <w:tr>
+        <w:trPr>
+          <w:trHeight w:val="374"/>
+        </w:trPr>
+        <w:tc>
+          <w:tcPr>
+            <w:tcW w:w="1523" w:type="dxa"/>
+            <w:tcBorders>
+              <w:top w:val="nil"/>
+              <w:left w:val="nil"/>
+              <w:bottom w:val="nil"/>
+              <w:right w:val="nil"/>
+            </w:tcBorders>
+            <w:vAlign w:val="center"/>
+          </w:tcPr>
+          <w:p>
+            <w:pPr>
+              <w:spacing w:line="259" w:lineRule="auto"/>
+              <w:ind w:left="372"/>
+              <w:jc w:val="center"/>
+              <w:rPr>
+                <w:rFonts w:ascii="Cambria" w:eastAsia="Cambria" w:hAnsi="Cambria" w:cs="Cambria"/>
+                <w:color w:val="000000"/>
+                <w:sz w:val="20"/>
+              </w:rPr>
+            </w:pPr>
+            <w:r>
+              <w:rPr>
+                <w:rFonts w:ascii="Cambria" w:eastAsia="Cambria" w:hAnsi="Cambria" w:cs="Cambria"/>
+                <w:i/>
+                <w:color w:val="000000"/>
+                <w:sz w:val="20"/>
+              </w:rPr>
+              <w:t>α</w:t>
+            </w:r>
+            <w:r>
+              <w:rPr>
+                <w:rFonts w:ascii="Cambria" w:eastAsia="Cambria" w:hAnsi="Cambria" w:cs="Cambria"/>
+                <w:i/>
+                <w:color w:val="000000"/>
+                <w:sz w:val="20"/>
+                <w:vertAlign w:val="subscript"/>
+              </w:rPr>
+              <w:t>M</w:t>
+            </w:r>
+          </w:p>
+        </w:tc>
+        <w:tc>
+          <w:tcPr>
+            <w:tcW w:w="1138" w:type="dxa"/>
+            <w:tcBorders>
+              <w:top w:val="nil"/>
+              <w:left w:val="nil"/>
+              <w:bottom w:val="nil"/>
+              <w:right w:val="nil"/>
+            </w:tcBorders>
+            <w:vAlign w:val="center"/>
+          </w:tcPr>
+          <w:p>
+            <w:pPr>
+              <w:spacing w:line="259" w:lineRule="auto"/>
+              <w:jc w:val="center"/>
+              <w:rPr>
+                <w:rFonts w:ascii="Cambria" w:eastAsia="Cambria" w:hAnsi="Cambria" w:cs="Cambria"/>
+                <w:color w:val="000000"/>
+                <w:sz w:val="20"/>
+              </w:rPr>
+            </w:pPr>
+            <w:r>
+              <w:rPr>
+                <w:rFonts w:ascii="Cambria" w:eastAsia="Cambria" w:hAnsi="Cambria" w:cs="Cambria"/>
+                <w:color w:val="000000"/>
+                <w:sz w:val="20"/>
+              </w:rPr>
+              <w:t>.0656</w:t>
+            </w:r>
+          </w:p>
+        </w:tc>
+        <w:tc>
+          <w:tcPr>
+            <w:tcW w:w="1019" w:type="dxa"/>
+            <w:tcBorders>
+              <w:top w:val="nil"/>
+              <w:left w:val="nil"/>
+              <w:bottom w:val="nil"/>
+              <w:right w:val="nil"/>
+            </w:tcBorders>
+            <w:vAlign w:val="center"/>
+          </w:tcPr>
+          <w:p>
+            <w:pPr>
+              <w:spacing w:line="259" w:lineRule="auto"/>
+              <w:jc w:val="center"/>
+              <w:rPr>
+                <w:rFonts w:ascii="Cambria" w:eastAsia="Cambria" w:hAnsi="Cambria" w:cs="Cambria"/>
+                <w:color w:val="000000"/>
+                <w:sz w:val="20"/>
+              </w:rPr>
+            </w:pPr>
+            <w:r>
+              <w:rPr>
+                <w:rFonts w:ascii="Cambria" w:eastAsia="Cambria" w:hAnsi="Cambria" w:cs="Cambria"/>
+                <w:color w:val="000000"/>
+                <w:sz w:val="20"/>
+              </w:rPr>
+              <w:t>.023</w:t>
+            </w:r>
+            <w:r>
+              <w:rPr>
+                <w:rFonts w:ascii="Cambria" w:eastAsia="Cambria" w:hAnsi="Cambria" w:cs="Cambria"/>
+                <w:color w:val="000000"/>
+                <w:sz w:val="20"/>
+              </w:rPr>
+              <w:t>0</w:t>
+            </w:r>
+          </w:p>
+        </w:tc>
+        <w:tc>
+          <w:tcPr>
+            <w:tcW w:w="1115" w:type="dxa"/>
+            <w:tcBorders>
+              <w:top w:val="nil"/>
+              <w:left w:val="nil"/>
+              <w:bottom w:val="nil"/>
+              <w:right w:val="nil"/>
+            </w:tcBorders>
+          </w:tcPr>
+          <w:p>
+            <w:pPr>
+              <w:spacing w:line="259" w:lineRule="auto"/>
+              <w:jc w:val="center"/>
+              <w:rPr>
+                <w:rFonts w:ascii="Cambria" w:eastAsia="Cambria" w:hAnsi="Cambria" w:cs="Cambria"/>
+                <w:color w:val="000000"/>
+                <w:sz w:val="20"/>
+              </w:rPr>
+            </w:pPr>
+            <w:r>
+              <w:rPr>
+                <w:rFonts w:ascii="Cambria" w:eastAsia="Cambria" w:hAnsi="Cambria" w:cs="Cambria"/>
+                <w:color w:val="000000"/>
+                <w:sz w:val="20"/>
+              </w:rPr>
+              <w:t>.023</w:t>
+            </w:r>
+            <w:r>
+              <w:rPr>
+                <w:rFonts w:ascii="Cambria" w:eastAsia="Cambria" w:hAnsi="Cambria" w:cs="Cambria"/>
+                <w:color w:val="000000"/>
+                <w:sz w:val="20"/>
+              </w:rPr>
+              <w:t>0</w:t>
+            </w:r>
+          </w:p>
+        </w:tc>
+        <w:tc>
+          <w:tcPr>
+            <w:tcW w:w="1393" w:type="dxa"/>
+            <w:tcBorders>
+              <w:top w:val="nil"/>
+              <w:left w:val="nil"/>
+              <w:bottom w:val="nil"/>
+              <w:right w:val="nil"/>
+            </w:tcBorders>
+          </w:tcPr>
+          <w:p>
+            <w:pPr>
+              <w:spacing w:line="259" w:lineRule="auto"/>
+              <w:jc w:val="center"/>
+              <w:rPr>
+                <w:rFonts w:ascii="Cambria" w:eastAsia="Cambria" w:hAnsi="Cambria" w:cs="Cambria"/>
+                <w:color w:val="000000"/>
+                <w:sz w:val="20"/>
+              </w:rPr>
+            </w:pPr>
+            <w:r>
+              <w:rPr>
+                <w:rFonts w:ascii="Cambria" w:eastAsia="Cambria" w:hAnsi="Cambria" w:cs="Cambria"/>
+                <w:color w:val="000000"/>
+                <w:sz w:val="20"/>
+              </w:rPr>
+              <w:t>.0163</w:t>
+            </w:r>
+          </w:p>
+        </w:tc>
+        <w:tc>
+          <w:tcPr>
+            <w:tcW w:w="776" w:type="dxa"/>
+            <w:tcBorders>
+              <w:top w:val="nil"/>
+              <w:left w:val="nil"/>
+              <w:bottom w:val="nil"/>
+              <w:right w:val="nil"/>
+            </w:tcBorders>
+          </w:tcPr>
+          <w:p>
+            <w:pPr>
+              <w:spacing w:line="259" w:lineRule="auto"/>
+              <w:jc w:val="center"/>
+              <w:rPr>
+                <w:rFonts w:ascii="Cambria" w:eastAsia="Cambria" w:hAnsi="Cambria" w:cs="Cambria"/>
+                <w:color w:val="000000"/>
+                <w:sz w:val="20"/>
+              </w:rPr>
+            </w:pPr>
+            <w:r>
+              <w:rPr>
+                <w:rFonts w:ascii="Cambria" w:eastAsia="Cambria" w:hAnsi="Cambria" w:cs="Cambria"/>
+                <w:color w:val="000000"/>
+                <w:sz w:val="20"/>
+              </w:rPr>
+              <w:t>.0163</w:t>
+            </w:r>
+          </w:p>
+        </w:tc>
+      </w:tr>
+      <w:tr>
+        <w:trPr>
+          <w:trHeight w:val="374"/>
+        </w:trPr>
+        <w:tc>
+          <w:tcPr>
+            <w:tcW w:w="1523" w:type="dxa"/>
+            <w:tcBorders>
+              <w:top w:val="nil"/>
+              <w:left w:val="nil"/>
+              <w:bottom w:val="nil"/>
+              <w:right w:val="nil"/>
+            </w:tcBorders>
+            <w:vAlign w:val="center"/>
+          </w:tcPr>
+          <w:p>
+            <w:pPr>
+              <w:spacing w:line="259" w:lineRule="auto"/>
+              <w:ind w:left="401"/>
+              <w:jc w:val="center"/>
+              <w:rPr>
+                <w:rFonts w:ascii="Cambria" w:eastAsia="Cambria" w:hAnsi="Cambria" w:cs="Cambria"/>
+                <w:color w:val="000000"/>
+                <w:sz w:val="20"/>
+              </w:rPr>
+            </w:pPr>
+            <w:r>
+              <w:rPr>
+                <w:rFonts w:ascii="Cambria" w:eastAsia="Cambria" w:hAnsi="Cambria" w:cs="Cambria"/>
+                <w:i/>
+                <w:color w:val="000000"/>
+                <w:sz w:val="20"/>
+              </w:rPr>
+              <w:t>β</w:t>
+            </w:r>
+            <w:r>
+              <w:rPr>
+                <w:rFonts w:ascii="Cambria" w:eastAsia="Cambria" w:hAnsi="Cambria" w:cs="Cambria"/>
+                <w:i/>
+                <w:color w:val="000000"/>
+                <w:sz w:val="20"/>
+                <w:vertAlign w:val="subscript"/>
+              </w:rPr>
+              <w:t>F</w:t>
+            </w:r>
+          </w:p>
+        </w:tc>
+        <w:tc>
+          <w:tcPr>
+            <w:tcW w:w="1138" w:type="dxa"/>
+            <w:tcBorders>
+              <w:top w:val="nil"/>
+              <w:left w:val="nil"/>
+              <w:bottom w:val="nil"/>
+              <w:right w:val="nil"/>
+            </w:tcBorders>
+            <w:vAlign w:val="center"/>
+          </w:tcPr>
+          <w:p>
+            <w:pPr>
+              <w:spacing w:line="259" w:lineRule="auto"/>
+              <w:ind w:left="50"/>
+              <w:jc w:val="center"/>
+              <w:rPr>
+                <w:rFonts w:ascii="Cambria" w:eastAsia="Cambria" w:hAnsi="Cambria" w:cs="Cambria"/>
+                <w:color w:val="000000"/>
+                <w:sz w:val="20"/>
+              </w:rPr>
+            </w:pPr>
+            <w:r>
+              <w:rPr>
+                <w:rFonts w:ascii="Cambria" w:eastAsia="Cambria" w:hAnsi="Cambria" w:cs="Cambria"/>
+                <w:color w:val="000000"/>
+                <w:sz w:val="20"/>
+              </w:rPr>
+              <w:t>0</w:t>
+            </w:r>
+          </w:p>
+        </w:tc>
+        <w:tc>
+          <w:tcPr>
+            <w:tcW w:w="1019" w:type="dxa"/>
+            <w:tcBorders>
+              <w:top w:val="nil"/>
+              <w:left w:val="nil"/>
+              <w:bottom w:val="nil"/>
+              <w:right w:val="nil"/>
+            </w:tcBorders>
+            <w:vAlign w:val="center"/>
+          </w:tcPr>
+          <w:p>
+            <w:pPr>
+              <w:spacing w:line="259" w:lineRule="auto"/>
+              <w:jc w:val="center"/>
+              <w:rPr>
+                <w:rFonts w:ascii="Cambria" w:eastAsia="Cambria" w:hAnsi="Cambria" w:cs="Cambria"/>
+                <w:color w:val="000000"/>
+                <w:sz w:val="20"/>
+              </w:rPr>
+            </w:pPr>
+            <w:r>
+              <w:rPr>
+                <w:rFonts w:ascii="Cambria" w:eastAsia="Cambria" w:hAnsi="Cambria" w:cs="Cambria"/>
+                <w:color w:val="000000"/>
+                <w:sz w:val="20"/>
+              </w:rPr>
+              <w:t>-.0482</w:t>
+            </w:r>
+          </w:p>
+        </w:tc>
+        <w:tc>
+          <w:tcPr>
+            <w:tcW w:w="1115" w:type="dxa"/>
+            <w:tcBorders>
+              <w:top w:val="nil"/>
+              <w:left w:val="nil"/>
+              <w:bottom w:val="nil"/>
+              <w:right w:val="nil"/>
+            </w:tcBorders>
+          </w:tcPr>
+          <w:p>
+            <w:pPr>
+              <w:spacing w:line="259" w:lineRule="auto"/>
+              <w:jc w:val="center"/>
+              <w:rPr>
+                <w:rFonts w:ascii="Cambria" w:eastAsia="Cambria" w:hAnsi="Cambria" w:cs="Cambria"/>
+                <w:color w:val="000000"/>
+                <w:sz w:val="20"/>
+              </w:rPr>
+            </w:pPr>
+            <w:r>
+              <w:rPr>
+                <w:rFonts w:ascii="Cambria" w:eastAsia="Cambria" w:hAnsi="Cambria" w:cs="Cambria"/>
+                <w:color w:val="000000"/>
+                <w:sz w:val="20"/>
+              </w:rPr>
+              <w:t>-.0159</w:t>
+            </w:r>
+          </w:p>
+        </w:tc>
+        <w:tc>
+          <w:tcPr>
+            <w:tcW w:w="1393" w:type="dxa"/>
+            <w:tcBorders>
+              <w:top w:val="nil"/>
+              <w:left w:val="nil"/>
+              <w:bottom w:val="nil"/>
+              <w:right w:val="nil"/>
+            </w:tcBorders>
+          </w:tcPr>
+          <w:p>
+            <w:pPr>
+              <w:spacing w:line="259" w:lineRule="auto"/>
+              <w:jc w:val="center"/>
+              <w:rPr>
+                <w:rFonts w:ascii="Cambria" w:eastAsia="Cambria" w:hAnsi="Cambria" w:cs="Cambria"/>
+                <w:color w:val="000000"/>
+                <w:sz w:val="20"/>
+              </w:rPr>
+            </w:pPr>
+            <w:r>
+              <w:rPr>
+                <w:rFonts w:ascii="Cambria" w:eastAsia="Cambria" w:hAnsi="Cambria" w:cs="Cambria"/>
+                <w:color w:val="000000"/>
+                <w:sz w:val="20"/>
+              </w:rPr>
+              <w:t>-.035</w:t>
+            </w:r>
+          </w:p>
+        </w:tc>
+        <w:tc>
+          <w:tcPr>
+            <w:tcW w:w="776" w:type="dxa"/>
+            <w:tcBorders>
+              <w:top w:val="nil"/>
+              <w:left w:val="nil"/>
+              <w:bottom w:val="nil"/>
+              <w:right w:val="nil"/>
+            </w:tcBorders>
+          </w:tcPr>
+          <w:p>
+            <w:pPr>
+              <w:spacing w:line="259" w:lineRule="auto"/>
+              <w:jc w:val="center"/>
+              <w:rPr>
+                <w:rFonts w:ascii="Cambria" w:eastAsia="Cambria" w:hAnsi="Cambria" w:cs="Cambria"/>
+                <w:color w:val="000000"/>
+                <w:sz w:val="20"/>
+              </w:rPr>
+            </w:pPr>
+            <w:r>
+              <w:rPr>
+                <w:rFonts w:ascii="Cambria" w:eastAsia="Cambria" w:hAnsi="Cambria" w:cs="Cambria"/>
+                <w:color w:val="000000"/>
+                <w:sz w:val="20"/>
+              </w:rPr>
+              <w:t>.0027</w:t>
+            </w:r>
+          </w:p>
+        </w:tc>
+      </w:tr>
+      <w:tr>
+        <w:trPr>
+          <w:trHeight w:val="374"/>
+        </w:trPr>
+        <w:tc>
+          <w:tcPr>
+            <w:tcW w:w="1523" w:type="dxa"/>
+            <w:tcBorders>
+              <w:top w:val="nil"/>
+              <w:left w:val="nil"/>
+              <w:bottom w:val="nil"/>
+              <w:right w:val="nil"/>
+            </w:tcBorders>
+            <w:vAlign w:val="center"/>
+          </w:tcPr>
+          <w:p>
+            <w:pPr>
+              <w:spacing w:line="259" w:lineRule="auto"/>
+              <w:ind w:left="379"/>
+              <w:jc w:val="center"/>
+              <w:rPr>
+                <w:rFonts w:ascii="Cambria" w:eastAsia="Cambria" w:hAnsi="Cambria" w:cs="Cambria"/>
+                <w:color w:val="000000"/>
+                <w:sz w:val="20"/>
+              </w:rPr>
+            </w:pPr>
+            <w:r>
+              <w:rPr>
+                <w:rFonts w:ascii="Cambria" w:eastAsia="Cambria" w:hAnsi="Cambria" w:cs="Cambria"/>
+                <w:i/>
+                <w:color w:val="000000"/>
+                <w:sz w:val="20"/>
+              </w:rPr>
+              <w:t>β</w:t>
+            </w:r>
+            <w:r>
+              <w:rPr>
+                <w:rFonts w:ascii="Cambria" w:eastAsia="Cambria" w:hAnsi="Cambria" w:cs="Cambria"/>
+                <w:i/>
+                <w:color w:val="000000"/>
+                <w:sz w:val="20"/>
+                <w:vertAlign w:val="subscript"/>
+              </w:rPr>
+              <w:t>M</w:t>
+            </w:r>
+          </w:p>
+        </w:tc>
+        <w:tc>
+          <w:tcPr>
+            <w:tcW w:w="1138" w:type="dxa"/>
+            <w:tcBorders>
+              <w:top w:val="nil"/>
+              <w:left w:val="nil"/>
+              <w:bottom w:val="nil"/>
+              <w:right w:val="nil"/>
+            </w:tcBorders>
+            <w:vAlign w:val="center"/>
+          </w:tcPr>
+          <w:p>
+            <w:pPr>
+              <w:spacing w:line="259" w:lineRule="auto"/>
+              <w:ind w:left="50"/>
+              <w:jc w:val="center"/>
+              <w:rPr>
+                <w:rFonts w:ascii="Cambria" w:eastAsia="Cambria" w:hAnsi="Cambria" w:cs="Cambria"/>
+                <w:color w:val="000000"/>
+                <w:sz w:val="20"/>
+              </w:rPr>
+            </w:pPr>
+            <w:r>
+              <w:rPr>
+                <w:rFonts w:ascii="Cambria" w:eastAsia="Cambria" w:hAnsi="Cambria" w:cs="Cambria"/>
+                <w:color w:val="000000"/>
+                <w:sz w:val="20"/>
+              </w:rPr>
+              <w:t>0</w:t>
+            </w:r>
+          </w:p>
+        </w:tc>
+        <w:tc>
+          <w:tcPr>
+            <w:tcW w:w="1019" w:type="dxa"/>
+            <w:tcBorders>
+              <w:top w:val="nil"/>
+              <w:left w:val="nil"/>
+              <w:bottom w:val="nil"/>
+              <w:right w:val="nil"/>
+            </w:tcBorders>
+            <w:vAlign w:val="center"/>
+          </w:tcPr>
+          <w:p>
+            <w:pPr>
+              <w:spacing w:line="259" w:lineRule="auto"/>
+              <w:jc w:val="center"/>
+              <w:rPr>
+                <w:rFonts w:ascii="Cambria" w:eastAsia="Cambria" w:hAnsi="Cambria" w:cs="Cambria"/>
+                <w:color w:val="000000"/>
+                <w:sz w:val="20"/>
+              </w:rPr>
+            </w:pPr>
+            <w:r>
+              <w:rPr>
+                <w:rFonts w:ascii="Cambria" w:eastAsia="Cambria" w:hAnsi="Cambria" w:cs="Cambria"/>
+                <w:color w:val="000000"/>
+                <w:sz w:val="20"/>
+              </w:rPr>
+              <w:t>-.0482</w:t>
+            </w:r>
+          </w:p>
+        </w:tc>
+        <w:tc>
+          <w:tcPr>
+            <w:tcW w:w="1115" w:type="dxa"/>
+            <w:tcBorders>
+              <w:top w:val="nil"/>
+              <w:left w:val="nil"/>
+              <w:bottom w:val="nil"/>
+              <w:right w:val="nil"/>
+            </w:tcBorders>
+          </w:tcPr>
+          <w:p>
+            <w:pPr>
+              <w:spacing w:line="259" w:lineRule="auto"/>
+              <w:jc w:val="center"/>
+              <w:rPr>
+                <w:rFonts w:ascii="Cambria" w:eastAsia="Cambria" w:hAnsi="Cambria" w:cs="Cambria"/>
+                <w:color w:val="000000"/>
+                <w:sz w:val="20"/>
+              </w:rPr>
+            </w:pPr>
+            <w:r>
+              <w:rPr>
+                <w:rFonts w:ascii="Cambria" w:eastAsia="Cambria" w:hAnsi="Cambria" w:cs="Cambria"/>
+                <w:color w:val="000000"/>
+                <w:sz w:val="20"/>
+              </w:rPr>
+              <w:t>-.0159</w:t>
+            </w:r>
+          </w:p>
+        </w:tc>
+        <w:tc>
+          <w:tcPr>
+            <w:tcW w:w="1393" w:type="dxa"/>
+            <w:tcBorders>
+              <w:top w:val="nil"/>
+              <w:left w:val="nil"/>
+              <w:bottom w:val="nil"/>
+              <w:right w:val="nil"/>
+            </w:tcBorders>
+          </w:tcPr>
+          <w:p>
+            <w:pPr>
+              <w:spacing w:line="259" w:lineRule="auto"/>
+              <w:jc w:val="center"/>
+              <w:rPr>
+                <w:rFonts w:ascii="Cambria" w:eastAsia="Cambria" w:hAnsi="Cambria" w:cs="Cambria"/>
+                <w:color w:val="000000"/>
+                <w:sz w:val="20"/>
+              </w:rPr>
+            </w:pPr>
+            <w:r>
+              <w:rPr>
+                <w:rFonts w:ascii="Cambria" w:eastAsia="Cambria" w:hAnsi="Cambria" w:cs="Cambria"/>
+                <w:color w:val="000000"/>
+                <w:sz w:val="20"/>
+              </w:rPr>
+              <w:t>-.058</w:t>
+            </w:r>
+          </w:p>
+        </w:tc>
+        <w:tc>
+          <w:tcPr>
+            <w:tcW w:w="776" w:type="dxa"/>
+            <w:tcBorders>
+              <w:top w:val="nil"/>
+              <w:left w:val="nil"/>
+              <w:bottom w:val="nil"/>
+              <w:right w:val="nil"/>
+            </w:tcBorders>
+          </w:tcPr>
+          <w:p>
+            <w:pPr>
+              <w:spacing w:line="259" w:lineRule="auto"/>
+              <w:jc w:val="center"/>
+              <w:rPr>
+                <w:rFonts w:ascii="Cambria" w:eastAsia="Cambria" w:hAnsi="Cambria" w:cs="Cambria"/>
+                <w:color w:val="000000"/>
+                <w:sz w:val="20"/>
+              </w:rPr>
+            </w:pPr>
+            <w:r>
+              <w:rPr>
+                <w:rFonts w:ascii="Cambria" w:eastAsia="Cambria" w:hAnsi="Cambria" w:cs="Cambria"/>
+                <w:color w:val="000000"/>
+                <w:sz w:val="20"/>
+              </w:rPr>
+              <w:t>-.0309</w:t>
+            </w:r>
+          </w:p>
+        </w:tc>
+      </w:tr>
+      <w:tr>
+        <w:trPr>
+          <w:trHeight w:val="374"/>
+        </w:trPr>
+        <w:tc>
+          <w:tcPr>
+            <w:tcW w:w="1523" w:type="dxa"/>
+            <w:tcBorders>
+              <w:top w:val="nil"/>
+              <w:left w:val="nil"/>
+              <w:bottom w:val="nil"/>
+              <w:right w:val="nil"/>
+            </w:tcBorders>
+            <w:vAlign w:val="center"/>
+          </w:tcPr>
+          <w:p>
+            <w:pPr>
+              <w:spacing w:line="259" w:lineRule="auto"/>
+              <w:ind w:left="406"/>
+              <w:jc w:val="center"/>
+              <w:rPr>
+                <w:rFonts w:ascii="Cambria" w:eastAsia="Cambria" w:hAnsi="Cambria" w:cs="Cambria"/>
+                <w:color w:val="000000"/>
+                <w:sz w:val="20"/>
+              </w:rPr>
+            </w:pPr>
+            <w:r>
+              <w:rPr>
+                <w:rFonts w:ascii="Cambria" w:eastAsia="Cambria" w:hAnsi="Cambria" w:cs="Cambria"/>
+                <w:i/>
+                <w:color w:val="000000"/>
+                <w:sz w:val="20"/>
+              </w:rPr>
+              <w:t>γ</w:t>
+            </w:r>
+            <w:r>
+              <w:rPr>
+                <w:rFonts w:ascii="Cambria" w:eastAsia="Cambria" w:hAnsi="Cambria" w:cs="Cambria"/>
+                <w:i/>
+                <w:color w:val="000000"/>
+                <w:sz w:val="20"/>
+                <w:vertAlign w:val="subscript"/>
+              </w:rPr>
+              <w:t>F</w:t>
+            </w:r>
+          </w:p>
+        </w:tc>
+        <w:tc>
+          <w:tcPr>
+            <w:tcW w:w="1138" w:type="dxa"/>
+            <w:tcBorders>
+              <w:top w:val="nil"/>
+              <w:left w:val="nil"/>
+              <w:bottom w:val="nil"/>
+              <w:right w:val="nil"/>
+            </w:tcBorders>
+            <w:vAlign w:val="center"/>
+          </w:tcPr>
+          <w:p>
+            <w:pPr>
+              <w:spacing w:line="259" w:lineRule="auto"/>
+              <w:jc w:val="center"/>
+              <w:rPr>
+                <w:rFonts w:ascii="Cambria" w:eastAsia="Cambria" w:hAnsi="Cambria" w:cs="Cambria"/>
+                <w:color w:val="000000"/>
+                <w:sz w:val="20"/>
+              </w:rPr>
+            </w:pPr>
+            <w:r>
+              <w:rPr>
+                <w:rFonts w:ascii="Cambria" w:eastAsia="Cambria" w:hAnsi="Cambria" w:cs="Cambria"/>
+                <w:color w:val="000000"/>
+                <w:sz w:val="20"/>
+              </w:rPr>
+              <w:t>0</w:t>
+            </w:r>
+          </w:p>
+        </w:tc>
+        <w:tc>
+          <w:tcPr>
+            <w:tcW w:w="1019" w:type="dxa"/>
+            <w:tcBorders>
+              <w:top w:val="nil"/>
+              <w:left w:val="nil"/>
+              <w:bottom w:val="nil"/>
+              <w:right w:val="nil"/>
+            </w:tcBorders>
+            <w:vAlign w:val="center"/>
+          </w:tcPr>
+          <w:p>
+            <w:pPr>
+              <w:spacing w:line="259" w:lineRule="auto"/>
+              <w:jc w:val="center"/>
+              <w:rPr>
+                <w:rFonts w:ascii="Cambria" w:eastAsia="Cambria" w:hAnsi="Cambria" w:cs="Cambria"/>
+                <w:color w:val="000000"/>
+                <w:sz w:val="20"/>
+              </w:rPr>
+            </w:pPr>
+            <w:r>
+              <w:rPr>
+                <w:rFonts w:ascii="Cambria" w:eastAsia="Cambria" w:hAnsi="Cambria" w:cs="Cambria"/>
+                <w:color w:val="000000"/>
+                <w:sz w:val="20"/>
+              </w:rPr>
+              <w:t>-.0482</w:t>
+            </w:r>
+          </w:p>
+        </w:tc>
+        <w:tc>
+          <w:tcPr>
+            <w:tcW w:w="1115" w:type="dxa"/>
+            <w:tcBorders>
+              <w:top w:val="nil"/>
+              <w:left w:val="nil"/>
+              <w:bottom w:val="nil"/>
+              <w:right w:val="nil"/>
+            </w:tcBorders>
+          </w:tcPr>
+          <w:p>
+            <w:pPr>
+              <w:spacing w:line="259" w:lineRule="auto"/>
+              <w:jc w:val="center"/>
+              <w:rPr>
+                <w:rFonts w:ascii="Cambria" w:eastAsia="Cambria" w:hAnsi="Cambria" w:cs="Cambria"/>
+                <w:color w:val="000000"/>
+                <w:sz w:val="20"/>
+              </w:rPr>
+            </w:pPr>
+            <w:r>
+              <w:rPr>
+                <w:rFonts w:ascii="Cambria" w:eastAsia="Cambria" w:hAnsi="Cambria" w:cs="Cambria"/>
+                <w:color w:val="000000"/>
+                <w:sz w:val="20"/>
+              </w:rPr>
+              <w:t>-.0918</w:t>
+            </w:r>
+          </w:p>
+        </w:tc>
+        <w:tc>
+          <w:tcPr>
+            <w:tcW w:w="1393" w:type="dxa"/>
+            <w:tcBorders>
+              <w:top w:val="nil"/>
+              <w:left w:val="nil"/>
+              <w:bottom w:val="nil"/>
+              <w:right w:val="nil"/>
+            </w:tcBorders>
+          </w:tcPr>
+          <w:p>
+            <w:pPr>
+              <w:spacing w:line="259" w:lineRule="auto"/>
+              <w:jc w:val="center"/>
+              <w:rPr>
+                <w:rFonts w:ascii="Cambria" w:eastAsia="Cambria" w:hAnsi="Cambria" w:cs="Cambria"/>
+                <w:color w:val="000000"/>
+                <w:sz w:val="20"/>
+              </w:rPr>
+            </w:pPr>
+            <w:r>
+              <w:rPr>
+                <w:rFonts w:ascii="Cambria" w:eastAsia="Cambria" w:hAnsi="Cambria" w:cs="Cambria"/>
+                <w:color w:val="000000"/>
+                <w:sz w:val="20"/>
+              </w:rPr>
+              <w:t>-.035</w:t>
+            </w:r>
+          </w:p>
+        </w:tc>
+        <w:tc>
+          <w:tcPr>
+            <w:tcW w:w="776" w:type="dxa"/>
+            <w:tcBorders>
+              <w:top w:val="nil"/>
+              <w:left w:val="nil"/>
+              <w:bottom w:val="nil"/>
+              <w:right w:val="nil"/>
+            </w:tcBorders>
+          </w:tcPr>
+          <w:p>
+            <w:pPr>
+              <w:spacing w:line="259" w:lineRule="auto"/>
+              <w:jc w:val="center"/>
+              <w:rPr>
+                <w:rFonts w:ascii="Cambria" w:eastAsia="Cambria" w:hAnsi="Cambria" w:cs="Cambria"/>
+                <w:color w:val="000000"/>
+                <w:sz w:val="20"/>
+              </w:rPr>
+            </w:pPr>
+            <w:r>
+              <w:rPr>
+                <w:rFonts w:ascii="Cambria" w:eastAsia="Cambria" w:hAnsi="Cambria" w:cs="Cambria"/>
+                <w:color w:val="000000"/>
+                <w:sz w:val="20"/>
+              </w:rPr>
+              <w:t>-.085</w:t>
+            </w:r>
+          </w:p>
+        </w:tc>
+      </w:tr>
+      <w:tr>
+        <w:trPr>
+          <w:trHeight w:val="374"/>
+        </w:trPr>
+        <w:tc>
+          <w:tcPr>
+            <w:tcW w:w="1523" w:type="dxa"/>
+            <w:tcBorders>
+              <w:top w:val="nil"/>
+              <w:left w:val="nil"/>
+              <w:bottom w:val="nil"/>
+              <w:right w:val="nil"/>
+            </w:tcBorders>
+            <w:vAlign w:val="center"/>
+          </w:tcPr>
+          <w:p>
+            <w:pPr>
+              <w:spacing w:line="259" w:lineRule="auto"/>
+              <w:ind w:left="384"/>
+              <w:jc w:val="center"/>
+              <w:rPr>
+                <w:rFonts w:ascii="Cambria" w:eastAsia="Cambria" w:hAnsi="Cambria" w:cs="Cambria"/>
+                <w:color w:val="000000"/>
+                <w:sz w:val="20"/>
+              </w:rPr>
+            </w:pPr>
+            <w:r>
+              <w:rPr>
+                <w:rFonts w:ascii="Cambria" w:eastAsia="Cambria" w:hAnsi="Cambria" w:cs="Cambria"/>
+                <w:i/>
+                <w:color w:val="000000"/>
+                <w:sz w:val="20"/>
+              </w:rPr>
+              <w:t>γ</w:t>
+            </w:r>
+            <w:r>
+              <w:rPr>
+                <w:rFonts w:ascii="Cambria" w:eastAsia="Cambria" w:hAnsi="Cambria" w:cs="Cambria"/>
+                <w:i/>
+                <w:color w:val="000000"/>
+                <w:sz w:val="20"/>
+                <w:vertAlign w:val="subscript"/>
+              </w:rPr>
+              <w:t>M</w:t>
+            </w:r>
+          </w:p>
+        </w:tc>
+        <w:tc>
+          <w:tcPr>
+            <w:tcW w:w="1138" w:type="dxa"/>
+            <w:tcBorders>
+              <w:top w:val="nil"/>
+              <w:left w:val="nil"/>
+              <w:bottom w:val="nil"/>
+              <w:right w:val="nil"/>
+            </w:tcBorders>
+            <w:vAlign w:val="center"/>
+          </w:tcPr>
+          <w:p>
+            <w:pPr>
+              <w:spacing w:line="259" w:lineRule="auto"/>
+              <w:jc w:val="center"/>
+              <w:rPr>
+                <w:rFonts w:ascii="Cambria" w:eastAsia="Cambria" w:hAnsi="Cambria" w:cs="Cambria"/>
+                <w:color w:val="000000"/>
+                <w:sz w:val="20"/>
+              </w:rPr>
+            </w:pPr>
+            <w:r>
+              <w:rPr>
+                <w:rFonts w:ascii="Cambria" w:eastAsia="Cambria" w:hAnsi="Cambria" w:cs="Cambria"/>
+                <w:color w:val="000000"/>
+                <w:sz w:val="20"/>
+              </w:rPr>
+              <w:t>0</w:t>
+            </w:r>
+          </w:p>
+        </w:tc>
+        <w:tc>
+          <w:tcPr>
+            <w:tcW w:w="1019" w:type="dxa"/>
+            <w:tcBorders>
+              <w:top w:val="nil"/>
+              <w:left w:val="nil"/>
+              <w:bottom w:val="nil"/>
+              <w:right w:val="nil"/>
+            </w:tcBorders>
+            <w:vAlign w:val="center"/>
+          </w:tcPr>
+          <w:p>
+            <w:pPr>
+              <w:spacing w:line="259" w:lineRule="auto"/>
+              <w:jc w:val="center"/>
+              <w:rPr>
+                <w:rFonts w:ascii="Cambria" w:eastAsia="Cambria" w:hAnsi="Cambria" w:cs="Cambria"/>
+                <w:color w:val="000000"/>
+                <w:sz w:val="20"/>
+              </w:rPr>
+            </w:pPr>
+            <w:r>
+              <w:rPr>
+                <w:rFonts w:ascii="Cambria" w:eastAsia="Cambria" w:hAnsi="Cambria" w:cs="Cambria"/>
+                <w:color w:val="000000"/>
+                <w:sz w:val="20"/>
+              </w:rPr>
+              <w:t>-.0482</w:t>
+            </w:r>
+          </w:p>
+        </w:tc>
+        <w:tc>
+          <w:tcPr>
+            <w:tcW w:w="1115" w:type="dxa"/>
+            <w:tcBorders>
+              <w:top w:val="nil"/>
+              <w:left w:val="nil"/>
+              <w:bottom w:val="nil"/>
+              <w:right w:val="nil"/>
+            </w:tcBorders>
+          </w:tcPr>
+          <w:p>
+            <w:pPr>
+              <w:spacing w:line="259" w:lineRule="auto"/>
+              <w:jc w:val="center"/>
+              <w:rPr>
+                <w:rFonts w:ascii="Cambria" w:eastAsia="Cambria" w:hAnsi="Cambria" w:cs="Cambria"/>
+                <w:color w:val="000000"/>
+                <w:sz w:val="20"/>
+              </w:rPr>
+            </w:pPr>
+            <w:r>
+              <w:rPr>
+                <w:rFonts w:ascii="Cambria" w:eastAsia="Cambria" w:hAnsi="Cambria" w:cs="Cambria"/>
+                <w:color w:val="000000"/>
+                <w:sz w:val="20"/>
+              </w:rPr>
+              <w:t>-.0918</w:t>
+            </w:r>
+          </w:p>
+        </w:tc>
+        <w:tc>
+          <w:tcPr>
+            <w:tcW w:w="1393" w:type="dxa"/>
+            <w:tcBorders>
+              <w:top w:val="nil"/>
+              <w:left w:val="nil"/>
+              <w:bottom w:val="nil"/>
+              <w:right w:val="nil"/>
+            </w:tcBorders>
+          </w:tcPr>
+          <w:p>
+            <w:pPr>
+              <w:spacing w:line="259" w:lineRule="auto"/>
+              <w:jc w:val="center"/>
+              <w:rPr>
+                <w:rFonts w:ascii="Cambria" w:eastAsia="Cambria" w:hAnsi="Cambria" w:cs="Cambria"/>
+                <w:color w:val="000000"/>
+                <w:sz w:val="20"/>
+              </w:rPr>
+            </w:pPr>
+            <w:r>
+              <w:rPr>
+                <w:rFonts w:ascii="Cambria" w:eastAsia="Cambria" w:hAnsi="Cambria" w:cs="Cambria"/>
+                <w:color w:val="000000"/>
+                <w:sz w:val="20"/>
+              </w:rPr>
+              <w:t>-.058</w:t>
+            </w:r>
+          </w:p>
+        </w:tc>
+        <w:tc>
+          <w:tcPr>
+            <w:tcW w:w="776" w:type="dxa"/>
+            <w:tcBorders>
+              <w:top w:val="nil"/>
+              <w:left w:val="nil"/>
+              <w:bottom w:val="nil"/>
+              <w:right w:val="nil"/>
+            </w:tcBorders>
+          </w:tcPr>
+          <w:p>
+            <w:pPr>
+              <w:spacing w:line="259" w:lineRule="auto"/>
+              <w:jc w:val="center"/>
+              <w:rPr>
+                <w:rFonts w:ascii="Cambria" w:eastAsia="Cambria" w:hAnsi="Cambria" w:cs="Cambria"/>
+                <w:color w:val="000000"/>
+                <w:sz w:val="20"/>
+              </w:rPr>
+            </w:pPr>
+            <w:r>
+              <w:rPr>
+                <w:rFonts w:ascii="Cambria" w:eastAsia="Cambria" w:hAnsi="Cambria" w:cs="Cambria"/>
+                <w:color w:val="000000"/>
+                <w:sz w:val="20"/>
+              </w:rPr>
+              <w:t>-.095</w:t>
+            </w:r>
+          </w:p>
+        </w:tc>
+      </w:tr>
+      <w:tr>
+        <w:trPr>
+          <w:trHeight w:val="374"/>
+        </w:trPr>
+        <w:tc>
+          <w:tcPr>
+            <w:tcW w:w="1523" w:type="dxa"/>
+            <w:tcBorders>
+              <w:top w:val="nil"/>
+              <w:left w:val="nil"/>
+              <w:bottom w:val="nil"/>
+              <w:right w:val="nil"/>
+            </w:tcBorders>
+            <w:vAlign w:val="center"/>
+          </w:tcPr>
+          <w:p>
+            <w:pPr>
+              <w:spacing w:line="259" w:lineRule="auto"/>
+              <w:ind w:left="472"/>
+              <w:jc w:val="center"/>
+              <w:rPr>
+                <w:rFonts w:ascii="Cambria" w:eastAsia="Cambria" w:hAnsi="Cambria" w:cs="Cambria"/>
+                <w:color w:val="000000"/>
+                <w:sz w:val="20"/>
+              </w:rPr>
+            </w:pPr>
+            <w:r>
+              <w:rPr>
+                <w:rFonts w:ascii="Cambria" w:eastAsia="Cambria" w:hAnsi="Cambria" w:cs="Cambria"/>
+                <w:i/>
+                <w:color w:val="000000"/>
+                <w:sz w:val="20"/>
+              </w:rPr>
+              <w:t>ρ</w:t>
+            </w:r>
+          </w:p>
+        </w:tc>
+        <w:tc>
+          <w:tcPr>
+            <w:tcW w:w="1138" w:type="dxa"/>
+            <w:tcBorders>
+              <w:top w:val="nil"/>
+              <w:left w:val="nil"/>
+              <w:bottom w:val="nil"/>
+              <w:right w:val="nil"/>
+            </w:tcBorders>
+            <w:vAlign w:val="center"/>
+          </w:tcPr>
+          <w:p>
+            <w:pPr>
+              <w:spacing w:line="259" w:lineRule="auto"/>
+              <w:ind w:left="50"/>
+              <w:jc w:val="center"/>
+              <w:rPr>
+                <w:rFonts w:ascii="Cambria" w:eastAsia="Cambria" w:hAnsi="Cambria" w:cs="Cambria"/>
+                <w:color w:val="000000"/>
+                <w:sz w:val="20"/>
+              </w:rPr>
+            </w:pPr>
+            <w:r>
+              <w:rPr>
+                <w:rFonts w:ascii="Cambria" w:eastAsia="Cambria" w:hAnsi="Cambria" w:cs="Cambria"/>
+                <w:color w:val="000000"/>
+                <w:sz w:val="20"/>
+              </w:rPr>
+              <w:t>.324</w:t>
+            </w:r>
+          </w:p>
+        </w:tc>
+        <w:tc>
+          <w:tcPr>
+            <w:tcW w:w="1019" w:type="dxa"/>
+            <w:tcBorders>
+              <w:top w:val="nil"/>
+              <w:left w:val="nil"/>
+              <w:bottom w:val="nil"/>
+              <w:right w:val="nil"/>
+            </w:tcBorders>
+            <w:vAlign w:val="center"/>
+          </w:tcPr>
+          <w:p>
+            <w:pPr>
+              <w:spacing w:line="259" w:lineRule="auto"/>
+              <w:jc w:val="center"/>
+              <w:rPr>
+                <w:rFonts w:ascii="Cambria" w:eastAsia="Cambria" w:hAnsi="Cambria" w:cs="Cambria"/>
+                <w:color w:val="000000"/>
+                <w:sz w:val="20"/>
+              </w:rPr>
+            </w:pPr>
+            <w:r>
+              <w:rPr>
+                <w:rFonts w:ascii="Cambria" w:eastAsia="Cambria" w:hAnsi="Cambria" w:cs="Cambria"/>
+                <w:color w:val="000000"/>
+                <w:sz w:val="20"/>
+              </w:rPr>
+              <w:t>.3671</w:t>
+            </w:r>
+          </w:p>
+        </w:tc>
+        <w:tc>
+          <w:tcPr>
+            <w:tcW w:w="1115" w:type="dxa"/>
+            <w:tcBorders>
+              <w:top w:val="nil"/>
+              <w:left w:val="nil"/>
+              <w:bottom w:val="nil"/>
+              <w:right w:val="nil"/>
+            </w:tcBorders>
+          </w:tcPr>
+          <w:p>
+            <w:pPr>
+              <w:spacing w:line="259" w:lineRule="auto"/>
+              <w:jc w:val="center"/>
+              <w:rPr>
+                <w:rFonts w:ascii="Cambria" w:eastAsia="Cambria" w:hAnsi="Cambria" w:cs="Cambria"/>
+                <w:color w:val="000000"/>
+                <w:sz w:val="20"/>
+              </w:rPr>
+            </w:pPr>
+            <w:r>
+              <w:rPr>
+                <w:rFonts w:ascii="Cambria" w:eastAsia="Cambria" w:hAnsi="Cambria" w:cs="Cambria"/>
+                <w:color w:val="000000"/>
+                <w:sz w:val="20"/>
+              </w:rPr>
+              <w:t>.3671</w:t>
+            </w:r>
+          </w:p>
+        </w:tc>
+        <w:tc>
+          <w:tcPr>
+            <w:tcW w:w="1393" w:type="dxa"/>
+            <w:tcBorders>
+              <w:top w:val="nil"/>
+              <w:left w:val="nil"/>
+              <w:bottom w:val="nil"/>
+              <w:right w:val="nil"/>
+            </w:tcBorders>
+          </w:tcPr>
+          <w:p>
+            <w:pPr>
+              <w:spacing w:line="259" w:lineRule="auto"/>
+              <w:jc w:val="center"/>
+              <w:rPr>
+                <w:rFonts w:ascii="Cambria" w:eastAsia="Cambria" w:hAnsi="Cambria" w:cs="Cambria"/>
+                <w:color w:val="000000"/>
+                <w:sz w:val="20"/>
+              </w:rPr>
+            </w:pPr>
+            <w:r>
+              <w:rPr>
+                <w:rFonts w:ascii="Cambria" w:eastAsia="Cambria" w:hAnsi="Cambria" w:cs="Cambria"/>
+                <w:color w:val="000000"/>
+                <w:sz w:val="20"/>
+              </w:rPr>
+              <w:t>.3655</w:t>
+            </w:r>
+          </w:p>
+        </w:tc>
+        <w:tc>
+          <w:tcPr>
+            <w:tcW w:w="776" w:type="dxa"/>
+            <w:tcBorders>
+              <w:top w:val="nil"/>
+              <w:left w:val="nil"/>
+              <w:bottom w:val="nil"/>
+              <w:right w:val="nil"/>
+            </w:tcBorders>
+          </w:tcPr>
+          <w:p>
+            <w:pPr>
+              <w:spacing w:line="259" w:lineRule="auto"/>
+              <w:jc w:val="center"/>
+              <w:rPr>
+                <w:rFonts w:ascii="Cambria" w:eastAsia="Cambria" w:hAnsi="Cambria" w:cs="Cambria"/>
+                <w:color w:val="000000"/>
+                <w:sz w:val="20"/>
+              </w:rPr>
+            </w:pPr>
+            <w:r>
+              <w:rPr>
+                <w:rFonts w:ascii="Cambria" w:eastAsia="Cambria" w:hAnsi="Cambria" w:cs="Cambria"/>
+                <w:color w:val="000000"/>
+                <w:sz w:val="20"/>
+              </w:rPr>
+              <w:t>.3655</w:t>
+            </w:r>
+          </w:p>
+        </w:tc>
+      </w:tr>
+      <w:tr>
+        <w:trPr>
+          <w:trHeight w:val="374"/>
+        </w:trPr>
+        <w:tc>
+          <w:tcPr>
+            <w:tcW w:w="1523" w:type="dxa"/>
+            <w:tcBorders>
+              <w:top w:val="nil"/>
+              <w:left w:val="nil"/>
+              <w:bottom w:val="nil"/>
+              <w:right w:val="nil"/>
+            </w:tcBorders>
+            <w:vAlign w:val="center"/>
+          </w:tcPr>
+          <w:p>
+            <w:pPr>
+              <w:spacing w:line="259" w:lineRule="auto"/>
+              <w:ind w:left="472"/>
+              <w:jc w:val="center"/>
+              <w:rPr>
+                <w:rFonts w:ascii="Cambria" w:eastAsia="Cambria" w:hAnsi="Cambria" w:cs="Cambria"/>
+                <w:i/>
+                <w:color w:val="000000"/>
+                <w:sz w:val="20"/>
+              </w:rPr>
+            </w:pPr>
+            <w:r>
+              <w:rPr>
+                <w:rFonts w:ascii="Cambria" w:eastAsia="Cambria" w:hAnsi="Cambria" w:cs="Cambria"/>
+                <w:color w:val="000000"/>
+                <w:sz w:val="20"/>
+              </w:rPr>
+              <w:t>S</w:t>
+            </w:r>
+            <w:r>
+              <w:rPr>
+                <w:rFonts w:ascii="Cambria" w:eastAsia="Cambria" w:hAnsi="Cambria" w:cs="Cambria"/>
+                <w:color w:val="000000"/>
+                <w:sz w:val="20"/>
+                <w:vertAlign w:val="subscript"/>
+              </w:rPr>
+              <w:t>T</w:t>
+            </w:r>
+            <w:r>
+              <w:rPr>
+                <w:rFonts w:ascii="Cambria" w:eastAsia="Cambria" w:hAnsi="Cambria" w:cs="Cambria"/>
+                <w:color w:val="000000"/>
+                <w:sz w:val="20"/>
+              </w:rPr>
+              <w:t>(</w:t>
+            </w:r>
+            <w:r>
+              <w:rPr>
+                <w:rFonts w:ascii="Cambria" w:eastAsia="Cambria" w:hAnsi="Cambria" w:cs="Cambria"/>
+                <w:color w:val="000000"/>
+                <w:sz w:val="20"/>
+              </w:rPr>
+              <w:t>θ|D)</w:t>
+            </w:r>
+          </w:p>
+        </w:tc>
+        <w:tc>
+          <w:tcPr>
+            <w:tcW w:w="1138" w:type="dxa"/>
+            <w:tcBorders>
+              <w:top w:val="nil"/>
+              <w:left w:val="nil"/>
+              <w:bottom w:val="nil"/>
+              <w:right w:val="nil"/>
+            </w:tcBorders>
+            <w:vAlign w:val="center"/>
+          </w:tcPr>
+          <w:p>
+            <w:pPr>
+              <w:spacing w:line="259" w:lineRule="auto"/>
+              <w:ind w:left="50"/>
+              <w:jc w:val="center"/>
+              <w:rPr>
+                <w:rFonts w:ascii="Cambria" w:eastAsia="Cambria" w:hAnsi="Cambria" w:cs="Cambria"/>
+                <w:color w:val="000000"/>
+                <w:sz w:val="20"/>
+              </w:rPr>
+            </w:pPr>
+            <w:r>
+              <w:rPr>
+                <w:rFonts w:ascii="Cambria" w:eastAsia="Cambria" w:hAnsi="Cambria" w:cs="Cambria"/>
+                <w:color w:val="000000"/>
+                <w:sz w:val="20"/>
+              </w:rPr>
+              <w:t>-772</w:t>
+            </w:r>
+            <w:r>
+              <w:rPr>
+                <w:rFonts w:ascii="Cambria" w:eastAsia="Cambria" w:hAnsi="Cambria" w:cs="Cambria"/>
+                <w:color w:val="000000"/>
+                <w:sz w:val="20"/>
+              </w:rPr>
+              <w:t>6.3</w:t>
+            </w:r>
+          </w:p>
+        </w:tc>
+        <w:tc>
+          <w:tcPr>
+            <w:tcW w:w="1019" w:type="dxa"/>
+            <w:tcBorders>
+              <w:top w:val="nil"/>
+              <w:left w:val="nil"/>
+              <w:bottom w:val="nil"/>
+              <w:right w:val="nil"/>
+            </w:tcBorders>
+            <w:vAlign w:val="center"/>
+          </w:tcPr>
+          <w:p>
+            <w:pPr>
+              <w:spacing w:line="259" w:lineRule="auto"/>
+              <w:jc w:val="center"/>
+              <w:rPr>
+                <w:rFonts w:ascii="Cambria" w:eastAsia="Cambria" w:hAnsi="Cambria" w:cs="Cambria"/>
+                <w:color w:val="000000"/>
+                <w:sz w:val="20"/>
+              </w:rPr>
+            </w:pPr>
+            <w:r>
+              <w:rPr>
+                <w:rFonts w:ascii="Cambria" w:eastAsia="Cambria" w:hAnsi="Cambria" w:cs="Cambria"/>
+                <w:color w:val="000000"/>
+                <w:sz w:val="20"/>
+              </w:rPr>
+              <w:t>-7723.6</w:t>
+            </w:r>
+          </w:p>
+        </w:tc>
+        <w:tc>
+          <w:tcPr>
+            <w:tcW w:w="1115" w:type="dxa"/>
+            <w:tcBorders>
+              <w:top w:val="nil"/>
+              <w:left w:val="nil"/>
+              <w:bottom w:val="nil"/>
+              <w:right w:val="nil"/>
+            </w:tcBorders>
+          </w:tcPr>
+          <w:p>
+            <w:pPr>
+              <w:spacing w:line="259" w:lineRule="auto"/>
+              <w:jc w:val="center"/>
+              <w:rPr>
+                <w:rFonts w:ascii="Cambria" w:eastAsia="Cambria" w:hAnsi="Cambria" w:cs="Cambria"/>
+                <w:color w:val="000000"/>
+                <w:sz w:val="20"/>
+              </w:rPr>
+            </w:pPr>
+            <w:r>
+              <w:rPr>
+                <w:rFonts w:ascii="Cambria" w:eastAsia="Cambria" w:hAnsi="Cambria" w:cs="Cambria"/>
+                <w:color w:val="000000"/>
+                <w:sz w:val="20"/>
+              </w:rPr>
+              <w:t>-7710.8</w:t>
+            </w:r>
+          </w:p>
+        </w:tc>
+        <w:tc>
+          <w:tcPr>
+            <w:tcW w:w="1393" w:type="dxa"/>
+            <w:tcBorders>
+              <w:top w:val="nil"/>
+              <w:left w:val="nil"/>
+              <w:bottom w:val="nil"/>
+              <w:right w:val="nil"/>
+            </w:tcBorders>
+          </w:tcPr>
+          <w:p>
+            <w:pPr>
+              <w:spacing w:line="259" w:lineRule="auto"/>
+              <w:jc w:val="center"/>
+              <w:rPr>
+                <w:rFonts w:ascii="Cambria" w:eastAsia="Cambria" w:hAnsi="Cambria" w:cs="Cambria"/>
+                <w:color w:val="000000"/>
+                <w:sz w:val="20"/>
+              </w:rPr>
+            </w:pPr>
+            <w:r>
+              <w:rPr>
+                <w:rFonts w:ascii="Cambria" w:eastAsia="Cambria" w:hAnsi="Cambria" w:cs="Cambria"/>
+                <w:color w:val="000000"/>
+                <w:sz w:val="20"/>
+              </w:rPr>
+              <w:t>-7715.4</w:t>
+            </w:r>
+          </w:p>
+        </w:tc>
+        <w:tc>
+          <w:tcPr>
+            <w:tcW w:w="776" w:type="dxa"/>
+            <w:tcBorders>
+              <w:top w:val="nil"/>
+              <w:left w:val="nil"/>
+              <w:bottom w:val="nil"/>
+              <w:right w:val="nil"/>
+            </w:tcBorders>
+          </w:tcPr>
+          <w:p>
+            <w:pPr>
+              <w:spacing w:line="259" w:lineRule="auto"/>
+              <w:jc w:val="center"/>
+              <w:rPr>
+                <w:rFonts w:ascii="Cambria" w:eastAsia="Cambria" w:hAnsi="Cambria" w:cs="Cambria"/>
+                <w:color w:val="000000"/>
+                <w:sz w:val="20"/>
+              </w:rPr>
+            </w:pPr>
+            <w:r>
+              <w:rPr>
+                <w:rFonts w:ascii="Cambria" w:eastAsia="Cambria" w:hAnsi="Cambria" w:cs="Cambria"/>
+                <w:color w:val="000000"/>
+                <w:sz w:val="20"/>
+              </w:rPr>
+              <w:t>-7701.9</w:t>
+            </w:r>
+          </w:p>
+        </w:tc>
+      </w:tr>
+      <w:tr>
+        <w:trPr>
+          <w:trHeight w:val="374"/>
+        </w:trPr>
+        <w:tc>
+          <w:tcPr>
+            <w:tcW w:w="1523" w:type="dxa"/>
+            <w:tcBorders>
+              <w:top w:val="nil"/>
+              <w:left w:val="nil"/>
+              <w:bottom w:val="nil"/>
+              <w:right w:val="nil"/>
+            </w:tcBorders>
+            <w:vAlign w:val="center"/>
+          </w:tcPr>
+          <w:p>
+            <w:pPr>
+              <w:spacing w:line="259" w:lineRule="auto"/>
+              <w:rPr>
+                <w:rFonts w:ascii="Cambria" w:eastAsia="Cambria" w:hAnsi="Cambria" w:cs="Cambria"/>
+                <w:color w:val="000000"/>
+                <w:sz w:val="20"/>
+              </w:rPr>
+            </w:pPr>
+          </w:p>
+        </w:tc>
+        <w:tc>
+          <w:tcPr>
+            <w:tcW w:w="1138" w:type="dxa"/>
+            <w:tcBorders>
+              <w:top w:val="nil"/>
+              <w:left w:val="nil"/>
+              <w:bottom w:val="nil"/>
+              <w:right w:val="nil"/>
+            </w:tcBorders>
+            <w:vAlign w:val="center"/>
+          </w:tcPr>
+          <w:p>
+            <w:pPr>
+              <w:spacing w:line="259" w:lineRule="auto"/>
+              <w:ind w:left="50"/>
+              <w:jc w:val="center"/>
+              <w:rPr>
+                <w:rFonts w:ascii="Cambria" w:eastAsia="Cambria" w:hAnsi="Cambria" w:cs="Cambria"/>
+                <w:color w:val="000000"/>
+                <w:sz w:val="20"/>
+              </w:rPr>
+            </w:pPr>
+          </w:p>
+        </w:tc>
+        <w:tc>
+          <w:tcPr>
+            <w:tcW w:w="1019" w:type="dxa"/>
+            <w:tcBorders>
+              <w:top w:val="nil"/>
+              <w:left w:val="nil"/>
+              <w:bottom w:val="nil"/>
+              <w:right w:val="nil"/>
+            </w:tcBorders>
+            <w:vAlign w:val="center"/>
+          </w:tcPr>
+          <w:p>
+            <w:pPr>
+              <w:spacing w:line="259" w:lineRule="auto"/>
+              <w:jc w:val="center"/>
+              <w:rPr>
+                <w:rFonts w:ascii="Cambria" w:eastAsia="Cambria" w:hAnsi="Cambria" w:cs="Cambria"/>
+                <w:color w:val="000000"/>
+                <w:sz w:val="20"/>
+              </w:rPr>
+            </w:pPr>
+          </w:p>
+        </w:tc>
+        <w:tc>
+          <w:tcPr>
+            <w:tcW w:w="1115" w:type="dxa"/>
+            <w:tcBorders>
+              <w:top w:val="nil"/>
+              <w:left w:val="nil"/>
+              <w:bottom w:val="nil"/>
+              <w:right w:val="nil"/>
+            </w:tcBorders>
+          </w:tcPr>
+          <w:p>
+            <w:pPr>
+              <w:spacing w:line="259" w:lineRule="auto"/>
+              <w:jc w:val="center"/>
+              <w:rPr>
+                <w:rFonts w:ascii="Cambria" w:eastAsia="Cambria" w:hAnsi="Cambria" w:cs="Cambria"/>
+                <w:color w:val="000000"/>
+                <w:sz w:val="20"/>
+              </w:rPr>
+            </w:pPr>
+          </w:p>
+        </w:tc>
+        <w:tc>
+          <w:tcPr>
+            <w:tcW w:w="1393" w:type="dxa"/>
+            <w:tcBorders>
+              <w:top w:val="nil"/>
+              <w:left w:val="nil"/>
+              <w:bottom w:val="nil"/>
+              <w:right w:val="nil"/>
+            </w:tcBorders>
+          </w:tcPr>
+          <w:p>
+            <w:pPr>
+              <w:spacing w:line="259" w:lineRule="auto"/>
+              <w:jc w:val="center"/>
+              <w:rPr>
+                <w:rFonts w:ascii="Cambria" w:eastAsia="Cambria" w:hAnsi="Cambria" w:cs="Cambria"/>
+                <w:color w:val="000000"/>
+                <w:sz w:val="20"/>
+              </w:rPr>
+            </w:pPr>
+          </w:p>
+        </w:tc>
+        <w:tc>
+          <w:tcPr>
+            <w:tcW w:w="776" w:type="dxa"/>
+            <w:tcBorders>
+              <w:top w:val="nil"/>
+              <w:left w:val="nil"/>
+              <w:bottom w:val="nil"/>
+              <w:right w:val="nil"/>
+            </w:tcBorders>
+          </w:tcPr>
+          <w:p>
+            <w:pPr>
+              <w:spacing w:line="259" w:lineRule="auto"/>
+              <w:jc w:val="center"/>
+              <w:rPr>
+                <w:rFonts w:ascii="Cambria" w:eastAsia="Cambria" w:hAnsi="Cambria" w:cs="Cambria"/>
+                <w:color w:val="000000"/>
+                <w:sz w:val="20"/>
+              </w:rPr>
+            </w:pPr>
+          </w:p>
+        </w:tc>
+      </w:tr>
+    </w:tbl>
+    <w:p>
+      <w:pPr>
+        <w:rPr>
+          <w:rFonts w:eastAsia="Calibri"/>
+          <w:highlight w:val="yellow"/>
           <w:lang w:val="en-US"/>
         </w:rPr>
         <w:sectPr>
@@ -50220,6 +54339,24 @@
       </w:tblCellMar>
     </w:tblPr>
   </w:style>
+  <w:style w:type="table" w:customStyle="1" w:styleId="TableGrid0">
+    <w:name w:val="TableGrid"/>
+    <w:rsid w:val="00095A1C"/>
+    <w:rPr>
+      <w:rFonts w:asciiTheme="minorHAnsi" w:eastAsiaTheme="minorEastAsia" w:hAnsiTheme="minorHAnsi" w:cstheme="minorBidi"/>
+      <w:kern w:val="2"/>
+      <w:lang w:val="en-US" w:bidi="ar-SA"/>
+      <w14:ligatures w14:val="standardContextual"/>
+    </w:rPr>
+    <w:tblPr>
+      <w:tblCellMar>
+        <w:top w:w="0" w:type="dxa"/>
+        <w:left w:w="0" w:type="dxa"/>
+        <w:bottom w:w="0" w:type="dxa"/>
+        <w:right w:w="0" w:type="dxa"/>
+      </w:tblCellMar>
+    </w:tblPr>
+  </w:style>
 </w:styles>
 </file>
 

</xml_diff>

<commit_message>
started revising tomer, nadav, chloe material
</commit_message>
<xml_diff>
--- a/si.docx
+++ b/si.docx
@@ -132,27 +132,7 @@
           <w:szCs w:val="22"/>
           <w:lang w:val="en-US"/>
         </w:rPr>
-        <w:t xml:space="preserve">, Tomer </w:t>
-      </w:r>
-      <w:proofErr w:type="spellStart"/>
-      <w:r>
-        <w:rPr>
-          <w:rFonts w:asciiTheme="majorBidi" w:hAnsiTheme="majorBidi" w:cstheme="majorBidi"/>
-          <w:sz w:val="22"/>
-          <w:szCs w:val="22"/>
-          <w:lang w:val="en-US"/>
-        </w:rPr>
-        <w:t>Oron</w:t>
-      </w:r>
-      <w:proofErr w:type="spellEnd"/>
-      <w:r>
-        <w:rPr>
-          <w:rFonts w:asciiTheme="majorBidi" w:hAnsiTheme="majorBidi" w:cstheme="majorBidi"/>
-          <w:sz w:val="22"/>
-          <w:szCs w:val="22"/>
-          <w:lang w:val="en-US"/>
-        </w:rPr>
-        <w:t xml:space="preserve">, </w:t>
+        <w:t xml:space="preserve">, Tomer Oron, </w:t>
       </w:r>
       <w:r>
         <w:rPr>
@@ -43983,7 +43963,6 @@
           <w:rFonts w:eastAsia="Calibri"/>
           <w:b/>
           <w:bCs/>
-          <w:highlight w:val="yellow"/>
           <w:lang w:val="en-US"/>
         </w:rPr>
         <w:t xml:space="preserve">Table S12. </w:t>
@@ -43991,7 +43970,6 @@
       <w:r>
         <w:rPr>
           <w:rFonts w:eastAsia="Calibri"/>
-          <w:highlight w:val="yellow"/>
           <w:lang w:val="en-US"/>
         </w:rPr>
         <w:t>Maximum-likelihood estimates for parameters of the extended models.</w:t>
@@ -44274,6 +44252,15 @@
                 <w:rFonts w:ascii="Cambria" w:eastAsia="Cambria" w:hAnsi="Cambria" w:cs="Cambria"/>
                 <w:color w:val="000000"/>
                 <w:sz w:val="20"/>
+                <w:lang w:val="el-GR"/>
+              </w:rPr>
+              <w:t>0</w:t>
+            </w:r>
+            <w:r>
+              <w:rPr>
+                <w:rFonts w:ascii="Cambria" w:eastAsia="Cambria" w:hAnsi="Cambria" w:cs="Cambria"/>
+                <w:color w:val="000000"/>
+                <w:sz w:val="20"/>
               </w:rPr>
               <w:t>.0656</w:t>
             </w:r>
@@ -44306,6 +44293,16 @@
                 <w:color w:val="000000"/>
                 <w:sz w:val="20"/>
                 <w:highlight w:val="yellow"/>
+                <w:lang w:val="el-GR"/>
+              </w:rPr>
+              <w:t>0</w:t>
+            </w:r>
+            <w:r>
+              <w:rPr>
+                <w:rFonts w:ascii="Cambria" w:eastAsia="Cambria" w:hAnsi="Cambria" w:cs="Cambria"/>
+                <w:color w:val="000000"/>
+                <w:sz w:val="20"/>
+                <w:highlight w:val="yellow"/>
               </w:rPr>
               <w:t>.0230</w:t>
             </w:r>
@@ -44338,6 +44335,16 @@
                 <w:color w:val="000000"/>
                 <w:sz w:val="20"/>
                 <w:highlight w:val="yellow"/>
+                <w:lang w:val="el-GR"/>
+              </w:rPr>
+              <w:t>0</w:t>
+            </w:r>
+            <w:r>
+              <w:rPr>
+                <w:rFonts w:ascii="Cambria" w:eastAsia="Cambria" w:hAnsi="Cambria" w:cs="Cambria"/>
+                <w:color w:val="000000"/>
+                <w:sz w:val="20"/>
+                <w:highlight w:val="yellow"/>
               </w:rPr>
               <w:t>.0230</w:t>
             </w:r>
@@ -44368,6 +44375,15 @@
                 <w:rFonts w:ascii="Cambria" w:eastAsia="Cambria" w:hAnsi="Cambria" w:cs="Cambria"/>
                 <w:color w:val="000000"/>
                 <w:sz w:val="20"/>
+                <w:lang w:val="el-GR"/>
+              </w:rPr>
+              <w:t>0</w:t>
+            </w:r>
+            <w:r>
+              <w:rPr>
+                <w:rFonts w:ascii="Cambria" w:eastAsia="Cambria" w:hAnsi="Cambria" w:cs="Cambria"/>
+                <w:color w:val="000000"/>
+                <w:sz w:val="20"/>
               </w:rPr>
               <w:t>.0335</w:t>
             </w:r>
@@ -44393,6 +44409,15 @@
                 <w:sz w:val="20"/>
               </w:rPr>
             </w:pPr>
+            <w:r>
+              <w:rPr>
+                <w:rFonts w:ascii="Cambria" w:eastAsia="Cambria" w:hAnsi="Cambria" w:cs="Cambria"/>
+                <w:color w:val="000000"/>
+                <w:sz w:val="20"/>
+                <w:lang w:val="el-GR"/>
+              </w:rPr>
+              <w:t>0</w:t>
+            </w:r>
             <w:r>
               <w:rPr>
                 <w:rFonts w:ascii="Cambria" w:eastAsia="Cambria" w:hAnsi="Cambria" w:cs="Cambria"/>
@@ -44475,10 +44500,21 @@
             <w:r>
               <w:rPr>
                 <w:rFonts w:ascii="Cambria" w:eastAsia="Cambria" w:hAnsi="Cambria" w:cs="Cambria"/>
+                <w:i/>
                 <w:color w:val="000000"/>
                 <w:sz w:val="20"/>
               </w:rPr>
-              <w:t>.0656</w:t>
+              <w:t>α</w:t>
+            </w:r>
+            <w:r>
+              <w:rPr>
+                <w:rFonts w:ascii="Cambria" w:eastAsia="Cambria" w:hAnsi="Cambria" w:cs="Cambria"/>
+                <w:i/>
+                <w:color w:val="000000"/>
+                <w:sz w:val="20"/>
+                <w:vertAlign w:val="subscript"/>
+              </w:rPr>
+              <w:t>F</w:t>
             </w:r>
           </w:p>
         </w:tc>
@@ -44506,18 +44542,21 @@
             <w:r>
               <w:rPr>
                 <w:rFonts w:ascii="Cambria" w:eastAsia="Cambria" w:hAnsi="Cambria" w:cs="Cambria"/>
+                <w:i/>
                 <w:color w:val="000000"/>
                 <w:sz w:val="20"/>
               </w:rPr>
-              <w:t>.023</w:t>
+              <w:t>α</w:t>
             </w:r>
             <w:r>
               <w:rPr>
                 <w:rFonts w:ascii="Cambria" w:eastAsia="Cambria" w:hAnsi="Cambria" w:cs="Cambria"/>
+                <w:i/>
                 <w:color w:val="000000"/>
                 <w:sz w:val="20"/>
-              </w:rPr>
-              <w:t>0</w:t>
+                <w:vertAlign w:val="subscript"/>
+              </w:rPr>
+              <w:t>F</w:t>
             </w:r>
           </w:p>
         </w:tc>
@@ -44544,18 +44583,21 @@
             <w:r>
               <w:rPr>
                 <w:rFonts w:ascii="Cambria" w:eastAsia="Cambria" w:hAnsi="Cambria" w:cs="Cambria"/>
+                <w:i/>
                 <w:color w:val="000000"/>
                 <w:sz w:val="20"/>
               </w:rPr>
-              <w:t>.023</w:t>
+              <w:t>α</w:t>
             </w:r>
             <w:r>
               <w:rPr>
                 <w:rFonts w:ascii="Cambria" w:eastAsia="Cambria" w:hAnsi="Cambria" w:cs="Cambria"/>
+                <w:i/>
                 <w:color w:val="000000"/>
                 <w:sz w:val="20"/>
-              </w:rPr>
-              <w:t>0</w:t>
+                <w:vertAlign w:val="subscript"/>
+              </w:rPr>
+              <w:t>F</w:t>
             </w:r>
           </w:p>
         </w:tc>
@@ -44584,6 +44626,15 @@
                 <w:rFonts w:ascii="Cambria" w:eastAsia="Cambria" w:hAnsi="Cambria" w:cs="Cambria"/>
                 <w:color w:val="000000"/>
                 <w:sz w:val="20"/>
+                <w:lang w:val="el-GR"/>
+              </w:rPr>
+              <w:t>0</w:t>
+            </w:r>
+            <w:r>
+              <w:rPr>
+                <w:rFonts w:ascii="Cambria" w:eastAsia="Cambria" w:hAnsi="Cambria" w:cs="Cambria"/>
+                <w:color w:val="000000"/>
+                <w:sz w:val="20"/>
               </w:rPr>
               <w:t>.0163</w:t>
             </w:r>
@@ -44609,6 +44660,15 @@
                 <w:sz w:val="20"/>
               </w:rPr>
             </w:pPr>
+            <w:r>
+              <w:rPr>
+                <w:rFonts w:ascii="Cambria" w:eastAsia="Cambria" w:hAnsi="Cambria" w:cs="Cambria"/>
+                <w:color w:val="000000"/>
+                <w:sz w:val="20"/>
+                <w:lang w:val="el-GR"/>
+              </w:rPr>
+              <w:t>0</w:t>
+            </w:r>
             <w:r>
               <w:rPr>
                 <w:rFonts w:ascii="Cambria" w:eastAsia="Cambria" w:hAnsi="Cambria" w:cs="Cambria"/>
@@ -44695,7 +44755,7 @@
                 <w:color w:val="000000"/>
                 <w:sz w:val="20"/>
               </w:rPr>
-              <w:t>0</w:t>
+              <w:t>-</w:t>
             </w:r>
           </w:p>
         </w:tc>
@@ -44726,7 +44786,24 @@
                 <w:color w:val="000000"/>
                 <w:sz w:val="20"/>
               </w:rPr>
-              <w:t>-.0482</w:t>
+              <w:t>-</w:t>
+            </w:r>
+            <w:r>
+              <w:rPr>
+                <w:rFonts w:ascii="Cambria" w:eastAsia="Cambria" w:hAnsi="Cambria" w:cs="Cambria"/>
+                <w:color w:val="000000"/>
+                <w:sz w:val="20"/>
+                <w:lang w:val="el-GR"/>
+              </w:rPr>
+              <w:t>0</w:t>
+            </w:r>
+            <w:r>
+              <w:rPr>
+                <w:rFonts w:ascii="Cambria" w:eastAsia="Cambria" w:hAnsi="Cambria" w:cs="Cambria"/>
+                <w:color w:val="000000"/>
+                <w:sz w:val="20"/>
+              </w:rPr>
+              <w:t>.0482</w:t>
             </w:r>
           </w:p>
         </w:tc>
@@ -44756,7 +44833,24 @@
                 <w:color w:val="000000"/>
                 <w:sz w:val="20"/>
               </w:rPr>
-              <w:t>-.0159</w:t>
+              <w:t>-</w:t>
+            </w:r>
+            <w:r>
+              <w:rPr>
+                <w:rFonts w:ascii="Cambria" w:eastAsia="Cambria" w:hAnsi="Cambria" w:cs="Cambria"/>
+                <w:color w:val="000000"/>
+                <w:sz w:val="20"/>
+                <w:lang w:val="el-GR"/>
+              </w:rPr>
+              <w:t>0</w:t>
+            </w:r>
+            <w:r>
+              <w:rPr>
+                <w:rFonts w:ascii="Cambria" w:eastAsia="Cambria" w:hAnsi="Cambria" w:cs="Cambria"/>
+                <w:color w:val="000000"/>
+                <w:sz w:val="20"/>
+              </w:rPr>
+              <w:t>.0159</w:t>
             </w:r>
           </w:p>
         </w:tc>
@@ -44786,7 +44880,24 @@
                 <w:color w:val="000000"/>
                 <w:sz w:val="20"/>
               </w:rPr>
-              <w:t>-.035</w:t>
+              <w:t>-</w:t>
+            </w:r>
+            <w:r>
+              <w:rPr>
+                <w:rFonts w:ascii="Cambria" w:eastAsia="Cambria" w:hAnsi="Cambria" w:cs="Cambria"/>
+                <w:color w:val="000000"/>
+                <w:sz w:val="20"/>
+                <w:lang w:val="el-GR"/>
+              </w:rPr>
+              <w:t>0</w:t>
+            </w:r>
+            <w:r>
+              <w:rPr>
+                <w:rFonts w:ascii="Cambria" w:eastAsia="Cambria" w:hAnsi="Cambria" w:cs="Cambria"/>
+                <w:color w:val="000000"/>
+                <w:sz w:val="20"/>
+              </w:rPr>
+              <w:t>.035</w:t>
             </w:r>
           </w:p>
         </w:tc>
@@ -44810,6 +44921,15 @@
                 <w:sz w:val="20"/>
               </w:rPr>
             </w:pPr>
+            <w:r>
+              <w:rPr>
+                <w:rFonts w:ascii="Cambria" w:eastAsia="Cambria" w:hAnsi="Cambria" w:cs="Cambria"/>
+                <w:color w:val="000000"/>
+                <w:sz w:val="20"/>
+                <w:lang w:val="el-GR"/>
+              </w:rPr>
+              <w:t>0</w:t>
+            </w:r>
             <w:r>
               <w:rPr>
                 <w:rFonts w:ascii="Cambria" w:eastAsia="Cambria" w:hAnsi="Cambria" w:cs="Cambria"/>
@@ -44896,7 +45016,7 @@
                 <w:color w:val="000000"/>
                 <w:sz w:val="20"/>
               </w:rPr>
-              <w:t>0</w:t>
+              <w:t>-</w:t>
             </w:r>
           </w:p>
         </w:tc>
@@ -44924,10 +45044,21 @@
             <w:r>
               <w:rPr>
                 <w:rFonts w:ascii="Cambria" w:eastAsia="Cambria" w:hAnsi="Cambria" w:cs="Cambria"/>
+                <w:i/>
                 <w:color w:val="000000"/>
                 <w:sz w:val="20"/>
               </w:rPr>
-              <w:t>-.0482</w:t>
+              <w:t>β</w:t>
+            </w:r>
+            <w:r>
+              <w:rPr>
+                <w:rFonts w:ascii="Cambria" w:eastAsia="Cambria" w:hAnsi="Cambria" w:cs="Cambria"/>
+                <w:i/>
+                <w:color w:val="000000"/>
+                <w:sz w:val="20"/>
+                <w:vertAlign w:val="subscript"/>
+              </w:rPr>
+              <w:t>F</w:t>
             </w:r>
           </w:p>
         </w:tc>
@@ -44954,10 +45085,21 @@
             <w:r>
               <w:rPr>
                 <w:rFonts w:ascii="Cambria" w:eastAsia="Cambria" w:hAnsi="Cambria" w:cs="Cambria"/>
+                <w:i/>
                 <w:color w:val="000000"/>
                 <w:sz w:val="20"/>
               </w:rPr>
-              <w:t>-.0159</w:t>
+              <w:t>β</w:t>
+            </w:r>
+            <w:r>
+              <w:rPr>
+                <w:rFonts w:ascii="Cambria" w:eastAsia="Cambria" w:hAnsi="Cambria" w:cs="Cambria"/>
+                <w:i/>
+                <w:color w:val="000000"/>
+                <w:sz w:val="20"/>
+                <w:vertAlign w:val="subscript"/>
+              </w:rPr>
+              <w:t>F</w:t>
             </w:r>
           </w:p>
         </w:tc>
@@ -44987,7 +45129,24 @@
                 <w:color w:val="000000"/>
                 <w:sz w:val="20"/>
               </w:rPr>
-              <w:t>-.058</w:t>
+              <w:t>-</w:t>
+            </w:r>
+            <w:r>
+              <w:rPr>
+                <w:rFonts w:ascii="Cambria" w:eastAsia="Cambria" w:hAnsi="Cambria" w:cs="Cambria"/>
+                <w:color w:val="000000"/>
+                <w:sz w:val="20"/>
+                <w:lang w:val="el-GR"/>
+              </w:rPr>
+              <w:t>0</w:t>
+            </w:r>
+            <w:r>
+              <w:rPr>
+                <w:rFonts w:ascii="Cambria" w:eastAsia="Cambria" w:hAnsi="Cambria" w:cs="Cambria"/>
+                <w:color w:val="000000"/>
+                <w:sz w:val="20"/>
+              </w:rPr>
+              <w:t>.058</w:t>
             </w:r>
           </w:p>
         </w:tc>
@@ -45017,7 +45176,24 @@
                 <w:color w:val="000000"/>
                 <w:sz w:val="20"/>
               </w:rPr>
-              <w:t>-.0309</w:t>
+              <w:t>-</w:t>
+            </w:r>
+            <w:r>
+              <w:rPr>
+                <w:rFonts w:ascii="Cambria" w:eastAsia="Cambria" w:hAnsi="Cambria" w:cs="Cambria"/>
+                <w:color w:val="000000"/>
+                <w:sz w:val="20"/>
+                <w:lang w:val="el-GR"/>
+              </w:rPr>
+              <w:t>0</w:t>
+            </w:r>
+            <w:r>
+              <w:rPr>
+                <w:rFonts w:ascii="Cambria" w:eastAsia="Cambria" w:hAnsi="Cambria" w:cs="Cambria"/>
+                <w:color w:val="000000"/>
+                <w:sz w:val="20"/>
+              </w:rPr>
+              <w:t>.0309</w:t>
             </w:r>
           </w:p>
         </w:tc>
@@ -45098,7 +45274,7 @@
                 <w:color w:val="000000"/>
                 <w:sz w:val="20"/>
               </w:rPr>
-              <w:t>0</w:t>
+              <w:t>-</w:t>
             </w:r>
           </w:p>
         </w:tc>
@@ -45126,10 +45302,21 @@
             <w:r>
               <w:rPr>
                 <w:rFonts w:ascii="Cambria" w:eastAsia="Cambria" w:hAnsi="Cambria" w:cs="Cambria"/>
+                <w:i/>
                 <w:color w:val="000000"/>
                 <w:sz w:val="20"/>
               </w:rPr>
-              <w:t>-.0482</w:t>
+              <w:t>β</w:t>
+            </w:r>
+            <w:r>
+              <w:rPr>
+                <w:rFonts w:ascii="Cambria" w:eastAsia="Cambria" w:hAnsi="Cambria" w:cs="Cambria"/>
+                <w:i/>
+                <w:color w:val="000000"/>
+                <w:sz w:val="20"/>
+                <w:vertAlign w:val="subscript"/>
+              </w:rPr>
+              <w:t>F</w:t>
             </w:r>
           </w:p>
         </w:tc>
@@ -45159,7 +45346,24 @@
                 <w:color w:val="000000"/>
                 <w:sz w:val="20"/>
               </w:rPr>
-              <w:t>-.0918</w:t>
+              <w:t>-</w:t>
+            </w:r>
+            <w:r>
+              <w:rPr>
+                <w:rFonts w:ascii="Cambria" w:eastAsia="Cambria" w:hAnsi="Cambria" w:cs="Cambria"/>
+                <w:color w:val="000000"/>
+                <w:sz w:val="20"/>
+                <w:lang w:val="el-GR"/>
+              </w:rPr>
+              <w:t>0</w:t>
+            </w:r>
+            <w:r>
+              <w:rPr>
+                <w:rFonts w:ascii="Cambria" w:eastAsia="Cambria" w:hAnsi="Cambria" w:cs="Cambria"/>
+                <w:color w:val="000000"/>
+                <w:sz w:val="20"/>
+              </w:rPr>
+              <w:t>.0918</w:t>
             </w:r>
           </w:p>
         </w:tc>
@@ -45186,10 +45390,21 @@
             <w:r>
               <w:rPr>
                 <w:rFonts w:ascii="Cambria" w:eastAsia="Cambria" w:hAnsi="Cambria" w:cs="Cambria"/>
+                <w:i/>
                 <w:color w:val="000000"/>
                 <w:sz w:val="20"/>
               </w:rPr>
-              <w:t>-.035</w:t>
+              <w:t>β</w:t>
+            </w:r>
+            <w:r>
+              <w:rPr>
+                <w:rFonts w:ascii="Cambria" w:eastAsia="Cambria" w:hAnsi="Cambria" w:cs="Cambria"/>
+                <w:i/>
+                <w:color w:val="000000"/>
+                <w:sz w:val="20"/>
+                <w:vertAlign w:val="subscript"/>
+              </w:rPr>
+              <w:t>F</w:t>
             </w:r>
           </w:p>
         </w:tc>
@@ -45219,7 +45434,24 @@
                 <w:color w:val="000000"/>
                 <w:sz w:val="20"/>
               </w:rPr>
-              <w:t>-.085</w:t>
+              <w:t>-</w:t>
+            </w:r>
+            <w:r>
+              <w:rPr>
+                <w:rFonts w:ascii="Cambria" w:eastAsia="Cambria" w:hAnsi="Cambria" w:cs="Cambria"/>
+                <w:color w:val="000000"/>
+                <w:sz w:val="20"/>
+                <w:lang w:val="el-GR"/>
+              </w:rPr>
+              <w:t>0</w:t>
+            </w:r>
+            <w:r>
+              <w:rPr>
+                <w:rFonts w:ascii="Cambria" w:eastAsia="Cambria" w:hAnsi="Cambria" w:cs="Cambria"/>
+                <w:color w:val="000000"/>
+                <w:sz w:val="20"/>
+              </w:rPr>
+              <w:t>.085</w:t>
             </w:r>
           </w:p>
         </w:tc>
@@ -45300,7 +45532,7 @@
                 <w:color w:val="000000"/>
                 <w:sz w:val="20"/>
               </w:rPr>
-              <w:t>0</w:t>
+              <w:t>-</w:t>
             </w:r>
           </w:p>
         </w:tc>
@@ -45328,10 +45560,21 @@
             <w:r>
               <w:rPr>
                 <w:rFonts w:ascii="Cambria" w:eastAsia="Cambria" w:hAnsi="Cambria" w:cs="Cambria"/>
+                <w:i/>
                 <w:color w:val="000000"/>
                 <w:sz w:val="20"/>
               </w:rPr>
-              <w:t>-.0482</w:t>
+              <w:t>β</w:t>
+            </w:r>
+            <w:r>
+              <w:rPr>
+                <w:rFonts w:ascii="Cambria" w:eastAsia="Cambria" w:hAnsi="Cambria" w:cs="Cambria"/>
+                <w:i/>
+                <w:color w:val="000000"/>
+                <w:sz w:val="20"/>
+                <w:vertAlign w:val="subscript"/>
+              </w:rPr>
+              <w:t>F</w:t>
             </w:r>
           </w:p>
         </w:tc>
@@ -45355,14 +45598,27 @@
                 <w:sz w:val="20"/>
               </w:rPr>
             </w:pPr>
+            <w:proofErr w:type="spellStart"/>
             <w:r>
               <w:rPr>
                 <w:rFonts w:ascii="Cambria" w:eastAsia="Cambria" w:hAnsi="Cambria" w:cs="Cambria"/>
+                <w:i/>
                 <w:color w:val="000000"/>
                 <w:sz w:val="20"/>
               </w:rPr>
-              <w:t>-.0918</w:t>
-            </w:r>
+              <w:t>γ</w:t>
+            </w:r>
+            <w:r>
+              <w:rPr>
+                <w:rFonts w:ascii="Cambria" w:eastAsia="Cambria" w:hAnsi="Cambria" w:cs="Cambria"/>
+                <w:i/>
+                <w:color w:val="000000"/>
+                <w:sz w:val="20"/>
+                <w:vertAlign w:val="subscript"/>
+              </w:rPr>
+              <w:t>F</w:t>
+            </w:r>
+            <w:proofErr w:type="spellEnd"/>
           </w:p>
         </w:tc>
         <w:tc>
@@ -45388,10 +45644,21 @@
             <w:r>
               <w:rPr>
                 <w:rFonts w:ascii="Cambria" w:eastAsia="Cambria" w:hAnsi="Cambria" w:cs="Cambria"/>
+                <w:i/>
                 <w:color w:val="000000"/>
                 <w:sz w:val="20"/>
               </w:rPr>
-              <w:t>-.058</w:t>
+              <w:t>β</w:t>
+            </w:r>
+            <w:r>
+              <w:rPr>
+                <w:rFonts w:ascii="Cambria" w:eastAsia="Cambria" w:hAnsi="Cambria" w:cs="Cambria"/>
+                <w:i/>
+                <w:color w:val="000000"/>
+                <w:sz w:val="20"/>
+                <w:vertAlign w:val="subscript"/>
+              </w:rPr>
+              <w:t>M</w:t>
             </w:r>
           </w:p>
         </w:tc>
@@ -45421,7 +45688,24 @@
                 <w:color w:val="000000"/>
                 <w:sz w:val="20"/>
               </w:rPr>
-              <w:t>-.095</w:t>
+              <w:t>-</w:t>
+            </w:r>
+            <w:r>
+              <w:rPr>
+                <w:rFonts w:ascii="Cambria" w:eastAsia="Cambria" w:hAnsi="Cambria" w:cs="Cambria"/>
+                <w:color w:val="000000"/>
+                <w:sz w:val="20"/>
+                <w:lang w:val="el-GR"/>
+              </w:rPr>
+              <w:t>0</w:t>
+            </w:r>
+            <w:r>
+              <w:rPr>
+                <w:rFonts w:ascii="Cambria" w:eastAsia="Cambria" w:hAnsi="Cambria" w:cs="Cambria"/>
+                <w:color w:val="000000"/>
+                <w:sz w:val="20"/>
+              </w:rPr>
+              <w:t>.095</w:t>
             </w:r>
           </w:p>
         </w:tc>
@@ -45490,6 +45774,15 @@
                 <w:rFonts w:ascii="Cambria" w:eastAsia="Cambria" w:hAnsi="Cambria" w:cs="Cambria"/>
                 <w:color w:val="000000"/>
                 <w:sz w:val="20"/>
+                <w:lang w:val="el-GR"/>
+              </w:rPr>
+              <w:t>0</w:t>
+            </w:r>
+            <w:r>
+              <w:rPr>
+                <w:rFonts w:ascii="Cambria" w:eastAsia="Cambria" w:hAnsi="Cambria" w:cs="Cambria"/>
+                <w:color w:val="000000"/>
+                <w:sz w:val="20"/>
               </w:rPr>
               <w:t>.324</w:t>
             </w:r>
@@ -45521,6 +45814,15 @@
                 <w:rFonts w:ascii="Cambria" w:eastAsia="Cambria" w:hAnsi="Cambria" w:cs="Cambria"/>
                 <w:color w:val="000000"/>
                 <w:sz w:val="20"/>
+                <w:lang w:val="el-GR"/>
+              </w:rPr>
+              <w:t>0</w:t>
+            </w:r>
+            <w:r>
+              <w:rPr>
+                <w:rFonts w:ascii="Cambria" w:eastAsia="Cambria" w:hAnsi="Cambria" w:cs="Cambria"/>
+                <w:color w:val="000000"/>
+                <w:sz w:val="20"/>
               </w:rPr>
               <w:t>.3671</w:t>
             </w:r>
@@ -45551,6 +45853,15 @@
                 <w:rFonts w:ascii="Cambria" w:eastAsia="Cambria" w:hAnsi="Cambria" w:cs="Cambria"/>
                 <w:color w:val="000000"/>
                 <w:sz w:val="20"/>
+                <w:lang w:val="el-GR"/>
+              </w:rPr>
+              <w:t>0</w:t>
+            </w:r>
+            <w:r>
+              <w:rPr>
+                <w:rFonts w:ascii="Cambria" w:eastAsia="Cambria" w:hAnsi="Cambria" w:cs="Cambria"/>
+                <w:color w:val="000000"/>
+                <w:sz w:val="20"/>
               </w:rPr>
               <w:t>.3671</w:t>
             </w:r>
@@ -45581,6 +45892,15 @@
                 <w:rFonts w:ascii="Cambria" w:eastAsia="Cambria" w:hAnsi="Cambria" w:cs="Cambria"/>
                 <w:color w:val="000000"/>
                 <w:sz w:val="20"/>
+                <w:lang w:val="el-GR"/>
+              </w:rPr>
+              <w:t>0</w:t>
+            </w:r>
+            <w:r>
+              <w:rPr>
+                <w:rFonts w:ascii="Cambria" w:eastAsia="Cambria" w:hAnsi="Cambria" w:cs="Cambria"/>
+                <w:color w:val="000000"/>
+                <w:sz w:val="20"/>
               </w:rPr>
               <w:t>.3655</w:t>
             </w:r>
@@ -45606,6 +45926,15 @@
                 <w:sz w:val="20"/>
               </w:rPr>
             </w:pPr>
+            <w:r>
+              <w:rPr>
+                <w:rFonts w:ascii="Cambria" w:eastAsia="Cambria" w:hAnsi="Cambria" w:cs="Cambria"/>
+                <w:color w:val="000000"/>
+                <w:sz w:val="20"/>
+                <w:lang w:val="el-GR"/>
+              </w:rPr>
+              <w:t>0</w:t>
+            </w:r>
             <w:r>
               <w:rPr>
                 <w:rFonts w:ascii="Cambria" w:eastAsia="Cambria" w:hAnsi="Cambria" w:cs="Cambria"/>
@@ -48537,15 +48866,7 @@
         <w:noProof/>
         <w:color w:val="000000"/>
       </w:rPr>
-      <w:t>7</w:t>
-    </w:r>
-    <w:r>
-      <w:rPr>
-        <w:rFonts w:ascii="Calibri" w:eastAsia="Calibri" w:hAnsi="Calibri"/>
-        <w:noProof/>
-        <w:color w:val="000000"/>
-      </w:rPr>
-      <w:t>9</w:t>
+      <w:t>79</w:t>
     </w:r>
     <w:r>
       <w:rPr>

</xml_diff>

<commit_message>
adding accuracy analysis figures
</commit_message>
<xml_diff>
--- a/si.docx
+++ b/si.docx
@@ -1,6 +1,6 @@
 
 <file path=word/document.xml><?xml version="1.0" encoding="utf-8"?>
-<w:document xmlns:wpc="http://schemas.microsoft.com/office/word/2010/wordprocessingCanvas" xmlns:cx="http://schemas.microsoft.com/office/drawing/2014/chartex" xmlns:cx1="http://schemas.microsoft.com/office/drawing/2015/9/8/chartex" xmlns:cx2="http://schemas.microsoft.com/office/drawing/2015/10/21/chartex" xmlns:cx3="http://schemas.microsoft.com/office/drawing/2016/5/9/chartex" xmlns:cx4="http://schemas.microsoft.com/office/drawing/2016/5/10/chartex" xmlns:cx5="http://schemas.microsoft.com/office/drawing/2016/5/11/chartex" xmlns:cx6="http://schemas.microsoft.com/office/drawing/2016/5/12/chartex" xmlns:cx7="http://schemas.microsoft.com/office/drawing/2016/5/13/chartex" xmlns:cx8="http://schemas.microsoft.com/office/drawing/2016/5/14/chartex" xmlns:mc="http://schemas.openxmlformats.org/markup-compatibility/2006" xmlns:aink="http://schemas.microsoft.com/office/drawing/2016/ink" xmlns:am3d="http://schemas.microsoft.com/office/drawing/2017/model3d" xmlns:o="urn:schemas-microsoft-com:office:office" xmlns:oel="http://schemas.microsoft.com/office/2019/extlst" xmlns:r="http://schemas.openxmlformats.org/officeDocument/2006/relationships" xmlns:m="http://schemas.openxmlformats.org/officeDocument/2006/math" xmlns:v="urn:schemas-microsoft-com:vml" xmlns:wp14="http://schemas.microsoft.com/office/word/2010/wordprocessingDrawing" xmlns:wp="http://schemas.openxmlformats.org/drawingml/2006/wordprocessingDrawing" xmlns:w10="urn:schemas-microsoft-com:office:word" xmlns:w="http://schemas.openxmlformats.org/wordprocessingml/2006/main" xmlns:w14="http://schemas.microsoft.com/office/word/2010/wordml" xmlns:w15="http://schemas.microsoft.com/office/word/2012/wordml" xmlns:w16cex="http://schemas.microsoft.com/office/word/2018/wordml/cex" xmlns:w16cid="http://schemas.microsoft.com/office/word/2016/wordml/cid" xmlns:w16="http://schemas.microsoft.com/office/word/2018/wordml" xmlns:w16du="http://schemas.microsoft.com/office/word/2023/wordml/word16du" xmlns:w16sdtdh="http://schemas.microsoft.com/office/word/2020/wordml/sdtdatahash" xmlns:w16se="http://schemas.microsoft.com/office/word/2015/wordml/symex" xmlns:wpg="http://schemas.microsoft.com/office/word/2010/wordprocessingGroup" xmlns:wpi="http://schemas.microsoft.com/office/word/2010/wordprocessingInk" xmlns:wne="http://schemas.microsoft.com/office/word/2006/wordml" xmlns:wps="http://schemas.microsoft.com/office/word/2010/wordprocessingShape" mc:Ignorable="w14 w15 w16se w16cid w16 w16cex w16sdtdh w16du wp14">
+<w:document xmlns:wpc="http://schemas.microsoft.com/office/word/2010/wordprocessingCanvas" xmlns:cx="http://schemas.microsoft.com/office/drawing/2014/chartex" xmlns:cx1="http://schemas.microsoft.com/office/drawing/2015/9/8/chartex" xmlns:cx2="http://schemas.microsoft.com/office/drawing/2015/10/21/chartex" xmlns:cx3="http://schemas.microsoft.com/office/drawing/2016/5/9/chartex" xmlns:cx4="http://schemas.microsoft.com/office/drawing/2016/5/10/chartex" xmlns:cx5="http://schemas.microsoft.com/office/drawing/2016/5/11/chartex" xmlns:cx6="http://schemas.microsoft.com/office/drawing/2016/5/12/chartex" xmlns:cx7="http://schemas.microsoft.com/office/drawing/2016/5/13/chartex" xmlns:cx8="http://schemas.microsoft.com/office/drawing/2016/5/14/chartex" xmlns:mc="http://schemas.openxmlformats.org/markup-compatibility/2006" xmlns:aink="http://schemas.microsoft.com/office/drawing/2016/ink" xmlns:am3d="http://schemas.microsoft.com/office/drawing/2017/model3d" xmlns:o="urn:schemas-microsoft-com:office:office" xmlns:oel="http://schemas.microsoft.com/office/2019/extlst" xmlns:r="http://schemas.openxmlformats.org/officeDocument/2006/relationships" xmlns:m="http://schemas.openxmlformats.org/officeDocument/2006/math" xmlns:v="urn:schemas-microsoft-com:vml" xmlns:wp14="http://schemas.microsoft.com/office/word/2010/wordprocessingDrawing" xmlns:wp="http://schemas.openxmlformats.org/drawingml/2006/wordprocessingDrawing" xmlns:w10="urn:schemas-microsoft-com:office:word" xmlns:w="http://schemas.openxmlformats.org/wordprocessingml/2006/main" xmlns:w14="http://schemas.microsoft.com/office/word/2010/wordml" xmlns:w15="http://schemas.microsoft.com/office/word/2012/wordml" xmlns:w16cex="http://schemas.microsoft.com/office/word/2018/wordml/cex" xmlns:w16cid="http://schemas.microsoft.com/office/word/2016/wordml/cid" xmlns:w16="http://schemas.microsoft.com/office/word/2018/wordml" xmlns:w16du="http://schemas.microsoft.com/office/word/2023/wordml/word16du" xmlns:w16sdtdh="http://schemas.microsoft.com/office/word/2020/wordml/sdtdatahash" xmlns:w16sdtfl="http://schemas.microsoft.com/office/word/2024/wordml/sdtformatlock" xmlns:w16se="http://schemas.microsoft.com/office/word/2015/wordml/symex" xmlns:wpg="http://schemas.microsoft.com/office/word/2010/wordprocessingGroup" xmlns:wpi="http://schemas.microsoft.com/office/word/2010/wordprocessingInk" xmlns:wne="http://schemas.microsoft.com/office/word/2006/wordml" xmlns:wps="http://schemas.microsoft.com/office/word/2010/wordprocessingShape" mc:Ignorable="w14 w15 w16se w16cid w16 w16cex w16sdtdh w16sdtfl w16du wp14">
   <w:body>
     <w:p>
       <w:pPr>
@@ -308,7 +308,7 @@
           <w:rFonts w:asciiTheme="majorBidi" w:hAnsiTheme="majorBidi" w:cstheme="majorBidi"/>
           <w:sz w:val="22"/>
           <w:szCs w:val="22"/>
-          <w:lang w:val="el-GR"/>
+          <w:lang w:val="en-US"/>
         </w:rPr>
         <w:t xml:space="preserve"> </w:t>
       </w:r>
@@ -368,7 +368,7 @@
           <w:rFonts w:asciiTheme="majorBidi" w:hAnsiTheme="majorBidi" w:cstheme="majorBidi"/>
           <w:sz w:val="22"/>
           <w:szCs w:val="22"/>
-          <w:lang w:val="el-GR"/>
+          <w:lang w:val="en-US"/>
         </w:rPr>
         <w:t xml:space="preserve"> (</w:t>
       </w:r>
@@ -8992,7 +8992,7 @@
           <w:rFonts w:asciiTheme="majorBidi" w:hAnsiTheme="majorBidi"/>
           <w:sz w:val="22"/>
           <w:szCs w:val="22"/>
-          <w:lang w:val="en-IL"/>
+          <w:lang/>
         </w:rPr>
         <w:t xml:space="preserve"> </w:t>
       </w:r>
@@ -14233,7 +14233,7 @@
           <w:color w:val="auto"/>
           <w:sz w:val="22"/>
           <w:szCs w:val="22"/>
-          <w:lang w:val="en-IL"/>
+          <w:lang/>
         </w:rPr>
         <w:t xml:space="preserve"> </w:t>
       </w:r>
@@ -19905,7 +19905,7 @@
           <w:color w:val="auto"/>
           <w:sz w:val="22"/>
           <w:szCs w:val="22"/>
-          <w:lang w:val="en-IL"/>
+          <w:lang/>
         </w:rPr>
         <w:t xml:space="preserve"> </w:t>
       </w:r>
@@ -46254,7 +46254,7 @@
           <w:color w:val="auto"/>
           <w:sz w:val="22"/>
           <w:szCs w:val="22"/>
-          <w:lang w:val="en-IL"/>
+          <w:lang/>
         </w:rPr>
         <w:t xml:space="preserve"> </w:t>
       </w:r>
@@ -47118,6 +47118,7 @@
           <w:color w:val="auto"/>
           <w:sz w:val="22"/>
           <w:szCs w:val="22"/>
+          <w:lang w:val="en-US"/>
         </w:rPr>
       </w:pPr>
       <w:r>
@@ -47801,6 +47802,42 @@
         <w:t>Nelder-Mead algorithm, while the contour plots show results of computing the log-likelihood over a grid with 1,000 values for each parameter. Point estimates obtained from both methods were effectively identical.</w:t>
       </w:r>
       <w:bookmarkEnd w:id="49"/>
+      <w:r>
+        <w:rPr>
+          <w:rFonts w:asciiTheme="majorBidi" w:eastAsia="Calibri" w:hAnsiTheme="majorBidi" w:cstheme="majorBidi"/>
+          <w:i w:val="0"/>
+          <w:iCs w:val="0"/>
+          <w:color w:val="auto"/>
+          <w:sz w:val="22"/>
+          <w:szCs w:val="22"/>
+          <w:lang w:val="en-US"/>
+        </w:rPr>
+        <w:br/>
+      </w:r>
+      <w:r>
+        <w:rPr>
+          <w:rFonts w:asciiTheme="majorBidi" w:eastAsia="Calibri" w:hAnsiTheme="majorBidi" w:cstheme="majorBidi"/>
+          <w:i w:val="0"/>
+          <w:iCs w:val="0"/>
+          <w:color w:val="auto"/>
+          <w:sz w:val="22"/>
+          <w:szCs w:val="22"/>
+          <w:lang w:val="en-US"/>
+        </w:rPr>
+        <w:br/>
+      </w:r>
+      <w:r>
+        <w:rPr>
+          <w:rFonts w:asciiTheme="majorBidi" w:eastAsia="Calibri" w:hAnsiTheme="majorBidi" w:cstheme="majorBidi"/>
+          <w:i w:val="0"/>
+          <w:iCs w:val="0"/>
+          <w:color w:val="auto"/>
+          <w:sz w:val="22"/>
+          <w:szCs w:val="22"/>
+          <w:lang w:val="en-US"/>
+        </w:rPr>
+        <w:br/>
+      </w:r>
     </w:p>
     <w:p>
       <w:pPr>
@@ -47808,6 +47845,7 @@
           <w:rFonts w:asciiTheme="majorBidi" w:eastAsia="Calibri" w:hAnsiTheme="majorBidi" w:cstheme="majorBidi"/>
           <w:sz w:val="22"/>
           <w:szCs w:val="22"/>
+          <w:lang w:val="en-US"/>
         </w:rPr>
       </w:pPr>
       <w:r>
@@ -47819,6 +47857,584 @@
           <w:szCs w:val="22"/>
         </w:rPr>
         <w:br w:type="page"/>
+      </w:r>
+      <w:r>
+        <w:rPr>
+          <w:rFonts w:asciiTheme="majorBidi" w:eastAsia="Calibri" w:hAnsiTheme="majorBidi" w:cstheme="majorBidi"/>
+          <w:i/>
+          <w:iCs/>
+          <w:sz w:val="22"/>
+          <w:szCs w:val="22"/>
+        </w:rPr>
+        <w:lastRenderedPageBreak/>
+        <w:drawing>
+          <wp:inline distT="0" distB="0" distL="0" distR="0" wp14:anchorId="0900C70A" wp14:editId="62D5D847">
+            <wp:extent cx="5930265" cy="3415030"/>
+            <wp:effectExtent l="0" t="0" r="0" b="0"/>
+            <wp:docPr id="1433515663" name="Picture 1"/>
+            <wp:cNvGraphicFramePr>
+              <a:graphicFrameLocks xmlns:a="http://schemas.openxmlformats.org/drawingml/2006/main" noChangeAspect="1"/>
+            </wp:cNvGraphicFramePr>
+            <a:graphic xmlns:a="http://schemas.openxmlformats.org/drawingml/2006/main">
+              <a:graphicData uri="http://schemas.openxmlformats.org/drawingml/2006/picture">
+                <pic:pic xmlns:pic="http://schemas.openxmlformats.org/drawingml/2006/picture">
+                  <pic:nvPicPr>
+                    <pic:cNvPr id="1433515663" name=""/>
+                    <pic:cNvPicPr/>
+                  </pic:nvPicPr>
+                  <pic:blipFill>
+                    <a:blip r:embed="rId15"/>
+                    <a:stretch>
+                      <a:fillRect/>
+                    </a:stretch>
+                  </pic:blipFill>
+                  <pic:spPr>
+                    <a:xfrm>
+                      <a:off x="0" y="0"/>
+                      <a:ext cx="5930265" cy="3415030"/>
+                    </a:xfrm>
+                    <a:prstGeom prst="rect">
+                      <a:avLst/>
+                    </a:prstGeom>
+                  </pic:spPr>
+                </pic:pic>
+              </a:graphicData>
+            </a:graphic>
+          </wp:inline>
+        </w:drawing>
+      </w:r>
+    </w:p>
+    <w:p>
+      <w:pPr>
+        <w:rPr>
+          <w:rFonts w:asciiTheme="majorBidi" w:hAnsiTheme="majorBidi" w:cstheme="majorBidi"/>
+          <w:sz w:val="22"/>
+          <w:szCs w:val="22"/>
+          <w:lang w:val="en-US"/>
+        </w:rPr>
+      </w:pPr>
+      <w:r>
+        <w:rPr>
+          <w:rFonts w:asciiTheme="majorBidi" w:hAnsiTheme="majorBidi" w:cstheme="majorBidi"/>
+          <w:b/>
+          <w:bCs/>
+          <w:sz w:val="22"/>
+          <w:szCs w:val="22"/>
+        </w:rPr>
+        <w:t>Figure S</w:t>
+      </w:r>
+      <w:r>
+        <w:rPr>
+          <w:rFonts w:asciiTheme="majorBidi" w:hAnsiTheme="majorBidi" w:cstheme="majorBidi"/>
+          <w:b/>
+          <w:bCs/>
+          <w:sz w:val="22"/>
+          <w:szCs w:val="22"/>
+          <w:lang w:val="en-US"/>
+        </w:rPr>
+        <w:t>4</w:t>
+      </w:r>
+      <w:r>
+        <w:rPr>
+          <w:rFonts w:asciiTheme="majorBidi" w:hAnsiTheme="majorBidi" w:cstheme="majorBidi"/>
+          <w:b/>
+          <w:bCs/>
+          <w:sz w:val="22"/>
+          <w:szCs w:val="22"/>
+          <w:lang w:val="en-US"/>
+        </w:rPr>
+        <w:t xml:space="preserve">. </w:t>
+      </w:r>
+      <w:r>
+        <w:rPr>
+          <w:rFonts w:asciiTheme="majorBidi" w:hAnsiTheme="majorBidi" w:cstheme="majorBidi"/>
+          <w:b/>
+          <w:bCs/>
+          <w:sz w:val="22"/>
+          <w:szCs w:val="22"/>
+          <w:lang w:val="en-US"/>
+        </w:rPr>
+        <w:t>Performance of the parameter estimation method B</w:t>
+      </w:r>
+      <w:r>
+        <w:rPr>
+          <w:rFonts w:asciiTheme="majorBidi" w:hAnsiTheme="majorBidi" w:cstheme="majorBidi"/>
+          <w:b/>
+          <w:bCs/>
+          <w:sz w:val="22"/>
+          <w:szCs w:val="22"/>
+          <w:lang w:val="en-US"/>
+        </w:rPr>
+        <w:t xml:space="preserve"> after applying correction to the estimation results</w:t>
+      </w:r>
+      <w:r>
+        <w:rPr>
+          <w:rFonts w:asciiTheme="majorBidi" w:hAnsiTheme="majorBidi" w:cstheme="majorBidi"/>
+          <w:b/>
+          <w:bCs/>
+          <w:sz w:val="22"/>
+          <w:szCs w:val="22"/>
+          <w:lang w:val="en-US"/>
+        </w:rPr>
+        <w:t>.</w:t>
+      </w:r>
+    </w:p>
+    <w:p>
+      <w:pPr>
+        <w:rPr>
+          <w:rFonts w:asciiTheme="majorBidi" w:eastAsia="Calibri" w:hAnsiTheme="majorBidi" w:cstheme="majorBidi"/>
+          <w:sz w:val="22"/>
+          <w:szCs w:val="22"/>
+          <w:lang w:val="en-US"/>
+        </w:rPr>
+      </w:pPr>
+      <w:r>
+        <w:rPr>
+          <w:rFonts w:asciiTheme="majorBidi" w:hAnsiTheme="majorBidi" w:cstheme="majorBidi"/>
+          <w:b/>
+          <w:bCs/>
+          <w:sz w:val="22"/>
+          <w:szCs w:val="22"/>
+          <w:lang w:val="en-US"/>
+        </w:rPr>
+        <w:t>a, b:</w:t>
+      </w:r>
+      <w:r>
+        <w:rPr>
+          <w:rFonts w:asciiTheme="majorBidi" w:hAnsiTheme="majorBidi" w:cstheme="majorBidi"/>
+          <w:sz w:val="22"/>
+          <w:szCs w:val="22"/>
+          <w:lang w:val="en-US"/>
+        </w:rPr>
+        <w:t xml:space="preserve"> The distribution of α and ρ values estimated from data simulated with ρ=0.277 and α=0.138, the values estimated by Laland et al. (1995) and shown in dashed lines. </w:t>
+      </w:r>
+      <w:r>
+        <w:rPr>
+          <w:rFonts w:asciiTheme="majorBidi" w:hAnsiTheme="majorBidi" w:cstheme="majorBidi"/>
+          <w:b/>
+          <w:bCs/>
+          <w:sz w:val="22"/>
+          <w:szCs w:val="22"/>
+          <w:lang w:val="en-US"/>
+        </w:rPr>
+        <w:t>c, d:</w:t>
+      </w:r>
+      <w:r>
+        <w:rPr>
+          <w:rFonts w:asciiTheme="majorBidi" w:hAnsiTheme="majorBidi" w:cstheme="majorBidi"/>
+          <w:sz w:val="22"/>
+          <w:szCs w:val="22"/>
+          <w:lang w:val="en-US"/>
+        </w:rPr>
+        <w:t xml:space="preserve"> Scatter plot of estimated parameter values α and ρ given the true parameter value. </w:t>
+      </w:r>
+      <w:r>
+        <w:rPr>
+          <w:rFonts w:asciiTheme="majorBidi" w:hAnsiTheme="majorBidi" w:cstheme="majorBidi"/>
+          <w:b/>
+          <w:bCs/>
+          <w:sz w:val="22"/>
+          <w:szCs w:val="22"/>
+          <w:lang w:val="en-US"/>
+        </w:rPr>
+        <w:t>e, f:</w:t>
+      </w:r>
+      <w:r>
+        <w:rPr>
+          <w:rFonts w:asciiTheme="majorBidi" w:hAnsiTheme="majorBidi" w:cstheme="majorBidi"/>
+          <w:sz w:val="22"/>
+          <w:szCs w:val="22"/>
+          <w:lang w:val="en-US"/>
+        </w:rPr>
+        <w:t xml:space="preserve"> The rate at which the true parameter value of α and ρ used to generate the data falls within the estimated confidence interval for that parameter created through bootstrapping.</w:t>
+      </w:r>
+    </w:p>
+    <w:p>
+      <w:pPr>
+        <w:pStyle w:val="Caption"/>
+        <w:spacing w:line="360" w:lineRule="auto"/>
+        <w:jc w:val="center"/>
+        <w:rPr>
+          <w:rFonts w:asciiTheme="majorBidi" w:eastAsia="Calibri" w:hAnsiTheme="majorBidi" w:cstheme="majorBidi"/>
+          <w:i w:val="0"/>
+          <w:iCs w:val="0"/>
+          <w:color w:val="auto"/>
+          <w:sz w:val="22"/>
+          <w:szCs w:val="22"/>
+          <w:lang w:val="en-US"/>
+        </w:rPr>
+      </w:pPr>
+    </w:p>
+    <w:p>
+      <w:pPr>
+        <w:pStyle w:val="Caption"/>
+        <w:spacing w:line="360" w:lineRule="auto"/>
+        <w:jc w:val="center"/>
+        <w:rPr>
+          <w:rFonts w:asciiTheme="majorBidi" w:eastAsia="Calibri" w:hAnsiTheme="majorBidi" w:cstheme="majorBidi"/>
+          <w:i w:val="0"/>
+          <w:iCs w:val="0"/>
+          <w:color w:val="auto"/>
+          <w:sz w:val="22"/>
+          <w:szCs w:val="22"/>
+          <w:lang w:val="en-US"/>
+        </w:rPr>
+      </w:pPr>
+      <w:r>
+        <w:rPr>
+          <w:rFonts w:asciiTheme="majorBidi" w:eastAsia="Calibri" w:hAnsiTheme="majorBidi" w:cstheme="majorBidi"/>
+          <w:i w:val="0"/>
+          <w:iCs w:val="0"/>
+          <w:color w:val="auto"/>
+          <w:sz w:val="22"/>
+          <w:szCs w:val="22"/>
+          <w:lang w:val="en-US"/>
+        </w:rPr>
+        <w:lastRenderedPageBreak/>
+        <w:drawing>
+          <wp:inline distT="0" distB="0" distL="0" distR="0" wp14:anchorId="6BD521F7" wp14:editId="2ECB322D">
+            <wp:extent cx="5930265" cy="3517900"/>
+            <wp:effectExtent l="0" t="0" r="0" b="6350"/>
+            <wp:docPr id="2058907144" name="Picture 1"/>
+            <wp:cNvGraphicFramePr>
+              <a:graphicFrameLocks xmlns:a="http://schemas.openxmlformats.org/drawingml/2006/main" noChangeAspect="1"/>
+            </wp:cNvGraphicFramePr>
+            <a:graphic xmlns:a="http://schemas.openxmlformats.org/drawingml/2006/main">
+              <a:graphicData uri="http://schemas.openxmlformats.org/drawingml/2006/picture">
+                <pic:pic xmlns:pic="http://schemas.openxmlformats.org/drawingml/2006/picture">
+                  <pic:nvPicPr>
+                    <pic:cNvPr id="2058907144" name=""/>
+                    <pic:cNvPicPr/>
+                  </pic:nvPicPr>
+                  <pic:blipFill>
+                    <a:blip r:embed="rId16"/>
+                    <a:stretch>
+                      <a:fillRect/>
+                    </a:stretch>
+                  </pic:blipFill>
+                  <pic:spPr>
+                    <a:xfrm>
+                      <a:off x="0" y="0"/>
+                      <a:ext cx="5930265" cy="3517900"/>
+                    </a:xfrm>
+                    <a:prstGeom prst="rect">
+                      <a:avLst/>
+                    </a:prstGeom>
+                  </pic:spPr>
+                </pic:pic>
+              </a:graphicData>
+            </a:graphic>
+          </wp:inline>
+        </w:drawing>
+      </w:r>
+    </w:p>
+    <w:p>
+      <w:pPr>
+        <w:rPr>
+          <w:rFonts w:asciiTheme="majorBidi" w:hAnsiTheme="majorBidi" w:cstheme="majorBidi"/>
+          <w:sz w:val="22"/>
+          <w:szCs w:val="22"/>
+          <w:lang w:val="en-US"/>
+        </w:rPr>
+      </w:pPr>
+      <w:r>
+        <w:rPr>
+          <w:rFonts w:asciiTheme="majorBidi" w:hAnsiTheme="majorBidi" w:cstheme="majorBidi"/>
+          <w:b/>
+          <w:bCs/>
+          <w:sz w:val="22"/>
+          <w:szCs w:val="22"/>
+        </w:rPr>
+        <w:t>Figure S</w:t>
+      </w:r>
+      <w:r>
+        <w:rPr>
+          <w:rFonts w:asciiTheme="majorBidi" w:hAnsiTheme="majorBidi" w:cstheme="majorBidi"/>
+          <w:b/>
+          <w:bCs/>
+          <w:sz w:val="22"/>
+          <w:szCs w:val="22"/>
+          <w:lang w:val="en-US"/>
+        </w:rPr>
+        <w:t>5</w:t>
+      </w:r>
+      <w:r>
+        <w:rPr>
+          <w:rFonts w:asciiTheme="majorBidi" w:hAnsiTheme="majorBidi" w:cstheme="majorBidi"/>
+          <w:b/>
+          <w:bCs/>
+          <w:sz w:val="22"/>
+          <w:szCs w:val="22"/>
+          <w:lang w:val="en-US"/>
+        </w:rPr>
+        <w:t xml:space="preserve">. </w:t>
+      </w:r>
+      <w:r>
+        <w:rPr>
+          <w:rFonts w:asciiTheme="majorBidi" w:hAnsiTheme="majorBidi" w:cstheme="majorBidi"/>
+          <w:b/>
+          <w:bCs/>
+          <w:sz w:val="22"/>
+          <w:szCs w:val="22"/>
+          <w:lang w:val="en-US"/>
+        </w:rPr>
+        <w:t xml:space="preserve">Performance of the parameter estimation method </w:t>
+      </w:r>
+      <w:r>
+        <w:rPr>
+          <w:rFonts w:asciiTheme="majorBidi" w:hAnsiTheme="majorBidi" w:cstheme="majorBidi"/>
+          <w:b/>
+          <w:bCs/>
+          <w:sz w:val="22"/>
+          <w:szCs w:val="22"/>
+          <w:lang w:val="en-US"/>
+        </w:rPr>
+        <w:t>C.</w:t>
+      </w:r>
+    </w:p>
+    <w:p>
+      <w:pPr>
+        <w:rPr>
+          <w:rFonts w:asciiTheme="majorBidi" w:eastAsia="Calibri" w:hAnsiTheme="majorBidi" w:cstheme="majorBidi"/>
+          <w:sz w:val="22"/>
+          <w:szCs w:val="22"/>
+          <w:lang w:val="en-US"/>
+        </w:rPr>
+      </w:pPr>
+      <w:r>
+        <w:rPr>
+          <w:rFonts w:asciiTheme="majorBidi" w:hAnsiTheme="majorBidi" w:cstheme="majorBidi"/>
+          <w:b/>
+          <w:bCs/>
+          <w:sz w:val="22"/>
+          <w:szCs w:val="22"/>
+          <w:lang w:val="en-US"/>
+        </w:rPr>
+        <w:t>a, b</w:t>
+      </w:r>
+      <w:r>
+        <w:rPr>
+          <w:rFonts w:asciiTheme="majorBidi" w:hAnsiTheme="majorBidi" w:cstheme="majorBidi"/>
+          <w:b/>
+          <w:bCs/>
+          <w:sz w:val="22"/>
+          <w:szCs w:val="22"/>
+          <w:lang w:val="en-US"/>
+        </w:rPr>
+        <w:t xml:space="preserve">: </w:t>
+      </w:r>
+      <w:r>
+        <w:rPr>
+          <w:rFonts w:asciiTheme="majorBidi" w:hAnsiTheme="majorBidi" w:cstheme="majorBidi"/>
+          <w:sz w:val="22"/>
+          <w:szCs w:val="22"/>
+          <w:lang w:val="en-US"/>
+        </w:rPr>
+        <w:t xml:space="preserve">Scatter plot of estimated parameter values α and ρ given the true parameter value. </w:t>
+      </w:r>
+      <w:r>
+        <w:rPr>
+          <w:rFonts w:asciiTheme="majorBidi" w:hAnsiTheme="majorBidi" w:cstheme="majorBidi"/>
+          <w:b/>
+          <w:bCs/>
+          <w:sz w:val="22"/>
+          <w:szCs w:val="22"/>
+          <w:lang w:val="en-US"/>
+        </w:rPr>
+        <w:t>c, d:</w:t>
+      </w:r>
+      <w:r>
+        <w:rPr>
+          <w:rFonts w:asciiTheme="majorBidi" w:hAnsiTheme="majorBidi" w:cstheme="majorBidi"/>
+          <w:sz w:val="22"/>
+          <w:szCs w:val="22"/>
+          <w:lang w:val="en-US"/>
+        </w:rPr>
+        <w:t xml:space="preserve"> Scatter plot of estimated parameter values α and ρ given the true parameter value</w:t>
+      </w:r>
+      <w:r>
+        <w:rPr>
+          <w:rFonts w:asciiTheme="majorBidi" w:hAnsiTheme="majorBidi" w:cstheme="majorBidi"/>
+          <w:sz w:val="22"/>
+          <w:szCs w:val="22"/>
+          <w:lang w:val="en-US"/>
+        </w:rPr>
+        <w:t>, after removing data where m</w:t>
+      </w:r>
+      <w:r>
+        <w:rPr>
+          <w:rFonts w:asciiTheme="majorBidi" w:hAnsiTheme="majorBidi" w:cstheme="majorBidi"/>
+          <w:sz w:val="22"/>
+          <w:szCs w:val="22"/>
+          <w:vertAlign w:val="subscript"/>
+          <w:lang w:val="en-US"/>
+        </w:rPr>
+        <w:t>o</w:t>
+      </w:r>
+      <w:r>
+        <w:rPr>
+          <w:rFonts w:asciiTheme="majorBidi" w:hAnsiTheme="majorBidi" w:cstheme="majorBidi"/>
+          <w:sz w:val="22"/>
+          <w:szCs w:val="22"/>
+          <w:lang w:val="en-US"/>
+        </w:rPr>
+        <w:t xml:space="preserve"> </w:t>
+      </w:r>
+      <w:r>
+        <w:rPr>
+          <w:rFonts w:asciiTheme="majorBidi" w:hAnsiTheme="majorBidi" w:cstheme="majorBidi"/>
+          <w:sz w:val="22"/>
+          <w:szCs w:val="22"/>
+          <w:lang w:val="en-US"/>
+        </w:rPr>
+        <w:t>≤</w:t>
+      </w:r>
+      <w:r>
+        <w:rPr>
+          <w:rFonts w:asciiTheme="majorBidi" w:hAnsiTheme="majorBidi" w:cstheme="majorBidi"/>
+          <w:sz w:val="22"/>
+          <w:szCs w:val="22"/>
+          <w:lang w:val="en-US"/>
+        </w:rPr>
+        <w:t xml:space="preserve"> 0.01, or m</w:t>
+      </w:r>
+      <w:r>
+        <w:rPr>
+          <w:rFonts w:asciiTheme="majorBidi" w:hAnsiTheme="majorBidi" w:cstheme="majorBidi"/>
+          <w:sz w:val="22"/>
+          <w:szCs w:val="22"/>
+          <w:vertAlign w:val="subscript"/>
+          <w:lang w:val="en-US"/>
+        </w:rPr>
+        <w:t>p</w:t>
+      </w:r>
+      <w:r>
+        <w:rPr>
+          <w:rFonts w:asciiTheme="majorBidi" w:hAnsiTheme="majorBidi" w:cstheme="majorBidi"/>
+          <w:sz w:val="22"/>
+          <w:szCs w:val="22"/>
+          <w:lang w:val="en-US"/>
+        </w:rPr>
+        <w:t>≤</w:t>
+      </w:r>
+      <w:r>
+        <w:rPr>
+          <w:rFonts w:asciiTheme="majorBidi" w:hAnsiTheme="majorBidi" w:cstheme="majorBidi"/>
+          <w:sz w:val="22"/>
+          <w:szCs w:val="22"/>
+          <w:lang w:val="en-US"/>
+        </w:rPr>
+        <w:t>0.01, or |p(R</w:t>
+      </w:r>
+      <w:r>
+        <w:rPr>
+          <w:rFonts w:asciiTheme="majorBidi" w:hAnsiTheme="majorBidi" w:cstheme="majorBidi"/>
+          <w:sz w:val="22"/>
+          <w:szCs w:val="22"/>
+          <w:lang w:val="en-US"/>
+        </w:rPr>
+        <w:t>|R×R)</w:t>
+      </w:r>
+      <w:r>
+        <w:rPr>
+          <w:rFonts w:asciiTheme="majorBidi" w:hAnsiTheme="majorBidi" w:cstheme="majorBidi"/>
+          <w:sz w:val="22"/>
+          <w:szCs w:val="22"/>
+          <w:lang w:val="en-US"/>
+        </w:rPr>
+        <w:t xml:space="preserve"> - </w:t>
+      </w:r>
+      <w:r>
+        <w:rPr>
+          <w:rFonts w:asciiTheme="majorBidi" w:hAnsiTheme="majorBidi" w:cstheme="majorBidi"/>
+          <w:sz w:val="22"/>
+          <w:szCs w:val="22"/>
+          <w:lang w:val="en-US"/>
+        </w:rPr>
+        <w:t>|p(R</w:t>
+      </w:r>
+      <w:r>
+        <w:rPr>
+          <w:rFonts w:asciiTheme="majorBidi" w:hAnsiTheme="majorBidi" w:cstheme="majorBidi"/>
+          <w:sz w:val="22"/>
+          <w:szCs w:val="22"/>
+          <w:lang w:val="en-US"/>
+        </w:rPr>
+        <w:t>|</w:t>
+      </w:r>
+      <w:r>
+        <w:rPr>
+          <w:rFonts w:asciiTheme="majorBidi" w:hAnsiTheme="majorBidi" w:cstheme="majorBidi"/>
+          <w:sz w:val="22"/>
+          <w:szCs w:val="22"/>
+          <w:lang w:val="en-US"/>
+        </w:rPr>
+        <w:t>L</w:t>
+      </w:r>
+      <w:r>
+        <w:rPr>
+          <w:rFonts w:asciiTheme="majorBidi" w:hAnsiTheme="majorBidi" w:cstheme="majorBidi"/>
+          <w:sz w:val="22"/>
+          <w:szCs w:val="22"/>
+          <w:lang w:val="en-US"/>
+        </w:rPr>
+        <w:t>×</w:t>
+      </w:r>
+      <w:r>
+        <w:rPr>
+          <w:rFonts w:asciiTheme="majorBidi" w:hAnsiTheme="majorBidi" w:cstheme="majorBidi"/>
+          <w:sz w:val="22"/>
+          <w:szCs w:val="22"/>
+          <w:lang w:val="en-US"/>
+        </w:rPr>
+        <w:t>L</w:t>
+      </w:r>
+      <w:r>
+        <w:rPr>
+          <w:rFonts w:asciiTheme="majorBidi" w:hAnsiTheme="majorBidi" w:cstheme="majorBidi"/>
+          <w:sz w:val="22"/>
+          <w:szCs w:val="22"/>
+          <w:lang w:val="en-US"/>
+        </w:rPr>
+        <w:t>)</w:t>
+      </w:r>
+      <w:r>
+        <w:rPr>
+          <w:rFonts w:asciiTheme="majorBidi" w:hAnsiTheme="majorBidi" w:cstheme="majorBidi"/>
+          <w:sz w:val="22"/>
+          <w:szCs w:val="22"/>
+          <w:lang w:val="en-US"/>
+        </w:rPr>
+        <w:t xml:space="preserve">| &lt;0.07 </w:t>
+      </w:r>
+      <w:r>
+        <w:rPr>
+          <w:rFonts w:asciiTheme="majorBidi" w:hAnsiTheme="majorBidi" w:cstheme="majorBidi"/>
+          <w:sz w:val="22"/>
+          <w:szCs w:val="22"/>
+          <w:lang w:val="en-US"/>
+        </w:rPr>
+        <w:t xml:space="preserve"> </w:t>
+      </w:r>
+      <w:r>
+        <w:rPr>
+          <w:rFonts w:asciiTheme="majorBidi" w:hAnsiTheme="majorBidi" w:cstheme="majorBidi"/>
+          <w:b/>
+          <w:bCs/>
+          <w:sz w:val="22"/>
+          <w:szCs w:val="22"/>
+          <w:lang w:val="en-US"/>
+        </w:rPr>
+        <w:t>e, f:</w:t>
+      </w:r>
+      <w:r>
+        <w:rPr>
+          <w:rFonts w:asciiTheme="majorBidi" w:hAnsiTheme="majorBidi" w:cstheme="majorBidi"/>
+          <w:sz w:val="22"/>
+          <w:szCs w:val="22"/>
+          <w:lang w:val="en-US"/>
+        </w:rPr>
+        <w:t xml:space="preserve"> The rate at which the true parameter value of α and ρ used to generate the data falls within the estimated confidence interval for that parameter created through bootstrapping.</w:t>
       </w:r>
     </w:p>
     <w:p>
@@ -47859,7 +48475,7 @@
                     </pic:cNvPicPr>
                   </pic:nvPicPr>
                   <pic:blipFill>
-                    <a:blip r:embed="rId15" cstate="print">
+                    <a:blip r:embed="rId17" cstate="print">
                       <a:extLst>
                         <a:ext uri="{28A0092B-C50C-407E-A947-70E740481C1C}">
                           <a14:useLocalDpi xmlns:a14="http://schemas.microsoft.com/office/drawing/2010/main" val="0"/>
@@ -47907,7 +48523,28 @@
           <w:sz w:val="22"/>
           <w:szCs w:val="22"/>
         </w:rPr>
-        <w:t>Figure S4. R</w:t>
+        <w:t>Figure S</w:t>
+      </w:r>
+      <w:r>
+        <w:rPr>
+          <w:rFonts w:asciiTheme="majorBidi" w:hAnsiTheme="majorBidi" w:cstheme="majorBidi"/>
+          <w:b/>
+          <w:bCs/>
+          <w:sz w:val="22"/>
+          <w:szCs w:val="22"/>
+          <w:lang w:val="en-US"/>
+        </w:rPr>
+        <w:t>6</w:t>
+      </w:r>
+      <w:r>
+        <w:rPr>
+          <w:rFonts w:asciiTheme="majorBidi" w:hAnsiTheme="majorBidi" w:cstheme="majorBidi"/>
+          <w:b/>
+          <w:bCs/>
+          <w:sz w:val="22"/>
+          <w:szCs w:val="22"/>
+        </w:rPr>
+        <w:t>. R</w:t>
       </w:r>
       <w:r>
         <w:rPr>
@@ -48334,8 +48971,8 @@
       </w:r>
     </w:p>
     <w:sectPr>
-      <w:headerReference w:type="even" r:id="rId16"/>
-      <w:headerReference w:type="default" r:id="rId17"/>
+      <w:headerReference w:type="even" r:id="rId18"/>
+      <w:headerReference w:type="default" r:id="rId19"/>
       <w:pgSz w:w="12219" w:h="15842"/>
       <w:pgMar w:top="1440" w:right="1440" w:bottom="1440" w:left="1440" w:header="709" w:footer="709" w:gutter="0"/>
       <w:cols w:space="720"/>
@@ -48345,7 +48982,7 @@
 </file>
 
 <file path=word/endnotes.xml><?xml version="1.0" encoding="utf-8"?>
-<w:endnotes xmlns:wpc="http://schemas.microsoft.com/office/word/2010/wordprocessingCanvas" xmlns:cx="http://schemas.microsoft.com/office/drawing/2014/chartex" xmlns:cx1="http://schemas.microsoft.com/office/drawing/2015/9/8/chartex" xmlns:cx2="http://schemas.microsoft.com/office/drawing/2015/10/21/chartex" xmlns:cx3="http://schemas.microsoft.com/office/drawing/2016/5/9/chartex" xmlns:cx4="http://schemas.microsoft.com/office/drawing/2016/5/10/chartex" xmlns:cx5="http://schemas.microsoft.com/office/drawing/2016/5/11/chartex" xmlns:cx6="http://schemas.microsoft.com/office/drawing/2016/5/12/chartex" xmlns:cx7="http://schemas.microsoft.com/office/drawing/2016/5/13/chartex" xmlns:cx8="http://schemas.microsoft.com/office/drawing/2016/5/14/chartex" xmlns:mc="http://schemas.openxmlformats.org/markup-compatibility/2006" xmlns:aink="http://schemas.microsoft.com/office/drawing/2016/ink" xmlns:am3d="http://schemas.microsoft.com/office/drawing/2017/model3d" xmlns:o="urn:schemas-microsoft-com:office:office" xmlns:oel="http://schemas.microsoft.com/office/2019/extlst" xmlns:r="http://schemas.openxmlformats.org/officeDocument/2006/relationships" xmlns:m="http://schemas.openxmlformats.org/officeDocument/2006/math" xmlns:v="urn:schemas-microsoft-com:vml" xmlns:wp14="http://schemas.microsoft.com/office/word/2010/wordprocessingDrawing" xmlns:wp="http://schemas.openxmlformats.org/drawingml/2006/wordprocessingDrawing" xmlns:w10="urn:schemas-microsoft-com:office:word" xmlns:w="http://schemas.openxmlformats.org/wordprocessingml/2006/main" xmlns:w14="http://schemas.microsoft.com/office/word/2010/wordml" xmlns:w15="http://schemas.microsoft.com/office/word/2012/wordml" xmlns:w16cex="http://schemas.microsoft.com/office/word/2018/wordml/cex" xmlns:w16cid="http://schemas.microsoft.com/office/word/2016/wordml/cid" xmlns:w16="http://schemas.microsoft.com/office/word/2018/wordml" xmlns:w16du="http://schemas.microsoft.com/office/word/2023/wordml/word16du" xmlns:w16sdtdh="http://schemas.microsoft.com/office/word/2020/wordml/sdtdatahash" xmlns:w16se="http://schemas.microsoft.com/office/word/2015/wordml/symex" xmlns:wpg="http://schemas.microsoft.com/office/word/2010/wordprocessingGroup" xmlns:wpi="http://schemas.microsoft.com/office/word/2010/wordprocessingInk" xmlns:wne="http://schemas.microsoft.com/office/word/2006/wordml" xmlns:wps="http://schemas.microsoft.com/office/word/2010/wordprocessingShape" mc:Ignorable="w14 w15 w16se w16cid w16 w16cex w16sdtdh w16du wp14">
+<w:endnotes xmlns:wpc="http://schemas.microsoft.com/office/word/2010/wordprocessingCanvas" xmlns:cx="http://schemas.microsoft.com/office/drawing/2014/chartex" xmlns:cx1="http://schemas.microsoft.com/office/drawing/2015/9/8/chartex" xmlns:cx2="http://schemas.microsoft.com/office/drawing/2015/10/21/chartex" xmlns:cx3="http://schemas.microsoft.com/office/drawing/2016/5/9/chartex" xmlns:cx4="http://schemas.microsoft.com/office/drawing/2016/5/10/chartex" xmlns:cx5="http://schemas.microsoft.com/office/drawing/2016/5/11/chartex" xmlns:cx6="http://schemas.microsoft.com/office/drawing/2016/5/12/chartex" xmlns:cx7="http://schemas.microsoft.com/office/drawing/2016/5/13/chartex" xmlns:cx8="http://schemas.microsoft.com/office/drawing/2016/5/14/chartex" xmlns:mc="http://schemas.openxmlformats.org/markup-compatibility/2006" xmlns:aink="http://schemas.microsoft.com/office/drawing/2016/ink" xmlns:am3d="http://schemas.microsoft.com/office/drawing/2017/model3d" xmlns:o="urn:schemas-microsoft-com:office:office" xmlns:oel="http://schemas.microsoft.com/office/2019/extlst" xmlns:r="http://schemas.openxmlformats.org/officeDocument/2006/relationships" xmlns:m="http://schemas.openxmlformats.org/officeDocument/2006/math" xmlns:v="urn:schemas-microsoft-com:vml" xmlns:wp14="http://schemas.microsoft.com/office/word/2010/wordprocessingDrawing" xmlns:wp="http://schemas.openxmlformats.org/drawingml/2006/wordprocessingDrawing" xmlns:w10="urn:schemas-microsoft-com:office:word" xmlns:w="http://schemas.openxmlformats.org/wordprocessingml/2006/main" xmlns:w14="http://schemas.microsoft.com/office/word/2010/wordml" xmlns:w15="http://schemas.microsoft.com/office/word/2012/wordml" xmlns:w16cex="http://schemas.microsoft.com/office/word/2018/wordml/cex" xmlns:w16cid="http://schemas.microsoft.com/office/word/2016/wordml/cid" xmlns:w16="http://schemas.microsoft.com/office/word/2018/wordml" xmlns:w16du="http://schemas.microsoft.com/office/word/2023/wordml/word16du" xmlns:w16sdtdh="http://schemas.microsoft.com/office/word/2020/wordml/sdtdatahash" xmlns:w16sdtfl="http://schemas.microsoft.com/office/word/2024/wordml/sdtformatlock" xmlns:w16se="http://schemas.microsoft.com/office/word/2015/wordml/symex" xmlns:wpg="http://schemas.microsoft.com/office/word/2010/wordprocessingGroup" xmlns:wpi="http://schemas.microsoft.com/office/word/2010/wordprocessingInk" xmlns:wne="http://schemas.microsoft.com/office/word/2006/wordml" xmlns:wps="http://schemas.microsoft.com/office/word/2010/wordprocessingShape" mc:Ignorable="w14 w15 w16se w16cid w16 w16cex w16sdtdh w16sdtfl w16du wp14">
   <w:endnote w:type="separator" w:id="-1">
     <w:p>
       <w:r>
@@ -48367,7 +49004,7 @@
 </file>
 
 <file path=word/footnotes.xml><?xml version="1.0" encoding="utf-8"?>
-<w:footnotes xmlns:wpc="http://schemas.microsoft.com/office/word/2010/wordprocessingCanvas" xmlns:cx="http://schemas.microsoft.com/office/drawing/2014/chartex" xmlns:cx1="http://schemas.microsoft.com/office/drawing/2015/9/8/chartex" xmlns:cx2="http://schemas.microsoft.com/office/drawing/2015/10/21/chartex" xmlns:cx3="http://schemas.microsoft.com/office/drawing/2016/5/9/chartex" xmlns:cx4="http://schemas.microsoft.com/office/drawing/2016/5/10/chartex" xmlns:cx5="http://schemas.microsoft.com/office/drawing/2016/5/11/chartex" xmlns:cx6="http://schemas.microsoft.com/office/drawing/2016/5/12/chartex" xmlns:cx7="http://schemas.microsoft.com/office/drawing/2016/5/13/chartex" xmlns:cx8="http://schemas.microsoft.com/office/drawing/2016/5/14/chartex" xmlns:mc="http://schemas.openxmlformats.org/markup-compatibility/2006" xmlns:aink="http://schemas.microsoft.com/office/drawing/2016/ink" xmlns:am3d="http://schemas.microsoft.com/office/drawing/2017/model3d" xmlns:o="urn:schemas-microsoft-com:office:office" xmlns:oel="http://schemas.microsoft.com/office/2019/extlst" xmlns:r="http://schemas.openxmlformats.org/officeDocument/2006/relationships" xmlns:m="http://schemas.openxmlformats.org/officeDocument/2006/math" xmlns:v="urn:schemas-microsoft-com:vml" xmlns:wp14="http://schemas.microsoft.com/office/word/2010/wordprocessingDrawing" xmlns:wp="http://schemas.openxmlformats.org/drawingml/2006/wordprocessingDrawing" xmlns:w10="urn:schemas-microsoft-com:office:word" xmlns:w="http://schemas.openxmlformats.org/wordprocessingml/2006/main" xmlns:w14="http://schemas.microsoft.com/office/word/2010/wordml" xmlns:w15="http://schemas.microsoft.com/office/word/2012/wordml" xmlns:w16cex="http://schemas.microsoft.com/office/word/2018/wordml/cex" xmlns:w16cid="http://schemas.microsoft.com/office/word/2016/wordml/cid" xmlns:w16="http://schemas.microsoft.com/office/word/2018/wordml" xmlns:w16du="http://schemas.microsoft.com/office/word/2023/wordml/word16du" xmlns:w16sdtdh="http://schemas.microsoft.com/office/word/2020/wordml/sdtdatahash" xmlns:w16se="http://schemas.microsoft.com/office/word/2015/wordml/symex" xmlns:wpg="http://schemas.microsoft.com/office/word/2010/wordprocessingGroup" xmlns:wpi="http://schemas.microsoft.com/office/word/2010/wordprocessingInk" xmlns:wne="http://schemas.microsoft.com/office/word/2006/wordml" xmlns:wps="http://schemas.microsoft.com/office/word/2010/wordprocessingShape" mc:Ignorable="w14 w15 w16se w16cid w16 w16cex w16sdtdh w16du wp14">
+<w:footnotes xmlns:wpc="http://schemas.microsoft.com/office/word/2010/wordprocessingCanvas" xmlns:cx="http://schemas.microsoft.com/office/drawing/2014/chartex" xmlns:cx1="http://schemas.microsoft.com/office/drawing/2015/9/8/chartex" xmlns:cx2="http://schemas.microsoft.com/office/drawing/2015/10/21/chartex" xmlns:cx3="http://schemas.microsoft.com/office/drawing/2016/5/9/chartex" xmlns:cx4="http://schemas.microsoft.com/office/drawing/2016/5/10/chartex" xmlns:cx5="http://schemas.microsoft.com/office/drawing/2016/5/11/chartex" xmlns:cx6="http://schemas.microsoft.com/office/drawing/2016/5/12/chartex" xmlns:cx7="http://schemas.microsoft.com/office/drawing/2016/5/13/chartex" xmlns:cx8="http://schemas.microsoft.com/office/drawing/2016/5/14/chartex" xmlns:mc="http://schemas.openxmlformats.org/markup-compatibility/2006" xmlns:aink="http://schemas.microsoft.com/office/drawing/2016/ink" xmlns:am3d="http://schemas.microsoft.com/office/drawing/2017/model3d" xmlns:o="urn:schemas-microsoft-com:office:office" xmlns:oel="http://schemas.microsoft.com/office/2019/extlst" xmlns:r="http://schemas.openxmlformats.org/officeDocument/2006/relationships" xmlns:m="http://schemas.openxmlformats.org/officeDocument/2006/math" xmlns:v="urn:schemas-microsoft-com:vml" xmlns:wp14="http://schemas.microsoft.com/office/word/2010/wordprocessingDrawing" xmlns:wp="http://schemas.openxmlformats.org/drawingml/2006/wordprocessingDrawing" xmlns:w10="urn:schemas-microsoft-com:office:word" xmlns:w="http://schemas.openxmlformats.org/wordprocessingml/2006/main" xmlns:w14="http://schemas.microsoft.com/office/word/2010/wordml" xmlns:w15="http://schemas.microsoft.com/office/word/2012/wordml" xmlns:w16cex="http://schemas.microsoft.com/office/word/2018/wordml/cex" xmlns:w16cid="http://schemas.microsoft.com/office/word/2016/wordml/cid" xmlns:w16="http://schemas.microsoft.com/office/word/2018/wordml" xmlns:w16du="http://schemas.microsoft.com/office/word/2023/wordml/word16du" xmlns:w16sdtdh="http://schemas.microsoft.com/office/word/2020/wordml/sdtdatahash" xmlns:w16sdtfl="http://schemas.microsoft.com/office/word/2024/wordml/sdtformatlock" xmlns:w16se="http://schemas.microsoft.com/office/word/2015/wordml/symex" xmlns:wpg="http://schemas.microsoft.com/office/word/2010/wordprocessingGroup" xmlns:wpi="http://schemas.microsoft.com/office/word/2010/wordprocessingInk" xmlns:wne="http://schemas.microsoft.com/office/word/2006/wordml" xmlns:wps="http://schemas.microsoft.com/office/word/2010/wordprocessingShape" mc:Ignorable="w14 w15 w16se w16cid w16 w16cex w16sdtdh w16sdtfl w16du wp14">
   <w:footnote w:type="separator" w:id="-1">
     <w:p>
       <w:r>
@@ -48389,7 +49026,7 @@
 </file>
 
 <file path=word/header1.xml><?xml version="1.0" encoding="utf-8"?>
-<w:hdr xmlns:wpc="http://schemas.microsoft.com/office/word/2010/wordprocessingCanvas" xmlns:cx="http://schemas.microsoft.com/office/drawing/2014/chartex" xmlns:cx1="http://schemas.microsoft.com/office/drawing/2015/9/8/chartex" xmlns:cx2="http://schemas.microsoft.com/office/drawing/2015/10/21/chartex" xmlns:cx3="http://schemas.microsoft.com/office/drawing/2016/5/9/chartex" xmlns:cx4="http://schemas.microsoft.com/office/drawing/2016/5/10/chartex" xmlns:cx5="http://schemas.microsoft.com/office/drawing/2016/5/11/chartex" xmlns:cx6="http://schemas.microsoft.com/office/drawing/2016/5/12/chartex" xmlns:cx7="http://schemas.microsoft.com/office/drawing/2016/5/13/chartex" xmlns:cx8="http://schemas.microsoft.com/office/drawing/2016/5/14/chartex" xmlns:mc="http://schemas.openxmlformats.org/markup-compatibility/2006" xmlns:aink="http://schemas.microsoft.com/office/drawing/2016/ink" xmlns:am3d="http://schemas.microsoft.com/office/drawing/2017/model3d" xmlns:o="urn:schemas-microsoft-com:office:office" xmlns:oel="http://schemas.microsoft.com/office/2019/extlst" xmlns:r="http://schemas.openxmlformats.org/officeDocument/2006/relationships" xmlns:m="http://schemas.openxmlformats.org/officeDocument/2006/math" xmlns:v="urn:schemas-microsoft-com:vml" xmlns:wp14="http://schemas.microsoft.com/office/word/2010/wordprocessingDrawing" xmlns:wp="http://schemas.openxmlformats.org/drawingml/2006/wordprocessingDrawing" xmlns:w10="urn:schemas-microsoft-com:office:word" xmlns:w="http://schemas.openxmlformats.org/wordprocessingml/2006/main" xmlns:w14="http://schemas.microsoft.com/office/word/2010/wordml" xmlns:w15="http://schemas.microsoft.com/office/word/2012/wordml" xmlns:w16cex="http://schemas.microsoft.com/office/word/2018/wordml/cex" xmlns:w16cid="http://schemas.microsoft.com/office/word/2016/wordml/cid" xmlns:w16="http://schemas.microsoft.com/office/word/2018/wordml" xmlns:w16du="http://schemas.microsoft.com/office/word/2023/wordml/word16du" xmlns:w16sdtdh="http://schemas.microsoft.com/office/word/2020/wordml/sdtdatahash" xmlns:w16se="http://schemas.microsoft.com/office/word/2015/wordml/symex" xmlns:wpg="http://schemas.microsoft.com/office/word/2010/wordprocessingGroup" xmlns:wpi="http://schemas.microsoft.com/office/word/2010/wordprocessingInk" xmlns:wne="http://schemas.microsoft.com/office/word/2006/wordml" xmlns:wps="http://schemas.microsoft.com/office/word/2010/wordprocessingShape" mc:Ignorable="w14 w15 w16se w16cid w16 w16cex w16sdtdh w16du wp14">
+<w:hdr xmlns:wpc="http://schemas.microsoft.com/office/word/2010/wordprocessingCanvas" xmlns:cx="http://schemas.microsoft.com/office/drawing/2014/chartex" xmlns:cx1="http://schemas.microsoft.com/office/drawing/2015/9/8/chartex" xmlns:cx2="http://schemas.microsoft.com/office/drawing/2015/10/21/chartex" xmlns:cx3="http://schemas.microsoft.com/office/drawing/2016/5/9/chartex" xmlns:cx4="http://schemas.microsoft.com/office/drawing/2016/5/10/chartex" xmlns:cx5="http://schemas.microsoft.com/office/drawing/2016/5/11/chartex" xmlns:cx6="http://schemas.microsoft.com/office/drawing/2016/5/12/chartex" xmlns:cx7="http://schemas.microsoft.com/office/drawing/2016/5/13/chartex" xmlns:cx8="http://schemas.microsoft.com/office/drawing/2016/5/14/chartex" xmlns:mc="http://schemas.openxmlformats.org/markup-compatibility/2006" xmlns:aink="http://schemas.microsoft.com/office/drawing/2016/ink" xmlns:am3d="http://schemas.microsoft.com/office/drawing/2017/model3d" xmlns:o="urn:schemas-microsoft-com:office:office" xmlns:oel="http://schemas.microsoft.com/office/2019/extlst" xmlns:r="http://schemas.openxmlformats.org/officeDocument/2006/relationships" xmlns:m="http://schemas.openxmlformats.org/officeDocument/2006/math" xmlns:v="urn:schemas-microsoft-com:vml" xmlns:wp14="http://schemas.microsoft.com/office/word/2010/wordprocessingDrawing" xmlns:wp="http://schemas.openxmlformats.org/drawingml/2006/wordprocessingDrawing" xmlns:w10="urn:schemas-microsoft-com:office:word" xmlns:w="http://schemas.openxmlformats.org/wordprocessingml/2006/main" xmlns:w14="http://schemas.microsoft.com/office/word/2010/wordml" xmlns:w15="http://schemas.microsoft.com/office/word/2012/wordml" xmlns:w16cex="http://schemas.microsoft.com/office/word/2018/wordml/cex" xmlns:w16cid="http://schemas.microsoft.com/office/word/2016/wordml/cid" xmlns:w16="http://schemas.microsoft.com/office/word/2018/wordml" xmlns:w16du="http://schemas.microsoft.com/office/word/2023/wordml/word16du" xmlns:w16sdtdh="http://schemas.microsoft.com/office/word/2020/wordml/sdtdatahash" xmlns:w16sdtfl="http://schemas.microsoft.com/office/word/2024/wordml/sdtformatlock" xmlns:w16se="http://schemas.microsoft.com/office/word/2015/wordml/symex" xmlns:wpg="http://schemas.microsoft.com/office/word/2010/wordprocessingGroup" xmlns:wpi="http://schemas.microsoft.com/office/word/2010/wordprocessingInk" xmlns:wne="http://schemas.microsoft.com/office/word/2006/wordml" xmlns:wps="http://schemas.microsoft.com/office/word/2010/wordprocessingShape" mc:Ignorable="w14 w15 w16se w16cid w16 w16cex w16sdtdh w16sdtfl w16du wp14">
   <w:p>
     <w:pPr>
       <w:pBdr>
@@ -48462,7 +49099,7 @@
 </file>
 
 <file path=word/header2.xml><?xml version="1.0" encoding="utf-8"?>
-<w:hdr xmlns:wpc="http://schemas.microsoft.com/office/word/2010/wordprocessingCanvas" xmlns:cx="http://schemas.microsoft.com/office/drawing/2014/chartex" xmlns:cx1="http://schemas.microsoft.com/office/drawing/2015/9/8/chartex" xmlns:cx2="http://schemas.microsoft.com/office/drawing/2015/10/21/chartex" xmlns:cx3="http://schemas.microsoft.com/office/drawing/2016/5/9/chartex" xmlns:cx4="http://schemas.microsoft.com/office/drawing/2016/5/10/chartex" xmlns:cx5="http://schemas.microsoft.com/office/drawing/2016/5/11/chartex" xmlns:cx6="http://schemas.microsoft.com/office/drawing/2016/5/12/chartex" xmlns:cx7="http://schemas.microsoft.com/office/drawing/2016/5/13/chartex" xmlns:cx8="http://schemas.microsoft.com/office/drawing/2016/5/14/chartex" xmlns:mc="http://schemas.openxmlformats.org/markup-compatibility/2006" xmlns:aink="http://schemas.microsoft.com/office/drawing/2016/ink" xmlns:am3d="http://schemas.microsoft.com/office/drawing/2017/model3d" xmlns:o="urn:schemas-microsoft-com:office:office" xmlns:oel="http://schemas.microsoft.com/office/2019/extlst" xmlns:r="http://schemas.openxmlformats.org/officeDocument/2006/relationships" xmlns:m="http://schemas.openxmlformats.org/officeDocument/2006/math" xmlns:v="urn:schemas-microsoft-com:vml" xmlns:wp14="http://schemas.microsoft.com/office/word/2010/wordprocessingDrawing" xmlns:wp="http://schemas.openxmlformats.org/drawingml/2006/wordprocessingDrawing" xmlns:w10="urn:schemas-microsoft-com:office:word" xmlns:w="http://schemas.openxmlformats.org/wordprocessingml/2006/main" xmlns:w14="http://schemas.microsoft.com/office/word/2010/wordml" xmlns:w15="http://schemas.microsoft.com/office/word/2012/wordml" xmlns:w16cex="http://schemas.microsoft.com/office/word/2018/wordml/cex" xmlns:w16cid="http://schemas.microsoft.com/office/word/2016/wordml/cid" xmlns:w16="http://schemas.microsoft.com/office/word/2018/wordml" xmlns:w16du="http://schemas.microsoft.com/office/word/2023/wordml/word16du" xmlns:w16sdtdh="http://schemas.microsoft.com/office/word/2020/wordml/sdtdatahash" xmlns:w16se="http://schemas.microsoft.com/office/word/2015/wordml/symex" xmlns:wpg="http://schemas.microsoft.com/office/word/2010/wordprocessingGroup" xmlns:wpi="http://schemas.microsoft.com/office/word/2010/wordprocessingInk" xmlns:wne="http://schemas.microsoft.com/office/word/2006/wordml" xmlns:wps="http://schemas.microsoft.com/office/word/2010/wordprocessingShape" mc:Ignorable="w14 w15 w16se w16cid w16 w16cex w16sdtdh w16du wp14">
+<w:hdr xmlns:wpc="http://schemas.microsoft.com/office/word/2010/wordprocessingCanvas" xmlns:cx="http://schemas.microsoft.com/office/drawing/2014/chartex" xmlns:cx1="http://schemas.microsoft.com/office/drawing/2015/9/8/chartex" xmlns:cx2="http://schemas.microsoft.com/office/drawing/2015/10/21/chartex" xmlns:cx3="http://schemas.microsoft.com/office/drawing/2016/5/9/chartex" xmlns:cx4="http://schemas.microsoft.com/office/drawing/2016/5/10/chartex" xmlns:cx5="http://schemas.microsoft.com/office/drawing/2016/5/11/chartex" xmlns:cx6="http://schemas.microsoft.com/office/drawing/2016/5/12/chartex" xmlns:cx7="http://schemas.microsoft.com/office/drawing/2016/5/13/chartex" xmlns:cx8="http://schemas.microsoft.com/office/drawing/2016/5/14/chartex" xmlns:mc="http://schemas.openxmlformats.org/markup-compatibility/2006" xmlns:aink="http://schemas.microsoft.com/office/drawing/2016/ink" xmlns:am3d="http://schemas.microsoft.com/office/drawing/2017/model3d" xmlns:o="urn:schemas-microsoft-com:office:office" xmlns:oel="http://schemas.microsoft.com/office/2019/extlst" xmlns:r="http://schemas.openxmlformats.org/officeDocument/2006/relationships" xmlns:m="http://schemas.openxmlformats.org/officeDocument/2006/math" xmlns:v="urn:schemas-microsoft-com:vml" xmlns:wp14="http://schemas.microsoft.com/office/word/2010/wordprocessingDrawing" xmlns:wp="http://schemas.openxmlformats.org/drawingml/2006/wordprocessingDrawing" xmlns:w10="urn:schemas-microsoft-com:office:word" xmlns:w="http://schemas.openxmlformats.org/wordprocessingml/2006/main" xmlns:w14="http://schemas.microsoft.com/office/word/2010/wordml" xmlns:w15="http://schemas.microsoft.com/office/word/2012/wordml" xmlns:w16cex="http://schemas.microsoft.com/office/word/2018/wordml/cex" xmlns:w16cid="http://schemas.microsoft.com/office/word/2016/wordml/cid" xmlns:w16="http://schemas.microsoft.com/office/word/2018/wordml" xmlns:w16du="http://schemas.microsoft.com/office/word/2023/wordml/word16du" xmlns:w16sdtdh="http://schemas.microsoft.com/office/word/2020/wordml/sdtdatahash" xmlns:w16sdtfl="http://schemas.microsoft.com/office/word/2024/wordml/sdtformatlock" xmlns:w16se="http://schemas.microsoft.com/office/word/2015/wordml/symex" xmlns:wpg="http://schemas.microsoft.com/office/word/2010/wordprocessingGroup" xmlns:wpi="http://schemas.microsoft.com/office/word/2010/wordprocessingInk" xmlns:wne="http://schemas.microsoft.com/office/word/2006/wordml" xmlns:wps="http://schemas.microsoft.com/office/word/2010/wordprocessingShape" mc:Ignorable="w14 w15 w16se w16cid w16 w16cex w16sdtdh w16sdtfl w16du wp14">
   <w:p>
     <w:pPr>
       <w:pBdr>
@@ -48487,7 +49124,7 @@
 </file>
 
 <file path=word/header3.xml><?xml version="1.0" encoding="utf-8"?>
-<w:hdr xmlns:wpc="http://schemas.microsoft.com/office/word/2010/wordprocessingCanvas" xmlns:cx="http://schemas.microsoft.com/office/drawing/2014/chartex" xmlns:cx1="http://schemas.microsoft.com/office/drawing/2015/9/8/chartex" xmlns:cx2="http://schemas.microsoft.com/office/drawing/2015/10/21/chartex" xmlns:cx3="http://schemas.microsoft.com/office/drawing/2016/5/9/chartex" xmlns:cx4="http://schemas.microsoft.com/office/drawing/2016/5/10/chartex" xmlns:cx5="http://schemas.microsoft.com/office/drawing/2016/5/11/chartex" xmlns:cx6="http://schemas.microsoft.com/office/drawing/2016/5/12/chartex" xmlns:cx7="http://schemas.microsoft.com/office/drawing/2016/5/13/chartex" xmlns:cx8="http://schemas.microsoft.com/office/drawing/2016/5/14/chartex" xmlns:mc="http://schemas.openxmlformats.org/markup-compatibility/2006" xmlns:aink="http://schemas.microsoft.com/office/drawing/2016/ink" xmlns:am3d="http://schemas.microsoft.com/office/drawing/2017/model3d" xmlns:o="urn:schemas-microsoft-com:office:office" xmlns:oel="http://schemas.microsoft.com/office/2019/extlst" xmlns:r="http://schemas.openxmlformats.org/officeDocument/2006/relationships" xmlns:m="http://schemas.openxmlformats.org/officeDocument/2006/math" xmlns:v="urn:schemas-microsoft-com:vml" xmlns:wp14="http://schemas.microsoft.com/office/word/2010/wordprocessingDrawing" xmlns:wp="http://schemas.openxmlformats.org/drawingml/2006/wordprocessingDrawing" xmlns:w10="urn:schemas-microsoft-com:office:word" xmlns:w="http://schemas.openxmlformats.org/wordprocessingml/2006/main" xmlns:w14="http://schemas.microsoft.com/office/word/2010/wordml" xmlns:w15="http://schemas.microsoft.com/office/word/2012/wordml" xmlns:w16cex="http://schemas.microsoft.com/office/word/2018/wordml/cex" xmlns:w16cid="http://schemas.microsoft.com/office/word/2016/wordml/cid" xmlns:w16="http://schemas.microsoft.com/office/word/2018/wordml" xmlns:w16du="http://schemas.microsoft.com/office/word/2023/wordml/word16du" xmlns:w16sdtdh="http://schemas.microsoft.com/office/word/2020/wordml/sdtdatahash" xmlns:w16se="http://schemas.microsoft.com/office/word/2015/wordml/symex" xmlns:wpg="http://schemas.microsoft.com/office/word/2010/wordprocessingGroup" xmlns:wpi="http://schemas.microsoft.com/office/word/2010/wordprocessingInk" xmlns:wne="http://schemas.microsoft.com/office/word/2006/wordml" xmlns:wps="http://schemas.microsoft.com/office/word/2010/wordprocessingShape" mc:Ignorable="w14 w15 w16se w16cid w16 w16cex w16sdtdh w16du wp14">
+<w:hdr xmlns:wpc="http://schemas.microsoft.com/office/word/2010/wordprocessingCanvas" xmlns:cx="http://schemas.microsoft.com/office/drawing/2014/chartex" xmlns:cx1="http://schemas.microsoft.com/office/drawing/2015/9/8/chartex" xmlns:cx2="http://schemas.microsoft.com/office/drawing/2015/10/21/chartex" xmlns:cx3="http://schemas.microsoft.com/office/drawing/2016/5/9/chartex" xmlns:cx4="http://schemas.microsoft.com/office/drawing/2016/5/10/chartex" xmlns:cx5="http://schemas.microsoft.com/office/drawing/2016/5/11/chartex" xmlns:cx6="http://schemas.microsoft.com/office/drawing/2016/5/12/chartex" xmlns:cx7="http://schemas.microsoft.com/office/drawing/2016/5/13/chartex" xmlns:cx8="http://schemas.microsoft.com/office/drawing/2016/5/14/chartex" xmlns:mc="http://schemas.openxmlformats.org/markup-compatibility/2006" xmlns:aink="http://schemas.microsoft.com/office/drawing/2016/ink" xmlns:am3d="http://schemas.microsoft.com/office/drawing/2017/model3d" xmlns:o="urn:schemas-microsoft-com:office:office" xmlns:oel="http://schemas.microsoft.com/office/2019/extlst" xmlns:r="http://schemas.openxmlformats.org/officeDocument/2006/relationships" xmlns:m="http://schemas.openxmlformats.org/officeDocument/2006/math" xmlns:v="urn:schemas-microsoft-com:vml" xmlns:wp14="http://schemas.microsoft.com/office/word/2010/wordprocessingDrawing" xmlns:wp="http://schemas.openxmlformats.org/drawingml/2006/wordprocessingDrawing" xmlns:w10="urn:schemas-microsoft-com:office:word" xmlns:w="http://schemas.openxmlformats.org/wordprocessingml/2006/main" xmlns:w14="http://schemas.microsoft.com/office/word/2010/wordml" xmlns:w15="http://schemas.microsoft.com/office/word/2012/wordml" xmlns:w16cex="http://schemas.microsoft.com/office/word/2018/wordml/cex" xmlns:w16cid="http://schemas.microsoft.com/office/word/2016/wordml/cid" xmlns:w16="http://schemas.microsoft.com/office/word/2018/wordml" xmlns:w16du="http://schemas.microsoft.com/office/word/2023/wordml/word16du" xmlns:w16sdtdh="http://schemas.microsoft.com/office/word/2020/wordml/sdtdatahash" xmlns:w16sdtfl="http://schemas.microsoft.com/office/word/2024/wordml/sdtformatlock" xmlns:w16se="http://schemas.microsoft.com/office/word/2015/wordml/symex" xmlns:wpg="http://schemas.microsoft.com/office/word/2010/wordprocessingGroup" xmlns:wpi="http://schemas.microsoft.com/office/word/2010/wordprocessingInk" xmlns:wne="http://schemas.microsoft.com/office/word/2006/wordml" xmlns:wps="http://schemas.microsoft.com/office/word/2010/wordprocessingShape" mc:Ignorable="w14 w15 w16se w16cid w16 w16cex w16sdtdh w16sdtfl w16du wp14">
   <w:p>
     <w:pPr>
       <w:pBdr>
@@ -48560,7 +49197,7 @@
 </file>
 
 <file path=word/header4.xml><?xml version="1.0" encoding="utf-8"?>
-<w:hdr xmlns:wpc="http://schemas.microsoft.com/office/word/2010/wordprocessingCanvas" xmlns:cx="http://schemas.microsoft.com/office/drawing/2014/chartex" xmlns:cx1="http://schemas.microsoft.com/office/drawing/2015/9/8/chartex" xmlns:cx2="http://schemas.microsoft.com/office/drawing/2015/10/21/chartex" xmlns:cx3="http://schemas.microsoft.com/office/drawing/2016/5/9/chartex" xmlns:cx4="http://schemas.microsoft.com/office/drawing/2016/5/10/chartex" xmlns:cx5="http://schemas.microsoft.com/office/drawing/2016/5/11/chartex" xmlns:cx6="http://schemas.microsoft.com/office/drawing/2016/5/12/chartex" xmlns:cx7="http://schemas.microsoft.com/office/drawing/2016/5/13/chartex" xmlns:cx8="http://schemas.microsoft.com/office/drawing/2016/5/14/chartex" xmlns:mc="http://schemas.openxmlformats.org/markup-compatibility/2006" xmlns:aink="http://schemas.microsoft.com/office/drawing/2016/ink" xmlns:am3d="http://schemas.microsoft.com/office/drawing/2017/model3d" xmlns:o="urn:schemas-microsoft-com:office:office" xmlns:oel="http://schemas.microsoft.com/office/2019/extlst" xmlns:r="http://schemas.openxmlformats.org/officeDocument/2006/relationships" xmlns:m="http://schemas.openxmlformats.org/officeDocument/2006/math" xmlns:v="urn:schemas-microsoft-com:vml" xmlns:wp14="http://schemas.microsoft.com/office/word/2010/wordprocessingDrawing" xmlns:wp="http://schemas.openxmlformats.org/drawingml/2006/wordprocessingDrawing" xmlns:w10="urn:schemas-microsoft-com:office:word" xmlns:w="http://schemas.openxmlformats.org/wordprocessingml/2006/main" xmlns:w14="http://schemas.microsoft.com/office/word/2010/wordml" xmlns:w15="http://schemas.microsoft.com/office/word/2012/wordml" xmlns:w16cex="http://schemas.microsoft.com/office/word/2018/wordml/cex" xmlns:w16cid="http://schemas.microsoft.com/office/word/2016/wordml/cid" xmlns:w16="http://schemas.microsoft.com/office/word/2018/wordml" xmlns:w16du="http://schemas.microsoft.com/office/word/2023/wordml/word16du" xmlns:w16sdtdh="http://schemas.microsoft.com/office/word/2020/wordml/sdtdatahash" xmlns:w16se="http://schemas.microsoft.com/office/word/2015/wordml/symex" xmlns:wpg="http://schemas.microsoft.com/office/word/2010/wordprocessingGroup" xmlns:wpi="http://schemas.microsoft.com/office/word/2010/wordprocessingInk" xmlns:wne="http://schemas.microsoft.com/office/word/2006/wordml" xmlns:wps="http://schemas.microsoft.com/office/word/2010/wordprocessingShape" mc:Ignorable="w14 w15 w16se w16cid w16 w16cex w16sdtdh w16du wp14">
+<w:hdr xmlns:wpc="http://schemas.microsoft.com/office/word/2010/wordprocessingCanvas" xmlns:cx="http://schemas.microsoft.com/office/drawing/2014/chartex" xmlns:cx1="http://schemas.microsoft.com/office/drawing/2015/9/8/chartex" xmlns:cx2="http://schemas.microsoft.com/office/drawing/2015/10/21/chartex" xmlns:cx3="http://schemas.microsoft.com/office/drawing/2016/5/9/chartex" xmlns:cx4="http://schemas.microsoft.com/office/drawing/2016/5/10/chartex" xmlns:cx5="http://schemas.microsoft.com/office/drawing/2016/5/11/chartex" xmlns:cx6="http://schemas.microsoft.com/office/drawing/2016/5/12/chartex" xmlns:cx7="http://schemas.microsoft.com/office/drawing/2016/5/13/chartex" xmlns:cx8="http://schemas.microsoft.com/office/drawing/2016/5/14/chartex" xmlns:mc="http://schemas.openxmlformats.org/markup-compatibility/2006" xmlns:aink="http://schemas.microsoft.com/office/drawing/2016/ink" xmlns:am3d="http://schemas.microsoft.com/office/drawing/2017/model3d" xmlns:o="urn:schemas-microsoft-com:office:office" xmlns:oel="http://schemas.microsoft.com/office/2019/extlst" xmlns:r="http://schemas.openxmlformats.org/officeDocument/2006/relationships" xmlns:m="http://schemas.openxmlformats.org/officeDocument/2006/math" xmlns:v="urn:schemas-microsoft-com:vml" xmlns:wp14="http://schemas.microsoft.com/office/word/2010/wordprocessingDrawing" xmlns:wp="http://schemas.openxmlformats.org/drawingml/2006/wordprocessingDrawing" xmlns:w10="urn:schemas-microsoft-com:office:word" xmlns:w="http://schemas.openxmlformats.org/wordprocessingml/2006/main" xmlns:w14="http://schemas.microsoft.com/office/word/2010/wordml" xmlns:w15="http://schemas.microsoft.com/office/word/2012/wordml" xmlns:w16cex="http://schemas.microsoft.com/office/word/2018/wordml/cex" xmlns:w16cid="http://schemas.microsoft.com/office/word/2016/wordml/cid" xmlns:w16="http://schemas.microsoft.com/office/word/2018/wordml" xmlns:w16du="http://schemas.microsoft.com/office/word/2023/wordml/word16du" xmlns:w16sdtdh="http://schemas.microsoft.com/office/word/2020/wordml/sdtdatahash" xmlns:w16sdtfl="http://schemas.microsoft.com/office/word/2024/wordml/sdtformatlock" xmlns:w16se="http://schemas.microsoft.com/office/word/2015/wordml/symex" xmlns:wpg="http://schemas.microsoft.com/office/word/2010/wordprocessingGroup" xmlns:wpi="http://schemas.microsoft.com/office/word/2010/wordprocessingInk" xmlns:wne="http://schemas.microsoft.com/office/word/2006/wordml" xmlns:wps="http://schemas.microsoft.com/office/word/2010/wordprocessingShape" mc:Ignorable="w14 w15 w16se w16cid w16 w16cex w16sdtdh w16sdtfl w16du wp14">
   <w:p>
     <w:pPr>
       <w:pBdr>
@@ -48641,7 +49278,7 @@
 </file>
 
 <file path=word/numbering.xml><?xml version="1.0" encoding="utf-8"?>
-<w:numbering xmlns:wpc="http://schemas.microsoft.com/office/word/2010/wordprocessingCanvas" xmlns:cx="http://schemas.microsoft.com/office/drawing/2014/chartex" xmlns:cx1="http://schemas.microsoft.com/office/drawing/2015/9/8/chartex" xmlns:cx2="http://schemas.microsoft.com/office/drawing/2015/10/21/chartex" xmlns:cx3="http://schemas.microsoft.com/office/drawing/2016/5/9/chartex" xmlns:cx4="http://schemas.microsoft.com/office/drawing/2016/5/10/chartex" xmlns:cx5="http://schemas.microsoft.com/office/drawing/2016/5/11/chartex" xmlns:cx6="http://schemas.microsoft.com/office/drawing/2016/5/12/chartex" xmlns:cx7="http://schemas.microsoft.com/office/drawing/2016/5/13/chartex" xmlns:cx8="http://schemas.microsoft.com/office/drawing/2016/5/14/chartex" xmlns:mc="http://schemas.openxmlformats.org/markup-compatibility/2006" xmlns:aink="http://schemas.microsoft.com/office/drawing/2016/ink" xmlns:am3d="http://schemas.microsoft.com/office/drawing/2017/model3d" xmlns:o="urn:schemas-microsoft-com:office:office" xmlns:oel="http://schemas.microsoft.com/office/2019/extlst" xmlns:r="http://schemas.openxmlformats.org/officeDocument/2006/relationships" xmlns:m="http://schemas.openxmlformats.org/officeDocument/2006/math" xmlns:v="urn:schemas-microsoft-com:vml" xmlns:wp14="http://schemas.microsoft.com/office/word/2010/wordprocessingDrawing" xmlns:wp="http://schemas.openxmlformats.org/drawingml/2006/wordprocessingDrawing" xmlns:w10="urn:schemas-microsoft-com:office:word" xmlns:w="http://schemas.openxmlformats.org/wordprocessingml/2006/main" xmlns:w14="http://schemas.microsoft.com/office/word/2010/wordml" xmlns:w15="http://schemas.microsoft.com/office/word/2012/wordml" xmlns:w16cex="http://schemas.microsoft.com/office/word/2018/wordml/cex" xmlns:w16cid="http://schemas.microsoft.com/office/word/2016/wordml/cid" xmlns:w16="http://schemas.microsoft.com/office/word/2018/wordml" xmlns:w16du="http://schemas.microsoft.com/office/word/2023/wordml/word16du" xmlns:w16sdtdh="http://schemas.microsoft.com/office/word/2020/wordml/sdtdatahash" xmlns:w16se="http://schemas.microsoft.com/office/word/2015/wordml/symex" xmlns:wpg="http://schemas.microsoft.com/office/word/2010/wordprocessingGroup" xmlns:wpi="http://schemas.microsoft.com/office/word/2010/wordprocessingInk" xmlns:wne="http://schemas.microsoft.com/office/word/2006/wordml" xmlns:wps="http://schemas.microsoft.com/office/word/2010/wordprocessingShape" mc:Ignorable="w14 w15 w16se w16cid w16 w16cex w16sdtdh w16du wp14">
+<w:numbering xmlns:wpc="http://schemas.microsoft.com/office/word/2010/wordprocessingCanvas" xmlns:cx="http://schemas.microsoft.com/office/drawing/2014/chartex" xmlns:cx1="http://schemas.microsoft.com/office/drawing/2015/9/8/chartex" xmlns:cx2="http://schemas.microsoft.com/office/drawing/2015/10/21/chartex" xmlns:cx3="http://schemas.microsoft.com/office/drawing/2016/5/9/chartex" xmlns:cx4="http://schemas.microsoft.com/office/drawing/2016/5/10/chartex" xmlns:cx5="http://schemas.microsoft.com/office/drawing/2016/5/11/chartex" xmlns:cx6="http://schemas.microsoft.com/office/drawing/2016/5/12/chartex" xmlns:cx7="http://schemas.microsoft.com/office/drawing/2016/5/13/chartex" xmlns:cx8="http://schemas.microsoft.com/office/drawing/2016/5/14/chartex" xmlns:mc="http://schemas.openxmlformats.org/markup-compatibility/2006" xmlns:aink="http://schemas.microsoft.com/office/drawing/2016/ink" xmlns:am3d="http://schemas.microsoft.com/office/drawing/2017/model3d" xmlns:o="urn:schemas-microsoft-com:office:office" xmlns:oel="http://schemas.microsoft.com/office/2019/extlst" xmlns:r="http://schemas.openxmlformats.org/officeDocument/2006/relationships" xmlns:m="http://schemas.openxmlformats.org/officeDocument/2006/math" xmlns:v="urn:schemas-microsoft-com:vml" xmlns:wp14="http://schemas.microsoft.com/office/word/2010/wordprocessingDrawing" xmlns:wp="http://schemas.openxmlformats.org/drawingml/2006/wordprocessingDrawing" xmlns:w10="urn:schemas-microsoft-com:office:word" xmlns:w="http://schemas.openxmlformats.org/wordprocessingml/2006/main" xmlns:w14="http://schemas.microsoft.com/office/word/2010/wordml" xmlns:w15="http://schemas.microsoft.com/office/word/2012/wordml" xmlns:w16cex="http://schemas.microsoft.com/office/word/2018/wordml/cex" xmlns:w16cid="http://schemas.microsoft.com/office/word/2016/wordml/cid" xmlns:w16="http://schemas.microsoft.com/office/word/2018/wordml" xmlns:w16du="http://schemas.microsoft.com/office/word/2023/wordml/word16du" xmlns:w16sdtdh="http://schemas.microsoft.com/office/word/2020/wordml/sdtdatahash" xmlns:w16sdtfl="http://schemas.microsoft.com/office/word/2024/wordml/sdtformatlock" xmlns:w16se="http://schemas.microsoft.com/office/word/2015/wordml/symex" xmlns:wpg="http://schemas.microsoft.com/office/word/2010/wordprocessingGroup" xmlns:wpi="http://schemas.microsoft.com/office/word/2010/wordprocessingInk" xmlns:wne="http://schemas.microsoft.com/office/word/2006/wordml" xmlns:wps="http://schemas.microsoft.com/office/word/2010/wordprocessingShape" mc:Ignorable="w14 w15 w16se w16cid w16 w16cex w16sdtdh w16sdtfl w16du wp14">
   <w:abstractNum w:abstractNumId="0" w15:restartNumberingAfterBreak="0">
     <w:nsid w:val="09094736"/>
     <w:multiLevelType w:val="hybridMultilevel"/>
@@ -53376,14 +54013,14 @@
 </file>
 
 <file path=word/styles.xml><?xml version="1.0" encoding="utf-8"?>
-<w:styles xmlns:mc="http://schemas.openxmlformats.org/markup-compatibility/2006" xmlns:r="http://schemas.openxmlformats.org/officeDocument/2006/relationships" xmlns:w="http://schemas.openxmlformats.org/wordprocessingml/2006/main" xmlns:w14="http://schemas.microsoft.com/office/word/2010/wordml" xmlns:w15="http://schemas.microsoft.com/office/word/2012/wordml" xmlns:w16cex="http://schemas.microsoft.com/office/word/2018/wordml/cex" xmlns:w16cid="http://schemas.microsoft.com/office/word/2016/wordml/cid" xmlns:w16="http://schemas.microsoft.com/office/word/2018/wordml" xmlns:w16du="http://schemas.microsoft.com/office/word/2023/wordml/word16du" xmlns:w16sdtdh="http://schemas.microsoft.com/office/word/2020/wordml/sdtdatahash" xmlns:w16se="http://schemas.microsoft.com/office/word/2015/wordml/symex" mc:Ignorable="w14 w15 w16se w16cid w16 w16cex w16sdtdh w16du">
+<w:styles xmlns:mc="http://schemas.openxmlformats.org/markup-compatibility/2006" xmlns:r="http://schemas.openxmlformats.org/officeDocument/2006/relationships" xmlns:w="http://schemas.openxmlformats.org/wordprocessingml/2006/main" xmlns:w14="http://schemas.microsoft.com/office/word/2010/wordml" xmlns:w15="http://schemas.microsoft.com/office/word/2012/wordml" xmlns:w16cex="http://schemas.microsoft.com/office/word/2018/wordml/cex" xmlns:w16cid="http://schemas.microsoft.com/office/word/2016/wordml/cid" xmlns:w16="http://schemas.microsoft.com/office/word/2018/wordml" xmlns:w16du="http://schemas.microsoft.com/office/word/2023/wordml/word16du" xmlns:w16sdtdh="http://schemas.microsoft.com/office/word/2020/wordml/sdtdatahash" xmlns:w16sdtfl="http://schemas.microsoft.com/office/word/2024/wordml/sdtformatlock" xmlns:w16se="http://schemas.microsoft.com/office/word/2015/wordml/symex" mc:Ignorable="w14 w15 w16se w16cid w16 w16cex w16sdtdh w16sdtfl w16du">
   <w:docDefaults>
     <w:rPrDefault>
       <w:rPr>
         <w:rFonts w:ascii="Times New Roman" w:eastAsia="Times New Roman" w:hAnsi="Times New Roman" w:cs="Times New Roman"/>
         <w:sz w:val="24"/>
         <w:szCs w:val="24"/>
-        <w:lang w:val="en-IL" w:eastAsia="en-US" w:bidi="he-IL"/>
+        <w:lang w:eastAsia="en-US" w:bidi="he-IL"/>
       </w:rPr>
     </w:rPrDefault>
     <w:pPrDefault/>
@@ -53769,7 +54406,7 @@
   <w:style w:type="paragraph" w:default="1" w:styleId="Normal">
     <w:name w:val="Normal"/>
     <w:qFormat/>
-    <w:rsid w:val="005870A3"/>
+    <w:rsid w:val="006F0CEE"/>
   </w:style>
   <w:style w:type="paragraph" w:styleId="Heading1">
     <w:name w:val="heading 1"/>
@@ -55042,28 +55679,28 @@
 </file>
 
 <file path=customXml/item1.xml><?xml version="1.0" encoding="utf-8"?>
+<b:Sources xmlns:b="http://schemas.openxmlformats.org/officeDocument/2006/bibliography" xmlns="http://schemas.openxmlformats.org/officeDocument/2006/bibliography" SelectedStyle="/APASixthEditionOfficeOnline.xsl" StyleName="APA" Version="6"/>
+</file>
+
+<file path=customXml/item2.xml><?xml version="1.0" encoding="utf-8"?>
 <go:gDocsCustomXmlDataStorage xmlns:go="http://customooxmlschemas.google.com/" xmlns:r="http://schemas.openxmlformats.org/officeDocument/2006/relationships" uri="GoogleDocsCustomDataVersion2">
   <go:docsCustomData xmlns:go="http://customooxmlschemas.google.com/" roundtripDataSignature="AMtx7mjVU6yNMayDEV3iaO6yGkUFgJ8Cug==">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</go:docsCustomData>
 </go:gDocsCustomXmlDataStorage>
 </file>
 
-<file path=customXml/item2.xml><?xml version="1.0" encoding="utf-8"?>
-<b:Sources xmlns:b="http://schemas.openxmlformats.org/officeDocument/2006/bibliography" xmlns="http://schemas.openxmlformats.org/officeDocument/2006/bibliography" SelectedStyle="/APASixthEditionOfficeOnline.xsl" StyleName="APA" Version="6"/>
+<file path=customXml/itemProps1.xml><?xml version="1.0" encoding="utf-8"?>
+<ds:datastoreItem xmlns:ds="http://schemas.openxmlformats.org/officeDocument/2006/customXml" ds:itemID="{10757ECB-529D-1241-A477-FDE64B69859C}">
+  <ds:schemaRefs>
+    <ds:schemaRef ds:uri="http://schemas.openxmlformats.org/officeDocument/2006/bibliography"/>
+  </ds:schemaRefs>
+</ds:datastoreItem>
 </file>
 
-<file path=customXml/itemProps1.xml><?xml version="1.0" encoding="utf-8"?>
+<file path=customXml/itemProps2.xml><?xml version="1.0" encoding="utf-8"?>
 <ds:datastoreItem xmlns:ds="http://schemas.openxmlformats.org/officeDocument/2006/customXml" ds:itemID="{11111111-1234-1234-1234-123412341234}">
   <ds:schemaRefs>
     <ds:schemaRef ds:uri="http://customooxmlschemas.google.com/"/>
     <ds:schemaRef ds:uri="http://schemas.openxmlformats.org/officeDocument/2006/relationships"/>
   </ds:schemaRefs>
 </ds:datastoreItem>
-</file>
-
-<file path=customXml/itemProps2.xml><?xml version="1.0" encoding="utf-8"?>
-<ds:datastoreItem xmlns:ds="http://schemas.openxmlformats.org/officeDocument/2006/customXml" ds:itemID="{10757ECB-529D-1241-A477-FDE64B69859C}">
-  <ds:schemaRefs>
-    <ds:schemaRef ds:uri="http://schemas.openxmlformats.org/officeDocument/2006/bibliography"/>
-  </ds:schemaRefs>
-</ds:datastoreItem>
 </file>
</xml_diff>

<commit_message>
revised after TO changes
</commit_message>
<xml_diff>
--- a/si.docx
+++ b/si.docx
@@ -1,6 +1,6 @@
 
 <file path=word/document.xml><?xml version="1.0" encoding="utf-8"?>
-<w:document xmlns:wpc="http://schemas.microsoft.com/office/word/2010/wordprocessingCanvas" xmlns:cx="http://schemas.microsoft.com/office/drawing/2014/chartex" xmlns:cx1="http://schemas.microsoft.com/office/drawing/2015/9/8/chartex" xmlns:cx2="http://schemas.microsoft.com/office/drawing/2015/10/21/chartex" xmlns:cx3="http://schemas.microsoft.com/office/drawing/2016/5/9/chartex" xmlns:cx4="http://schemas.microsoft.com/office/drawing/2016/5/10/chartex" xmlns:cx5="http://schemas.microsoft.com/office/drawing/2016/5/11/chartex" xmlns:cx6="http://schemas.microsoft.com/office/drawing/2016/5/12/chartex" xmlns:cx7="http://schemas.microsoft.com/office/drawing/2016/5/13/chartex" xmlns:cx8="http://schemas.microsoft.com/office/drawing/2016/5/14/chartex" xmlns:mc="http://schemas.openxmlformats.org/markup-compatibility/2006" xmlns:aink="http://schemas.microsoft.com/office/drawing/2016/ink" xmlns:am3d="http://schemas.microsoft.com/office/drawing/2017/model3d" xmlns:o="urn:schemas-microsoft-com:office:office" xmlns:oel="http://schemas.microsoft.com/office/2019/extlst" xmlns:r="http://schemas.openxmlformats.org/officeDocument/2006/relationships" xmlns:m="http://schemas.openxmlformats.org/officeDocument/2006/math" xmlns:v="urn:schemas-microsoft-com:vml" xmlns:wp14="http://schemas.microsoft.com/office/word/2010/wordprocessingDrawing" xmlns:wp="http://schemas.openxmlformats.org/drawingml/2006/wordprocessingDrawing" xmlns:w10="urn:schemas-microsoft-com:office:word" xmlns:w="http://schemas.openxmlformats.org/wordprocessingml/2006/main" xmlns:w14="http://schemas.microsoft.com/office/word/2010/wordml" xmlns:w15="http://schemas.microsoft.com/office/word/2012/wordml" xmlns:w16cex="http://schemas.microsoft.com/office/word/2018/wordml/cex" xmlns:w16cid="http://schemas.microsoft.com/office/word/2016/wordml/cid" xmlns:w16="http://schemas.microsoft.com/office/word/2018/wordml" xmlns:w16du="http://schemas.microsoft.com/office/word/2023/wordml/word16du" xmlns:w16sdtdh="http://schemas.microsoft.com/office/word/2020/wordml/sdtdatahash" xmlns:w16sdtfl="http://schemas.microsoft.com/office/word/2024/wordml/sdtformatlock" xmlns:w16se="http://schemas.microsoft.com/office/word/2015/wordml/symex" xmlns:wpg="http://schemas.microsoft.com/office/word/2010/wordprocessingGroup" xmlns:wpi="http://schemas.microsoft.com/office/word/2010/wordprocessingInk" xmlns:wne="http://schemas.microsoft.com/office/word/2006/wordml" xmlns:wps="http://schemas.microsoft.com/office/word/2010/wordprocessingShape" mc:Ignorable="w14 w15 w16se w16cid w16 w16cex w16sdtdh w16sdtfl w16du wp14">
+<w:document xmlns:wpc="http://schemas.microsoft.com/office/word/2010/wordprocessingCanvas" xmlns:cx="http://schemas.microsoft.com/office/drawing/2014/chartex" xmlns:cx1="http://schemas.microsoft.com/office/drawing/2015/9/8/chartex" xmlns:cx2="http://schemas.microsoft.com/office/drawing/2015/10/21/chartex" xmlns:cx3="http://schemas.microsoft.com/office/drawing/2016/5/9/chartex" xmlns:cx4="http://schemas.microsoft.com/office/drawing/2016/5/10/chartex" xmlns:cx5="http://schemas.microsoft.com/office/drawing/2016/5/11/chartex" xmlns:cx6="http://schemas.microsoft.com/office/drawing/2016/5/12/chartex" xmlns:cx7="http://schemas.microsoft.com/office/drawing/2016/5/13/chartex" xmlns:cx8="http://schemas.microsoft.com/office/drawing/2016/5/14/chartex" xmlns:mc="http://schemas.openxmlformats.org/markup-compatibility/2006" xmlns:aink="http://schemas.microsoft.com/office/drawing/2016/ink" xmlns:am3d="http://schemas.microsoft.com/office/drawing/2017/model3d" xmlns:o="urn:schemas-microsoft-com:office:office" xmlns:oel="http://schemas.microsoft.com/office/2019/extlst" xmlns:r="http://schemas.openxmlformats.org/officeDocument/2006/relationships" xmlns:m="http://schemas.openxmlformats.org/officeDocument/2006/math" xmlns:v="urn:schemas-microsoft-com:vml" xmlns:wp14="http://schemas.microsoft.com/office/word/2010/wordprocessingDrawing" xmlns:wp="http://schemas.openxmlformats.org/drawingml/2006/wordprocessingDrawing" xmlns:w10="urn:schemas-microsoft-com:office:word" xmlns:w="http://schemas.openxmlformats.org/wordprocessingml/2006/main" xmlns:w14="http://schemas.microsoft.com/office/word/2010/wordml" xmlns:w15="http://schemas.microsoft.com/office/word/2012/wordml" xmlns:w16cex="http://schemas.microsoft.com/office/word/2018/wordml/cex" xmlns:w16cid="http://schemas.microsoft.com/office/word/2016/wordml/cid" xmlns:w16="http://schemas.microsoft.com/office/word/2018/wordml" xmlns:w16du="http://schemas.microsoft.com/office/word/2023/wordml/word16du" xmlns:w16sdtdh="http://schemas.microsoft.com/office/word/2020/wordml/sdtdatahash" xmlns:w16se="http://schemas.microsoft.com/office/word/2015/wordml/symex" xmlns:wpg="http://schemas.microsoft.com/office/word/2010/wordprocessingGroup" xmlns:wpi="http://schemas.microsoft.com/office/word/2010/wordprocessingInk" xmlns:wne="http://schemas.microsoft.com/office/word/2006/wordml" xmlns:wps="http://schemas.microsoft.com/office/word/2010/wordprocessingShape" mc:Ignorable="w14 w15 w16se w16cid w16 w16cex w16sdtdh w16du wp14">
   <w:body>
     <w:p>
       <w:pPr>
@@ -68,7 +68,47 @@
           <w:szCs w:val="22"/>
           <w:lang w:val="en-US"/>
         </w:rPr>
-        <w:t xml:space="preserve">Rony Karstadt, Chloe Shiff, Tomer Oron, </w:t>
+        <w:t xml:space="preserve">Rony </w:t>
+      </w:r>
+      <w:proofErr w:type="spellStart"/>
+      <w:r>
+        <w:rPr>
+          <w:rFonts w:asciiTheme="majorBidi" w:hAnsiTheme="majorBidi" w:cstheme="majorBidi"/>
+          <w:sz w:val="22"/>
+          <w:szCs w:val="22"/>
+          <w:lang w:val="en-US"/>
+        </w:rPr>
+        <w:t>Karstadt</w:t>
+      </w:r>
+      <w:proofErr w:type="spellEnd"/>
+      <w:r>
+        <w:rPr>
+          <w:rFonts w:asciiTheme="majorBidi" w:hAnsiTheme="majorBidi" w:cstheme="majorBidi"/>
+          <w:sz w:val="22"/>
+          <w:szCs w:val="22"/>
+          <w:lang w:val="en-US"/>
+        </w:rPr>
+        <w:t xml:space="preserve">, Chloe </w:t>
+      </w:r>
+      <w:proofErr w:type="spellStart"/>
+      <w:r>
+        <w:rPr>
+          <w:rFonts w:asciiTheme="majorBidi" w:hAnsiTheme="majorBidi" w:cstheme="majorBidi"/>
+          <w:sz w:val="22"/>
+          <w:szCs w:val="22"/>
+          <w:lang w:val="en-US"/>
+        </w:rPr>
+        <w:t>Shiff</w:t>
+      </w:r>
+      <w:proofErr w:type="spellEnd"/>
+      <w:r>
+        <w:rPr>
+          <w:rFonts w:asciiTheme="majorBidi" w:hAnsiTheme="majorBidi" w:cstheme="majorBidi"/>
+          <w:sz w:val="22"/>
+          <w:szCs w:val="22"/>
+          <w:lang w:val="en-US"/>
+        </w:rPr>
+        <w:t xml:space="preserve">, Tomer Oron, </w:t>
       </w:r>
       <w:r>
         <w:rPr>
@@ -108,34 +148,7 @@
           <w:szCs w:val="22"/>
           <w:lang w:val="en-US"/>
         </w:rPr>
-        <w:t>30</w:t>
-      </w:r>
-      <w:r>
-        <w:rPr>
-          <w:rFonts w:asciiTheme="majorBidi" w:hAnsiTheme="majorBidi" w:cstheme="majorBidi"/>
-          <w:sz w:val="22"/>
-          <w:szCs w:val="22"/>
-          <w:lang w:val="en-US"/>
-        </w:rPr>
-        <w:t xml:space="preserve"> </w:t>
-      </w:r>
-      <w:r>
-        <w:rPr>
-          <w:rFonts w:asciiTheme="majorBidi" w:hAnsiTheme="majorBidi" w:cstheme="majorBidi"/>
-          <w:sz w:val="22"/>
-          <w:szCs w:val="22"/>
-          <w:lang w:val="en-US"/>
-        </w:rPr>
-        <w:t>Sep</w:t>
-      </w:r>
-      <w:r>
-        <w:rPr>
-          <w:rFonts w:asciiTheme="majorBidi" w:hAnsiTheme="majorBidi" w:cstheme="majorBidi"/>
-          <w:sz w:val="22"/>
-          <w:szCs w:val="22"/>
-          <w:lang w:val="en-US"/>
-        </w:rPr>
-        <w:t xml:space="preserve"> 2024</w:t>
+        <w:t>2 January 2025</w:t>
       </w:r>
     </w:p>
     <w:p>
@@ -246,7 +259,67 @@
           <w:szCs w:val="22"/>
           <w:lang w:val="en-US"/>
         </w:rPr>
-        <w:t xml:space="preserve"> The probability of right-handed offspring with genotype DD, DC, and CC given RxR, RxL, and LxL parental phenotypes</w:t>
+        <w:t xml:space="preserve"> The probability of right-handed offspring with genotype DD, DC, and CC given </w:t>
+      </w:r>
+      <w:proofErr w:type="spellStart"/>
+      <w:r>
+        <w:rPr>
+          <w:rFonts w:asciiTheme="majorBidi" w:hAnsiTheme="majorBidi" w:cstheme="majorBidi"/>
+          <w:sz w:val="22"/>
+          <w:szCs w:val="22"/>
+          <w:lang w:val="en-US"/>
+        </w:rPr>
+        <w:t>RxR</w:t>
+      </w:r>
+      <w:proofErr w:type="spellEnd"/>
+      <w:r>
+        <w:rPr>
+          <w:rFonts w:asciiTheme="majorBidi" w:hAnsiTheme="majorBidi" w:cstheme="majorBidi"/>
+          <w:sz w:val="22"/>
+          <w:szCs w:val="22"/>
+          <w:lang w:val="en-US"/>
+        </w:rPr>
+        <w:t xml:space="preserve">, </w:t>
+      </w:r>
+      <w:proofErr w:type="spellStart"/>
+      <w:r>
+        <w:rPr>
+          <w:rFonts w:asciiTheme="majorBidi" w:hAnsiTheme="majorBidi" w:cstheme="majorBidi"/>
+          <w:sz w:val="22"/>
+          <w:szCs w:val="22"/>
+          <w:lang w:val="en-US"/>
+        </w:rPr>
+        <w:t>RxL</w:t>
+      </w:r>
+      <w:proofErr w:type="spellEnd"/>
+      <w:r>
+        <w:rPr>
+          <w:rFonts w:asciiTheme="majorBidi" w:hAnsiTheme="majorBidi" w:cstheme="majorBidi"/>
+          <w:sz w:val="22"/>
+          <w:szCs w:val="22"/>
+          <w:lang w:val="en-US"/>
+        </w:rPr>
+        <w:t xml:space="preserve">, and </w:t>
+      </w:r>
+      <w:proofErr w:type="spellStart"/>
+      <w:r>
+        <w:rPr>
+          <w:rFonts w:asciiTheme="majorBidi" w:hAnsiTheme="majorBidi" w:cstheme="majorBidi"/>
+          <w:sz w:val="22"/>
+          <w:szCs w:val="22"/>
+          <w:lang w:val="en-US"/>
+        </w:rPr>
+        <w:t>LxL</w:t>
+      </w:r>
+      <w:proofErr w:type="spellEnd"/>
+      <w:r>
+        <w:rPr>
+          <w:rFonts w:asciiTheme="majorBidi" w:hAnsiTheme="majorBidi" w:cstheme="majorBidi"/>
+          <w:sz w:val="22"/>
+          <w:szCs w:val="22"/>
+          <w:lang w:val="en-US"/>
+        </w:rPr>
+        <w:t xml:space="preserve"> parental phenotypes</w:t>
       </w:r>
       <w:bookmarkEnd w:id="2"/>
       <w:r>
@@ -8992,7 +9065,6 @@
           <w:rFonts w:asciiTheme="majorBidi" w:hAnsiTheme="majorBidi"/>
           <w:sz w:val="22"/>
           <w:szCs w:val="22"/>
-          <w:lang/>
         </w:rPr>
         <w:t xml:space="preserve"> </w:t>
       </w:r>
@@ -14233,7 +14305,6 @@
           <w:color w:val="auto"/>
           <w:sz w:val="22"/>
           <w:szCs w:val="22"/>
-          <w:lang/>
         </w:rPr>
         <w:t xml:space="preserve"> </w:t>
       </w:r>
@@ -19905,7 +19976,6 @@
           <w:color w:val="auto"/>
           <w:sz w:val="22"/>
           <w:szCs w:val="22"/>
-          <w:lang/>
         </w:rPr>
         <w:t xml:space="preserve"> </w:t>
       </w:r>
@@ -36160,12 +36230,21 @@
         </w:rPr>
         <w:t xml:space="preserve"> </w:t>
       </w:r>
+      <w:proofErr w:type="spellStart"/>
       <w:r>
         <w:rPr>
           <w:bCs/>
           <w:lang w:val="en-US"/>
         </w:rPr>
-        <w:t>df=28,</w:t>
+        <w:t>df</w:t>
+      </w:r>
+      <w:proofErr w:type="spellEnd"/>
+      <w:r>
+        <w:rPr>
+          <w:bCs/>
+          <w:lang w:val="en-US"/>
+        </w:rPr>
+        <w:t>=28,</w:t>
       </w:r>
       <w:r>
         <w:rPr>
@@ -36626,13 +36705,23 @@
                 <w:szCs w:val="16"/>
               </w:rPr>
             </w:pPr>
+            <w:proofErr w:type="spellStart"/>
             <w:r>
               <w:rPr>
                 <w:sz w:val="16"/>
                 <w:szCs w:val="16"/>
                 <w:lang w:val="en-US"/>
               </w:rPr>
-              <w:t>df=1</w:t>
+              <w:t>df</w:t>
+            </w:r>
+            <w:proofErr w:type="spellEnd"/>
+            <w:r>
+              <w:rPr>
+                <w:sz w:val="16"/>
+                <w:szCs w:val="16"/>
+                <w:lang w:val="en-US"/>
+              </w:rPr>
+              <w:t>=1</w:t>
             </w:r>
           </w:p>
         </w:tc>
@@ -37944,13 +38033,23 @@
                 <w:szCs w:val="16"/>
               </w:rPr>
             </w:pPr>
+            <w:proofErr w:type="spellStart"/>
             <w:r>
               <w:rPr>
                 <w:sz w:val="16"/>
                 <w:szCs w:val="16"/>
                 <w:lang w:val="en-US"/>
               </w:rPr>
-              <w:t>Bouterwek (1938)</w:t>
+              <w:t>Bouterwek</w:t>
+            </w:r>
+            <w:proofErr w:type="spellEnd"/>
+            <w:r>
+              <w:rPr>
+                <w:sz w:val="16"/>
+                <w:szCs w:val="16"/>
+                <w:lang w:val="en-US"/>
+              </w:rPr>
+              <w:t xml:space="preserve"> (1938)</w:t>
             </w:r>
           </w:p>
         </w:tc>
@@ -38612,13 +38711,23 @@
                 <w:szCs w:val="16"/>
               </w:rPr>
             </w:pPr>
+            <w:proofErr w:type="spellStart"/>
             <w:r>
               <w:rPr>
                 <w:sz w:val="16"/>
                 <w:szCs w:val="16"/>
                 <w:lang w:val="en-US"/>
               </w:rPr>
-              <w:t>Thyss (1946)</w:t>
+              <w:t>Thyss</w:t>
+            </w:r>
+            <w:proofErr w:type="spellEnd"/>
+            <w:r>
+              <w:rPr>
+                <w:sz w:val="16"/>
+                <w:szCs w:val="16"/>
+                <w:lang w:val="en-US"/>
+              </w:rPr>
+              <w:t xml:space="preserve"> (1946)</w:t>
             </w:r>
           </w:p>
         </w:tc>
@@ -39614,13 +39723,23 @@
                 <w:szCs w:val="16"/>
               </w:rPr>
             </w:pPr>
+            <w:proofErr w:type="spellStart"/>
             <w:r>
               <w:rPr>
                 <w:sz w:val="16"/>
                 <w:szCs w:val="16"/>
                 <w:lang w:val="en-US"/>
               </w:rPr>
-              <w:t>Zazzo (1960)</w:t>
+              <w:t>Zazzo</w:t>
+            </w:r>
+            <w:proofErr w:type="spellEnd"/>
+            <w:r>
+              <w:rPr>
+                <w:sz w:val="16"/>
+                <w:szCs w:val="16"/>
+                <w:lang w:val="en-US"/>
+              </w:rPr>
+              <w:t xml:space="preserve"> (1960)</w:t>
             </w:r>
           </w:p>
         </w:tc>
@@ -39954,7 +40073,25 @@
                 <w:szCs w:val="16"/>
                 <w:lang w:val="en-US"/>
               </w:rPr>
-              <w:t>Carter-Saltzmann et al. (1976)</w:t>
+              <w:t>Carter-</w:t>
+            </w:r>
+            <w:proofErr w:type="spellStart"/>
+            <w:r>
+              <w:rPr>
+                <w:sz w:val="16"/>
+                <w:szCs w:val="16"/>
+                <w:lang w:val="en-US"/>
+              </w:rPr>
+              <w:t>Saltzmann</w:t>
+            </w:r>
+            <w:proofErr w:type="spellEnd"/>
+            <w:r>
+              <w:rPr>
+                <w:sz w:val="16"/>
+                <w:szCs w:val="16"/>
+                <w:lang w:val="en-US"/>
+              </w:rPr>
+              <w:t xml:space="preserve"> et al. (1976)</w:t>
             </w:r>
           </w:p>
         </w:tc>
@@ -40282,13 +40419,23 @@
                 <w:szCs w:val="16"/>
               </w:rPr>
             </w:pPr>
+            <w:proofErr w:type="spellStart"/>
             <w:r>
               <w:rPr>
                 <w:sz w:val="16"/>
                 <w:szCs w:val="16"/>
                 <w:lang w:val="en-US"/>
               </w:rPr>
-              <w:t>Loehlin &amp; Nichols (1976)</w:t>
+              <w:t>Loehlin</w:t>
+            </w:r>
+            <w:proofErr w:type="spellEnd"/>
+            <w:r>
+              <w:rPr>
+                <w:sz w:val="16"/>
+                <w:szCs w:val="16"/>
+                <w:lang w:val="en-US"/>
+              </w:rPr>
+              <w:t xml:space="preserve"> &amp; Nichols (1976)</w:t>
             </w:r>
           </w:p>
         </w:tc>
@@ -40622,7 +40769,25 @@
                 <w:szCs w:val="16"/>
                 <w:lang w:val="en-US"/>
               </w:rPr>
-              <w:t>Springer &amp; Searleman (1978)</w:t>
+              <w:t xml:space="preserve">Springer &amp; </w:t>
+            </w:r>
+            <w:proofErr w:type="spellStart"/>
+            <w:r>
+              <w:rPr>
+                <w:sz w:val="16"/>
+                <w:szCs w:val="16"/>
+                <w:lang w:val="en-US"/>
+              </w:rPr>
+              <w:t>Searleman</w:t>
+            </w:r>
+            <w:proofErr w:type="spellEnd"/>
+            <w:r>
+              <w:rPr>
+                <w:sz w:val="16"/>
+                <w:szCs w:val="16"/>
+                <w:lang w:val="en-US"/>
+              </w:rPr>
+              <w:t xml:space="preserve"> (1978)</w:t>
             </w:r>
           </w:p>
         </w:tc>
@@ -42338,6 +42503,7 @@
               </w:rPr>
               <w:t xml:space="preserve">+ </w:t>
             </w:r>
+            <w:proofErr w:type="spellStart"/>
             <w:r>
               <w:rPr>
                 <w:i/>
@@ -42353,6 +42519,7 @@
               </w:rPr>
               <w:t>F</w:t>
             </w:r>
+            <w:proofErr w:type="spellEnd"/>
           </w:p>
         </w:tc>
         <w:tc>
@@ -42412,6 +42579,7 @@
               </w:rPr>
               <w:t xml:space="preserve">+ </w:t>
             </w:r>
+            <w:proofErr w:type="spellStart"/>
             <w:r>
               <w:rPr>
                 <w:i/>
@@ -42427,6 +42595,7 @@
               </w:rPr>
               <w:t>F</w:t>
             </w:r>
+            <w:proofErr w:type="spellEnd"/>
           </w:p>
         </w:tc>
         <w:tc>
@@ -42459,6 +42628,7 @@
               </w:rPr>
               <w:t xml:space="preserve">2) + </w:t>
             </w:r>
+            <w:proofErr w:type="spellStart"/>
             <w:r>
               <w:rPr>
                 <w:i/>
@@ -42474,6 +42644,7 @@
               </w:rPr>
               <w:t>F</w:t>
             </w:r>
+            <w:proofErr w:type="spellEnd"/>
           </w:p>
         </w:tc>
       </w:tr>
@@ -43335,6 +43506,7 @@
               </w:rPr>
               <w:t xml:space="preserve">+ </w:t>
             </w:r>
+            <w:proofErr w:type="spellStart"/>
             <w:r>
               <w:rPr>
                 <w:i/>
@@ -43350,6 +43522,7 @@
               </w:rPr>
               <w:t>M</w:t>
             </w:r>
+            <w:proofErr w:type="spellEnd"/>
           </w:p>
         </w:tc>
         <w:tc>
@@ -43409,6 +43582,7 @@
               </w:rPr>
               <w:t xml:space="preserve">+ </w:t>
             </w:r>
+            <w:proofErr w:type="spellStart"/>
             <w:r>
               <w:rPr>
                 <w:i/>
@@ -43424,6 +43598,7 @@
               </w:rPr>
               <w:t>M</w:t>
             </w:r>
+            <w:proofErr w:type="spellEnd"/>
           </w:p>
         </w:tc>
         <w:tc>
@@ -43456,6 +43631,7 @@
               </w:rPr>
               <w:t xml:space="preserve">2) + </w:t>
             </w:r>
+            <w:proofErr w:type="spellStart"/>
             <w:r>
               <w:rPr>
                 <w:i/>
@@ -43471,6 +43647,7 @@
               </w:rPr>
               <w:t>M</w:t>
             </w:r>
+            <w:proofErr w:type="spellEnd"/>
           </w:p>
         </w:tc>
       </w:tr>
@@ -45005,6 +45182,7 @@
                 <w:sz w:val="20"/>
               </w:rPr>
             </w:pPr>
+            <w:proofErr w:type="spellStart"/>
             <w:r>
               <w:rPr>
                 <w:rFonts w:ascii="Cambria" w:eastAsia="Cambria" w:hAnsi="Cambria" w:cs="Cambria"/>
@@ -45024,6 +45202,7 @@
               </w:rPr>
               <w:t>F</w:t>
             </w:r>
+            <w:proofErr w:type="spellEnd"/>
           </w:p>
         </w:tc>
         <w:tc>
@@ -45261,6 +45440,7 @@
                 <w:sz w:val="20"/>
               </w:rPr>
             </w:pPr>
+            <w:proofErr w:type="spellStart"/>
             <w:r>
               <w:rPr>
                 <w:rFonts w:ascii="Cambria" w:eastAsia="Cambria" w:hAnsi="Cambria" w:cs="Cambria"/>
@@ -45280,6 +45460,7 @@
               </w:rPr>
               <w:t>M</w:t>
             </w:r>
+            <w:proofErr w:type="spellEnd"/>
           </w:p>
         </w:tc>
         <w:tc>
@@ -45375,6 +45556,7 @@
                 <w:sz w:val="20"/>
               </w:rPr>
             </w:pPr>
+            <w:proofErr w:type="spellStart"/>
             <w:r>
               <w:rPr>
                 <w:rFonts w:ascii="Cambria" w:eastAsia="Cambria" w:hAnsi="Cambria" w:cs="Cambria"/>
@@ -45394,6 +45576,7 @@
               </w:rPr>
               <w:t>F</w:t>
             </w:r>
+            <w:proofErr w:type="spellEnd"/>
           </w:p>
         </w:tc>
         <w:tc>
@@ -45779,13 +45962,23 @@
               </w:rPr>
               <w:t>(</w:t>
             </w:r>
+            <w:proofErr w:type="spellStart"/>
             <w:r>
               <w:rPr>
                 <w:rFonts w:ascii="Cambria" w:eastAsia="Cambria" w:hAnsi="Cambria" w:cs="Cambria"/>
                 <w:color w:val="000000"/>
                 <w:sz w:val="20"/>
               </w:rPr>
-              <w:t>θ|D)</w:t>
+              <w:t>θ|D</w:t>
+            </w:r>
+            <w:proofErr w:type="spellEnd"/>
+            <w:r>
+              <w:rPr>
+                <w:rFonts w:ascii="Cambria" w:eastAsia="Cambria" w:hAnsi="Cambria" w:cs="Cambria"/>
+                <w:color w:val="000000"/>
+                <w:sz w:val="20"/>
+              </w:rPr>
+              <w:t>)</w:t>
             </w:r>
           </w:p>
         </w:tc>
@@ -46254,7 +46447,6 @@
           <w:color w:val="auto"/>
           <w:sz w:val="22"/>
           <w:szCs w:val="22"/>
-          <w:lang/>
         </w:rPr>
         <w:t xml:space="preserve"> </w:t>
       </w:r>
@@ -47863,6 +48055,7 @@
           <w:rFonts w:asciiTheme="majorBidi" w:eastAsia="Calibri" w:hAnsiTheme="majorBidi" w:cstheme="majorBidi"/>
           <w:i/>
           <w:iCs/>
+          <w:noProof/>
           <w:sz w:val="22"/>
           <w:szCs w:val="22"/>
         </w:rPr>
@@ -47954,7 +48147,7 @@
           <w:szCs w:val="22"/>
           <w:lang w:val="en-US"/>
         </w:rPr>
-        <w:t>Performance of the parameter estimation method B</w:t>
+        <w:t xml:space="preserve">Performance of estimation method </w:t>
       </w:r>
       <w:r>
         <w:rPr>
@@ -47965,7 +48158,51 @@
           <w:szCs w:val="22"/>
           <w:lang w:val="en-US"/>
         </w:rPr>
-        <w:t xml:space="preserve"> after applying correction to the estimation results</w:t>
+        <w:t xml:space="preserve">for Scenario </w:t>
+      </w:r>
+      <w:r>
+        <w:rPr>
+          <w:rFonts w:asciiTheme="majorBidi" w:hAnsiTheme="majorBidi" w:cstheme="majorBidi"/>
+          <w:b/>
+          <w:bCs/>
+          <w:sz w:val="22"/>
+          <w:szCs w:val="22"/>
+          <w:lang w:val="en-US"/>
+        </w:rPr>
+        <w:t>B</w:t>
+      </w:r>
+      <w:r>
+        <w:rPr>
+          <w:rFonts w:asciiTheme="majorBidi" w:hAnsiTheme="majorBidi" w:cstheme="majorBidi"/>
+          <w:b/>
+          <w:bCs/>
+          <w:sz w:val="22"/>
+          <w:szCs w:val="22"/>
+          <w:lang w:val="en-US"/>
+        </w:rPr>
+        <w:t xml:space="preserve"> </w:t>
+      </w:r>
+      <w:r>
+        <w:rPr>
+          <w:rFonts w:asciiTheme="majorBidi" w:hAnsiTheme="majorBidi" w:cstheme="majorBidi"/>
+          <w:b/>
+          <w:bCs/>
+          <w:sz w:val="22"/>
+          <w:szCs w:val="22"/>
+          <w:lang w:val="en-US"/>
+        </w:rPr>
+        <w:t xml:space="preserve">with linear regression </w:t>
+      </w:r>
+      <w:r>
+        <w:rPr>
+          <w:rFonts w:asciiTheme="majorBidi" w:hAnsiTheme="majorBidi" w:cstheme="majorBidi"/>
+          <w:b/>
+          <w:bCs/>
+          <w:sz w:val="22"/>
+          <w:szCs w:val="22"/>
+          <w:lang w:val="en-US"/>
+        </w:rPr>
+        <w:t>correction</w:t>
       </w:r>
       <w:r>
         <w:rPr>
@@ -47995,6 +48232,7 @@
           <w:bCs/>
           <w:sz w:val="22"/>
           <w:szCs w:val="22"/>
+          <w:highlight w:val="yellow"/>
           <w:lang w:val="en-US"/>
         </w:rPr>
         <w:t>a, b:</w:t>
@@ -48004,6 +48242,7 @@
           <w:rFonts w:asciiTheme="majorBidi" w:hAnsiTheme="majorBidi" w:cstheme="majorBidi"/>
           <w:sz w:val="22"/>
           <w:szCs w:val="22"/>
+          <w:highlight w:val="yellow"/>
           <w:lang w:val="en-US"/>
         </w:rPr>
         <w:t xml:space="preserve"> The distribution of α and ρ values estimated from data simulated with ρ=0.277 and α=0.138, the values estimated by Laland et al. (1995) and shown in dashed lines. </w:t>
@@ -48015,6 +48254,7 @@
           <w:bCs/>
           <w:sz w:val="22"/>
           <w:szCs w:val="22"/>
+          <w:highlight w:val="yellow"/>
           <w:lang w:val="en-US"/>
         </w:rPr>
         <w:t>c, d:</w:t>
@@ -48024,6 +48264,7 @@
           <w:rFonts w:asciiTheme="majorBidi" w:hAnsiTheme="majorBidi" w:cstheme="majorBidi"/>
           <w:sz w:val="22"/>
           <w:szCs w:val="22"/>
+          <w:highlight w:val="yellow"/>
           <w:lang w:val="en-US"/>
         </w:rPr>
         <w:t xml:space="preserve"> Scatter plot of estimated parameter values α and ρ given the true parameter value. </w:t>
@@ -48035,6 +48276,7 @@
           <w:bCs/>
           <w:sz w:val="22"/>
           <w:szCs w:val="22"/>
+          <w:highlight w:val="yellow"/>
           <w:lang w:val="en-US"/>
         </w:rPr>
         <w:t>e, f:</w:t>
@@ -48044,6 +48286,7 @@
           <w:rFonts w:asciiTheme="majorBidi" w:hAnsiTheme="majorBidi" w:cstheme="majorBidi"/>
           <w:sz w:val="22"/>
           <w:szCs w:val="22"/>
+          <w:highlight w:val="yellow"/>
           <w:lang w:val="en-US"/>
         </w:rPr>
         <w:t xml:space="preserve"> The rate at which the true parameter value of α and ρ used to generate the data falls within the estimated confidence interval for that parameter created through bootstrapping.</w:t>
@@ -48085,6 +48328,7 @@
           <w:rFonts w:asciiTheme="majorBidi" w:eastAsia="Calibri" w:hAnsiTheme="majorBidi" w:cstheme="majorBidi"/>
           <w:i w:val="0"/>
           <w:iCs w:val="0"/>
+          <w:noProof/>
           <w:color w:val="auto"/>
           <w:sz w:val="22"/>
           <w:szCs w:val="22"/>
@@ -48208,26 +48452,17 @@
           <w:bCs/>
           <w:sz w:val="22"/>
           <w:szCs w:val="22"/>
+          <w:highlight w:val="yellow"/>
           <w:lang w:val="en-US"/>
         </w:rPr>
-        <w:t>a, b</w:t>
-      </w:r>
-      <w:r>
-        <w:rPr>
-          <w:rFonts w:asciiTheme="majorBidi" w:hAnsiTheme="majorBidi" w:cstheme="majorBidi"/>
-          <w:b/>
-          <w:bCs/>
-          <w:sz w:val="22"/>
-          <w:szCs w:val="22"/>
-          <w:lang w:val="en-US"/>
-        </w:rPr>
-        <w:t xml:space="preserve">: </w:t>
+        <w:t xml:space="preserve">a, b: </w:t>
       </w:r>
       <w:r>
         <w:rPr>
           <w:rFonts w:asciiTheme="majorBidi" w:hAnsiTheme="majorBidi" w:cstheme="majorBidi"/>
           <w:sz w:val="22"/>
           <w:szCs w:val="22"/>
+          <w:highlight w:val="yellow"/>
           <w:lang w:val="en-US"/>
         </w:rPr>
         <w:t xml:space="preserve">Scatter plot of estimated parameter values α and ρ given the true parameter value. </w:t>
@@ -48239,6 +48474,7 @@
           <w:bCs/>
           <w:sz w:val="22"/>
           <w:szCs w:val="22"/>
+          <w:highlight w:val="yellow"/>
           <w:lang w:val="en-US"/>
         </w:rPr>
         <w:t>c, d:</w:t>
@@ -48248,61 +48484,50 @@
           <w:rFonts w:asciiTheme="majorBidi" w:hAnsiTheme="majorBidi" w:cstheme="majorBidi"/>
           <w:sz w:val="22"/>
           <w:szCs w:val="22"/>
+          <w:highlight w:val="yellow"/>
           <w:lang w:val="en-US"/>
         </w:rPr>
-        <w:t xml:space="preserve"> Scatter plot of estimated parameter values α and ρ given the true parameter value</w:t>
+        <w:t xml:space="preserve"> Scatter plot of estimated parameter values α and ρ given the true parameter value, after removing data where </w:t>
+      </w:r>
+      <w:proofErr w:type="spellStart"/>
+      <w:r>
+        <w:rPr>
+          <w:rFonts w:asciiTheme="majorBidi" w:hAnsiTheme="majorBidi" w:cstheme="majorBidi"/>
+          <w:sz w:val="22"/>
+          <w:szCs w:val="22"/>
+          <w:highlight w:val="yellow"/>
+          <w:lang w:val="en-US"/>
+        </w:rPr>
+        <w:t>m</w:t>
       </w:r>
       <w:r>
         <w:rPr>
           <w:rFonts w:asciiTheme="majorBidi" w:hAnsiTheme="majorBidi" w:cstheme="majorBidi"/>
           <w:sz w:val="22"/>
           <w:szCs w:val="22"/>
+          <w:highlight w:val="yellow"/>
+          <w:vertAlign w:val="subscript"/>
           <w:lang w:val="en-US"/>
         </w:rPr>
-        <w:t>, after removing data where m</w:t>
+        <w:t>o</w:t>
+      </w:r>
+      <w:proofErr w:type="spellEnd"/>
+      <w:r>
+        <w:rPr>
+          <w:rFonts w:asciiTheme="majorBidi" w:hAnsiTheme="majorBidi" w:cstheme="majorBidi"/>
+          <w:sz w:val="22"/>
+          <w:szCs w:val="22"/>
+          <w:highlight w:val="yellow"/>
+          <w:lang w:val="en-US"/>
+        </w:rPr>
+        <w:t xml:space="preserve"> ≤ 0.01, or m</w:t>
       </w:r>
       <w:r>
         <w:rPr>
           <w:rFonts w:asciiTheme="majorBidi" w:hAnsiTheme="majorBidi" w:cstheme="majorBidi"/>
           <w:sz w:val="22"/>
           <w:szCs w:val="22"/>
-          <w:vertAlign w:val="subscript"/>
-          <w:lang w:val="en-US"/>
-        </w:rPr>
-        <w:t>o</w:t>
-      </w:r>
-      <w:r>
-        <w:rPr>
-          <w:rFonts w:asciiTheme="majorBidi" w:hAnsiTheme="majorBidi" w:cstheme="majorBidi"/>
-          <w:sz w:val="22"/>
-          <w:szCs w:val="22"/>
-          <w:lang w:val="en-US"/>
-        </w:rPr>
-        <w:t xml:space="preserve"> </w:t>
-      </w:r>
-      <w:r>
-        <w:rPr>
-          <w:rFonts w:asciiTheme="majorBidi" w:hAnsiTheme="majorBidi" w:cstheme="majorBidi"/>
-          <w:sz w:val="22"/>
-          <w:szCs w:val="22"/>
-          <w:lang w:val="en-US"/>
-        </w:rPr>
-        <w:t>≤</w:t>
-      </w:r>
-      <w:r>
-        <w:rPr>
-          <w:rFonts w:asciiTheme="majorBidi" w:hAnsiTheme="majorBidi" w:cstheme="majorBidi"/>
-          <w:sz w:val="22"/>
-          <w:szCs w:val="22"/>
-          <w:lang w:val="en-US"/>
-        </w:rPr>
-        <w:t xml:space="preserve"> 0.01, or m</w:t>
-      </w:r>
-      <w:r>
-        <w:rPr>
-          <w:rFonts w:asciiTheme="majorBidi" w:hAnsiTheme="majorBidi" w:cstheme="majorBidi"/>
-          <w:sz w:val="22"/>
-          <w:szCs w:val="22"/>
+          <w:highlight w:val="yellow"/>
           <w:vertAlign w:val="subscript"/>
           <w:lang w:val="en-US"/>
         </w:rPr>
@@ -48313,108 +48538,10 @@
           <w:rFonts w:asciiTheme="majorBidi" w:hAnsiTheme="majorBidi" w:cstheme="majorBidi"/>
           <w:sz w:val="22"/>
           <w:szCs w:val="22"/>
+          <w:highlight w:val="yellow"/>
           <w:lang w:val="en-US"/>
         </w:rPr>
-        <w:t>≤</w:t>
-      </w:r>
-      <w:r>
-        <w:rPr>
-          <w:rFonts w:asciiTheme="majorBidi" w:hAnsiTheme="majorBidi" w:cstheme="majorBidi"/>
-          <w:sz w:val="22"/>
-          <w:szCs w:val="22"/>
-          <w:lang w:val="en-US"/>
-        </w:rPr>
-        <w:t>0.01, or |p(R</w:t>
-      </w:r>
-      <w:r>
-        <w:rPr>
-          <w:rFonts w:asciiTheme="majorBidi" w:hAnsiTheme="majorBidi" w:cstheme="majorBidi"/>
-          <w:sz w:val="22"/>
-          <w:szCs w:val="22"/>
-          <w:lang w:val="en-US"/>
-        </w:rPr>
-        <w:t>|R×R)</w:t>
-      </w:r>
-      <w:r>
-        <w:rPr>
-          <w:rFonts w:asciiTheme="majorBidi" w:hAnsiTheme="majorBidi" w:cstheme="majorBidi"/>
-          <w:sz w:val="22"/>
-          <w:szCs w:val="22"/>
-          <w:lang w:val="en-US"/>
-        </w:rPr>
-        <w:t xml:space="preserve"> - </w:t>
-      </w:r>
-      <w:r>
-        <w:rPr>
-          <w:rFonts w:asciiTheme="majorBidi" w:hAnsiTheme="majorBidi" w:cstheme="majorBidi"/>
-          <w:sz w:val="22"/>
-          <w:szCs w:val="22"/>
-          <w:lang w:val="en-US"/>
-        </w:rPr>
-        <w:t>|p(R</w:t>
-      </w:r>
-      <w:r>
-        <w:rPr>
-          <w:rFonts w:asciiTheme="majorBidi" w:hAnsiTheme="majorBidi" w:cstheme="majorBidi"/>
-          <w:sz w:val="22"/>
-          <w:szCs w:val="22"/>
-          <w:lang w:val="en-US"/>
-        </w:rPr>
-        <w:t>|</w:t>
-      </w:r>
-      <w:r>
-        <w:rPr>
-          <w:rFonts w:asciiTheme="majorBidi" w:hAnsiTheme="majorBidi" w:cstheme="majorBidi"/>
-          <w:sz w:val="22"/>
-          <w:szCs w:val="22"/>
-          <w:lang w:val="en-US"/>
-        </w:rPr>
-        <w:t>L</w:t>
-      </w:r>
-      <w:r>
-        <w:rPr>
-          <w:rFonts w:asciiTheme="majorBidi" w:hAnsiTheme="majorBidi" w:cstheme="majorBidi"/>
-          <w:sz w:val="22"/>
-          <w:szCs w:val="22"/>
-          <w:lang w:val="en-US"/>
-        </w:rPr>
-        <w:t>×</w:t>
-      </w:r>
-      <w:r>
-        <w:rPr>
-          <w:rFonts w:asciiTheme="majorBidi" w:hAnsiTheme="majorBidi" w:cstheme="majorBidi"/>
-          <w:sz w:val="22"/>
-          <w:szCs w:val="22"/>
-          <w:lang w:val="en-US"/>
-        </w:rPr>
-        <w:t>L</w:t>
-      </w:r>
-      <w:r>
-        <w:rPr>
-          <w:rFonts w:asciiTheme="majorBidi" w:hAnsiTheme="majorBidi" w:cstheme="majorBidi"/>
-          <w:sz w:val="22"/>
-          <w:szCs w:val="22"/>
-          <w:lang w:val="en-US"/>
-        </w:rPr>
-        <w:t>)</w:t>
-      </w:r>
-      <w:r>
-        <w:rPr>
-          <w:rFonts w:asciiTheme="majorBidi" w:hAnsiTheme="majorBidi" w:cstheme="majorBidi"/>
-          <w:sz w:val="22"/>
-          <w:szCs w:val="22"/>
-          <w:lang w:val="en-US"/>
-        </w:rPr>
-        <w:t xml:space="preserve">| &lt;0.07 </w:t>
-      </w:r>
-      <w:r>
-        <w:rPr>
-          <w:rFonts w:asciiTheme="majorBidi" w:hAnsiTheme="majorBidi" w:cstheme="majorBidi"/>
-          <w:sz w:val="22"/>
-          <w:szCs w:val="22"/>
-          <w:lang w:val="en-US"/>
-        </w:rPr>
-        <w:t xml:space="preserve"> </w:t>
+        <w:t xml:space="preserve">≤0.01, or |p(R|R×R) - |p(R|L×L)| &lt;0.07  </w:t>
       </w:r>
       <w:r>
         <w:rPr>
@@ -48423,6 +48550,7 @@
           <w:bCs/>
           <w:sz w:val="22"/>
           <w:szCs w:val="22"/>
+          <w:highlight w:val="yellow"/>
           <w:lang w:val="en-US"/>
         </w:rPr>
         <w:t>e, f:</w:t>
@@ -48432,9 +48560,19 @@
           <w:rFonts w:asciiTheme="majorBidi" w:hAnsiTheme="majorBidi" w:cstheme="majorBidi"/>
           <w:sz w:val="22"/>
           <w:szCs w:val="22"/>
+          <w:highlight w:val="yellow"/>
           <w:lang w:val="en-US"/>
         </w:rPr>
-        <w:t xml:space="preserve"> The rate at which the true parameter value of α and ρ used to generate the data falls within the estimated confidence interval for that parameter created through bootstrapping.</w:t>
+        <w:t xml:space="preserve"> The rate at which the true parameter value of α and ρ used to generate the data falls within the estimated confidence interval for that parameter created through bootstrapping</w:t>
+      </w:r>
+      <w:r>
+        <w:rPr>
+          <w:rFonts w:asciiTheme="majorBidi" w:hAnsiTheme="majorBidi" w:cstheme="majorBidi"/>
+          <w:sz w:val="22"/>
+          <w:szCs w:val="22"/>
+          <w:lang w:val="en-US"/>
+        </w:rPr>
+        <w:t>.</w:t>
       </w:r>
     </w:p>
     <w:p>
@@ -48982,7 +49120,7 @@
 </file>
 
 <file path=word/endnotes.xml><?xml version="1.0" encoding="utf-8"?>
-<w:endnotes xmlns:wpc="http://schemas.microsoft.com/office/word/2010/wordprocessingCanvas" xmlns:cx="http://schemas.microsoft.com/office/drawing/2014/chartex" xmlns:cx1="http://schemas.microsoft.com/office/drawing/2015/9/8/chartex" xmlns:cx2="http://schemas.microsoft.com/office/drawing/2015/10/21/chartex" xmlns:cx3="http://schemas.microsoft.com/office/drawing/2016/5/9/chartex" xmlns:cx4="http://schemas.microsoft.com/office/drawing/2016/5/10/chartex" xmlns:cx5="http://schemas.microsoft.com/office/drawing/2016/5/11/chartex" xmlns:cx6="http://schemas.microsoft.com/office/drawing/2016/5/12/chartex" xmlns:cx7="http://schemas.microsoft.com/office/drawing/2016/5/13/chartex" xmlns:cx8="http://schemas.microsoft.com/office/drawing/2016/5/14/chartex" xmlns:mc="http://schemas.openxmlformats.org/markup-compatibility/2006" xmlns:aink="http://schemas.microsoft.com/office/drawing/2016/ink" xmlns:am3d="http://schemas.microsoft.com/office/drawing/2017/model3d" xmlns:o="urn:schemas-microsoft-com:office:office" xmlns:oel="http://schemas.microsoft.com/office/2019/extlst" xmlns:r="http://schemas.openxmlformats.org/officeDocument/2006/relationships" xmlns:m="http://schemas.openxmlformats.org/officeDocument/2006/math" xmlns:v="urn:schemas-microsoft-com:vml" xmlns:wp14="http://schemas.microsoft.com/office/word/2010/wordprocessingDrawing" xmlns:wp="http://schemas.openxmlformats.org/drawingml/2006/wordprocessingDrawing" xmlns:w10="urn:schemas-microsoft-com:office:word" xmlns:w="http://schemas.openxmlformats.org/wordprocessingml/2006/main" xmlns:w14="http://schemas.microsoft.com/office/word/2010/wordml" xmlns:w15="http://schemas.microsoft.com/office/word/2012/wordml" xmlns:w16cex="http://schemas.microsoft.com/office/word/2018/wordml/cex" xmlns:w16cid="http://schemas.microsoft.com/office/word/2016/wordml/cid" xmlns:w16="http://schemas.microsoft.com/office/word/2018/wordml" xmlns:w16du="http://schemas.microsoft.com/office/word/2023/wordml/word16du" xmlns:w16sdtdh="http://schemas.microsoft.com/office/word/2020/wordml/sdtdatahash" xmlns:w16sdtfl="http://schemas.microsoft.com/office/word/2024/wordml/sdtformatlock" xmlns:w16se="http://schemas.microsoft.com/office/word/2015/wordml/symex" xmlns:wpg="http://schemas.microsoft.com/office/word/2010/wordprocessingGroup" xmlns:wpi="http://schemas.microsoft.com/office/word/2010/wordprocessingInk" xmlns:wne="http://schemas.microsoft.com/office/word/2006/wordml" xmlns:wps="http://schemas.microsoft.com/office/word/2010/wordprocessingShape" mc:Ignorable="w14 w15 w16se w16cid w16 w16cex w16sdtdh w16sdtfl w16du wp14">
+<w:endnotes xmlns:wpc="http://schemas.microsoft.com/office/word/2010/wordprocessingCanvas" xmlns:cx="http://schemas.microsoft.com/office/drawing/2014/chartex" xmlns:cx1="http://schemas.microsoft.com/office/drawing/2015/9/8/chartex" xmlns:cx2="http://schemas.microsoft.com/office/drawing/2015/10/21/chartex" xmlns:cx3="http://schemas.microsoft.com/office/drawing/2016/5/9/chartex" xmlns:cx4="http://schemas.microsoft.com/office/drawing/2016/5/10/chartex" xmlns:cx5="http://schemas.microsoft.com/office/drawing/2016/5/11/chartex" xmlns:cx6="http://schemas.microsoft.com/office/drawing/2016/5/12/chartex" xmlns:cx7="http://schemas.microsoft.com/office/drawing/2016/5/13/chartex" xmlns:cx8="http://schemas.microsoft.com/office/drawing/2016/5/14/chartex" xmlns:mc="http://schemas.openxmlformats.org/markup-compatibility/2006" xmlns:aink="http://schemas.microsoft.com/office/drawing/2016/ink" xmlns:am3d="http://schemas.microsoft.com/office/drawing/2017/model3d" xmlns:o="urn:schemas-microsoft-com:office:office" xmlns:oel="http://schemas.microsoft.com/office/2019/extlst" xmlns:r="http://schemas.openxmlformats.org/officeDocument/2006/relationships" xmlns:m="http://schemas.openxmlformats.org/officeDocument/2006/math" xmlns:v="urn:schemas-microsoft-com:vml" xmlns:wp14="http://schemas.microsoft.com/office/word/2010/wordprocessingDrawing" xmlns:wp="http://schemas.openxmlformats.org/drawingml/2006/wordprocessingDrawing" xmlns:w10="urn:schemas-microsoft-com:office:word" xmlns:w="http://schemas.openxmlformats.org/wordprocessingml/2006/main" xmlns:w14="http://schemas.microsoft.com/office/word/2010/wordml" xmlns:w15="http://schemas.microsoft.com/office/word/2012/wordml" xmlns:w16cex="http://schemas.microsoft.com/office/word/2018/wordml/cex" xmlns:w16cid="http://schemas.microsoft.com/office/word/2016/wordml/cid" xmlns:w16="http://schemas.microsoft.com/office/word/2018/wordml" xmlns:w16du="http://schemas.microsoft.com/office/word/2023/wordml/word16du" xmlns:w16sdtdh="http://schemas.microsoft.com/office/word/2020/wordml/sdtdatahash" xmlns:w16se="http://schemas.microsoft.com/office/word/2015/wordml/symex" xmlns:wpg="http://schemas.microsoft.com/office/word/2010/wordprocessingGroup" xmlns:wpi="http://schemas.microsoft.com/office/word/2010/wordprocessingInk" xmlns:wne="http://schemas.microsoft.com/office/word/2006/wordml" xmlns:wps="http://schemas.microsoft.com/office/word/2010/wordprocessingShape" mc:Ignorable="w14 w15 w16se w16cid w16 w16cex w16sdtdh w16du wp14">
   <w:endnote w:type="separator" w:id="-1">
     <w:p>
       <w:r>
@@ -49004,7 +49142,7 @@
 </file>
 
 <file path=word/footnotes.xml><?xml version="1.0" encoding="utf-8"?>
-<w:footnotes xmlns:wpc="http://schemas.microsoft.com/office/word/2010/wordprocessingCanvas" xmlns:cx="http://schemas.microsoft.com/office/drawing/2014/chartex" xmlns:cx1="http://schemas.microsoft.com/office/drawing/2015/9/8/chartex" xmlns:cx2="http://schemas.microsoft.com/office/drawing/2015/10/21/chartex" xmlns:cx3="http://schemas.microsoft.com/office/drawing/2016/5/9/chartex" xmlns:cx4="http://schemas.microsoft.com/office/drawing/2016/5/10/chartex" xmlns:cx5="http://schemas.microsoft.com/office/drawing/2016/5/11/chartex" xmlns:cx6="http://schemas.microsoft.com/office/drawing/2016/5/12/chartex" xmlns:cx7="http://schemas.microsoft.com/office/drawing/2016/5/13/chartex" xmlns:cx8="http://schemas.microsoft.com/office/drawing/2016/5/14/chartex" xmlns:mc="http://schemas.openxmlformats.org/markup-compatibility/2006" xmlns:aink="http://schemas.microsoft.com/office/drawing/2016/ink" xmlns:am3d="http://schemas.microsoft.com/office/drawing/2017/model3d" xmlns:o="urn:schemas-microsoft-com:office:office" xmlns:oel="http://schemas.microsoft.com/office/2019/extlst" xmlns:r="http://schemas.openxmlformats.org/officeDocument/2006/relationships" xmlns:m="http://schemas.openxmlformats.org/officeDocument/2006/math" xmlns:v="urn:schemas-microsoft-com:vml" xmlns:wp14="http://schemas.microsoft.com/office/word/2010/wordprocessingDrawing" xmlns:wp="http://schemas.openxmlformats.org/drawingml/2006/wordprocessingDrawing" xmlns:w10="urn:schemas-microsoft-com:office:word" xmlns:w="http://schemas.openxmlformats.org/wordprocessingml/2006/main" xmlns:w14="http://schemas.microsoft.com/office/word/2010/wordml" xmlns:w15="http://schemas.microsoft.com/office/word/2012/wordml" xmlns:w16cex="http://schemas.microsoft.com/office/word/2018/wordml/cex" xmlns:w16cid="http://schemas.microsoft.com/office/word/2016/wordml/cid" xmlns:w16="http://schemas.microsoft.com/office/word/2018/wordml" xmlns:w16du="http://schemas.microsoft.com/office/word/2023/wordml/word16du" xmlns:w16sdtdh="http://schemas.microsoft.com/office/word/2020/wordml/sdtdatahash" xmlns:w16sdtfl="http://schemas.microsoft.com/office/word/2024/wordml/sdtformatlock" xmlns:w16se="http://schemas.microsoft.com/office/word/2015/wordml/symex" xmlns:wpg="http://schemas.microsoft.com/office/word/2010/wordprocessingGroup" xmlns:wpi="http://schemas.microsoft.com/office/word/2010/wordprocessingInk" xmlns:wne="http://schemas.microsoft.com/office/word/2006/wordml" xmlns:wps="http://schemas.microsoft.com/office/word/2010/wordprocessingShape" mc:Ignorable="w14 w15 w16se w16cid w16 w16cex w16sdtdh w16sdtfl w16du wp14">
+<w:footnotes xmlns:wpc="http://schemas.microsoft.com/office/word/2010/wordprocessingCanvas" xmlns:cx="http://schemas.microsoft.com/office/drawing/2014/chartex" xmlns:cx1="http://schemas.microsoft.com/office/drawing/2015/9/8/chartex" xmlns:cx2="http://schemas.microsoft.com/office/drawing/2015/10/21/chartex" xmlns:cx3="http://schemas.microsoft.com/office/drawing/2016/5/9/chartex" xmlns:cx4="http://schemas.microsoft.com/office/drawing/2016/5/10/chartex" xmlns:cx5="http://schemas.microsoft.com/office/drawing/2016/5/11/chartex" xmlns:cx6="http://schemas.microsoft.com/office/drawing/2016/5/12/chartex" xmlns:cx7="http://schemas.microsoft.com/office/drawing/2016/5/13/chartex" xmlns:cx8="http://schemas.microsoft.com/office/drawing/2016/5/14/chartex" xmlns:mc="http://schemas.openxmlformats.org/markup-compatibility/2006" xmlns:aink="http://schemas.microsoft.com/office/drawing/2016/ink" xmlns:am3d="http://schemas.microsoft.com/office/drawing/2017/model3d" xmlns:o="urn:schemas-microsoft-com:office:office" xmlns:oel="http://schemas.microsoft.com/office/2019/extlst" xmlns:r="http://schemas.openxmlformats.org/officeDocument/2006/relationships" xmlns:m="http://schemas.openxmlformats.org/officeDocument/2006/math" xmlns:v="urn:schemas-microsoft-com:vml" xmlns:wp14="http://schemas.microsoft.com/office/word/2010/wordprocessingDrawing" xmlns:wp="http://schemas.openxmlformats.org/drawingml/2006/wordprocessingDrawing" xmlns:w10="urn:schemas-microsoft-com:office:word" xmlns:w="http://schemas.openxmlformats.org/wordprocessingml/2006/main" xmlns:w14="http://schemas.microsoft.com/office/word/2010/wordml" xmlns:w15="http://schemas.microsoft.com/office/word/2012/wordml" xmlns:w16cex="http://schemas.microsoft.com/office/word/2018/wordml/cex" xmlns:w16cid="http://schemas.microsoft.com/office/word/2016/wordml/cid" xmlns:w16="http://schemas.microsoft.com/office/word/2018/wordml" xmlns:w16du="http://schemas.microsoft.com/office/word/2023/wordml/word16du" xmlns:w16sdtdh="http://schemas.microsoft.com/office/word/2020/wordml/sdtdatahash" xmlns:w16se="http://schemas.microsoft.com/office/word/2015/wordml/symex" xmlns:wpg="http://schemas.microsoft.com/office/word/2010/wordprocessingGroup" xmlns:wpi="http://schemas.microsoft.com/office/word/2010/wordprocessingInk" xmlns:wne="http://schemas.microsoft.com/office/word/2006/wordml" xmlns:wps="http://schemas.microsoft.com/office/word/2010/wordprocessingShape" mc:Ignorable="w14 w15 w16se w16cid w16 w16cex w16sdtdh w16du wp14">
   <w:footnote w:type="separator" w:id="-1">
     <w:p>
       <w:r>
@@ -49026,7 +49164,7 @@
 </file>
 
 <file path=word/header1.xml><?xml version="1.0" encoding="utf-8"?>
-<w:hdr xmlns:wpc="http://schemas.microsoft.com/office/word/2010/wordprocessingCanvas" xmlns:cx="http://schemas.microsoft.com/office/drawing/2014/chartex" xmlns:cx1="http://schemas.microsoft.com/office/drawing/2015/9/8/chartex" xmlns:cx2="http://schemas.microsoft.com/office/drawing/2015/10/21/chartex" xmlns:cx3="http://schemas.microsoft.com/office/drawing/2016/5/9/chartex" xmlns:cx4="http://schemas.microsoft.com/office/drawing/2016/5/10/chartex" xmlns:cx5="http://schemas.microsoft.com/office/drawing/2016/5/11/chartex" xmlns:cx6="http://schemas.microsoft.com/office/drawing/2016/5/12/chartex" xmlns:cx7="http://schemas.microsoft.com/office/drawing/2016/5/13/chartex" xmlns:cx8="http://schemas.microsoft.com/office/drawing/2016/5/14/chartex" xmlns:mc="http://schemas.openxmlformats.org/markup-compatibility/2006" xmlns:aink="http://schemas.microsoft.com/office/drawing/2016/ink" xmlns:am3d="http://schemas.microsoft.com/office/drawing/2017/model3d" xmlns:o="urn:schemas-microsoft-com:office:office" xmlns:oel="http://schemas.microsoft.com/office/2019/extlst" xmlns:r="http://schemas.openxmlformats.org/officeDocument/2006/relationships" xmlns:m="http://schemas.openxmlformats.org/officeDocument/2006/math" xmlns:v="urn:schemas-microsoft-com:vml" xmlns:wp14="http://schemas.microsoft.com/office/word/2010/wordprocessingDrawing" xmlns:wp="http://schemas.openxmlformats.org/drawingml/2006/wordprocessingDrawing" xmlns:w10="urn:schemas-microsoft-com:office:word" xmlns:w="http://schemas.openxmlformats.org/wordprocessingml/2006/main" xmlns:w14="http://schemas.microsoft.com/office/word/2010/wordml" xmlns:w15="http://schemas.microsoft.com/office/word/2012/wordml" xmlns:w16cex="http://schemas.microsoft.com/office/word/2018/wordml/cex" xmlns:w16cid="http://schemas.microsoft.com/office/word/2016/wordml/cid" xmlns:w16="http://schemas.microsoft.com/office/word/2018/wordml" xmlns:w16du="http://schemas.microsoft.com/office/word/2023/wordml/word16du" xmlns:w16sdtdh="http://schemas.microsoft.com/office/word/2020/wordml/sdtdatahash" xmlns:w16sdtfl="http://schemas.microsoft.com/office/word/2024/wordml/sdtformatlock" xmlns:w16se="http://schemas.microsoft.com/office/word/2015/wordml/symex" xmlns:wpg="http://schemas.microsoft.com/office/word/2010/wordprocessingGroup" xmlns:wpi="http://schemas.microsoft.com/office/word/2010/wordprocessingInk" xmlns:wne="http://schemas.microsoft.com/office/word/2006/wordml" xmlns:wps="http://schemas.microsoft.com/office/word/2010/wordprocessingShape" mc:Ignorable="w14 w15 w16se w16cid w16 w16cex w16sdtdh w16sdtfl w16du wp14">
+<w:hdr xmlns:wpc="http://schemas.microsoft.com/office/word/2010/wordprocessingCanvas" xmlns:cx="http://schemas.microsoft.com/office/drawing/2014/chartex" xmlns:cx1="http://schemas.microsoft.com/office/drawing/2015/9/8/chartex" xmlns:cx2="http://schemas.microsoft.com/office/drawing/2015/10/21/chartex" xmlns:cx3="http://schemas.microsoft.com/office/drawing/2016/5/9/chartex" xmlns:cx4="http://schemas.microsoft.com/office/drawing/2016/5/10/chartex" xmlns:cx5="http://schemas.microsoft.com/office/drawing/2016/5/11/chartex" xmlns:cx6="http://schemas.microsoft.com/office/drawing/2016/5/12/chartex" xmlns:cx7="http://schemas.microsoft.com/office/drawing/2016/5/13/chartex" xmlns:cx8="http://schemas.microsoft.com/office/drawing/2016/5/14/chartex" xmlns:mc="http://schemas.openxmlformats.org/markup-compatibility/2006" xmlns:aink="http://schemas.microsoft.com/office/drawing/2016/ink" xmlns:am3d="http://schemas.microsoft.com/office/drawing/2017/model3d" xmlns:o="urn:schemas-microsoft-com:office:office" xmlns:oel="http://schemas.microsoft.com/office/2019/extlst" xmlns:r="http://schemas.openxmlformats.org/officeDocument/2006/relationships" xmlns:m="http://schemas.openxmlformats.org/officeDocument/2006/math" xmlns:v="urn:schemas-microsoft-com:vml" xmlns:wp14="http://schemas.microsoft.com/office/word/2010/wordprocessingDrawing" xmlns:wp="http://schemas.openxmlformats.org/drawingml/2006/wordprocessingDrawing" xmlns:w10="urn:schemas-microsoft-com:office:word" xmlns:w="http://schemas.openxmlformats.org/wordprocessingml/2006/main" xmlns:w14="http://schemas.microsoft.com/office/word/2010/wordml" xmlns:w15="http://schemas.microsoft.com/office/word/2012/wordml" xmlns:w16cex="http://schemas.microsoft.com/office/word/2018/wordml/cex" xmlns:w16cid="http://schemas.microsoft.com/office/word/2016/wordml/cid" xmlns:w16="http://schemas.microsoft.com/office/word/2018/wordml" xmlns:w16du="http://schemas.microsoft.com/office/word/2023/wordml/word16du" xmlns:w16sdtdh="http://schemas.microsoft.com/office/word/2020/wordml/sdtdatahash" xmlns:w16se="http://schemas.microsoft.com/office/word/2015/wordml/symex" xmlns:wpg="http://schemas.microsoft.com/office/word/2010/wordprocessingGroup" xmlns:wpi="http://schemas.microsoft.com/office/word/2010/wordprocessingInk" xmlns:wne="http://schemas.microsoft.com/office/word/2006/wordml" xmlns:wps="http://schemas.microsoft.com/office/word/2010/wordprocessingShape" mc:Ignorable="w14 w15 w16se w16cid w16 w16cex w16sdtdh w16du wp14">
   <w:p>
     <w:pPr>
       <w:pBdr>
@@ -49099,7 +49237,7 @@
 </file>
 
 <file path=word/header2.xml><?xml version="1.0" encoding="utf-8"?>
-<w:hdr xmlns:wpc="http://schemas.microsoft.com/office/word/2010/wordprocessingCanvas" xmlns:cx="http://schemas.microsoft.com/office/drawing/2014/chartex" xmlns:cx1="http://schemas.microsoft.com/office/drawing/2015/9/8/chartex" xmlns:cx2="http://schemas.microsoft.com/office/drawing/2015/10/21/chartex" xmlns:cx3="http://schemas.microsoft.com/office/drawing/2016/5/9/chartex" xmlns:cx4="http://schemas.microsoft.com/office/drawing/2016/5/10/chartex" xmlns:cx5="http://schemas.microsoft.com/office/drawing/2016/5/11/chartex" xmlns:cx6="http://schemas.microsoft.com/office/drawing/2016/5/12/chartex" xmlns:cx7="http://schemas.microsoft.com/office/drawing/2016/5/13/chartex" xmlns:cx8="http://schemas.microsoft.com/office/drawing/2016/5/14/chartex" xmlns:mc="http://schemas.openxmlformats.org/markup-compatibility/2006" xmlns:aink="http://schemas.microsoft.com/office/drawing/2016/ink" xmlns:am3d="http://schemas.microsoft.com/office/drawing/2017/model3d" xmlns:o="urn:schemas-microsoft-com:office:office" xmlns:oel="http://schemas.microsoft.com/office/2019/extlst" xmlns:r="http://schemas.openxmlformats.org/officeDocument/2006/relationships" xmlns:m="http://schemas.openxmlformats.org/officeDocument/2006/math" xmlns:v="urn:schemas-microsoft-com:vml" xmlns:wp14="http://schemas.microsoft.com/office/word/2010/wordprocessingDrawing" xmlns:wp="http://schemas.openxmlformats.org/drawingml/2006/wordprocessingDrawing" xmlns:w10="urn:schemas-microsoft-com:office:word" xmlns:w="http://schemas.openxmlformats.org/wordprocessingml/2006/main" xmlns:w14="http://schemas.microsoft.com/office/word/2010/wordml" xmlns:w15="http://schemas.microsoft.com/office/word/2012/wordml" xmlns:w16cex="http://schemas.microsoft.com/office/word/2018/wordml/cex" xmlns:w16cid="http://schemas.microsoft.com/office/word/2016/wordml/cid" xmlns:w16="http://schemas.microsoft.com/office/word/2018/wordml" xmlns:w16du="http://schemas.microsoft.com/office/word/2023/wordml/word16du" xmlns:w16sdtdh="http://schemas.microsoft.com/office/word/2020/wordml/sdtdatahash" xmlns:w16sdtfl="http://schemas.microsoft.com/office/word/2024/wordml/sdtformatlock" xmlns:w16se="http://schemas.microsoft.com/office/word/2015/wordml/symex" xmlns:wpg="http://schemas.microsoft.com/office/word/2010/wordprocessingGroup" xmlns:wpi="http://schemas.microsoft.com/office/word/2010/wordprocessingInk" xmlns:wne="http://schemas.microsoft.com/office/word/2006/wordml" xmlns:wps="http://schemas.microsoft.com/office/word/2010/wordprocessingShape" mc:Ignorable="w14 w15 w16se w16cid w16 w16cex w16sdtdh w16sdtfl w16du wp14">
+<w:hdr xmlns:wpc="http://schemas.microsoft.com/office/word/2010/wordprocessingCanvas" xmlns:cx="http://schemas.microsoft.com/office/drawing/2014/chartex" xmlns:cx1="http://schemas.microsoft.com/office/drawing/2015/9/8/chartex" xmlns:cx2="http://schemas.microsoft.com/office/drawing/2015/10/21/chartex" xmlns:cx3="http://schemas.microsoft.com/office/drawing/2016/5/9/chartex" xmlns:cx4="http://schemas.microsoft.com/office/drawing/2016/5/10/chartex" xmlns:cx5="http://schemas.microsoft.com/office/drawing/2016/5/11/chartex" xmlns:cx6="http://schemas.microsoft.com/office/drawing/2016/5/12/chartex" xmlns:cx7="http://schemas.microsoft.com/office/drawing/2016/5/13/chartex" xmlns:cx8="http://schemas.microsoft.com/office/drawing/2016/5/14/chartex" xmlns:mc="http://schemas.openxmlformats.org/markup-compatibility/2006" xmlns:aink="http://schemas.microsoft.com/office/drawing/2016/ink" xmlns:am3d="http://schemas.microsoft.com/office/drawing/2017/model3d" xmlns:o="urn:schemas-microsoft-com:office:office" xmlns:oel="http://schemas.microsoft.com/office/2019/extlst" xmlns:r="http://schemas.openxmlformats.org/officeDocument/2006/relationships" xmlns:m="http://schemas.openxmlformats.org/officeDocument/2006/math" xmlns:v="urn:schemas-microsoft-com:vml" xmlns:wp14="http://schemas.microsoft.com/office/word/2010/wordprocessingDrawing" xmlns:wp="http://schemas.openxmlformats.org/drawingml/2006/wordprocessingDrawing" xmlns:w10="urn:schemas-microsoft-com:office:word" xmlns:w="http://schemas.openxmlformats.org/wordprocessingml/2006/main" xmlns:w14="http://schemas.microsoft.com/office/word/2010/wordml" xmlns:w15="http://schemas.microsoft.com/office/word/2012/wordml" xmlns:w16cex="http://schemas.microsoft.com/office/word/2018/wordml/cex" xmlns:w16cid="http://schemas.microsoft.com/office/word/2016/wordml/cid" xmlns:w16="http://schemas.microsoft.com/office/word/2018/wordml" xmlns:w16du="http://schemas.microsoft.com/office/word/2023/wordml/word16du" xmlns:w16sdtdh="http://schemas.microsoft.com/office/word/2020/wordml/sdtdatahash" xmlns:w16se="http://schemas.microsoft.com/office/word/2015/wordml/symex" xmlns:wpg="http://schemas.microsoft.com/office/word/2010/wordprocessingGroup" xmlns:wpi="http://schemas.microsoft.com/office/word/2010/wordprocessingInk" xmlns:wne="http://schemas.microsoft.com/office/word/2006/wordml" xmlns:wps="http://schemas.microsoft.com/office/word/2010/wordprocessingShape" mc:Ignorable="w14 w15 w16se w16cid w16 w16cex w16sdtdh w16du wp14">
   <w:p>
     <w:pPr>
       <w:pBdr>
@@ -49124,7 +49262,7 @@
 </file>
 
 <file path=word/header3.xml><?xml version="1.0" encoding="utf-8"?>
-<w:hdr xmlns:wpc="http://schemas.microsoft.com/office/word/2010/wordprocessingCanvas" xmlns:cx="http://schemas.microsoft.com/office/drawing/2014/chartex" xmlns:cx1="http://schemas.microsoft.com/office/drawing/2015/9/8/chartex" xmlns:cx2="http://schemas.microsoft.com/office/drawing/2015/10/21/chartex" xmlns:cx3="http://schemas.microsoft.com/office/drawing/2016/5/9/chartex" xmlns:cx4="http://schemas.microsoft.com/office/drawing/2016/5/10/chartex" xmlns:cx5="http://schemas.microsoft.com/office/drawing/2016/5/11/chartex" xmlns:cx6="http://schemas.microsoft.com/office/drawing/2016/5/12/chartex" xmlns:cx7="http://schemas.microsoft.com/office/drawing/2016/5/13/chartex" xmlns:cx8="http://schemas.microsoft.com/office/drawing/2016/5/14/chartex" xmlns:mc="http://schemas.openxmlformats.org/markup-compatibility/2006" xmlns:aink="http://schemas.microsoft.com/office/drawing/2016/ink" xmlns:am3d="http://schemas.microsoft.com/office/drawing/2017/model3d" xmlns:o="urn:schemas-microsoft-com:office:office" xmlns:oel="http://schemas.microsoft.com/office/2019/extlst" xmlns:r="http://schemas.openxmlformats.org/officeDocument/2006/relationships" xmlns:m="http://schemas.openxmlformats.org/officeDocument/2006/math" xmlns:v="urn:schemas-microsoft-com:vml" xmlns:wp14="http://schemas.microsoft.com/office/word/2010/wordprocessingDrawing" xmlns:wp="http://schemas.openxmlformats.org/drawingml/2006/wordprocessingDrawing" xmlns:w10="urn:schemas-microsoft-com:office:word" xmlns:w="http://schemas.openxmlformats.org/wordprocessingml/2006/main" xmlns:w14="http://schemas.microsoft.com/office/word/2010/wordml" xmlns:w15="http://schemas.microsoft.com/office/word/2012/wordml" xmlns:w16cex="http://schemas.microsoft.com/office/word/2018/wordml/cex" xmlns:w16cid="http://schemas.microsoft.com/office/word/2016/wordml/cid" xmlns:w16="http://schemas.microsoft.com/office/word/2018/wordml" xmlns:w16du="http://schemas.microsoft.com/office/word/2023/wordml/word16du" xmlns:w16sdtdh="http://schemas.microsoft.com/office/word/2020/wordml/sdtdatahash" xmlns:w16sdtfl="http://schemas.microsoft.com/office/word/2024/wordml/sdtformatlock" xmlns:w16se="http://schemas.microsoft.com/office/word/2015/wordml/symex" xmlns:wpg="http://schemas.microsoft.com/office/word/2010/wordprocessingGroup" xmlns:wpi="http://schemas.microsoft.com/office/word/2010/wordprocessingInk" xmlns:wne="http://schemas.microsoft.com/office/word/2006/wordml" xmlns:wps="http://schemas.microsoft.com/office/word/2010/wordprocessingShape" mc:Ignorable="w14 w15 w16se w16cid w16 w16cex w16sdtdh w16sdtfl w16du wp14">
+<w:hdr xmlns:wpc="http://schemas.microsoft.com/office/word/2010/wordprocessingCanvas" xmlns:cx="http://schemas.microsoft.com/office/drawing/2014/chartex" xmlns:cx1="http://schemas.microsoft.com/office/drawing/2015/9/8/chartex" xmlns:cx2="http://schemas.microsoft.com/office/drawing/2015/10/21/chartex" xmlns:cx3="http://schemas.microsoft.com/office/drawing/2016/5/9/chartex" xmlns:cx4="http://schemas.microsoft.com/office/drawing/2016/5/10/chartex" xmlns:cx5="http://schemas.microsoft.com/office/drawing/2016/5/11/chartex" xmlns:cx6="http://schemas.microsoft.com/office/drawing/2016/5/12/chartex" xmlns:cx7="http://schemas.microsoft.com/office/drawing/2016/5/13/chartex" xmlns:cx8="http://schemas.microsoft.com/office/drawing/2016/5/14/chartex" xmlns:mc="http://schemas.openxmlformats.org/markup-compatibility/2006" xmlns:aink="http://schemas.microsoft.com/office/drawing/2016/ink" xmlns:am3d="http://schemas.microsoft.com/office/drawing/2017/model3d" xmlns:o="urn:schemas-microsoft-com:office:office" xmlns:oel="http://schemas.microsoft.com/office/2019/extlst" xmlns:r="http://schemas.openxmlformats.org/officeDocument/2006/relationships" xmlns:m="http://schemas.openxmlformats.org/officeDocument/2006/math" xmlns:v="urn:schemas-microsoft-com:vml" xmlns:wp14="http://schemas.microsoft.com/office/word/2010/wordprocessingDrawing" xmlns:wp="http://schemas.openxmlformats.org/drawingml/2006/wordprocessingDrawing" xmlns:w10="urn:schemas-microsoft-com:office:word" xmlns:w="http://schemas.openxmlformats.org/wordprocessingml/2006/main" xmlns:w14="http://schemas.microsoft.com/office/word/2010/wordml" xmlns:w15="http://schemas.microsoft.com/office/word/2012/wordml" xmlns:w16cex="http://schemas.microsoft.com/office/word/2018/wordml/cex" xmlns:w16cid="http://schemas.microsoft.com/office/word/2016/wordml/cid" xmlns:w16="http://schemas.microsoft.com/office/word/2018/wordml" xmlns:w16du="http://schemas.microsoft.com/office/word/2023/wordml/word16du" xmlns:w16sdtdh="http://schemas.microsoft.com/office/word/2020/wordml/sdtdatahash" xmlns:w16se="http://schemas.microsoft.com/office/word/2015/wordml/symex" xmlns:wpg="http://schemas.microsoft.com/office/word/2010/wordprocessingGroup" xmlns:wpi="http://schemas.microsoft.com/office/word/2010/wordprocessingInk" xmlns:wne="http://schemas.microsoft.com/office/word/2006/wordml" xmlns:wps="http://schemas.microsoft.com/office/word/2010/wordprocessingShape" mc:Ignorable="w14 w15 w16se w16cid w16 w16cex w16sdtdh w16du wp14">
   <w:p>
     <w:pPr>
       <w:pBdr>
@@ -49197,7 +49335,7 @@
 </file>
 
 <file path=word/header4.xml><?xml version="1.0" encoding="utf-8"?>
-<w:hdr xmlns:wpc="http://schemas.microsoft.com/office/word/2010/wordprocessingCanvas" xmlns:cx="http://schemas.microsoft.com/office/drawing/2014/chartex" xmlns:cx1="http://schemas.microsoft.com/office/drawing/2015/9/8/chartex" xmlns:cx2="http://schemas.microsoft.com/office/drawing/2015/10/21/chartex" xmlns:cx3="http://schemas.microsoft.com/office/drawing/2016/5/9/chartex" xmlns:cx4="http://schemas.microsoft.com/office/drawing/2016/5/10/chartex" xmlns:cx5="http://schemas.microsoft.com/office/drawing/2016/5/11/chartex" xmlns:cx6="http://schemas.microsoft.com/office/drawing/2016/5/12/chartex" xmlns:cx7="http://schemas.microsoft.com/office/drawing/2016/5/13/chartex" xmlns:cx8="http://schemas.microsoft.com/office/drawing/2016/5/14/chartex" xmlns:mc="http://schemas.openxmlformats.org/markup-compatibility/2006" xmlns:aink="http://schemas.microsoft.com/office/drawing/2016/ink" xmlns:am3d="http://schemas.microsoft.com/office/drawing/2017/model3d" xmlns:o="urn:schemas-microsoft-com:office:office" xmlns:oel="http://schemas.microsoft.com/office/2019/extlst" xmlns:r="http://schemas.openxmlformats.org/officeDocument/2006/relationships" xmlns:m="http://schemas.openxmlformats.org/officeDocument/2006/math" xmlns:v="urn:schemas-microsoft-com:vml" xmlns:wp14="http://schemas.microsoft.com/office/word/2010/wordprocessingDrawing" xmlns:wp="http://schemas.openxmlformats.org/drawingml/2006/wordprocessingDrawing" xmlns:w10="urn:schemas-microsoft-com:office:word" xmlns:w="http://schemas.openxmlformats.org/wordprocessingml/2006/main" xmlns:w14="http://schemas.microsoft.com/office/word/2010/wordml" xmlns:w15="http://schemas.microsoft.com/office/word/2012/wordml" xmlns:w16cex="http://schemas.microsoft.com/office/word/2018/wordml/cex" xmlns:w16cid="http://schemas.microsoft.com/office/word/2016/wordml/cid" xmlns:w16="http://schemas.microsoft.com/office/word/2018/wordml" xmlns:w16du="http://schemas.microsoft.com/office/word/2023/wordml/word16du" xmlns:w16sdtdh="http://schemas.microsoft.com/office/word/2020/wordml/sdtdatahash" xmlns:w16sdtfl="http://schemas.microsoft.com/office/word/2024/wordml/sdtformatlock" xmlns:w16se="http://schemas.microsoft.com/office/word/2015/wordml/symex" xmlns:wpg="http://schemas.microsoft.com/office/word/2010/wordprocessingGroup" xmlns:wpi="http://schemas.microsoft.com/office/word/2010/wordprocessingInk" xmlns:wne="http://schemas.microsoft.com/office/word/2006/wordml" xmlns:wps="http://schemas.microsoft.com/office/word/2010/wordprocessingShape" mc:Ignorable="w14 w15 w16se w16cid w16 w16cex w16sdtdh w16sdtfl w16du wp14">
+<w:hdr xmlns:wpc="http://schemas.microsoft.com/office/word/2010/wordprocessingCanvas" xmlns:cx="http://schemas.microsoft.com/office/drawing/2014/chartex" xmlns:cx1="http://schemas.microsoft.com/office/drawing/2015/9/8/chartex" xmlns:cx2="http://schemas.microsoft.com/office/drawing/2015/10/21/chartex" xmlns:cx3="http://schemas.microsoft.com/office/drawing/2016/5/9/chartex" xmlns:cx4="http://schemas.microsoft.com/office/drawing/2016/5/10/chartex" xmlns:cx5="http://schemas.microsoft.com/office/drawing/2016/5/11/chartex" xmlns:cx6="http://schemas.microsoft.com/office/drawing/2016/5/12/chartex" xmlns:cx7="http://schemas.microsoft.com/office/drawing/2016/5/13/chartex" xmlns:cx8="http://schemas.microsoft.com/office/drawing/2016/5/14/chartex" xmlns:mc="http://schemas.openxmlformats.org/markup-compatibility/2006" xmlns:aink="http://schemas.microsoft.com/office/drawing/2016/ink" xmlns:am3d="http://schemas.microsoft.com/office/drawing/2017/model3d" xmlns:o="urn:schemas-microsoft-com:office:office" xmlns:oel="http://schemas.microsoft.com/office/2019/extlst" xmlns:r="http://schemas.openxmlformats.org/officeDocument/2006/relationships" xmlns:m="http://schemas.openxmlformats.org/officeDocument/2006/math" xmlns:v="urn:schemas-microsoft-com:vml" xmlns:wp14="http://schemas.microsoft.com/office/word/2010/wordprocessingDrawing" xmlns:wp="http://schemas.openxmlformats.org/drawingml/2006/wordprocessingDrawing" xmlns:w10="urn:schemas-microsoft-com:office:word" xmlns:w="http://schemas.openxmlformats.org/wordprocessingml/2006/main" xmlns:w14="http://schemas.microsoft.com/office/word/2010/wordml" xmlns:w15="http://schemas.microsoft.com/office/word/2012/wordml" xmlns:w16cex="http://schemas.microsoft.com/office/word/2018/wordml/cex" xmlns:w16cid="http://schemas.microsoft.com/office/word/2016/wordml/cid" xmlns:w16="http://schemas.microsoft.com/office/word/2018/wordml" xmlns:w16du="http://schemas.microsoft.com/office/word/2023/wordml/word16du" xmlns:w16sdtdh="http://schemas.microsoft.com/office/word/2020/wordml/sdtdatahash" xmlns:w16se="http://schemas.microsoft.com/office/word/2015/wordml/symex" xmlns:wpg="http://schemas.microsoft.com/office/word/2010/wordprocessingGroup" xmlns:wpi="http://schemas.microsoft.com/office/word/2010/wordprocessingInk" xmlns:wne="http://schemas.microsoft.com/office/word/2006/wordml" xmlns:wps="http://schemas.microsoft.com/office/word/2010/wordprocessingShape" mc:Ignorable="w14 w15 w16se w16cid w16 w16cex w16sdtdh w16du wp14">
   <w:p>
     <w:pPr>
       <w:pBdr>
@@ -49244,7 +49382,15 @@
         <w:noProof/>
         <w:color w:val="000000"/>
       </w:rPr>
-      <w:t>79</w:t>
+      <w:t>7</w:t>
+    </w:r>
+    <w:r>
+      <w:rPr>
+        <w:rFonts w:ascii="Calibri" w:eastAsia="Calibri" w:hAnsi="Calibri"/>
+        <w:noProof/>
+        <w:color w:val="000000"/>
+      </w:rPr>
+      <w:t>9</w:t>
     </w:r>
     <w:r>
       <w:rPr>
@@ -49278,7 +49424,7 @@
 </file>
 
 <file path=word/numbering.xml><?xml version="1.0" encoding="utf-8"?>
-<w:numbering xmlns:wpc="http://schemas.microsoft.com/office/word/2010/wordprocessingCanvas" xmlns:cx="http://schemas.microsoft.com/office/drawing/2014/chartex" xmlns:cx1="http://schemas.microsoft.com/office/drawing/2015/9/8/chartex" xmlns:cx2="http://schemas.microsoft.com/office/drawing/2015/10/21/chartex" xmlns:cx3="http://schemas.microsoft.com/office/drawing/2016/5/9/chartex" xmlns:cx4="http://schemas.microsoft.com/office/drawing/2016/5/10/chartex" xmlns:cx5="http://schemas.microsoft.com/office/drawing/2016/5/11/chartex" xmlns:cx6="http://schemas.microsoft.com/office/drawing/2016/5/12/chartex" xmlns:cx7="http://schemas.microsoft.com/office/drawing/2016/5/13/chartex" xmlns:cx8="http://schemas.microsoft.com/office/drawing/2016/5/14/chartex" xmlns:mc="http://schemas.openxmlformats.org/markup-compatibility/2006" xmlns:aink="http://schemas.microsoft.com/office/drawing/2016/ink" xmlns:am3d="http://schemas.microsoft.com/office/drawing/2017/model3d" xmlns:o="urn:schemas-microsoft-com:office:office" xmlns:oel="http://schemas.microsoft.com/office/2019/extlst" xmlns:r="http://schemas.openxmlformats.org/officeDocument/2006/relationships" xmlns:m="http://schemas.openxmlformats.org/officeDocument/2006/math" xmlns:v="urn:schemas-microsoft-com:vml" xmlns:wp14="http://schemas.microsoft.com/office/word/2010/wordprocessingDrawing" xmlns:wp="http://schemas.openxmlformats.org/drawingml/2006/wordprocessingDrawing" xmlns:w10="urn:schemas-microsoft-com:office:word" xmlns:w="http://schemas.openxmlformats.org/wordprocessingml/2006/main" xmlns:w14="http://schemas.microsoft.com/office/word/2010/wordml" xmlns:w15="http://schemas.microsoft.com/office/word/2012/wordml" xmlns:w16cex="http://schemas.microsoft.com/office/word/2018/wordml/cex" xmlns:w16cid="http://schemas.microsoft.com/office/word/2016/wordml/cid" xmlns:w16="http://schemas.microsoft.com/office/word/2018/wordml" xmlns:w16du="http://schemas.microsoft.com/office/word/2023/wordml/word16du" xmlns:w16sdtdh="http://schemas.microsoft.com/office/word/2020/wordml/sdtdatahash" xmlns:w16sdtfl="http://schemas.microsoft.com/office/word/2024/wordml/sdtformatlock" xmlns:w16se="http://schemas.microsoft.com/office/word/2015/wordml/symex" xmlns:wpg="http://schemas.microsoft.com/office/word/2010/wordprocessingGroup" xmlns:wpi="http://schemas.microsoft.com/office/word/2010/wordprocessingInk" xmlns:wne="http://schemas.microsoft.com/office/word/2006/wordml" xmlns:wps="http://schemas.microsoft.com/office/word/2010/wordprocessingShape" mc:Ignorable="w14 w15 w16se w16cid w16 w16cex w16sdtdh w16sdtfl w16du wp14">
+<w:numbering xmlns:wpc="http://schemas.microsoft.com/office/word/2010/wordprocessingCanvas" xmlns:cx="http://schemas.microsoft.com/office/drawing/2014/chartex" xmlns:cx1="http://schemas.microsoft.com/office/drawing/2015/9/8/chartex" xmlns:cx2="http://schemas.microsoft.com/office/drawing/2015/10/21/chartex" xmlns:cx3="http://schemas.microsoft.com/office/drawing/2016/5/9/chartex" xmlns:cx4="http://schemas.microsoft.com/office/drawing/2016/5/10/chartex" xmlns:cx5="http://schemas.microsoft.com/office/drawing/2016/5/11/chartex" xmlns:cx6="http://schemas.microsoft.com/office/drawing/2016/5/12/chartex" xmlns:cx7="http://schemas.microsoft.com/office/drawing/2016/5/13/chartex" xmlns:cx8="http://schemas.microsoft.com/office/drawing/2016/5/14/chartex" xmlns:mc="http://schemas.openxmlformats.org/markup-compatibility/2006" xmlns:aink="http://schemas.microsoft.com/office/drawing/2016/ink" xmlns:am3d="http://schemas.microsoft.com/office/drawing/2017/model3d" xmlns:o="urn:schemas-microsoft-com:office:office" xmlns:oel="http://schemas.microsoft.com/office/2019/extlst" xmlns:r="http://schemas.openxmlformats.org/officeDocument/2006/relationships" xmlns:m="http://schemas.openxmlformats.org/officeDocument/2006/math" xmlns:v="urn:schemas-microsoft-com:vml" xmlns:wp14="http://schemas.microsoft.com/office/word/2010/wordprocessingDrawing" xmlns:wp="http://schemas.openxmlformats.org/drawingml/2006/wordprocessingDrawing" xmlns:w10="urn:schemas-microsoft-com:office:word" xmlns:w="http://schemas.openxmlformats.org/wordprocessingml/2006/main" xmlns:w14="http://schemas.microsoft.com/office/word/2010/wordml" xmlns:w15="http://schemas.microsoft.com/office/word/2012/wordml" xmlns:w16cex="http://schemas.microsoft.com/office/word/2018/wordml/cex" xmlns:w16cid="http://schemas.microsoft.com/office/word/2016/wordml/cid" xmlns:w16="http://schemas.microsoft.com/office/word/2018/wordml" xmlns:w16du="http://schemas.microsoft.com/office/word/2023/wordml/word16du" xmlns:w16sdtdh="http://schemas.microsoft.com/office/word/2020/wordml/sdtdatahash" xmlns:w16se="http://schemas.microsoft.com/office/word/2015/wordml/symex" xmlns:wpg="http://schemas.microsoft.com/office/word/2010/wordprocessingGroup" xmlns:wpi="http://schemas.microsoft.com/office/word/2010/wordprocessingInk" xmlns:wne="http://schemas.microsoft.com/office/word/2006/wordml" xmlns:wps="http://schemas.microsoft.com/office/word/2010/wordprocessingShape" mc:Ignorable="w14 w15 w16se w16cid w16 w16cex w16sdtdh w16du wp14">
   <w:abstractNum w:abstractNumId="0" w15:restartNumberingAfterBreak="0">
     <w:nsid w:val="09094736"/>
     <w:multiLevelType w:val="hybridMultilevel"/>
@@ -54013,14 +54159,14 @@
 </file>
 
 <file path=word/styles.xml><?xml version="1.0" encoding="utf-8"?>
-<w:styles xmlns:mc="http://schemas.openxmlformats.org/markup-compatibility/2006" xmlns:r="http://schemas.openxmlformats.org/officeDocument/2006/relationships" xmlns:w="http://schemas.openxmlformats.org/wordprocessingml/2006/main" xmlns:w14="http://schemas.microsoft.com/office/word/2010/wordml" xmlns:w15="http://schemas.microsoft.com/office/word/2012/wordml" xmlns:w16cex="http://schemas.microsoft.com/office/word/2018/wordml/cex" xmlns:w16cid="http://schemas.microsoft.com/office/word/2016/wordml/cid" xmlns:w16="http://schemas.microsoft.com/office/word/2018/wordml" xmlns:w16du="http://schemas.microsoft.com/office/word/2023/wordml/word16du" xmlns:w16sdtdh="http://schemas.microsoft.com/office/word/2020/wordml/sdtdatahash" xmlns:w16sdtfl="http://schemas.microsoft.com/office/word/2024/wordml/sdtformatlock" xmlns:w16se="http://schemas.microsoft.com/office/word/2015/wordml/symex" mc:Ignorable="w14 w15 w16se w16cid w16 w16cex w16sdtdh w16sdtfl w16du">
+<w:styles xmlns:mc="http://schemas.openxmlformats.org/markup-compatibility/2006" xmlns:r="http://schemas.openxmlformats.org/officeDocument/2006/relationships" xmlns:w="http://schemas.openxmlformats.org/wordprocessingml/2006/main" xmlns:w14="http://schemas.microsoft.com/office/word/2010/wordml" xmlns:w15="http://schemas.microsoft.com/office/word/2012/wordml" xmlns:w16cex="http://schemas.microsoft.com/office/word/2018/wordml/cex" xmlns:w16cid="http://schemas.microsoft.com/office/word/2016/wordml/cid" xmlns:w16="http://schemas.microsoft.com/office/word/2018/wordml" xmlns:w16du="http://schemas.microsoft.com/office/word/2023/wordml/word16du" xmlns:w16sdtdh="http://schemas.microsoft.com/office/word/2020/wordml/sdtdatahash" xmlns:w16se="http://schemas.microsoft.com/office/word/2015/wordml/symex" mc:Ignorable="w14 w15 w16se w16cid w16 w16cex w16sdtdh w16du">
   <w:docDefaults>
     <w:rPrDefault>
       <w:rPr>
         <w:rFonts w:ascii="Times New Roman" w:eastAsia="Times New Roman" w:hAnsi="Times New Roman" w:cs="Times New Roman"/>
         <w:sz w:val="24"/>
         <w:szCs w:val="24"/>
-        <w:lang w:eastAsia="en-US" w:bidi="he-IL"/>
+        <w:lang w:val="en-IL" w:eastAsia="en-US" w:bidi="he-IL"/>
       </w:rPr>
     </w:rPrDefault>
     <w:pPrDefault/>
@@ -55679,28 +55825,28 @@
 </file>
 
 <file path=customXml/item1.xml><?xml version="1.0" encoding="utf-8"?>
-<b:Sources xmlns:b="http://schemas.openxmlformats.org/officeDocument/2006/bibliography" xmlns="http://schemas.openxmlformats.org/officeDocument/2006/bibliography" SelectedStyle="/APASixthEditionOfficeOnline.xsl" StyleName="APA" Version="6"/>
-</file>
-
-<file path=customXml/item2.xml><?xml version="1.0" encoding="utf-8"?>
 <go:gDocsCustomXmlDataStorage xmlns:go="http://customooxmlschemas.google.com/" xmlns:r="http://schemas.openxmlformats.org/officeDocument/2006/relationships" uri="GoogleDocsCustomDataVersion2">
   <go:docsCustomData xmlns:go="http://customooxmlschemas.google.com/" roundtripDataSignature="AMtx7mjVU6yNMayDEV3iaO6yGkUFgJ8Cug==">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</go:docsCustomData>
 </go:gDocsCustomXmlDataStorage>
 </file>
 
-<file path=customXml/itemProps1.xml><?xml version="1.0" encoding="utf-8"?>
-<ds:datastoreItem xmlns:ds="http://schemas.openxmlformats.org/officeDocument/2006/customXml" ds:itemID="{10757ECB-529D-1241-A477-FDE64B69859C}">
-  <ds:schemaRefs>
-    <ds:schemaRef ds:uri="http://schemas.openxmlformats.org/officeDocument/2006/bibliography"/>
-  </ds:schemaRefs>
-</ds:datastoreItem>
+<file path=customXml/item2.xml><?xml version="1.0" encoding="utf-8"?>
+<b:Sources xmlns:b="http://schemas.openxmlformats.org/officeDocument/2006/bibliography" xmlns="http://schemas.openxmlformats.org/officeDocument/2006/bibliography" SelectedStyle="/APASixthEditionOfficeOnline.xsl" StyleName="APA" Version="6"/>
 </file>
 
-<file path=customXml/itemProps2.xml><?xml version="1.0" encoding="utf-8"?>
+<file path=customXml/itemProps1.xml><?xml version="1.0" encoding="utf-8"?>
 <ds:datastoreItem xmlns:ds="http://schemas.openxmlformats.org/officeDocument/2006/customXml" ds:itemID="{11111111-1234-1234-1234-123412341234}">
   <ds:schemaRefs>
     <ds:schemaRef ds:uri="http://customooxmlschemas.google.com/"/>
     <ds:schemaRef ds:uri="http://schemas.openxmlformats.org/officeDocument/2006/relationships"/>
   </ds:schemaRefs>
 </ds:datastoreItem>
+</file>
+
+<file path=customXml/itemProps2.xml><?xml version="1.0" encoding="utf-8"?>
+<ds:datastoreItem xmlns:ds="http://schemas.openxmlformats.org/officeDocument/2006/customXml" ds:itemID="{10757ECB-529D-1241-A477-FDE64B69859C}">
+  <ds:schemaRefs>
+    <ds:schemaRef ds:uri="http://schemas.openxmlformats.org/officeDocument/2006/bibliography"/>
+  </ds:schemaRefs>
+</ds:datastoreItem>
 </file>
</xml_diff>

<commit_message>
start to remove text to si
</commit_message>
<xml_diff>
--- a/si.docx
+++ b/si.docx
@@ -47,7 +47,7 @@
           <w:szCs w:val="22"/>
           <w:lang w:val="en-US"/>
         </w:rPr>
-        <w:t>Revisiting the Gene-Culture Model of Human Handedness through a Replication and Extension of Laland et al. 1995</w:t>
+        <w:t>Transmission of human handedness: a reanalysis</w:t>
       </w:r>
     </w:p>
     <w:p>
@@ -69,7 +69,47 @@
           <w:szCs w:val="22"/>
           <w:lang w:val="en-US"/>
         </w:rPr>
-        <w:t xml:space="preserve">Rony Karstadt, Chloe Shiff, Tomer Oron, </w:t>
+        <w:t xml:space="preserve">Rony </w:t>
+      </w:r>
+      <w:proofErr w:type="spellStart"/>
+      <w:r>
+        <w:rPr>
+          <w:rFonts w:asciiTheme="majorBidi" w:hAnsiTheme="majorBidi" w:cstheme="majorBidi"/>
+          <w:sz w:val="22"/>
+          <w:szCs w:val="22"/>
+          <w:lang w:val="en-US"/>
+        </w:rPr>
+        <w:t>Karstadt</w:t>
+      </w:r>
+      <w:proofErr w:type="spellEnd"/>
+      <w:r>
+        <w:rPr>
+          <w:rFonts w:asciiTheme="majorBidi" w:hAnsiTheme="majorBidi" w:cstheme="majorBidi"/>
+          <w:sz w:val="22"/>
+          <w:szCs w:val="22"/>
+          <w:lang w:val="en-US"/>
+        </w:rPr>
+        <w:t xml:space="preserve">, Chloe </w:t>
+      </w:r>
+      <w:proofErr w:type="spellStart"/>
+      <w:r>
+        <w:rPr>
+          <w:rFonts w:asciiTheme="majorBidi" w:hAnsiTheme="majorBidi" w:cstheme="majorBidi"/>
+          <w:sz w:val="22"/>
+          <w:szCs w:val="22"/>
+          <w:lang w:val="en-US"/>
+        </w:rPr>
+        <w:t>Shiff</w:t>
+      </w:r>
+      <w:proofErr w:type="spellEnd"/>
+      <w:r>
+        <w:rPr>
+          <w:rFonts w:asciiTheme="majorBidi" w:hAnsiTheme="majorBidi" w:cstheme="majorBidi"/>
+          <w:sz w:val="22"/>
+          <w:szCs w:val="22"/>
+          <w:lang w:val="en-US"/>
+        </w:rPr>
+        <w:t xml:space="preserve">, Tomer Oron, </w:t>
       </w:r>
       <w:r>
         <w:rPr>
@@ -109,7 +149,7 @@
           <w:szCs w:val="22"/>
           <w:lang w:val="en-US"/>
         </w:rPr>
-        <w:t>14</w:t>
+        <w:t>27</w:t>
       </w:r>
       <w:r>
         <w:rPr>
@@ -129,6 +169,1937 @@
           <w:rFonts w:asciiTheme="majorBidi" w:eastAsia="Calibri" w:hAnsiTheme="majorBidi" w:cstheme="majorBidi"/>
           <w:sz w:val="22"/>
           <w:szCs w:val="22"/>
+        </w:rPr>
+      </w:pPr>
+    </w:p>
+    <w:p>
+      <w:pPr>
+        <w:pStyle w:val="Heading1"/>
+        <w:spacing w:line="360" w:lineRule="auto"/>
+        <w:jc w:val="both"/>
+        <w:rPr>
+          <w:sz w:val="22"/>
+          <w:szCs w:val="22"/>
+        </w:rPr>
+      </w:pPr>
+      <w:r>
+        <w:rPr>
+          <w:rFonts w:eastAsia="Calibri"/>
+          <w:sz w:val="22"/>
+          <w:szCs w:val="22"/>
+        </w:rPr>
+        <w:br w:type="page"/>
+      </w:r>
+      <w:r>
+        <w:rPr>
+          <w:rFonts w:eastAsia="Calibri"/>
+          <w:sz w:val="22"/>
+          <w:szCs w:val="22"/>
+          <w:rtl/>
+        </w:rPr>
+        <w:lastRenderedPageBreak/>
+        <w:br w:type="page"/>
+      </w:r>
+      <w:r>
+        <w:rPr>
+          <w:sz w:val="22"/>
+          <w:szCs w:val="22"/>
+        </w:rPr>
+        <w:lastRenderedPageBreak/>
+        <w:t xml:space="preserve">Supplementary </w:t>
+      </w:r>
+      <w:r>
+        <w:rPr>
+          <w:sz w:val="22"/>
+          <w:szCs w:val="22"/>
+        </w:rPr>
+        <w:t xml:space="preserve">Text </w:t>
+      </w:r>
+    </w:p>
+    <w:p>
+      <w:pPr>
+        <w:spacing w:line="360" w:lineRule="auto"/>
+        <w:rPr>
+          <w:lang w:val="en-US"/>
+        </w:rPr>
+      </w:pPr>
+    </w:p>
+    <w:p>
+      <w:pPr>
+        <w:spacing w:line="360" w:lineRule="auto"/>
+        <w:rPr>
+          <w:lang w:val="en-US"/>
+        </w:rPr>
+      </w:pPr>
+      <w:r>
+        <w:rPr>
+          <w:u w:val="single"/>
+          <w:lang w:val="en-US"/>
+        </w:rPr>
+        <w:t xml:space="preserve">S1: </w:t>
+      </w:r>
+      <w:r>
+        <w:rPr>
+          <w:u w:val="single"/>
+          <w:lang w:val="en-US"/>
+        </w:rPr>
+        <w:t xml:space="preserve">Methods - </w:t>
+      </w:r>
+      <w:r>
+        <w:rPr>
+          <w:u w:val="single"/>
+          <w:lang w:val="en-US"/>
+        </w:rPr>
+        <w:t>Familial data</w:t>
+      </w:r>
+    </w:p>
+    <w:p>
+      <w:pPr>
+        <w:spacing w:before="240" w:line="360" w:lineRule="auto"/>
+        <w:jc w:val="both"/>
+        <w:rPr>
+          <w:rFonts w:eastAsia="Calibri"/>
+          <w:kern w:val="2"/>
+          <w:sz w:val="22"/>
+          <w:szCs w:val="22"/>
+          <w:lang w:val="en-US"/>
+          <w14:ligatures w14:val="standardContextual"/>
+        </w:rPr>
+      </w:pPr>
+      <w:r>
+        <w:rPr>
+          <w:rFonts w:eastAsia="Calibri"/>
+          <w:kern w:val="2"/>
+          <w:sz w:val="22"/>
+          <w:szCs w:val="22"/>
+          <w:lang w:val="en-US"/>
+          <w14:ligatures w14:val="standardContextual"/>
+        </w:rPr>
+        <w:t xml:space="preserve">The data used in this study (Table S3) are the same as in Table 3 of Laland et al. (1995). None of the datasets were excluded, and the data were not transformed. The data combine 17 earlier studies published between 1913 and 1985. To ascertain the properties of this dataset, we examined the data in the original studies. We used Table 3 in </w:t>
+      </w:r>
+      <w:proofErr w:type="spellStart"/>
+      <w:r>
+        <w:rPr>
+          <w:rFonts w:eastAsia="Calibri"/>
+          <w:kern w:val="2"/>
+          <w:sz w:val="22"/>
+          <w:szCs w:val="22"/>
+          <w:lang w:val="en-US"/>
+          <w14:ligatures w14:val="standardContextual"/>
+        </w:rPr>
+        <w:t>Nurhayu</w:t>
+      </w:r>
+      <w:proofErr w:type="spellEnd"/>
+      <w:r>
+        <w:rPr>
+          <w:rFonts w:eastAsia="Calibri"/>
+          <w:kern w:val="2"/>
+          <w:sz w:val="22"/>
+          <w:szCs w:val="22"/>
+          <w:lang w:val="en-US"/>
+          <w14:ligatures w14:val="standardContextual"/>
+        </w:rPr>
+        <w:t xml:space="preserve"> et al.</w:t>
+      </w:r>
+      <w:r>
+        <w:rPr>
+          <w:rFonts w:eastAsia="Calibri" w:hint="cs"/>
+          <w:kern w:val="2"/>
+          <w:sz w:val="22"/>
+          <w:szCs w:val="22"/>
+          <w:rtl/>
+          <w:lang w:val="en-US"/>
+          <w14:ligatures w14:val="standardContextual"/>
+        </w:rPr>
+        <w:t> </w:t>
+      </w:r>
+      <w:r>
+        <w:rPr>
+          <w:rFonts w:eastAsia="Calibri"/>
+          <w:kern w:val="2"/>
+          <w:sz w:val="22"/>
+          <w:szCs w:val="22"/>
+          <w:lang w:val="en-US"/>
+          <w14:ligatures w14:val="standardContextual"/>
+        </w:rPr>
+        <w:t xml:space="preserve">(2019), which describes the properties of these studies, except for </w:t>
+      </w:r>
+      <w:proofErr w:type="spellStart"/>
+      <w:r>
+        <w:rPr>
+          <w:rFonts w:eastAsia="Calibri"/>
+          <w:color w:val="000000"/>
+          <w:kern w:val="2"/>
+          <w:sz w:val="22"/>
+          <w:szCs w:val="22"/>
+          <w:lang w:val="en-US"/>
+          <w14:ligatures w14:val="standardContextual"/>
+        </w:rPr>
+        <w:t>Ferronato</w:t>
+      </w:r>
+      <w:proofErr w:type="spellEnd"/>
+      <w:r>
+        <w:rPr>
+          <w:rFonts w:eastAsia="Calibri"/>
+          <w:color w:val="000000"/>
+          <w:kern w:val="2"/>
+          <w:sz w:val="22"/>
+          <w:szCs w:val="22"/>
+          <w:lang w:val="en-US"/>
+          <w14:ligatures w14:val="standardContextual"/>
+        </w:rPr>
+        <w:t xml:space="preserve"> et al. (1947), in which the properties of the sample are not detailed.</w:t>
+      </w:r>
+      <w:r>
+        <w:rPr>
+          <w:rFonts w:eastAsia="Calibri"/>
+          <w:kern w:val="2"/>
+          <w:sz w:val="22"/>
+          <w:szCs w:val="22"/>
+          <w:lang w:val="en-US"/>
+          <w14:ligatures w14:val="standardContextual"/>
+        </w:rPr>
+        <w:t xml:space="preserve"> The remaining 16 studies sampled US and UK populations between 1911 and 1980, of which 14 studies focused on college students and staff and two studies focused on the general population: </w:t>
+      </w:r>
+      <w:proofErr w:type="spellStart"/>
+      <w:r>
+        <w:rPr>
+          <w:rFonts w:eastAsia="Calibri"/>
+          <w:color w:val="000000"/>
+          <w:kern w:val="2"/>
+          <w:sz w:val="22"/>
+          <w:szCs w:val="22"/>
+          <w:lang w:val="en-US"/>
+          <w14:ligatures w14:val="standardContextual"/>
+        </w:rPr>
+        <w:t>Mascie</w:t>
+      </w:r>
+      <w:proofErr w:type="spellEnd"/>
+      <w:r>
+        <w:rPr>
+          <w:rFonts w:eastAsia="Calibri"/>
+          <w:color w:val="000000"/>
+          <w:kern w:val="2"/>
+          <w:sz w:val="22"/>
+          <w:szCs w:val="22"/>
+          <w:lang w:val="en-US"/>
+          <w14:ligatures w14:val="standardContextual"/>
+        </w:rPr>
+        <w:t>-Taylor (unpublished, data in McManus 1985) and Carter-</w:t>
+      </w:r>
+      <w:proofErr w:type="spellStart"/>
+      <w:r>
+        <w:rPr>
+          <w:rFonts w:eastAsia="Calibri"/>
+          <w:color w:val="000000"/>
+          <w:kern w:val="2"/>
+          <w:sz w:val="22"/>
+          <w:szCs w:val="22"/>
+          <w:lang w:val="en-US"/>
+          <w14:ligatures w14:val="standardContextual"/>
+        </w:rPr>
+        <w:t>Saltzmann</w:t>
+      </w:r>
+      <w:proofErr w:type="spellEnd"/>
+      <w:r>
+        <w:rPr>
+          <w:rFonts w:eastAsia="Calibri"/>
+          <w:color w:val="000000"/>
+          <w:kern w:val="2"/>
+          <w:sz w:val="22"/>
+          <w:szCs w:val="22"/>
+          <w:lang w:val="en-US"/>
+          <w14:ligatures w14:val="standardContextual"/>
+        </w:rPr>
+        <w:t xml:space="preserve"> (1980)</w:t>
+      </w:r>
+      <w:r>
+        <w:rPr>
+          <w:rFonts w:eastAsia="Calibri"/>
+          <w:kern w:val="2"/>
+          <w:sz w:val="22"/>
+          <w:szCs w:val="22"/>
+          <w:lang w:val="en-US"/>
+          <w14:ligatures w14:val="standardContextual"/>
+        </w:rPr>
+        <w:t xml:space="preserve">. Handedness measurements and criteria vary among the studies, including self-reporting, hand used for writing, and questionnaires. Consequently, all 17 studies present data on </w:t>
+      </w:r>
+      <w:r>
+        <w:rPr>
+          <w:rFonts w:eastAsia="Calibri"/>
+          <w:iCs/>
+          <w:kern w:val="2"/>
+          <w:sz w:val="22"/>
+          <w:szCs w:val="22"/>
+          <w:lang w:val="en-US"/>
+          <w14:ligatures w14:val="standardContextual"/>
+        </w:rPr>
+        <w:t>hand preference</w:t>
+      </w:r>
+      <w:r>
+        <w:rPr>
+          <w:rFonts w:eastAsia="Calibri"/>
+          <w:kern w:val="2"/>
+          <w:sz w:val="22"/>
+          <w:szCs w:val="22"/>
+          <w:lang w:val="en-US"/>
+          <w14:ligatures w14:val="standardContextual"/>
+        </w:rPr>
+        <w:t xml:space="preserve"> (rather than hand performance).</w:t>
+      </w:r>
+    </w:p>
+    <w:p>
+      <w:pPr>
+        <w:rPr>
+          <w:rFonts w:asciiTheme="majorBidi" w:eastAsia="Calibri" w:hAnsiTheme="majorBidi" w:cstheme="majorBidi"/>
+          <w:sz w:val="22"/>
+          <w:szCs w:val="22"/>
+          <w:lang w:val="en-US"/>
+        </w:rPr>
+      </w:pPr>
+    </w:p>
+    <w:p>
+      <w:pPr>
+        <w:spacing w:before="240" w:line="360" w:lineRule="auto"/>
+        <w:jc w:val="both"/>
+        <w:rPr>
+          <w:rFonts w:eastAsia="Calibri"/>
+          <w:kern w:val="2"/>
+          <w:sz w:val="22"/>
+          <w:szCs w:val="22"/>
+          <w:lang w:val="en-US"/>
+          <w14:ligatures w14:val="standardContextual"/>
+        </w:rPr>
+      </w:pPr>
+      <w:r>
+        <w:rPr>
+          <w:rFonts w:eastAsia="Calibri"/>
+          <w:kern w:val="2"/>
+          <w:sz w:val="22"/>
+          <w:szCs w:val="22"/>
+          <w:lang w:val="en-US"/>
+          <w14:ligatures w14:val="standardContextual"/>
+        </w:rPr>
+        <w:t xml:space="preserve">In the familial data presented by Laland et al., the frequency of left-handers varies across generations and studies (Figure S1). In 15 of the 17 studies, the frequency of left-handers increased between parent and offspring generations, with the exceptions of </w:t>
+      </w:r>
+      <w:proofErr w:type="spellStart"/>
+      <w:r>
+        <w:rPr>
+          <w:rFonts w:eastAsia="Calibri"/>
+          <w:color w:val="000000"/>
+          <w:kern w:val="2"/>
+          <w:sz w:val="22"/>
+          <w:szCs w:val="22"/>
+          <w:lang w:val="en-US"/>
+          <w14:ligatures w14:val="standardContextual"/>
+        </w:rPr>
+        <w:t>Ferronato</w:t>
+      </w:r>
+      <w:proofErr w:type="spellEnd"/>
+      <w:r>
+        <w:rPr>
+          <w:rFonts w:eastAsia="Calibri"/>
+          <w:color w:val="000000"/>
+          <w:kern w:val="2"/>
+          <w:sz w:val="22"/>
+          <w:szCs w:val="22"/>
+          <w:lang w:val="en-US"/>
+          <w14:ligatures w14:val="standardContextual"/>
+        </w:rPr>
+        <w:t xml:space="preserve"> et al. (1947), in which the demography of subjects </w:t>
+      </w:r>
+      <w:r>
+        <w:rPr>
+          <w:rFonts w:eastAsia="Calibri"/>
+          <w:kern w:val="2"/>
+          <w:sz w:val="22"/>
+          <w:szCs w:val="22"/>
+          <w:lang w:val="en-US"/>
+          <w14:ligatures w14:val="standardContextual"/>
+        </w:rPr>
+        <w:t xml:space="preserve">and criteria for left-handedness are not described, and </w:t>
+      </w:r>
+      <w:proofErr w:type="spellStart"/>
+      <w:r>
+        <w:rPr>
+          <w:rFonts w:eastAsia="Calibri"/>
+          <w:color w:val="000000"/>
+          <w:kern w:val="2"/>
+          <w:sz w:val="22"/>
+          <w:szCs w:val="22"/>
+          <w:lang w:val="en-US"/>
+          <w14:ligatures w14:val="standardContextual"/>
+        </w:rPr>
+        <w:t>Mascie</w:t>
+      </w:r>
+      <w:proofErr w:type="spellEnd"/>
+      <w:r>
+        <w:rPr>
+          <w:rFonts w:eastAsia="Calibri"/>
+          <w:color w:val="000000"/>
+          <w:kern w:val="2"/>
+          <w:sz w:val="22"/>
+          <w:szCs w:val="22"/>
+          <w:lang w:val="en-US"/>
+          <w14:ligatures w14:val="standardContextual"/>
+        </w:rPr>
+        <w:t xml:space="preserve">-Taylor (unpublished), in which the participants were sampled from the general UK population, </w:t>
+      </w:r>
+      <w:r>
+        <w:rPr>
+          <w:rFonts w:eastAsia="Calibri"/>
+          <w:kern w:val="2"/>
+          <w:sz w:val="22"/>
+          <w:szCs w:val="22"/>
+          <w:lang w:val="en-US"/>
+          <w14:ligatures w14:val="standardContextual"/>
+        </w:rPr>
+        <w:t>and the criteria for left-handedness are not described.</w:t>
+      </w:r>
+      <w:r>
+        <w:rPr>
+          <w:rFonts w:eastAsia="Calibri"/>
+          <w:color w:val="000000"/>
+          <w:kern w:val="2"/>
+          <w:sz w:val="22"/>
+          <w:szCs w:val="22"/>
+          <w:lang w:val="en-US"/>
+          <w14:ligatures w14:val="standardContextual"/>
+        </w:rPr>
+        <w:t xml:space="preserve"> </w:t>
+      </w:r>
+    </w:p>
+    <w:p>
+      <w:pPr>
+        <w:spacing w:before="240" w:line="360" w:lineRule="auto"/>
+        <w:jc w:val="both"/>
+        <w:rPr>
+          <w:rFonts w:eastAsia="Calibri"/>
+          <w:kern w:val="2"/>
+          <w:sz w:val="22"/>
+          <w:szCs w:val="22"/>
+          <w:lang w:val="en-US"/>
+          <w14:ligatures w14:val="standardContextual"/>
+        </w:rPr>
+      </w:pPr>
+      <w:r>
+        <w:rPr>
+          <w:rFonts w:eastAsia="Calibri"/>
+          <w:kern w:val="2"/>
+          <w:sz w:val="22"/>
+          <w:szCs w:val="22"/>
+          <w:lang w:val="en-US"/>
+          <w14:ligatures w14:val="standardContextual"/>
+        </w:rPr>
+        <w:t xml:space="preserve">The highest frequency of left-handers is in </w:t>
+      </w:r>
+      <w:r>
+        <w:rPr>
+          <w:rFonts w:eastAsia="Calibri"/>
+          <w:color w:val="000000"/>
+          <w:kern w:val="2"/>
+          <w:sz w:val="22"/>
+          <w:szCs w:val="22"/>
+          <w:lang w:val="en-US"/>
+          <w14:ligatures w14:val="standardContextual"/>
+        </w:rPr>
+        <w:t xml:space="preserve">McGee &amp; Cozad (1980) </w:t>
+      </w:r>
+      <w:r>
+        <w:rPr>
+          <w:rFonts w:eastAsia="Calibri"/>
+          <w:kern w:val="2"/>
+          <w:sz w:val="22"/>
+          <w:szCs w:val="22"/>
+          <w:lang w:val="en-US"/>
+          <w14:ligatures w14:val="standardContextual"/>
+        </w:rPr>
+        <w:t xml:space="preserve">for both the parent (18.02%) and offspring (24.57%) generation. This sample focused on US college students, and their criteria for left-handed subjects was using the left hand in at least one out of 10 tasks. The lowest frequency of left-handers is reported in </w:t>
+      </w:r>
+      <w:r>
+        <w:rPr>
+          <w:rFonts w:eastAsia="Calibri"/>
+          <w:color w:val="000000"/>
+          <w:kern w:val="2"/>
+          <w:sz w:val="22"/>
+          <w:szCs w:val="22"/>
+          <w:lang w:val="en-US"/>
+          <w14:ligatures w14:val="standardContextual"/>
+        </w:rPr>
+        <w:t>Chamberlain (1928)</w:t>
+      </w:r>
+      <w:r>
+        <w:rPr>
+          <w:rFonts w:eastAsia="Calibri"/>
+          <w:kern w:val="2"/>
+          <w:sz w:val="22"/>
+          <w:szCs w:val="22"/>
+          <w:lang w:val="en-US"/>
+          <w14:ligatures w14:val="standardContextual"/>
+        </w:rPr>
+        <w:t xml:space="preserve"> for both parent generation (3.56%) and offspring generation (4.77%). This sample focused on US students and used the writing hand as the criterion for a left- or right-handed subject. </w:t>
+      </w:r>
+      <w:r>
+        <w:rPr>
+          <w:rFonts w:eastAsia="Calibri"/>
+          <w:kern w:val="2"/>
+          <w:sz w:val="22"/>
+          <w:szCs w:val="22"/>
+          <w:highlight w:val="white"/>
+          <w:lang w:val="en-US"/>
+          <w14:ligatures w14:val="standardContextual"/>
+        </w:rPr>
+        <w:t xml:space="preserve">Within parental mating, left-handers constitute 8.5% of the offspring of two right-handed parents; 22.1% of mixed-handed parents, and 38.1% of two left-handed parents </w:t>
+      </w:r>
+      <w:r>
+        <w:rPr>
+          <w:rFonts w:eastAsia="Calibri"/>
+          <w:kern w:val="2"/>
+          <w:sz w:val="22"/>
+          <w:szCs w:val="22"/>
+          <w:lang w:val="en-US"/>
+          <w14:ligatures w14:val="standardContextual"/>
+        </w:rPr>
+        <w:t>(</w:t>
+      </w:r>
+      <w:r>
+        <w:rPr>
+          <w:rFonts w:eastAsia="Calibri"/>
+          <w:kern w:val="2"/>
+          <w:sz w:val="22"/>
+          <w:szCs w:val="22"/>
+          <w:lang w:val="en-US"/>
+          <w14:ligatures w14:val="standardContextual"/>
+        </w:rPr>
+        <w:fldChar w:fldCharType="begin"/>
+      </w:r>
+      <w:r>
+        <w:rPr>
+          <w:rFonts w:eastAsia="Calibri"/>
+          <w:kern w:val="2"/>
+          <w:sz w:val="22"/>
+          <w:szCs w:val="22"/>
+          <w:lang w:val="en-US"/>
+          <w14:ligatures w14:val="standardContextual"/>
+        </w:rPr>
+        <w:instrText xml:space="preserve"> REF _Ref172120914 \h  \* MERGEFORMAT </w:instrText>
+      </w:r>
+      <w:r>
+        <w:rPr>
+          <w:rFonts w:eastAsia="Calibri"/>
+          <w:kern w:val="2"/>
+          <w:sz w:val="22"/>
+          <w:szCs w:val="22"/>
+          <w:lang w:val="en-US"/>
+          <w14:ligatures w14:val="standardContextual"/>
+        </w:rPr>
+      </w:r>
+      <w:r>
+        <w:rPr>
+          <w:rFonts w:eastAsia="Calibri"/>
+          <w:kern w:val="2"/>
+          <w:sz w:val="22"/>
+          <w:szCs w:val="22"/>
+          <w:lang w:val="en-US"/>
+          <w14:ligatures w14:val="standardContextual"/>
+        </w:rPr>
+        <w:fldChar w:fldCharType="separate"/>
+      </w:r>
+      <w:r>
+        <w:rPr>
+          <w:rFonts w:eastAsia="Calibri"/>
+          <w:kern w:val="2"/>
+          <w:sz w:val="22"/>
+          <w:szCs w:val="22"/>
+          <w:lang w:val="en-US"/>
+          <w14:ligatures w14:val="standardContextual"/>
+        </w:rPr>
+        <w:t xml:space="preserve">Table </w:t>
+      </w:r>
+      <w:r>
+        <w:rPr>
+          <w:rFonts w:eastAsia="Calibri"/>
+          <w:noProof/>
+          <w:kern w:val="2"/>
+          <w:sz w:val="22"/>
+          <w:szCs w:val="22"/>
+          <w:lang w:val="en-US"/>
+          <w14:ligatures w14:val="standardContextual"/>
+        </w:rPr>
+        <w:t>1</w:t>
+      </w:r>
+      <w:r>
+        <w:rPr>
+          <w:rFonts w:eastAsia="Calibri"/>
+          <w:kern w:val="2"/>
+          <w:sz w:val="22"/>
+          <w:szCs w:val="22"/>
+          <w:lang w:val="en-US"/>
+          <w14:ligatures w14:val="standardContextual"/>
+        </w:rPr>
+        <w:fldChar w:fldCharType="end"/>
+      </w:r>
+      <w:r>
+        <w:rPr>
+          <w:rFonts w:eastAsia="Calibri"/>
+          <w:kern w:val="2"/>
+          <w:sz w:val="22"/>
+          <w:szCs w:val="22"/>
+          <w:lang w:val="en-US"/>
+          <w14:ligatures w14:val="standardContextual"/>
+        </w:rPr>
+        <w:t xml:space="preserve"> </w:t>
+      </w:r>
+      <w:r>
+        <w:rPr>
+          <w:rFonts w:eastAsia="Calibri"/>
+          <w:kern w:val="2"/>
+          <w:sz w:val="22"/>
+          <w:szCs w:val="22"/>
+          <w:highlight w:val="white"/>
+          <w:lang w:val="en-US"/>
+          <w14:ligatures w14:val="standardContextual"/>
+        </w:rPr>
+        <w:t xml:space="preserve">and </w:t>
+      </w:r>
+      <w:r>
+        <w:rPr>
+          <w:rFonts w:eastAsia="Calibri"/>
+          <w:kern w:val="2"/>
+          <w:sz w:val="22"/>
+          <w:szCs w:val="22"/>
+          <w:lang w:val="en-US"/>
+          <w14:ligatures w14:val="standardContextual"/>
+        </w:rPr>
+        <w:t>Figure S1)</w:t>
+      </w:r>
+      <w:r>
+        <w:rPr>
+          <w:rFonts w:eastAsia="Calibri"/>
+          <w:kern w:val="2"/>
+          <w:sz w:val="22"/>
+          <w:szCs w:val="22"/>
+          <w:highlight w:val="white"/>
+          <w:lang w:val="en-US"/>
+          <w14:ligatures w14:val="standardContextual"/>
+        </w:rPr>
+        <w:t>.</w:t>
+      </w:r>
+    </w:p>
+    <w:p>
+      <w:pPr>
+        <w:spacing w:before="240" w:line="360" w:lineRule="auto"/>
+        <w:jc w:val="both"/>
+        <w:rPr>
+          <w:rFonts w:eastAsia="Calibri"/>
+          <w:kern w:val="2"/>
+          <w:sz w:val="22"/>
+          <w:szCs w:val="22"/>
+          <w:lang w:val="en-US"/>
+          <w14:ligatures w14:val="standardContextual"/>
+        </w:rPr>
+      </w:pPr>
+      <w:r>
+        <w:rPr>
+          <w:rFonts w:eastAsia="Calibri"/>
+          <w:kern w:val="2"/>
+          <w:sz w:val="22"/>
+          <w:szCs w:val="22"/>
+          <w:lang w:val="en-US"/>
+          <w14:ligatures w14:val="standardContextual"/>
+        </w:rPr>
+        <w:t xml:space="preserve">We found differences between the data reported in the original studies and in Laland et al. (1995). These differences appear to stem from reliance on secondary data sources without direct validation. However, organizing the data in the field is beyond the scope of the present study, so we use the data reported by Laland et al. </w:t>
+      </w:r>
+    </w:p>
+    <w:p>
+      <w:pPr>
+        <w:rPr>
+          <w:rFonts w:eastAsia="Calibri"/>
+          <w:kern w:val="2"/>
+          <w:sz w:val="22"/>
+          <w:szCs w:val="22"/>
+          <w:u w:val="single"/>
+          <w:lang w:val="en-US"/>
+          <w14:ligatures w14:val="standardContextual"/>
+        </w:rPr>
+      </w:pPr>
+      <w:r>
+        <w:rPr>
+          <w:rFonts w:eastAsia="Calibri"/>
+          <w:kern w:val="2"/>
+          <w:sz w:val="22"/>
+          <w:szCs w:val="22"/>
+          <w:u w:val="single"/>
+          <w:lang w:val="en-US"/>
+          <w14:ligatures w14:val="standardContextual"/>
+        </w:rPr>
+        <w:br w:type="page"/>
+      </w:r>
+    </w:p>
+    <w:p>
+      <w:pPr>
+        <w:spacing w:before="240" w:line="360" w:lineRule="auto"/>
+        <w:jc w:val="both"/>
+        <w:rPr>
+          <w:rFonts w:eastAsia="Calibri"/>
+          <w:kern w:val="2"/>
+          <w:sz w:val="22"/>
+          <w:szCs w:val="22"/>
+          <w:u w:val="single"/>
+          <w:lang w:val="en-US"/>
+          <w14:ligatures w14:val="standardContextual"/>
+        </w:rPr>
+      </w:pPr>
+      <w:r>
+        <w:rPr>
+          <w:rFonts w:eastAsia="Calibri"/>
+          <w:kern w:val="2"/>
+          <w:sz w:val="22"/>
+          <w:szCs w:val="22"/>
+          <w:u w:val="single"/>
+          <w:lang w:val="en-US"/>
+          <w14:ligatures w14:val="standardContextual"/>
+        </w:rPr>
+        <w:lastRenderedPageBreak/>
+        <w:t xml:space="preserve">S2: </w:t>
+      </w:r>
+      <w:r>
+        <w:rPr>
+          <w:u w:val="single"/>
+          <w:lang w:val="en-US"/>
+        </w:rPr>
+        <w:t xml:space="preserve">Methods - </w:t>
+      </w:r>
+      <w:r>
+        <w:rPr>
+          <w:rFonts w:eastAsia="Calibri"/>
+          <w:kern w:val="2"/>
+          <w:sz w:val="22"/>
+          <w:szCs w:val="22"/>
+          <w:u w:val="single"/>
+          <w:lang w:val="en-US"/>
+          <w14:ligatures w14:val="standardContextual"/>
+        </w:rPr>
+        <w:t>D</w:t>
+      </w:r>
+      <w:r>
+        <w:rPr>
+          <w:rFonts w:eastAsia="Calibri"/>
+          <w:kern w:val="2"/>
+          <w:sz w:val="22"/>
+          <w:szCs w:val="22"/>
+          <w:u w:val="single"/>
+          <w:lang w:val="en-US"/>
+          <w14:ligatures w14:val="standardContextual"/>
+        </w:rPr>
+        <w:t>egrees of freedom</w:t>
+      </w:r>
+      <w:r>
+        <w:rPr>
+          <w:rFonts w:eastAsia="Calibri"/>
+          <w:kern w:val="2"/>
+          <w:sz w:val="22"/>
+          <w:szCs w:val="22"/>
+          <w:u w:val="single"/>
+          <w:lang w:val="en-US"/>
+          <w14:ligatures w14:val="standardContextual"/>
+        </w:rPr>
+        <w:t xml:space="preserve"> for G-test</w:t>
+      </w:r>
+    </w:p>
+    <w:p>
+      <w:pPr>
+        <w:spacing w:before="240" w:line="360" w:lineRule="auto"/>
+        <w:jc w:val="both"/>
+        <w:rPr>
+          <w:rFonts w:eastAsia="Calibri"/>
+          <w:kern w:val="2"/>
+          <w:sz w:val="22"/>
+          <w:szCs w:val="22"/>
+          <w:lang w:val="en-US"/>
+          <w14:ligatures w14:val="standardContextual"/>
+        </w:rPr>
+      </w:pPr>
+      <w:r>
+        <w:rPr>
+          <w:rFonts w:eastAsia="Calibri"/>
+          <w:kern w:val="2"/>
+          <w:sz w:val="22"/>
+          <w:szCs w:val="22"/>
+          <w:lang w:val="en-US"/>
+          <w14:ligatures w14:val="standardContextual"/>
+        </w:rPr>
+        <w:t xml:space="preserve">According to Laland et al. (1995, p. 444): “Since for each study estimates of </w:t>
+      </w:r>
+      <w:proofErr w:type="spellStart"/>
+      <w:r>
+        <w:rPr>
+          <w:rFonts w:eastAsia="Calibri"/>
+          <w:kern w:val="2"/>
+          <w:sz w:val="22"/>
+          <w:szCs w:val="22"/>
+          <w:lang w:val="en-US"/>
+          <w14:ligatures w14:val="standardContextual"/>
+        </w:rPr>
+        <w:t>m_p</w:t>
+      </w:r>
+      <w:proofErr w:type="spellEnd"/>
+      <w:r>
+        <w:rPr>
+          <w:rFonts w:eastAsia="Calibri"/>
+          <w:kern w:val="2"/>
+          <w:sz w:val="22"/>
+          <w:szCs w:val="22"/>
+          <w:lang w:val="en-US"/>
+          <w14:ligatures w14:val="standardContextual"/>
+        </w:rPr>
+        <w:t xml:space="preserve"> and </w:t>
+      </w:r>
+      <w:proofErr w:type="spellStart"/>
+      <w:r>
+        <w:rPr>
+          <w:rFonts w:eastAsia="Calibri"/>
+          <w:kern w:val="2"/>
+          <w:sz w:val="22"/>
+          <w:szCs w:val="22"/>
+          <w:lang w:val="en-US"/>
+          <w14:ligatures w14:val="standardContextual"/>
+        </w:rPr>
+        <w:t>m_o</w:t>
+      </w:r>
+      <w:proofErr w:type="spellEnd"/>
+      <w:r>
+        <w:rPr>
+          <w:rFonts w:eastAsia="Calibri"/>
+          <w:kern w:val="2"/>
+          <w:sz w:val="22"/>
+          <w:szCs w:val="22"/>
+          <w:lang w:val="en-US"/>
+          <w14:ligatures w14:val="standardContextual"/>
+        </w:rPr>
+        <w:t xml:space="preserve"> are computed from the data, and two parameters of the model are estimated across the entire data set (α and ρ), the appropriate number of degrees of freedom per study is 32/17 = 1.88.” However, they did not explicitly report the degrees of freedom for a model with three parameters (when β is inferred rather than fixed). We deduced that as each study in the data is a 3x2 table of offspring handedness given parental handedness, it contributes (3-1) (2-</w:t>
+      </w:r>
+      <w:proofErr w:type="gramStart"/>
+      <w:r>
+        <w:rPr>
+          <w:rFonts w:eastAsia="Calibri"/>
+          <w:kern w:val="2"/>
+          <w:sz w:val="22"/>
+          <w:szCs w:val="22"/>
+          <w:lang w:val="en-US"/>
+          <w14:ligatures w14:val="standardContextual"/>
+        </w:rPr>
+        <w:t>1)=</w:t>
+      </w:r>
+      <w:proofErr w:type="gramEnd"/>
+      <w:r>
+        <w:rPr>
+          <w:rFonts w:eastAsia="Calibri"/>
+          <w:kern w:val="2"/>
+          <w:sz w:val="22"/>
+          <w:szCs w:val="22"/>
+          <w:lang w:val="en-US"/>
+          <w14:ligatures w14:val="standardContextual"/>
+        </w:rPr>
+        <w:t>2 degrees of freedom. There are 17 studies, and therefore, the entire dataset comprises 2x17=34 degrees of freedom. The number of parameters estimated across the entire dataset should be subtracted from this overall number of degrees of freedom.  Thus, when estimating ρ and α, the overall number of degrees of freedom is 34-2=32, and when estimating ρ, α, and β the overall number of degrees of freedom is 34-3=31. The final number of degrees of freedom per study is 32/17=1.88 when estimating ρ and α, and 31/17=1.82 when estimating ρ, α and β.</w:t>
+      </w:r>
+    </w:p>
+    <w:p>
+      <w:pPr>
+        <w:spacing w:before="240" w:line="360" w:lineRule="auto"/>
+        <w:jc w:val="both"/>
+        <w:rPr>
+          <w:rFonts w:eastAsia="Calibri"/>
+          <w:kern w:val="2"/>
+          <w:sz w:val="22"/>
+          <w:szCs w:val="22"/>
+          <w:u w:val="single"/>
+          <w:lang w:val="en-US"/>
+          <w14:ligatures w14:val="standardContextual"/>
+        </w:rPr>
+      </w:pPr>
+      <w:r>
+        <w:rPr>
+          <w:rFonts w:eastAsia="Calibri"/>
+          <w:kern w:val="2"/>
+          <w:sz w:val="22"/>
+          <w:szCs w:val="22"/>
+          <w:u w:val="single"/>
+          <w:lang w:val="en-US"/>
+          <w14:ligatures w14:val="standardContextual"/>
+        </w:rPr>
+        <w:t>S</w:t>
+      </w:r>
+      <w:r>
+        <w:rPr>
+          <w:rFonts w:eastAsia="Calibri"/>
+          <w:kern w:val="2"/>
+          <w:sz w:val="22"/>
+          <w:szCs w:val="22"/>
+          <w:u w:val="single"/>
+          <w:lang w:val="en-US"/>
+          <w14:ligatures w14:val="standardContextual"/>
+        </w:rPr>
+        <w:t>3</w:t>
+      </w:r>
+      <w:r>
+        <w:rPr>
+          <w:rFonts w:eastAsia="Calibri"/>
+          <w:kern w:val="2"/>
+          <w:sz w:val="22"/>
+          <w:szCs w:val="22"/>
+          <w:u w:val="single"/>
+          <w:lang w:val="en-US"/>
+          <w14:ligatures w14:val="standardContextual"/>
+        </w:rPr>
+        <w:t xml:space="preserve">: </w:t>
+      </w:r>
+      <w:r>
+        <w:rPr>
+          <w:u w:val="single"/>
+          <w:lang w:val="en-US"/>
+        </w:rPr>
+        <w:t xml:space="preserve">Methods - </w:t>
+      </w:r>
+      <w:r>
+        <w:rPr>
+          <w:rFonts w:eastAsia="Calibri"/>
+          <w:kern w:val="2"/>
+          <w:sz w:val="22"/>
+          <w:szCs w:val="22"/>
+          <w:u w:val="single"/>
+          <w:lang w:val="en-US"/>
+          <w14:ligatures w14:val="standardContextual"/>
+        </w:rPr>
+        <w:t>Simulations</w:t>
+      </w:r>
+    </w:p>
+    <w:p>
+      <w:pPr>
+        <w:spacing w:before="240" w:line="360" w:lineRule="auto"/>
+        <w:jc w:val="both"/>
+        <w:rPr>
+          <w:rFonts w:eastAsia="Calibri"/>
+          <w:kern w:val="2"/>
+          <w:sz w:val="22"/>
+          <w:szCs w:val="22"/>
+          <w:lang w:val="en-US"/>
+          <w14:ligatures w14:val="standardContextual"/>
+        </w:rPr>
+      </w:pPr>
+      <w:r>
+        <w:rPr>
+          <w:rFonts w:eastAsia="Calibri"/>
+          <w:kern w:val="2"/>
+          <w:sz w:val="22"/>
+          <w:szCs w:val="22"/>
+          <w:lang w:val="en-US"/>
+          <w14:ligatures w14:val="standardContextual"/>
+        </w:rPr>
+        <w:t xml:space="preserve">We simulate synthetic population data using Laland et al.'s model and given values for the model parameters </w:t>
+      </w:r>
+      <w:r>
+        <w:rPr>
+          <w:rFonts w:eastAsia="Calibri"/>
+          <w:i/>
+          <w:iCs/>
+          <w:kern w:val="2"/>
+          <w:sz w:val="22"/>
+          <w:szCs w:val="22"/>
+          <w:lang w:val="en-US"/>
+          <w14:ligatures w14:val="standardContextual"/>
+        </w:rPr>
+        <w:t>ρ</w:t>
+      </w:r>
+      <w:r>
+        <w:rPr>
+          <w:rFonts w:eastAsia="Calibri"/>
+          <w:kern w:val="2"/>
+          <w:sz w:val="22"/>
+          <w:szCs w:val="22"/>
+          <w:lang w:val="en-US"/>
+          <w14:ligatures w14:val="standardContextual"/>
+        </w:rPr>
+        <w:t xml:space="preserve">, </w:t>
+      </w:r>
+      <w:r>
+        <w:rPr>
+          <w:rFonts w:eastAsia="Calibri"/>
+          <w:i/>
+          <w:iCs/>
+          <w:kern w:val="2"/>
+          <w:sz w:val="22"/>
+          <w:szCs w:val="22"/>
+          <w:lang w:val="en-US"/>
+          <w14:ligatures w14:val="standardContextual"/>
+        </w:rPr>
+        <w:t>α</w:t>
+      </w:r>
+      <w:r>
+        <w:rPr>
+          <w:rFonts w:eastAsia="Calibri"/>
+          <w:kern w:val="2"/>
+          <w:sz w:val="22"/>
+          <w:szCs w:val="22"/>
+          <w:lang w:val="en-US"/>
+          <w14:ligatures w14:val="standardContextual"/>
+        </w:rPr>
+        <w:t xml:space="preserve">, and </w:t>
+      </w:r>
+      <w:r>
+        <w:rPr>
+          <w:rFonts w:eastAsia="Calibri"/>
+          <w:i/>
+          <w:iCs/>
+          <w:kern w:val="2"/>
+          <w:sz w:val="22"/>
+          <w:szCs w:val="22"/>
+          <w:lang w:val="en-US"/>
+          <w14:ligatures w14:val="standardContextual"/>
+        </w:rPr>
+        <w:t>β</w:t>
+      </w:r>
+      <w:r>
+        <w:rPr>
+          <w:rFonts w:eastAsia="Calibri"/>
+          <w:kern w:val="2"/>
+          <w:sz w:val="22"/>
+          <w:szCs w:val="22"/>
+          <w:lang w:val="en-US"/>
+          <w14:ligatures w14:val="standardContextual"/>
+        </w:rPr>
+        <w:t xml:space="preserve">. The synthetic data contains 17 datasets presenting triplet as in Table S3. As the number of families in each dataset varies, we draw the number of families from the uniform distribution </w:t>
+      </w:r>
+      <w:proofErr w:type="gramStart"/>
+      <w:r>
+        <w:rPr>
+          <w:rFonts w:eastAsia="Calibri"/>
+          <w:i/>
+          <w:iCs/>
+          <w:kern w:val="2"/>
+          <w:sz w:val="22"/>
+          <w:szCs w:val="22"/>
+          <w:lang w:val="en-US"/>
+          <w14:ligatures w14:val="standardContextual"/>
+        </w:rPr>
+        <w:t>U(</w:t>
+      </w:r>
+      <w:proofErr w:type="gramEnd"/>
+      <w:r>
+        <w:rPr>
+          <w:rFonts w:eastAsia="Calibri"/>
+          <w:i/>
+          <w:iCs/>
+          <w:kern w:val="2"/>
+          <w:sz w:val="22"/>
+          <w:szCs w:val="22"/>
+          <w:lang w:val="en-US"/>
+          <w14:ligatures w14:val="standardContextual"/>
+        </w:rPr>
+        <w:t>100, 2,200)</w:t>
+      </w:r>
+      <w:r>
+        <w:rPr>
+          <w:rFonts w:eastAsia="Calibri"/>
+          <w:kern w:val="2"/>
+          <w:sz w:val="22"/>
+          <w:szCs w:val="22"/>
+          <w:lang w:val="en-US"/>
+          <w14:ligatures w14:val="standardContextual"/>
+        </w:rPr>
+        <w:t xml:space="preserve">. The number of offspring per family is drawn from the multiple offspring datasets of McManus (1985) as </w:t>
+      </w:r>
+      <w:r>
+        <w:rPr>
+          <w:rFonts w:eastAsia="Calibri"/>
+          <w:i/>
+          <w:iCs/>
+          <w:kern w:val="2"/>
+          <w:sz w:val="22"/>
+          <w:szCs w:val="22"/>
+          <w:lang w:val="en-US"/>
+          <w14:ligatures w14:val="standardContextual"/>
+        </w:rPr>
+        <w:t>1+Bin (4, 0.354)</w:t>
+      </w:r>
+      <w:r>
+        <w:rPr>
+          <w:rFonts w:eastAsia="Calibri"/>
+          <w:kern w:val="2"/>
+          <w:sz w:val="22"/>
+          <w:szCs w:val="22"/>
+          <w:lang w:val="en-US"/>
+          <w14:ligatures w14:val="standardContextual"/>
+        </w:rPr>
+        <w:t xml:space="preserve">. The mating types are drawn from </w:t>
+      </w:r>
+      <w:proofErr w:type="gramStart"/>
+      <w:r>
+        <w:rPr>
+          <w:rFonts w:eastAsia="Calibri"/>
+          <w:i/>
+          <w:iCs/>
+          <w:kern w:val="2"/>
+          <w:sz w:val="22"/>
+          <w:szCs w:val="22"/>
+          <w:lang w:val="en-US"/>
+          <w14:ligatures w14:val="standardContextual"/>
+        </w:rPr>
+        <w:t>Bin(</w:t>
+      </w:r>
+      <w:proofErr w:type="gramEnd"/>
+      <w:r>
+        <w:rPr>
+          <w:rFonts w:eastAsia="Calibri"/>
+          <w:i/>
+          <w:iCs/>
+          <w:kern w:val="2"/>
+          <w:sz w:val="22"/>
+          <w:szCs w:val="22"/>
+          <w:lang w:val="en-US"/>
+          <w14:ligatures w14:val="standardContextual"/>
+        </w:rPr>
+        <w:t>2,</w:t>
+      </w:r>
+      <w:r>
+        <w:rPr>
+          <w:rFonts w:eastAsia="Calibri"/>
+          <w:i/>
+          <w:iCs/>
+          <w:kern w:val="2"/>
+          <w:sz w:val="22"/>
+          <w:szCs w:val="22"/>
+          <w:lang w:val="en-US"/>
+          <w14:ligatures w14:val="standardContextual"/>
+        </w:rPr>
+        <w:t xml:space="preserve"> </w:t>
+      </w:r>
+      <w:r>
+        <w:rPr>
+          <w:rFonts w:eastAsia="Calibri"/>
+          <w:i/>
+          <w:iCs/>
+          <w:kern w:val="2"/>
+          <w:sz w:val="22"/>
+          <w:szCs w:val="22"/>
+          <w:lang w:val="en-US"/>
+          <w14:ligatures w14:val="standardContextual"/>
+        </w:rPr>
+        <w:t>F</w:t>
+      </w:r>
+      <w:r>
+        <w:rPr>
+          <w:rFonts w:eastAsia="Calibri"/>
+          <w:i/>
+          <w:iCs/>
+          <w:kern w:val="2"/>
+          <w:sz w:val="22"/>
+          <w:szCs w:val="22"/>
+          <w:vertAlign w:val="subscript"/>
+          <w:lang w:val="en-US"/>
+          <w14:ligatures w14:val="standardContextual"/>
+        </w:rPr>
+        <w:t>DL</w:t>
+      </w:r>
+      <w:r>
+        <w:rPr>
+          <w:rFonts w:eastAsia="Calibri"/>
+          <w:i/>
+          <w:iCs/>
+          <w:kern w:val="2"/>
+          <w:sz w:val="22"/>
+          <w:szCs w:val="22"/>
+          <w:lang w:val="en-US"/>
+          <w14:ligatures w14:val="standardContextual"/>
+        </w:rPr>
+        <w:t xml:space="preserve"> )</w:t>
+      </w:r>
+      <w:r>
+        <w:rPr>
+          <w:rFonts w:eastAsia="Calibri"/>
+          <w:kern w:val="2"/>
+          <w:sz w:val="22"/>
+          <w:szCs w:val="22"/>
+          <w:lang w:val="en-US"/>
+          <w14:ligatures w14:val="standardContextual"/>
+        </w:rPr>
+        <w:t xml:space="preserve">, where </w:t>
+      </w:r>
+      <w:r>
+        <w:rPr>
+          <w:rFonts w:eastAsia="Calibri"/>
+          <w:i/>
+          <w:iCs/>
+          <w:kern w:val="2"/>
+          <w:sz w:val="22"/>
+          <w:szCs w:val="22"/>
+          <w:lang w:val="en-US"/>
+          <w14:ligatures w14:val="standardContextual"/>
+        </w:rPr>
+        <w:t>F</w:t>
+      </w:r>
+      <w:r>
+        <w:rPr>
+          <w:rFonts w:eastAsia="Calibri"/>
+          <w:i/>
+          <w:iCs/>
+          <w:kern w:val="2"/>
+          <w:sz w:val="22"/>
+          <w:szCs w:val="22"/>
+          <w:vertAlign w:val="subscript"/>
+          <w:lang w:val="en-US"/>
+          <w14:ligatures w14:val="standardContextual"/>
+        </w:rPr>
+        <w:t>DL</w:t>
+      </w:r>
+      <w:r>
+        <w:rPr>
+          <w:rFonts w:eastAsia="Calibri"/>
+          <w:kern w:val="2"/>
+          <w:sz w:val="22"/>
+          <w:szCs w:val="22"/>
+          <w:lang w:val="en-US"/>
+          <w14:ligatures w14:val="standardContextual"/>
+        </w:rPr>
+        <w:t xml:space="preserve"> is computed from the model parameters (</w:t>
+      </w:r>
+      <w:proofErr w:type="spellStart"/>
+      <w:r>
+        <w:rPr>
+          <w:rFonts w:eastAsia="Calibri"/>
+          <w:kern w:val="2"/>
+          <w:sz w:val="22"/>
+          <w:szCs w:val="22"/>
+          <w:lang w:val="en-US"/>
+          <w14:ligatures w14:val="standardContextual"/>
+        </w:rPr>
+        <w:t>eqs</w:t>
+      </w:r>
+      <w:proofErr w:type="spellEnd"/>
+      <w:r>
+        <w:rPr>
+          <w:rFonts w:eastAsia="Calibri"/>
+          <w:kern w:val="2"/>
+          <w:sz w:val="22"/>
+          <w:szCs w:val="22"/>
+          <w:lang w:val="en-US"/>
+          <w14:ligatures w14:val="standardContextual"/>
+        </w:rPr>
+        <w:t xml:space="preserve">. 1-2). Then, the number of left-handed offspring per family is drawn from a multinomial distribution with offspring probabilities conditioned on mating type as in Table S1. </w:t>
+      </w:r>
+    </w:p>
+    <w:p>
+      <w:pPr>
+        <w:spacing w:before="240" w:line="360" w:lineRule="auto"/>
+        <w:jc w:val="both"/>
+        <w:rPr>
+          <w:rFonts w:eastAsia="Calibri"/>
+          <w:kern w:val="2"/>
+          <w:sz w:val="22"/>
+          <w:szCs w:val="22"/>
+          <w:lang w:val="en-US"/>
+          <w14:ligatures w14:val="standardContextual"/>
+        </w:rPr>
+      </w:pPr>
+      <w:r>
+        <w:rPr>
+          <w:rFonts w:eastAsia="Calibri"/>
+          <w:kern w:val="2"/>
+          <w:sz w:val="22"/>
+          <w:szCs w:val="22"/>
+          <w:lang w:val="en-US"/>
+          <w14:ligatures w14:val="standardContextual"/>
+        </w:rPr>
+        <w:t xml:space="preserve">We simulate a criterion shift by choosing two observed handedness rates from those reported in the datasets in Laland et al.: one for the parent's generation </w:t>
+      </w:r>
+      <w:proofErr w:type="spellStart"/>
+      <w:r>
+        <w:rPr>
+          <w:rFonts w:eastAsia="Calibri"/>
+          <w:i/>
+          <w:iCs/>
+          <w:kern w:val="2"/>
+          <w:sz w:val="22"/>
+          <w:szCs w:val="22"/>
+          <w:lang w:val="en-US"/>
+          <w14:ligatures w14:val="standardContextual"/>
+        </w:rPr>
+        <w:t>m</w:t>
+      </w:r>
+      <w:r>
+        <w:rPr>
+          <w:rFonts w:eastAsia="Calibri"/>
+          <w:i/>
+          <w:iCs/>
+          <w:kern w:val="2"/>
+          <w:sz w:val="22"/>
+          <w:szCs w:val="22"/>
+          <w:vertAlign w:val="subscript"/>
+          <w:lang w:val="en-US"/>
+          <w14:ligatures w14:val="standardContextual"/>
+        </w:rPr>
+        <w:t>p</w:t>
+      </w:r>
+      <w:proofErr w:type="spellEnd"/>
+      <w:r>
+        <w:rPr>
+          <w:rFonts w:eastAsia="Calibri"/>
+          <w:kern w:val="2"/>
+          <w:sz w:val="22"/>
+          <w:szCs w:val="22"/>
+          <w:lang w:val="en-US"/>
+          <w14:ligatures w14:val="standardContextual"/>
+        </w:rPr>
+        <w:t xml:space="preserve">, and one for the offspring's generation, </w:t>
+      </w:r>
+      <w:r>
+        <w:rPr>
+          <w:rFonts w:eastAsia="Calibri"/>
+          <w:i/>
+          <w:iCs/>
+          <w:kern w:val="2"/>
+          <w:sz w:val="22"/>
+          <w:szCs w:val="22"/>
+          <w:lang w:val="en-US"/>
+          <w14:ligatures w14:val="standardContextual"/>
+        </w:rPr>
+        <w:t>m</w:t>
+      </w:r>
+      <w:r>
+        <w:rPr>
+          <w:rFonts w:eastAsia="Calibri"/>
+          <w:i/>
+          <w:iCs/>
+          <w:kern w:val="2"/>
+          <w:sz w:val="22"/>
+          <w:szCs w:val="22"/>
+          <w:vertAlign w:val="subscript"/>
+          <w:lang w:val="en-US"/>
+          <w14:ligatures w14:val="standardContextual"/>
+        </w:rPr>
+        <w:t>o</w:t>
+      </w:r>
+      <w:r>
+        <w:rPr>
+          <w:rFonts w:eastAsia="Calibri"/>
+          <w:kern w:val="2"/>
+          <w:sz w:val="22"/>
+          <w:szCs w:val="22"/>
+          <w:lang w:val="en-US"/>
+          <w14:ligatures w14:val="standardContextual"/>
+        </w:rPr>
+        <w:t xml:space="preserve">. The chosen rates are then scaled for each dataset by multiplying with the true rate of left-handedness and dividing by Laland et al.'s reported true rate. The matrices </w:t>
+      </w:r>
+      <w:r>
+        <w:rPr>
+          <w:rFonts w:eastAsia="Calibri"/>
+          <w:i/>
+          <w:iCs/>
+          <w:kern w:val="2"/>
+          <w:sz w:val="22"/>
+          <w:szCs w:val="22"/>
+          <w:lang w:val="en-US"/>
+          <w14:ligatures w14:val="standardContextual"/>
+        </w:rPr>
+        <w:t>O</w:t>
+      </w:r>
+      <w:r>
+        <w:rPr>
+          <w:rFonts w:eastAsia="Calibri"/>
+          <w:kern w:val="2"/>
+          <w:sz w:val="22"/>
+          <w:szCs w:val="22"/>
+          <w:lang w:val="en-US"/>
+          <w14:ligatures w14:val="standardContextual"/>
+        </w:rPr>
+        <w:t xml:space="preserve"> and </w:t>
+      </w:r>
+      <w:r>
+        <w:rPr>
+          <w:rFonts w:eastAsia="Calibri"/>
+          <w:i/>
+          <w:iCs/>
+          <w:kern w:val="2"/>
+          <w:sz w:val="22"/>
+          <w:szCs w:val="22"/>
+          <w:lang w:val="en-US"/>
+          <w14:ligatures w14:val="standardContextual"/>
+        </w:rPr>
+        <w:t>P</w:t>
+      </w:r>
+      <w:r>
+        <w:rPr>
+          <w:rFonts w:eastAsia="Calibri"/>
+          <w:kern w:val="2"/>
+          <w:sz w:val="22"/>
+          <w:szCs w:val="22"/>
+          <w:lang w:val="en-US"/>
+          <w14:ligatures w14:val="standardContextual"/>
+        </w:rPr>
+        <w:t xml:space="preserve"> are then computed, and the synthetic number of mating types and number of left-handed offspring are drawn using the conditional probabilities in </w:t>
+      </w:r>
+      <w:r>
+        <w:rPr>
+          <w:rFonts w:eastAsia="Calibri"/>
+          <w:i/>
+          <w:iCs/>
+          <w:kern w:val="2"/>
+          <w:sz w:val="22"/>
+          <w:szCs w:val="22"/>
+          <w:lang w:val="en-US"/>
+          <w14:ligatures w14:val="standardContextual"/>
+        </w:rPr>
+        <w:t>O</w:t>
+      </w:r>
+      <w:r>
+        <w:rPr>
+          <w:rFonts w:eastAsia="Calibri"/>
+          <w:kern w:val="2"/>
+          <w:sz w:val="22"/>
+          <w:szCs w:val="22"/>
+          <w:lang w:val="en-US"/>
+          <w14:ligatures w14:val="standardContextual"/>
+        </w:rPr>
+        <w:t xml:space="preserve"> and </w:t>
+      </w:r>
+      <w:r>
+        <w:rPr>
+          <w:rFonts w:eastAsia="Calibri"/>
+          <w:i/>
+          <w:iCs/>
+          <w:kern w:val="2"/>
+          <w:sz w:val="22"/>
+          <w:szCs w:val="22"/>
+          <w:lang w:val="en-US"/>
+          <w14:ligatures w14:val="standardContextual"/>
+        </w:rPr>
+        <w:t>P</w:t>
+      </w:r>
+      <w:r>
+        <w:rPr>
+          <w:rFonts w:eastAsia="Calibri"/>
+          <w:kern w:val="2"/>
+          <w:sz w:val="22"/>
+          <w:szCs w:val="22"/>
+          <w:lang w:val="en-US"/>
+          <w14:ligatures w14:val="standardContextual"/>
+        </w:rPr>
+        <w:t>.</w:t>
+      </w:r>
+    </w:p>
+    <w:p>
+      <w:pPr>
+        <w:spacing w:before="240" w:line="360" w:lineRule="auto"/>
+        <w:jc w:val="both"/>
+        <w:rPr>
+          <w:rFonts w:eastAsia="Calibri"/>
+          <w:kern w:val="2"/>
+          <w:sz w:val="22"/>
+          <w:szCs w:val="22"/>
+          <w:u w:val="single"/>
+          <w:lang w:val="en-US"/>
+          <w14:ligatures w14:val="standardContextual"/>
+        </w:rPr>
+      </w:pPr>
+      <w:r>
+        <w:rPr>
+          <w:rFonts w:eastAsia="Calibri"/>
+          <w:kern w:val="2"/>
+          <w:sz w:val="22"/>
+          <w:szCs w:val="22"/>
+          <w:u w:val="single"/>
+          <w:lang w:val="en-US"/>
+          <w14:ligatures w14:val="standardContextual"/>
+        </w:rPr>
+        <w:t>S4: Results – Scenario A goodness-of-fit test</w:t>
+      </w:r>
+    </w:p>
+    <w:p>
+      <w:pPr>
+        <w:spacing w:before="240" w:line="360" w:lineRule="auto"/>
+        <w:jc w:val="both"/>
+        <w:rPr>
+          <w:rFonts w:eastAsia="Calibri"/>
+          <w:kern w:val="2"/>
+          <w:sz w:val="22"/>
+          <w:szCs w:val="22"/>
+          <w:lang w:val="en-US"/>
+          <w14:ligatures w14:val="standardContextual"/>
+        </w:rPr>
+      </w:pPr>
+      <w:r>
+        <w:rPr>
+          <w:rFonts w:eastAsia="Calibri"/>
+          <w:kern w:val="2"/>
+          <w:sz w:val="22"/>
+          <w:szCs w:val="22"/>
+          <w:lang w:val="en-US"/>
+          <w14:ligatures w14:val="standardContextual"/>
+        </w:rPr>
+        <w:t>W</w:t>
+      </w:r>
+      <w:r>
+        <w:rPr>
+          <w:rFonts w:eastAsia="Calibri"/>
+          <w:kern w:val="2"/>
+          <w:sz w:val="22"/>
+          <w:szCs w:val="22"/>
+          <w:lang w:val="en-US"/>
+          <w14:ligatures w14:val="standardContextual"/>
+        </w:rPr>
+        <w:t xml:space="preserve">e did not replicate the same G statistics as Laland et al. for any of the 17 studies. The most notable disparity in G statistics is that in the data from Chamberlain (1928): in Laland et al., G=5.09, whereas our analysis yielded G=237.87 for a model with three parameters and G=238.64 for a model with two parameters. The smallest difference occurred in the data of Rife (1940), where G=4.37 in Laland et al. and G=4.16 and G=4.6 in our analysis for models with three and two parameters, respectively. The latter </w:t>
+      </w:r>
+      <w:r>
+        <w:rPr>
+          <w:rFonts w:eastAsia="Calibri"/>
+          <w:kern w:val="2"/>
+          <w:sz w:val="22"/>
+          <w:szCs w:val="22"/>
+          <w:lang w:val="en-US"/>
+          <w14:ligatures w14:val="standardContextual"/>
+        </w:rPr>
+        <w:lastRenderedPageBreak/>
+        <w:t xml:space="preserve">was the only G statistic in our analysis smaller than Laland et al. </w:t>
+      </w:r>
+      <w:r>
+        <w:rPr>
+          <w:rFonts w:eastAsia="Calibri"/>
+          <w:kern w:val="2"/>
+          <w:sz w:val="22"/>
+          <w:szCs w:val="22"/>
+          <w:lang w:val="en-US"/>
+          <w14:ligatures w14:val="standardContextual"/>
+        </w:rPr>
+        <w:t>Overall, o</w:t>
+      </w:r>
+      <w:r>
+        <w:rPr>
+          <w:rFonts w:eastAsia="Calibri"/>
+          <w:kern w:val="2"/>
+          <w:sz w:val="22"/>
+          <w:szCs w:val="22"/>
+          <w:lang w:val="en-US"/>
+          <w14:ligatures w14:val="standardContextual"/>
+        </w:rPr>
+        <w:t>ur analysis produced G statistics that differed from those reported by Laland et al. for all 17 studies. Additionally, when combining all studies, the G statistic increased from 44.43 in the original analysis to 556.73 and 556.03 for the models with three and two parameters, respectively.</w:t>
+      </w:r>
+    </w:p>
+    <w:p>
+      <w:pPr>
+        <w:spacing w:before="240" w:line="360" w:lineRule="auto"/>
+        <w:jc w:val="both"/>
+        <w:rPr>
+          <w:rFonts w:eastAsia="Calibri"/>
+          <w:kern w:val="2"/>
+          <w:sz w:val="22"/>
+          <w:szCs w:val="22"/>
+          <w:u w:val="single"/>
+          <w:lang w:val="en-US"/>
+          <w14:ligatures w14:val="standardContextual"/>
+        </w:rPr>
+      </w:pPr>
+      <w:r>
+        <w:rPr>
+          <w:rFonts w:eastAsia="Calibri"/>
+          <w:kern w:val="2"/>
+          <w:sz w:val="22"/>
+          <w:szCs w:val="22"/>
+          <w:u w:val="single"/>
+          <w:lang w:val="en-US"/>
+          <w14:ligatures w14:val="standardContextual"/>
+        </w:rPr>
+        <w:t>S</w:t>
+      </w:r>
+      <w:r>
+        <w:rPr>
+          <w:rFonts w:eastAsia="Calibri"/>
+          <w:kern w:val="2"/>
+          <w:sz w:val="22"/>
+          <w:szCs w:val="22"/>
+          <w:u w:val="single"/>
+          <w:lang w:val="en-US"/>
+          <w14:ligatures w14:val="standardContextual"/>
+        </w:rPr>
+        <w:t>5</w:t>
+      </w:r>
+      <w:r>
+        <w:rPr>
+          <w:rFonts w:eastAsia="Calibri"/>
+          <w:kern w:val="2"/>
+          <w:sz w:val="22"/>
+          <w:szCs w:val="22"/>
+          <w:u w:val="single"/>
+          <w:lang w:val="en-US"/>
+          <w14:ligatures w14:val="standardContextual"/>
+        </w:rPr>
+        <w:t xml:space="preserve">: Results – Scenario </w:t>
+      </w:r>
+      <w:r>
+        <w:rPr>
+          <w:rFonts w:eastAsia="Calibri"/>
+          <w:kern w:val="2"/>
+          <w:sz w:val="22"/>
+          <w:szCs w:val="22"/>
+          <w:u w:val="single"/>
+          <w:lang w:val="en-US"/>
+          <w14:ligatures w14:val="standardContextual"/>
+        </w:rPr>
+        <w:t>B</w:t>
+      </w:r>
+      <w:r>
+        <w:rPr>
+          <w:rFonts w:eastAsia="Calibri"/>
+          <w:kern w:val="2"/>
+          <w:sz w:val="22"/>
+          <w:szCs w:val="22"/>
+          <w:u w:val="single"/>
+          <w:lang w:val="en-US"/>
+          <w14:ligatures w14:val="standardContextual"/>
+        </w:rPr>
+        <w:t xml:space="preserve"> goodness-of-fit test</w:t>
+      </w:r>
+    </w:p>
+    <w:p>
+      <w:pPr>
+        <w:spacing w:before="240" w:line="360" w:lineRule="auto"/>
+        <w:jc w:val="both"/>
+        <w:rPr>
+          <w:rFonts w:eastAsia="Calibri"/>
+          <w:kern w:val="2"/>
+          <w:sz w:val="22"/>
+          <w:szCs w:val="22"/>
+          <w:lang w:val="en-US"/>
+          <w14:ligatures w14:val="standardContextual"/>
+        </w:rPr>
+      </w:pPr>
+      <w:r>
+        <w:rPr>
+          <w:rFonts w:eastAsia="Calibri"/>
+          <w:kern w:val="2"/>
+          <w:sz w:val="22"/>
+          <w:szCs w:val="22"/>
+          <w:lang w:val="en-US"/>
+          <w14:ligatures w14:val="standardContextual"/>
+        </w:rPr>
+        <w:t>The model with three parameters produced the same G statistic as Laland et al. in 4 of 17 studies. Of the 16 studies with a good fit, the largest discrepancy was the study by Rife (1940), with G=4.37 in Laland et al. and G=3.91 in our analysis. When fitting across all studies combined, the G statistic in our analysis was 43.6, slightly lower than that of Laland et al., with G=44.43.</w:t>
+      </w:r>
+    </w:p>
+    <w:p>
+      <w:pPr>
+        <w:spacing w:before="240" w:line="360" w:lineRule="auto"/>
+        <w:jc w:val="both"/>
+        <w:rPr>
+          <w:rFonts w:eastAsia="Calibri"/>
+          <w:kern w:val="2"/>
+          <w:sz w:val="22"/>
+          <w:szCs w:val="22"/>
+          <w:lang w:val="en-US"/>
+          <w14:ligatures w14:val="standardContextual"/>
+        </w:rPr>
+      </w:pPr>
+      <w:r>
+        <w:rPr>
+          <w:rFonts w:eastAsia="Calibri"/>
+          <w:kern w:val="2"/>
+          <w:sz w:val="22"/>
+          <w:szCs w:val="22"/>
+          <w:lang w:val="en-US"/>
+          <w14:ligatures w14:val="standardContextual"/>
+        </w:rPr>
+        <w:t>The model with two parameters produced the same G statistic as Laland et al. in 14 of 17 studies. The discrepancy in G statistics for the remaining three studies was smaller than 0.01. When fitting across all studies combined, the G statistic in our analysis was 44.4, identical to Laland et al. The differences between our results and those of Laland et al. likely reflect numerical errors</w:t>
+      </w:r>
+      <w:bookmarkStart w:id="0" w:name="_Toc147242198"/>
+      <w:bookmarkStart w:id="1" w:name="_Toc164785469"/>
+      <w:bookmarkStart w:id="2" w:name="_Toc171803961"/>
+      <w:r>
+        <w:rPr>
+          <w:rFonts w:eastAsia="Calibri"/>
+          <w:kern w:val="2"/>
+          <w:sz w:val="22"/>
+          <w:szCs w:val="22"/>
+          <w:lang w:val="en-US"/>
+          <w14:ligatures w14:val="standardContextual"/>
+        </w:rPr>
+        <w:t xml:space="preserve">. </w:t>
+      </w:r>
+      <w:bookmarkEnd w:id="0"/>
+      <w:bookmarkEnd w:id="1"/>
+      <w:bookmarkEnd w:id="2"/>
+    </w:p>
+    <w:p>
+      <w:pPr>
+        <w:spacing w:before="240" w:line="360" w:lineRule="auto"/>
+        <w:jc w:val="both"/>
+        <w:rPr>
+          <w:rFonts w:eastAsia="Calibri"/>
+          <w:kern w:val="2"/>
+          <w:sz w:val="22"/>
+          <w:szCs w:val="22"/>
+          <w:u w:val="single"/>
+          <w:lang w:val="en-US"/>
+          <w14:ligatures w14:val="standardContextual"/>
+        </w:rPr>
+      </w:pPr>
+      <w:r>
+        <w:rPr>
+          <w:rFonts w:eastAsia="Calibri"/>
+          <w:kern w:val="2"/>
+          <w:sz w:val="22"/>
+          <w:szCs w:val="22"/>
+          <w:u w:val="single"/>
+          <w:lang w:val="en-US"/>
+          <w14:ligatures w14:val="standardContextual"/>
+        </w:rPr>
+        <w:t>S</w:t>
+      </w:r>
+      <w:r>
+        <w:rPr>
+          <w:rFonts w:eastAsia="Calibri"/>
+          <w:kern w:val="2"/>
+          <w:sz w:val="22"/>
+          <w:szCs w:val="22"/>
+          <w:u w:val="single"/>
+          <w:lang w:val="en-US"/>
+          <w14:ligatures w14:val="standardContextual"/>
+        </w:rPr>
+        <w:t>6</w:t>
+      </w:r>
+      <w:r>
+        <w:rPr>
+          <w:rFonts w:eastAsia="Calibri"/>
+          <w:kern w:val="2"/>
+          <w:sz w:val="22"/>
+          <w:szCs w:val="22"/>
+          <w:u w:val="single"/>
+          <w:lang w:val="en-US"/>
+          <w14:ligatures w14:val="standardContextual"/>
+        </w:rPr>
+        <w:t xml:space="preserve">: Results – Scenario </w:t>
+      </w:r>
+      <w:r>
+        <w:rPr>
+          <w:rFonts w:eastAsia="Calibri"/>
+          <w:kern w:val="2"/>
+          <w:sz w:val="22"/>
+          <w:szCs w:val="22"/>
+          <w:u w:val="single"/>
+          <w:lang w:val="en-US"/>
+          <w14:ligatures w14:val="standardContextual"/>
+        </w:rPr>
+        <w:t>C</w:t>
+      </w:r>
+      <w:r>
+        <w:rPr>
+          <w:rFonts w:eastAsia="Calibri"/>
+          <w:kern w:val="2"/>
+          <w:sz w:val="22"/>
+          <w:szCs w:val="22"/>
+          <w:u w:val="single"/>
+          <w:lang w:val="en-US"/>
+          <w14:ligatures w14:val="standardContextual"/>
+        </w:rPr>
+        <w:t xml:space="preserve"> goodness-of-fit test</w:t>
+      </w:r>
+    </w:p>
+    <w:p>
+      <w:pPr>
+        <w:spacing w:before="240" w:line="360" w:lineRule="auto"/>
+        <w:jc w:val="both"/>
+        <w:rPr>
+          <w:rFonts w:eastAsia="Calibri"/>
+          <w:kern w:val="2"/>
+          <w:sz w:val="22"/>
+          <w:szCs w:val="22"/>
+          <w:lang w:val="en-US"/>
+          <w14:ligatures w14:val="standardContextual"/>
+        </w:rPr>
+      </w:pPr>
+      <w:r>
+        <w:rPr>
+          <w:rFonts w:asciiTheme="majorBidi" w:hAnsiTheme="majorBidi" w:cstheme="majorBidi"/>
+          <w:color w:val="000000"/>
+          <w:sz w:val="22"/>
+          <w:szCs w:val="22"/>
+        </w:rPr>
+        <w:t xml:space="preserve">Among all 17 studies, the biggest discrepancy in G statistics was in </w:t>
+      </w:r>
+      <w:r>
+        <w:rPr>
+          <w:rFonts w:asciiTheme="majorBidi" w:hAnsiTheme="majorBidi" w:cstheme="majorBidi"/>
+          <w:sz w:val="22"/>
+          <w:szCs w:val="22"/>
+        </w:rPr>
+        <w:t>Ramaley (1913) for both sets of estimates: while Laland et al. reported G=13.19, the model with three parameters produced G=7.1, and the model with two parameters produced G=8.29. Furthermore, out of the 16 studies with a good fit, the biggest discrepancy in G statistics was in the study of McGee &amp; Cozad (1980): G=3.80 in Laland et al. versus G=0.63 and G=0.24 in our analysis for the model with three and two parameters, respectively. We obtained the same G statistic as Laland et al. for</w:t>
+      </w:r>
+      <w:r>
+        <w:rPr>
+          <w:rFonts w:asciiTheme="majorBidi" w:hAnsiTheme="majorBidi" w:cstheme="majorBidi"/>
+          <w:sz w:val="22"/>
+          <w:szCs w:val="22"/>
+        </w:rPr>
+        <w:t xml:space="preserve"> just</w:t>
+      </w:r>
+      <w:r>
+        <w:rPr>
+          <w:rFonts w:asciiTheme="majorBidi" w:hAnsiTheme="majorBidi" w:cstheme="majorBidi"/>
+          <w:sz w:val="22"/>
+          <w:szCs w:val="22"/>
+        </w:rPr>
+        <w:t xml:space="preserve"> one study, McManus (1985) (ICM2pat), G=0.01. When fitting across all </w:t>
+      </w:r>
+      <w:r>
+        <w:rPr>
+          <w:rFonts w:asciiTheme="majorBidi" w:hAnsiTheme="majorBidi" w:cstheme="majorBidi"/>
+          <w:color w:val="000000"/>
+          <w:sz w:val="22"/>
+          <w:szCs w:val="22"/>
+        </w:rPr>
+        <w:t>studies combined, our analysis produced a G statistic lower than that of Laland et al., G=36.3 (three parameters) and G=37.5 (two parameters) compared to G=44.43 (</w:t>
+      </w:r>
+      <w:r>
+        <w:rPr>
+          <w:rFonts w:asciiTheme="majorBidi" w:hAnsiTheme="majorBidi" w:cstheme="majorBidi"/>
+          <w:color w:val="000000"/>
+          <w:sz w:val="22"/>
+          <w:szCs w:val="22"/>
+          <w:highlight w:val="yellow"/>
+        </w:rPr>
+        <w:fldChar w:fldCharType="begin"/>
+      </w:r>
+      <w:r>
+        <w:rPr>
+          <w:rFonts w:asciiTheme="majorBidi" w:hAnsiTheme="majorBidi" w:cstheme="majorBidi"/>
+          <w:color w:val="000000"/>
+          <w:sz w:val="22"/>
+          <w:szCs w:val="22"/>
+        </w:rPr>
+        <w:instrText xml:space="preserve"> REF _Ref172122949 \h </w:instrText>
+      </w:r>
+      <w:r>
+        <w:rPr>
+          <w:rFonts w:asciiTheme="majorBidi" w:hAnsiTheme="majorBidi" w:cstheme="majorBidi"/>
+          <w:color w:val="000000"/>
+          <w:sz w:val="22"/>
+          <w:szCs w:val="22"/>
+          <w:highlight w:val="yellow"/>
+        </w:rPr>
+        <w:instrText xml:space="preserve"> \* MERGEFORMAT </w:instrText>
+      </w:r>
+      <w:r>
+        <w:rPr>
+          <w:rFonts w:asciiTheme="majorBidi" w:hAnsiTheme="majorBidi" w:cstheme="majorBidi"/>
+          <w:color w:val="000000"/>
+          <w:sz w:val="22"/>
+          <w:szCs w:val="22"/>
+          <w:highlight w:val="yellow"/>
+        </w:rPr>
+      </w:r>
+      <w:r>
+        <w:rPr>
+          <w:rFonts w:asciiTheme="majorBidi" w:hAnsiTheme="majorBidi" w:cstheme="majorBidi"/>
+          <w:color w:val="000000"/>
+          <w:sz w:val="22"/>
+          <w:szCs w:val="22"/>
+          <w:highlight w:val="yellow"/>
+        </w:rPr>
+        <w:fldChar w:fldCharType="separate"/>
+      </w:r>
+      <w:r>
+        <w:rPr>
+          <w:rFonts w:asciiTheme="majorBidi" w:hAnsiTheme="majorBidi" w:cstheme="majorBidi"/>
+          <w:sz w:val="22"/>
+          <w:szCs w:val="22"/>
+        </w:rPr>
+        <w:t>Table 3</w:t>
+      </w:r>
+      <w:r>
+        <w:rPr>
+          <w:rFonts w:asciiTheme="majorBidi" w:hAnsiTheme="majorBidi" w:cstheme="majorBidi"/>
+          <w:color w:val="000000"/>
+          <w:sz w:val="22"/>
+          <w:szCs w:val="22"/>
+          <w:highlight w:val="yellow"/>
+        </w:rPr>
+        <w:fldChar w:fldCharType="end"/>
+      </w:r>
+      <w:r>
+        <w:rPr>
+          <w:rFonts w:asciiTheme="majorBidi" w:hAnsiTheme="majorBidi" w:cstheme="majorBidi"/>
+          <w:color w:val="000000"/>
+          <w:sz w:val="22"/>
+          <w:szCs w:val="22"/>
+        </w:rPr>
+        <w:t>).</w:t>
+      </w:r>
+    </w:p>
+    <w:p>
+      <w:pPr>
+        <w:spacing w:before="240" w:line="360" w:lineRule="auto"/>
+        <w:jc w:val="both"/>
+        <w:rPr>
+          <w:rFonts w:eastAsia="Calibri"/>
+          <w:kern w:val="2"/>
+          <w:sz w:val="22"/>
+          <w:szCs w:val="22"/>
+          <w:lang w:val="en-US"/>
+          <w14:ligatures w14:val="standardContextual"/>
+        </w:rPr>
+      </w:pPr>
+    </w:p>
+    <w:p>
+      <w:pPr>
+        <w:spacing w:before="240" w:line="360" w:lineRule="auto"/>
+        <w:jc w:val="both"/>
+        <w:rPr>
+          <w:rFonts w:eastAsia="Calibri"/>
+          <w:kern w:val="2"/>
+          <w:sz w:val="22"/>
+          <w:szCs w:val="22"/>
+          <w:lang w:val="en-US"/>
+          <w14:ligatures w14:val="standardContextual"/>
+        </w:rPr>
+      </w:pPr>
+    </w:p>
+    <w:p>
+      <w:pPr>
+        <w:spacing w:before="240" w:line="360" w:lineRule="auto"/>
+        <w:jc w:val="both"/>
+        <w:rPr>
+          <w:rFonts w:eastAsia="Calibri"/>
+          <w:kern w:val="2"/>
+          <w:sz w:val="22"/>
+          <w:szCs w:val="22"/>
+          <w:lang w:val="en-US"/>
+          <w14:ligatures w14:val="standardContextual"/>
+        </w:rPr>
+      </w:pPr>
+    </w:p>
+    <w:p>
+      <w:pPr>
+        <w:spacing w:before="240" w:line="360" w:lineRule="auto"/>
+        <w:jc w:val="both"/>
+        <w:rPr>
+          <w:rFonts w:eastAsia="Calibri"/>
+          <w:kern w:val="2"/>
+          <w:sz w:val="22"/>
+          <w:szCs w:val="22"/>
+          <w:u w:val="single"/>
+          <w:lang w:val="en-US"/>
+          <w14:ligatures w14:val="standardContextual"/>
+        </w:rPr>
+      </w:pPr>
+    </w:p>
+    <w:p>
+      <w:pPr>
+        <w:spacing w:before="240" w:line="360" w:lineRule="auto"/>
+        <w:jc w:val="both"/>
+        <w:rPr>
+          <w:rFonts w:eastAsia="Calibri"/>
+          <w:kern w:val="2"/>
+          <w:sz w:val="22"/>
+          <w:szCs w:val="22"/>
+          <w:lang w:val="en-US"/>
+          <w14:ligatures w14:val="standardContextual"/>
         </w:rPr>
         <w:sectPr>
           <w:headerReference w:type="even" r:id="rId9"/>
@@ -150,8 +2121,8 @@
           <w:szCs w:val="22"/>
         </w:rPr>
       </w:pPr>
-      <w:bookmarkStart w:id="0" w:name="_Toc164785481"/>
-      <w:bookmarkStart w:id="1" w:name="_Toc171803972"/>
+      <w:bookmarkStart w:id="3" w:name="_Toc164785481"/>
+      <w:bookmarkStart w:id="4" w:name="_Toc171803972"/>
       <w:r>
         <w:rPr>
           <w:sz w:val="22"/>
@@ -160,8 +2131,8 @@
         <w:lastRenderedPageBreak/>
         <w:t>Supplementary Tables</w:t>
       </w:r>
-      <w:bookmarkEnd w:id="0"/>
-      <w:bookmarkEnd w:id="1"/>
+      <w:bookmarkEnd w:id="3"/>
+      <w:bookmarkEnd w:id="4"/>
     </w:p>
     <w:p>
       <w:pPr>
@@ -179,8 +2150,8 @@
           <w:highlight w:val="white"/>
         </w:rPr>
       </w:pPr>
-      <w:bookmarkStart w:id="2" w:name="_Ref168219875"/>
-      <w:bookmarkStart w:id="3" w:name="_Toc171803974"/>
+      <w:bookmarkStart w:id="5" w:name="_Ref168219875"/>
+      <w:bookmarkStart w:id="6" w:name="_Toc171803974"/>
       <w:r>
         <w:rPr>
           <w:rFonts w:asciiTheme="majorBidi" w:hAnsiTheme="majorBidi" w:cstheme="majorBidi"/>
@@ -229,9 +2200,69 @@
           <w:szCs w:val="22"/>
           <w:lang w:val="en-US"/>
         </w:rPr>
-        <w:t xml:space="preserve"> The probability of right-handed offspring with genotype DD, DC, and CC given RxR, RxL, and LxL parental phenotypes</w:t>
+        <w:t xml:space="preserve"> The probability of right-handed offspring with genotype DD, DC, and CC given </w:t>
       </w:r>
-      <w:bookmarkEnd w:id="2"/>
+      <w:proofErr w:type="spellStart"/>
+      <w:r>
+        <w:rPr>
+          <w:rFonts w:asciiTheme="majorBidi" w:hAnsiTheme="majorBidi" w:cstheme="majorBidi"/>
+          <w:sz w:val="22"/>
+          <w:szCs w:val="22"/>
+          <w:lang w:val="en-US"/>
+        </w:rPr>
+        <w:t>RxR</w:t>
+      </w:r>
+      <w:proofErr w:type="spellEnd"/>
+      <w:r>
+        <w:rPr>
+          <w:rFonts w:asciiTheme="majorBidi" w:hAnsiTheme="majorBidi" w:cstheme="majorBidi"/>
+          <w:sz w:val="22"/>
+          <w:szCs w:val="22"/>
+          <w:lang w:val="en-US"/>
+        </w:rPr>
+        <w:t xml:space="preserve">, </w:t>
+      </w:r>
+      <w:proofErr w:type="spellStart"/>
+      <w:r>
+        <w:rPr>
+          <w:rFonts w:asciiTheme="majorBidi" w:hAnsiTheme="majorBidi" w:cstheme="majorBidi"/>
+          <w:sz w:val="22"/>
+          <w:szCs w:val="22"/>
+          <w:lang w:val="en-US"/>
+        </w:rPr>
+        <w:t>RxL</w:t>
+      </w:r>
+      <w:proofErr w:type="spellEnd"/>
+      <w:r>
+        <w:rPr>
+          <w:rFonts w:asciiTheme="majorBidi" w:hAnsiTheme="majorBidi" w:cstheme="majorBidi"/>
+          <w:sz w:val="22"/>
+          <w:szCs w:val="22"/>
+          <w:lang w:val="en-US"/>
+        </w:rPr>
+        <w:t xml:space="preserve">, and </w:t>
+      </w:r>
+      <w:proofErr w:type="spellStart"/>
+      <w:r>
+        <w:rPr>
+          <w:rFonts w:asciiTheme="majorBidi" w:hAnsiTheme="majorBidi" w:cstheme="majorBidi"/>
+          <w:sz w:val="22"/>
+          <w:szCs w:val="22"/>
+          <w:lang w:val="en-US"/>
+        </w:rPr>
+        <w:t>LxL</w:t>
+      </w:r>
+      <w:proofErr w:type="spellEnd"/>
+      <w:r>
+        <w:rPr>
+          <w:rFonts w:asciiTheme="majorBidi" w:hAnsiTheme="majorBidi" w:cstheme="majorBidi"/>
+          <w:sz w:val="22"/>
+          <w:szCs w:val="22"/>
+          <w:lang w:val="en-US"/>
+        </w:rPr>
+        <w:t xml:space="preserve"> parental phenotypes</w:t>
+      </w:r>
+      <w:bookmarkEnd w:id="5"/>
       <w:r>
         <w:rPr>
           <w:rFonts w:asciiTheme="majorBidi" w:hAnsiTheme="majorBidi" w:cstheme="majorBidi"/>
@@ -392,7 +2423,7 @@
         </w:rPr>
         <w:t>.</w:t>
       </w:r>
-      <w:bookmarkEnd w:id="3"/>
+      <w:bookmarkEnd w:id="6"/>
     </w:p>
     <w:p>
       <w:pPr>
@@ -1586,11 +3617,11 @@
           <w:szCs w:val="22"/>
         </w:rPr>
       </w:pPr>
-      <w:bookmarkStart w:id="4" w:name="_heading=h.37m2jsg" w:colFirst="0" w:colLast="0"/>
-      <w:bookmarkStart w:id="5" w:name="_Ref171804791"/>
-      <w:bookmarkStart w:id="6" w:name="_Toc171801121"/>
-      <w:bookmarkStart w:id="7" w:name="_Toc171803976"/>
-      <w:bookmarkEnd w:id="4"/>
+      <w:bookmarkStart w:id="7" w:name="_heading=h.37m2jsg" w:colFirst="0" w:colLast="0"/>
+      <w:bookmarkStart w:id="8" w:name="_Ref171804791"/>
+      <w:bookmarkStart w:id="9" w:name="_Toc171801121"/>
+      <w:bookmarkStart w:id="10" w:name="_Toc171803976"/>
+      <w:bookmarkEnd w:id="7"/>
       <w:r>
         <w:rPr>
           <w:rFonts w:asciiTheme="majorBidi" w:hAnsiTheme="majorBidi" w:cstheme="majorBidi"/>
@@ -3246,7 +5277,7 @@
         <w:lastRenderedPageBreak/>
         <w:t xml:space="preserve">Table </w:t>
       </w:r>
-      <w:bookmarkEnd w:id="5"/>
+      <w:bookmarkEnd w:id="8"/>
       <w:r>
         <w:rPr>
           <w:rFonts w:asciiTheme="majorBidi" w:hAnsiTheme="majorBidi" w:cstheme="majorBidi"/>
@@ -3549,8 +5580,8 @@
         </w:rPr>
         <w:t>16 of 17 studies and across all studies combined (G= 44.33, df= 32, p&gt;0.05).</w:t>
       </w:r>
-      <w:bookmarkEnd w:id="6"/>
-      <w:bookmarkEnd w:id="7"/>
+      <w:bookmarkEnd w:id="9"/>
+      <w:bookmarkEnd w:id="10"/>
       <w:r>
         <w:rPr>
           <w:rFonts w:asciiTheme="majorBidi" w:eastAsia="Calibri" w:hAnsiTheme="majorBidi" w:cstheme="majorBidi"/>
@@ -3625,11 +5656,11 @@
           </wp:inline>
         </w:drawing>
       </w:r>
-      <w:bookmarkStart w:id="8" w:name="_heading=h.1mrcu09" w:colFirst="0" w:colLast="0"/>
-      <w:bookmarkStart w:id="9" w:name="_Ref163558647"/>
-      <w:bookmarkStart w:id="10" w:name="_Toc161849373"/>
-      <w:bookmarkStart w:id="11" w:name="_Toc162276012"/>
-      <w:bookmarkEnd w:id="8"/>
+      <w:bookmarkStart w:id="11" w:name="_heading=h.1mrcu09" w:colFirst="0" w:colLast="0"/>
+      <w:bookmarkStart w:id="12" w:name="_Ref163558647"/>
+      <w:bookmarkStart w:id="13" w:name="_Toc161849373"/>
+      <w:bookmarkStart w:id="14" w:name="_Toc162276012"/>
+      <w:bookmarkEnd w:id="11"/>
     </w:p>
     <w:p>
       <w:pPr>
@@ -3642,9 +5673,9 @@
         </w:rPr>
       </w:pPr>
     </w:p>
-    <w:bookmarkEnd w:id="9"/>
-    <w:bookmarkEnd w:id="10"/>
-    <w:bookmarkEnd w:id="11"/>
+    <w:bookmarkEnd w:id="12"/>
+    <w:bookmarkEnd w:id="13"/>
+    <w:bookmarkEnd w:id="14"/>
     <w:p>
       <w:pPr>
         <w:pStyle w:val="Caption"/>
@@ -3673,13 +5704,13 @@
           <w:highlight w:val="yellow"/>
         </w:rPr>
       </w:pPr>
-      <w:bookmarkStart w:id="12" w:name="_Ref171805822"/>
-      <w:bookmarkStart w:id="13" w:name="_Toc171801122"/>
-      <w:bookmarkStart w:id="14" w:name="_Toc171803977"/>
+      <w:bookmarkStart w:id="15" w:name="_Ref171805822"/>
+      <w:bookmarkStart w:id="16" w:name="_Toc171801122"/>
+      <w:bookmarkStart w:id="17" w:name="_Toc171803977"/>
     </w:p>
-    <w:bookmarkEnd w:id="12"/>
-    <w:bookmarkEnd w:id="13"/>
-    <w:bookmarkEnd w:id="14"/>
+    <w:bookmarkEnd w:id="15"/>
+    <w:bookmarkEnd w:id="16"/>
+    <w:bookmarkEnd w:id="17"/>
     <w:p>
       <w:pPr>
         <w:spacing w:line="360" w:lineRule="auto"/>
@@ -3750,10 +5781,10 @@
                 <w:szCs w:val="22"/>
               </w:rPr>
             </w:pPr>
-            <w:bookmarkStart w:id="15" w:name="_Toc161849377"/>
-            <w:bookmarkStart w:id="16" w:name="_Toc162276016"/>
-            <w:bookmarkStart w:id="17" w:name="_Ref171805991"/>
-            <w:bookmarkStart w:id="18" w:name="_Toc171803978"/>
+            <w:bookmarkStart w:id="18" w:name="_Toc161849377"/>
+            <w:bookmarkStart w:id="19" w:name="_Toc162276016"/>
+            <w:bookmarkStart w:id="20" w:name="_Ref171805991"/>
+            <w:bookmarkStart w:id="21" w:name="_Toc171803978"/>
             <w:r>
               <w:rPr>
                 <w:rFonts w:asciiTheme="majorBidi" w:eastAsia="Calibri" w:hAnsiTheme="majorBidi" w:cstheme="majorBidi"/>
@@ -8730,8 +10761,8 @@
         </w:tc>
       </w:tr>
     </w:tbl>
-    <w:bookmarkEnd w:id="15"/>
-    <w:bookmarkEnd w:id="16"/>
+    <w:bookmarkEnd w:id="18"/>
+    <w:bookmarkEnd w:id="19"/>
     <w:p>
       <w:pPr>
         <w:spacing w:line="360" w:lineRule="auto"/>
@@ -8764,7 +10795,7 @@
         </w:rPr>
         <w:t>S</w:t>
       </w:r>
-      <w:bookmarkEnd w:id="17"/>
+      <w:bookmarkEnd w:id="20"/>
       <w:r>
         <w:rPr>
           <w:rFonts w:asciiTheme="majorBidi" w:hAnsiTheme="majorBidi" w:cstheme="majorBidi"/>
@@ -9025,7 +11056,7 @@
         </w:rPr>
         <w:t xml:space="preserve"> for each study are in the right column. Model predictions fit the data in 9 of 17 individual studies and do not fit for all studies combined (G=556.73, df=31, p&lt;0.05).</w:t>
       </w:r>
-      <w:bookmarkEnd w:id="18"/>
+      <w:bookmarkEnd w:id="21"/>
     </w:p>
     <w:p>
       <w:pPr>
@@ -9090,8 +11121,8 @@
                 <w:szCs w:val="22"/>
               </w:rPr>
             </w:pPr>
-            <w:bookmarkStart w:id="19" w:name="_Toc161849378"/>
-            <w:bookmarkStart w:id="20" w:name="_Toc162276017"/>
+            <w:bookmarkStart w:id="22" w:name="_Toc161849378"/>
+            <w:bookmarkStart w:id="23" w:name="_Toc162276017"/>
             <w:r>
               <w:rPr>
                 <w:rFonts w:asciiTheme="majorBidi" w:eastAsia="Calibri" w:hAnsiTheme="majorBidi" w:cstheme="majorBidi"/>
@@ -14070,9 +16101,9 @@
           <w:szCs w:val="22"/>
         </w:rPr>
       </w:pPr>
-      <w:bookmarkStart w:id="21" w:name="_Toc171803979"/>
-      <w:bookmarkEnd w:id="19"/>
-      <w:bookmarkEnd w:id="20"/>
+      <w:bookmarkStart w:id="24" w:name="_Toc171803979"/>
+      <w:bookmarkEnd w:id="22"/>
+      <w:bookmarkEnd w:id="23"/>
       <w:r>
         <w:rPr>
           <w:rFonts w:asciiTheme="majorBidi" w:hAnsiTheme="majorBidi" w:cstheme="majorBidi"/>
@@ -14273,7 +16304,7 @@
         </w:rPr>
         <w:t>for each study are in the right column. Model predictions fit the data in 9 of 17 individual studies and do not fit for all studies combined (G=556.03, df=32, p&lt;0.05).</w:t>
       </w:r>
-      <w:bookmarkEnd w:id="21"/>
+      <w:bookmarkEnd w:id="24"/>
     </w:p>
     <w:p>
       <w:pPr>
@@ -14339,12 +16370,12 @@
                 <w:szCs w:val="22"/>
               </w:rPr>
             </w:pPr>
-            <w:bookmarkStart w:id="22" w:name="_heading=h.2lwamvv" w:colFirst="0" w:colLast="0"/>
-            <w:bookmarkStart w:id="23" w:name="_heading=h.111kx3o" w:colFirst="0" w:colLast="0"/>
-            <w:bookmarkStart w:id="24" w:name="_Ref171806048"/>
-            <w:bookmarkStart w:id="25" w:name="_Toc171803980"/>
-            <w:bookmarkEnd w:id="22"/>
-            <w:bookmarkEnd w:id="23"/>
+            <w:bookmarkStart w:id="25" w:name="_heading=h.2lwamvv" w:colFirst="0" w:colLast="0"/>
+            <w:bookmarkStart w:id="26" w:name="_heading=h.111kx3o" w:colFirst="0" w:colLast="0"/>
+            <w:bookmarkStart w:id="27" w:name="_Ref171806048"/>
+            <w:bookmarkStart w:id="28" w:name="_Toc171803980"/>
+            <w:bookmarkEnd w:id="25"/>
+            <w:bookmarkEnd w:id="26"/>
             <w:r>
               <w:rPr>
                 <w:rFonts w:asciiTheme="majorBidi" w:eastAsia="Calibri" w:hAnsiTheme="majorBidi" w:cstheme="majorBidi"/>
@@ -19429,7 +21460,7 @@
         </w:tc>
       </w:tr>
     </w:tbl>
-    <w:bookmarkEnd w:id="24"/>
+    <w:bookmarkEnd w:id="27"/>
     <w:p>
       <w:pPr>
         <w:pStyle w:val="Caption"/>
@@ -19676,7 +21707,7 @@
         </w:rPr>
         <w:t xml:space="preserve"> and G statistics for each study are in the right column. Model predictions fit the data in 16 of 17 individual studies and for all studies combined (G=43.6, df= 31, p&lt;0.05)</w:t>
       </w:r>
-      <w:bookmarkEnd w:id="25"/>
+      <w:bookmarkEnd w:id="28"/>
       <w:r>
         <w:rPr>
           <w:rFonts w:asciiTheme="majorBidi" w:eastAsia="Calibri" w:hAnsiTheme="majorBidi" w:cstheme="majorBidi"/>
@@ -19687,10 +21718,10 @@
         </w:rPr>
         <w:t>.</w:t>
       </w:r>
-      <w:bookmarkStart w:id="26" w:name="_heading=h.3l18frh" w:colFirst="0" w:colLast="0"/>
-      <w:bookmarkStart w:id="27" w:name="_heading=h.206ipza" w:colFirst="0" w:colLast="0"/>
-      <w:bookmarkEnd w:id="26"/>
-      <w:bookmarkEnd w:id="27"/>
+      <w:bookmarkStart w:id="29" w:name="_heading=h.3l18frh" w:colFirst="0" w:colLast="0"/>
+      <w:bookmarkStart w:id="30" w:name="_heading=h.206ipza" w:colFirst="0" w:colLast="0"/>
+      <w:bookmarkEnd w:id="29"/>
+      <w:bookmarkEnd w:id="30"/>
     </w:p>
     <w:p>
       <w:pPr>
@@ -19708,14 +21739,14 @@
           <w:szCs w:val="22"/>
         </w:rPr>
       </w:pPr>
-      <w:bookmarkStart w:id="28" w:name="_heading=h.4k668n3" w:colFirst="0" w:colLast="0"/>
-      <w:bookmarkStart w:id="29" w:name="_Ref171806050"/>
-      <w:bookmarkStart w:id="30" w:name="_Toc161849380"/>
-      <w:bookmarkStart w:id="31" w:name="_Toc162276019"/>
-      <w:bookmarkStart w:id="32" w:name="_Toc171803981"/>
-      <w:bookmarkEnd w:id="28"/>
+      <w:bookmarkStart w:id="31" w:name="_heading=h.4k668n3" w:colFirst="0" w:colLast="0"/>
+      <w:bookmarkStart w:id="32" w:name="_Ref171806050"/>
+      <w:bookmarkStart w:id="33" w:name="_Toc161849380"/>
+      <w:bookmarkStart w:id="34" w:name="_Toc162276019"/>
+      <w:bookmarkStart w:id="35" w:name="_Toc171803981"/>
+      <w:bookmarkEnd w:id="31"/>
     </w:p>
-    <w:bookmarkEnd w:id="29"/>
+    <w:bookmarkEnd w:id="32"/>
     <w:p>
       <w:pPr>
         <w:pStyle w:val="Caption"/>
@@ -19939,9 +21970,9 @@
         </w:rPr>
         <w:t>for each study are in the right column. Model predictions fit the data in 16 of 17 individual studies and for all studies combined (G=44.4, df=32, p&lt;0.05).</w:t>
       </w:r>
-      <w:bookmarkEnd w:id="30"/>
-      <w:bookmarkEnd w:id="31"/>
-      <w:bookmarkEnd w:id="32"/>
+      <w:bookmarkEnd w:id="33"/>
+      <w:bookmarkEnd w:id="34"/>
+      <w:bookmarkEnd w:id="35"/>
     </w:p>
     <w:tbl>
       <w:tblPr>
@@ -25100,11 +27131,11 @@
           <w:szCs w:val="22"/>
         </w:rPr>
       </w:pPr>
-      <w:bookmarkStart w:id="33" w:name="_heading=h.2zbgiuw" w:colFirst="0" w:colLast="0"/>
-      <w:bookmarkStart w:id="34" w:name="_Toc161849381"/>
-      <w:bookmarkStart w:id="35" w:name="_Toc162276020"/>
-      <w:bookmarkStart w:id="36" w:name="_Toc171803982"/>
-      <w:bookmarkEnd w:id="33"/>
+      <w:bookmarkStart w:id="36" w:name="_heading=h.2zbgiuw" w:colFirst="0" w:colLast="0"/>
+      <w:bookmarkStart w:id="37" w:name="_Toc161849381"/>
+      <w:bookmarkStart w:id="38" w:name="_Toc162276020"/>
+      <w:bookmarkStart w:id="39" w:name="_Toc171803982"/>
+      <w:bookmarkEnd w:id="36"/>
       <w:r>
         <w:rPr>
           <w:rFonts w:asciiTheme="majorBidi" w:hAnsiTheme="majorBidi" w:cstheme="majorBidi"/>
@@ -25369,9 +27400,9 @@
         </w:rPr>
         <w:t>for each study are in the right column. Model predictions fit the data in 16 of 17 individual studies and for all studies combined (G=36.3, df= 31, p&lt;0.05).</w:t>
       </w:r>
-      <w:bookmarkEnd w:id="34"/>
-      <w:bookmarkEnd w:id="35"/>
-      <w:bookmarkEnd w:id="36"/>
+      <w:bookmarkEnd w:id="37"/>
+      <w:bookmarkEnd w:id="38"/>
+      <w:bookmarkEnd w:id="39"/>
     </w:p>
     <w:p>
       <w:pPr>
@@ -30547,11 +32578,11 @@
           <w:szCs w:val="22"/>
         </w:rPr>
       </w:pPr>
-      <w:bookmarkStart w:id="37" w:name="_heading=h.1egqt2p" w:colFirst="0" w:colLast="0"/>
-      <w:bookmarkStart w:id="38" w:name="_Toc161849382"/>
-      <w:bookmarkStart w:id="39" w:name="_Toc162276021"/>
-      <w:bookmarkStart w:id="40" w:name="_Toc171803983"/>
-      <w:bookmarkEnd w:id="37"/>
+      <w:bookmarkStart w:id="40" w:name="_heading=h.1egqt2p" w:colFirst="0" w:colLast="0"/>
+      <w:bookmarkStart w:id="41" w:name="_Toc161849382"/>
+      <w:bookmarkStart w:id="42" w:name="_Toc162276021"/>
+      <w:bookmarkStart w:id="43" w:name="_Toc171803983"/>
+      <w:bookmarkEnd w:id="40"/>
       <w:r>
         <w:rPr>
           <w:rFonts w:asciiTheme="majorBidi" w:hAnsiTheme="majorBidi" w:cstheme="majorBidi"/>
@@ -30755,9 +32786,9 @@
         </w:rPr>
         <w:t>for each study are in the right column. Model predictions fit the data in 16 of 17 individual studies and for all studies combined (G=37.5, df=32, p&lt;0.05).</w:t>
       </w:r>
-      <w:bookmarkEnd w:id="38"/>
-      <w:bookmarkEnd w:id="39"/>
-      <w:bookmarkEnd w:id="40"/>
+      <w:bookmarkEnd w:id="41"/>
+      <w:bookmarkEnd w:id="42"/>
+      <w:bookmarkEnd w:id="43"/>
     </w:p>
     <w:p>
       <w:pPr>
@@ -36140,12 +38171,21 @@
         </w:rPr>
         <w:t xml:space="preserve"> </w:t>
       </w:r>
+      <w:proofErr w:type="spellStart"/>
       <w:r>
         <w:rPr>
           <w:bCs/>
           <w:lang w:val="en-US"/>
         </w:rPr>
-        <w:t>df=28,</w:t>
+        <w:t>df</w:t>
+      </w:r>
+      <w:proofErr w:type="spellEnd"/>
+      <w:r>
+        <w:rPr>
+          <w:bCs/>
+          <w:lang w:val="en-US"/>
+        </w:rPr>
+        <w:t>=28,</w:t>
       </w:r>
       <w:r>
         <w:rPr>
@@ -36606,13 +38646,23 @@
                 <w:szCs w:val="16"/>
               </w:rPr>
             </w:pPr>
+            <w:proofErr w:type="spellStart"/>
             <w:r>
               <w:rPr>
                 <w:sz w:val="16"/>
                 <w:szCs w:val="16"/>
                 <w:lang w:val="en-US"/>
               </w:rPr>
-              <w:t>df=1</w:t>
+              <w:t>df</w:t>
+            </w:r>
+            <w:proofErr w:type="spellEnd"/>
+            <w:r>
+              <w:rPr>
+                <w:sz w:val="16"/>
+                <w:szCs w:val="16"/>
+                <w:lang w:val="en-US"/>
+              </w:rPr>
+              <w:t>=1</w:t>
             </w:r>
           </w:p>
         </w:tc>
@@ -37924,13 +39974,23 @@
                 <w:szCs w:val="16"/>
               </w:rPr>
             </w:pPr>
+            <w:proofErr w:type="spellStart"/>
             <w:r>
               <w:rPr>
                 <w:sz w:val="16"/>
                 <w:szCs w:val="16"/>
                 <w:lang w:val="en-US"/>
               </w:rPr>
-              <w:t>Bouterwek (1938)</w:t>
+              <w:t>Bouterwek</w:t>
+            </w:r>
+            <w:proofErr w:type="spellEnd"/>
+            <w:r>
+              <w:rPr>
+                <w:sz w:val="16"/>
+                <w:szCs w:val="16"/>
+                <w:lang w:val="en-US"/>
+              </w:rPr>
+              <w:t xml:space="preserve"> (1938)</w:t>
             </w:r>
           </w:p>
         </w:tc>
@@ -38592,13 +40652,23 @@
                 <w:szCs w:val="16"/>
               </w:rPr>
             </w:pPr>
+            <w:proofErr w:type="spellStart"/>
             <w:r>
               <w:rPr>
                 <w:sz w:val="16"/>
                 <w:szCs w:val="16"/>
                 <w:lang w:val="en-US"/>
               </w:rPr>
-              <w:t>Thyss (1946)</w:t>
+              <w:t>Thyss</w:t>
+            </w:r>
+            <w:proofErr w:type="spellEnd"/>
+            <w:r>
+              <w:rPr>
+                <w:sz w:val="16"/>
+                <w:szCs w:val="16"/>
+                <w:lang w:val="en-US"/>
+              </w:rPr>
+              <w:t xml:space="preserve"> (1946)</w:t>
             </w:r>
           </w:p>
         </w:tc>
@@ -39594,13 +41664,23 @@
                 <w:szCs w:val="16"/>
               </w:rPr>
             </w:pPr>
+            <w:proofErr w:type="spellStart"/>
             <w:r>
               <w:rPr>
                 <w:sz w:val="16"/>
                 <w:szCs w:val="16"/>
                 <w:lang w:val="en-US"/>
               </w:rPr>
-              <w:t>Zazzo (1960)</w:t>
+              <w:t>Zazzo</w:t>
+            </w:r>
+            <w:proofErr w:type="spellEnd"/>
+            <w:r>
+              <w:rPr>
+                <w:sz w:val="16"/>
+                <w:szCs w:val="16"/>
+                <w:lang w:val="en-US"/>
+              </w:rPr>
+              <w:t xml:space="preserve"> (1960)</w:t>
             </w:r>
           </w:p>
         </w:tc>
@@ -39934,7 +42014,25 @@
                 <w:szCs w:val="16"/>
                 <w:lang w:val="en-US"/>
               </w:rPr>
-              <w:t>Carter-Saltzmann et al. (1976)</w:t>
+              <w:t>Carter-</w:t>
+            </w:r>
+            <w:proofErr w:type="spellStart"/>
+            <w:r>
+              <w:rPr>
+                <w:sz w:val="16"/>
+                <w:szCs w:val="16"/>
+                <w:lang w:val="en-US"/>
+              </w:rPr>
+              <w:t>Saltzmann</w:t>
+            </w:r>
+            <w:proofErr w:type="spellEnd"/>
+            <w:r>
+              <w:rPr>
+                <w:sz w:val="16"/>
+                <w:szCs w:val="16"/>
+                <w:lang w:val="en-US"/>
+              </w:rPr>
+              <w:t xml:space="preserve"> et al. (1976)</w:t>
             </w:r>
           </w:p>
         </w:tc>
@@ -40262,13 +42360,23 @@
                 <w:szCs w:val="16"/>
               </w:rPr>
             </w:pPr>
+            <w:proofErr w:type="spellStart"/>
             <w:r>
               <w:rPr>
                 <w:sz w:val="16"/>
                 <w:szCs w:val="16"/>
                 <w:lang w:val="en-US"/>
               </w:rPr>
-              <w:t>Loehlin &amp; Nichols (1976)</w:t>
+              <w:t>Loehlin</w:t>
+            </w:r>
+            <w:proofErr w:type="spellEnd"/>
+            <w:r>
+              <w:rPr>
+                <w:sz w:val="16"/>
+                <w:szCs w:val="16"/>
+                <w:lang w:val="en-US"/>
+              </w:rPr>
+              <w:t xml:space="preserve"> &amp; Nichols (1976)</w:t>
             </w:r>
           </w:p>
         </w:tc>
@@ -40602,7 +42710,25 @@
                 <w:szCs w:val="16"/>
                 <w:lang w:val="en-US"/>
               </w:rPr>
-              <w:t>Springer &amp; Searleman (1978)</w:t>
+              <w:t xml:space="preserve">Springer &amp; </w:t>
+            </w:r>
+            <w:proofErr w:type="spellStart"/>
+            <w:r>
+              <w:rPr>
+                <w:sz w:val="16"/>
+                <w:szCs w:val="16"/>
+                <w:lang w:val="en-US"/>
+              </w:rPr>
+              <w:t>Searleman</w:t>
+            </w:r>
+            <w:proofErr w:type="spellEnd"/>
+            <w:r>
+              <w:rPr>
+                <w:sz w:val="16"/>
+                <w:szCs w:val="16"/>
+                <w:lang w:val="en-US"/>
+              </w:rPr>
+              <w:t xml:space="preserve"> (1978)</w:t>
             </w:r>
           </w:p>
         </w:tc>
@@ -42318,6 +44444,7 @@
               </w:rPr>
               <w:t xml:space="preserve">+ </w:t>
             </w:r>
+            <w:proofErr w:type="spellStart"/>
             <w:r>
               <w:rPr>
                 <w:i/>
@@ -42333,6 +44460,7 @@
               </w:rPr>
               <w:t>F</w:t>
             </w:r>
+            <w:proofErr w:type="spellEnd"/>
           </w:p>
         </w:tc>
         <w:tc>
@@ -42392,6 +44520,7 @@
               </w:rPr>
               <w:t xml:space="preserve">+ </w:t>
             </w:r>
+            <w:proofErr w:type="spellStart"/>
             <w:r>
               <w:rPr>
                 <w:i/>
@@ -42407,6 +44536,7 @@
               </w:rPr>
               <w:t>F</w:t>
             </w:r>
+            <w:proofErr w:type="spellEnd"/>
           </w:p>
         </w:tc>
         <w:tc>
@@ -42439,6 +44569,7 @@
               </w:rPr>
               <w:t xml:space="preserve">2) + </w:t>
             </w:r>
+            <w:proofErr w:type="spellStart"/>
             <w:r>
               <w:rPr>
                 <w:i/>
@@ -42454,6 +44585,7 @@
               </w:rPr>
               <w:t>F</w:t>
             </w:r>
+            <w:proofErr w:type="spellEnd"/>
           </w:p>
         </w:tc>
       </w:tr>
@@ -43315,6 +45447,7 @@
               </w:rPr>
               <w:t xml:space="preserve">+ </w:t>
             </w:r>
+            <w:proofErr w:type="spellStart"/>
             <w:r>
               <w:rPr>
                 <w:i/>
@@ -43330,6 +45463,7 @@
               </w:rPr>
               <w:t>M</w:t>
             </w:r>
+            <w:proofErr w:type="spellEnd"/>
           </w:p>
         </w:tc>
         <w:tc>
@@ -43389,6 +45523,7 @@
               </w:rPr>
               <w:t xml:space="preserve">+ </w:t>
             </w:r>
+            <w:proofErr w:type="spellStart"/>
             <w:r>
               <w:rPr>
                 <w:i/>
@@ -43404,6 +45539,7 @@
               </w:rPr>
               <w:t>M</w:t>
             </w:r>
+            <w:proofErr w:type="spellEnd"/>
           </w:p>
         </w:tc>
         <w:tc>
@@ -43436,6 +45572,7 @@
               </w:rPr>
               <w:t xml:space="preserve">2) + </w:t>
             </w:r>
+            <w:proofErr w:type="spellStart"/>
             <w:r>
               <w:rPr>
                 <w:i/>
@@ -43451,6 +45588,7 @@
               </w:rPr>
               <w:t>M</w:t>
             </w:r>
+            <w:proofErr w:type="spellEnd"/>
           </w:p>
         </w:tc>
       </w:tr>
@@ -44967,6 +47105,7 @@
                 <w:sz w:val="20"/>
               </w:rPr>
             </w:pPr>
+            <w:proofErr w:type="spellStart"/>
             <w:r>
               <w:rPr>
                 <w:rFonts w:ascii="Cambria" w:eastAsia="Cambria" w:hAnsi="Cambria" w:cs="Cambria"/>
@@ -44986,6 +47125,7 @@
               </w:rPr>
               <w:t>F</w:t>
             </w:r>
+            <w:proofErr w:type="spellEnd"/>
           </w:p>
         </w:tc>
         <w:tc>
@@ -45223,6 +47363,7 @@
                 <w:sz w:val="20"/>
               </w:rPr>
             </w:pPr>
+            <w:proofErr w:type="spellStart"/>
             <w:r>
               <w:rPr>
                 <w:rFonts w:ascii="Cambria" w:eastAsia="Cambria" w:hAnsi="Cambria" w:cs="Cambria"/>
@@ -45242,6 +47383,7 @@
               </w:rPr>
               <w:t>M</w:t>
             </w:r>
+            <w:proofErr w:type="spellEnd"/>
           </w:p>
         </w:tc>
         <w:tc>
@@ -45337,6 +47479,7 @@
                 <w:sz w:val="20"/>
               </w:rPr>
             </w:pPr>
+            <w:proofErr w:type="spellStart"/>
             <w:r>
               <w:rPr>
                 <w:rFonts w:ascii="Cambria" w:eastAsia="Cambria" w:hAnsi="Cambria" w:cs="Cambria"/>
@@ -45356,6 +47499,7 @@
               </w:rPr>
               <w:t>F</w:t>
             </w:r>
+            <w:proofErr w:type="spellEnd"/>
           </w:p>
         </w:tc>
         <w:tc>
@@ -45735,13 +47879,23 @@
               </w:rPr>
               <w:t>(</w:t>
             </w:r>
+            <w:proofErr w:type="spellStart"/>
             <w:r>
               <w:rPr>
                 <w:rFonts w:ascii="Cambria" w:eastAsia="Cambria" w:hAnsi="Cambria" w:cs="Cambria"/>
                 <w:color w:val="000000"/>
                 <w:sz w:val="20"/>
               </w:rPr>
-              <w:t>θ|D)</w:t>
+              <w:t>θ|D</w:t>
+            </w:r>
+            <w:proofErr w:type="spellEnd"/>
+            <w:r>
+              <w:rPr>
+                <w:rFonts w:ascii="Cambria" w:eastAsia="Cambria" w:hAnsi="Cambria" w:cs="Cambria"/>
+                <w:color w:val="000000"/>
+                <w:sz w:val="20"/>
+              </w:rPr>
+              <w:t>)</w:t>
             </w:r>
           </w:p>
         </w:tc>
@@ -46071,8 +48225,8 @@
           <w:szCs w:val="22"/>
         </w:rPr>
       </w:pPr>
-      <w:bookmarkStart w:id="41" w:name="_Toc164785482"/>
-      <w:bookmarkStart w:id="42" w:name="_Toc171803973"/>
+      <w:bookmarkStart w:id="44" w:name="_Toc164785482"/>
+      <w:bookmarkStart w:id="45" w:name="_Toc171803973"/>
       <w:r>
         <w:rPr>
           <w:sz w:val="22"/>
@@ -46081,8 +48235,8 @@
         <w:lastRenderedPageBreak/>
         <w:t>Supplementary Figures</w:t>
       </w:r>
-      <w:bookmarkEnd w:id="41"/>
-      <w:bookmarkEnd w:id="42"/>
+      <w:bookmarkEnd w:id="44"/>
+      <w:bookmarkEnd w:id="45"/>
     </w:p>
     <w:p>
       <w:pPr>
@@ -46161,7 +48315,7 @@
           <w:szCs w:val="22"/>
         </w:rPr>
       </w:pPr>
-      <w:bookmarkStart w:id="43" w:name="_Toc171804473"/>
+      <w:bookmarkStart w:id="46" w:name="_Toc171804473"/>
       <w:r>
         <w:rPr>
           <w:rFonts w:asciiTheme="majorBidi" w:hAnsiTheme="majorBidi" w:cstheme="majorBidi"/>
@@ -46224,7 +48378,7 @@
         </w:rPr>
         <w:t>(a) The frequency of left-handers in the 17 studies by generation. (b) Frequency of left- and right-handers by parental mating.</w:t>
       </w:r>
-      <w:bookmarkEnd w:id="43"/>
+      <w:bookmarkEnd w:id="46"/>
     </w:p>
     <w:p>
       <w:pPr>
@@ -46295,8 +48449,8 @@
           <w:szCs w:val="22"/>
         </w:rPr>
       </w:pPr>
-      <w:bookmarkStart w:id="44" w:name="_Ref171805940"/>
-      <w:bookmarkStart w:id="45" w:name="_Toc171804474"/>
+      <w:bookmarkStart w:id="47" w:name="_Ref171805940"/>
+      <w:bookmarkStart w:id="48" w:name="_Toc171804474"/>
       <w:r>
         <w:rPr>
           <w:rFonts w:asciiTheme="majorBidi" w:hAnsiTheme="majorBidi" w:cstheme="majorBidi"/>
@@ -46352,11 +48506,11 @@
           </wp:inline>
         </w:drawing>
       </w:r>
-      <w:bookmarkStart w:id="46" w:name="_heading=h.3cqmetx" w:colFirst="0" w:colLast="0"/>
-      <w:bookmarkStart w:id="47" w:name="_Toc162275361"/>
-      <w:bookmarkStart w:id="48" w:name="_Toc162275280"/>
-      <w:bookmarkEnd w:id="44"/>
-      <w:bookmarkEnd w:id="46"/>
+      <w:bookmarkStart w:id="49" w:name="_heading=h.3cqmetx" w:colFirst="0" w:colLast="0"/>
+      <w:bookmarkStart w:id="50" w:name="_Toc162275361"/>
+      <w:bookmarkStart w:id="51" w:name="_Toc162275280"/>
+      <w:bookmarkEnd w:id="47"/>
+      <w:bookmarkEnd w:id="49"/>
     </w:p>
     <w:p>
       <w:pPr>
@@ -46939,9 +49093,9 @@
         </w:rPr>
         <w:t>Nelder-Mead algorithm, while the contour plots show results of computing the log-likelihood over a grid with 1,000 values for each parameter. Point estimates obtained from both methods were effectively identical.</w:t>
       </w:r>
-      <w:bookmarkEnd w:id="45"/>
-      <w:bookmarkEnd w:id="47"/>
       <w:bookmarkEnd w:id="48"/>
+      <w:bookmarkEnd w:id="50"/>
+      <w:bookmarkEnd w:id="51"/>
     </w:p>
     <w:p>
       <w:pPr>
@@ -47004,7 +49158,7 @@
           <w:szCs w:val="22"/>
         </w:rPr>
       </w:pPr>
-      <w:bookmarkStart w:id="49" w:name="_Toc171804476"/>
+      <w:bookmarkStart w:id="52" w:name="_Toc171804476"/>
       <w:r>
         <w:rPr>
           <w:rFonts w:asciiTheme="majorBidi" w:hAnsiTheme="majorBidi" w:cstheme="majorBidi"/>
@@ -47756,7 +49910,7 @@
         </w:rPr>
         <w:t>Nelder-Mead algorithm, while the contour plots show results of computing the log-likelihood over a grid with 1,000 values for each parameter. Point estimates obtained from both methods were effectively identical.</w:t>
       </w:r>
-      <w:bookmarkEnd w:id="49"/>
+      <w:bookmarkEnd w:id="52"/>
       <w:r>
         <w:rPr>
           <w:rFonts w:asciiTheme="majorBidi" w:eastAsia="Calibri" w:hAnsiTheme="majorBidi" w:cstheme="majorBidi"/>
@@ -48426,6 +50580,7 @@
         </w:rPr>
         <w:t xml:space="preserve">in which </w:t>
       </w:r>
+      <w:proofErr w:type="spellStart"/>
       <w:r>
         <w:rPr>
           <w:rFonts w:asciiTheme="majorBidi" w:hAnsiTheme="majorBidi" w:cstheme="majorBidi"/>
@@ -48449,6 +50604,7 @@
         </w:rPr>
         <w:t>o</w:t>
       </w:r>
+      <w:proofErr w:type="spellEnd"/>
       <w:r>
         <w:rPr>
           <w:rFonts w:asciiTheme="majorBidi" w:hAnsiTheme="majorBidi" w:cstheme="majorBidi"/>
@@ -48499,8 +50655,21 @@
           <w:szCs w:val="22"/>
           <w:lang w:val="en-US"/>
         </w:rPr>
-        <w:t>|p(R|R×R) - |p(R|L×L)|</w:t>
+        <w:t>|p(R|R×R) - |p(R|L×</w:t>
       </w:r>
+      <w:proofErr w:type="gramStart"/>
+      <w:r>
+        <w:rPr>
+          <w:rFonts w:asciiTheme="majorBidi" w:hAnsiTheme="majorBidi" w:cstheme="majorBidi"/>
+          <w:i/>
+          <w:iCs/>
+          <w:sz w:val="22"/>
+          <w:szCs w:val="22"/>
+          <w:lang w:val="en-US"/>
+        </w:rPr>
+        <w:t>L)|</w:t>
+      </w:r>
+      <w:proofErr w:type="gramEnd"/>
       <w:r>
         <w:rPr>
           <w:rFonts w:asciiTheme="majorBidi" w:hAnsiTheme="majorBidi" w:cstheme="majorBidi"/>
@@ -49397,7 +51566,15 @@
         <w:noProof/>
         <w:color w:val="000000"/>
       </w:rPr>
-      <w:t>79</w:t>
+      <w:t>7</w:t>
+    </w:r>
+    <w:r>
+      <w:rPr>
+        <w:rFonts w:ascii="Calibri" w:eastAsia="Calibri" w:hAnsi="Calibri"/>
+        <w:noProof/>
+        <w:color w:val="000000"/>
+      </w:rPr>
+      <w:t>9</w:t>
     </w:r>
     <w:r>
       <w:rPr>

</xml_diff>